<commit_message>
added unique test case IDs
</commit_message>
<xml_diff>
--- a/TeamResources/Test Cases.docx
+++ b/TeamResources/Test Cases.docx
@@ -161,18 +161,8 @@
                 <w:sz w:val="24"/>
                 <w:szCs w:val="24"/>
               </w:rPr>
-              <w:t xml:space="preserve">Amber </w:t>
-            </w:r>
-            <w:proofErr w:type="spellStart"/>
-            <w:r>
-              <w:rPr>
-                <w:rFonts w:ascii="Times New Roman" w:hAnsi="Times New Roman" w:cs="Times New Roman"/>
-                <w:sz w:val="24"/>
-                <w:szCs w:val="24"/>
-              </w:rPr>
-              <w:t>Kusma</w:t>
-            </w:r>
-            <w:proofErr w:type="spellEnd"/>
+              <w:t>Amber Kusma</w:t>
+            </w:r>
           </w:p>
         </w:tc>
       </w:tr>
@@ -223,6 +213,14 @@
                 <w:szCs w:val="24"/>
               </w:rPr>
             </w:pPr>
+            <w:r>
+              <w:rPr>
+                <w:rFonts w:ascii="Times New Roman" w:hAnsi="Times New Roman" w:cs="Times New Roman"/>
+                <w:sz w:val="24"/>
+                <w:szCs w:val="24"/>
+              </w:rPr>
+              <w:t>K01</w:t>
+            </w:r>
           </w:p>
         </w:tc>
       </w:tr>
@@ -1529,18 +1527,8 @@
                 <w:sz w:val="24"/>
                 <w:szCs w:val="24"/>
               </w:rPr>
-              <w:t xml:space="preserve">Amber </w:t>
-            </w:r>
-            <w:proofErr w:type="spellStart"/>
-            <w:r>
-              <w:rPr>
-                <w:rFonts w:ascii="Times New Roman" w:hAnsi="Times New Roman" w:cs="Times New Roman"/>
-                <w:sz w:val="24"/>
-                <w:szCs w:val="24"/>
-              </w:rPr>
-              <w:t>Kusma</w:t>
-            </w:r>
-            <w:proofErr w:type="spellEnd"/>
+              <w:t>Amber Kusma</w:t>
+            </w:r>
           </w:p>
         </w:tc>
       </w:tr>
@@ -1591,6 +1579,14 @@
                 <w:szCs w:val="24"/>
               </w:rPr>
             </w:pPr>
+            <w:r>
+              <w:rPr>
+                <w:rFonts w:ascii="Times New Roman" w:hAnsi="Times New Roman" w:cs="Times New Roman"/>
+                <w:sz w:val="24"/>
+                <w:szCs w:val="24"/>
+              </w:rPr>
+              <w:t>K02</w:t>
+            </w:r>
           </w:p>
         </w:tc>
       </w:tr>
@@ -3045,6 +3041,14 @@
                 <w:szCs w:val="24"/>
               </w:rPr>
             </w:pPr>
+            <w:r>
+              <w:rPr>
+                <w:rFonts w:ascii="Times New Roman" w:hAnsi="Times New Roman" w:cs="Times New Roman"/>
+                <w:sz w:val="24"/>
+                <w:szCs w:val="24"/>
+              </w:rPr>
+              <w:t>P03</w:t>
+            </w:r>
           </w:p>
         </w:tc>
       </w:tr>
@@ -4270,6 +4274,14 @@
                 <w:szCs w:val="24"/>
               </w:rPr>
             </w:pPr>
+            <w:r>
+              <w:rPr>
+                <w:rFonts w:ascii="Times New Roman" w:hAnsi="Times New Roman" w:cs="Times New Roman"/>
+                <w:sz w:val="24"/>
+                <w:szCs w:val="24"/>
+              </w:rPr>
+              <w:t>M04</w:t>
+            </w:r>
           </w:p>
         </w:tc>
       </w:tr>
@@ -4779,25 +4791,7 @@
                 <w:sz w:val="24"/>
                 <w:szCs w:val="24"/>
               </w:rPr>
-              <w:t xml:space="preserve">The player </w:t>
-            </w:r>
-            <w:proofErr w:type="gramStart"/>
-            <w:r>
-              <w:rPr>
-                <w:rFonts w:ascii="Times New Roman" w:hAnsi="Times New Roman" w:cs="Times New Roman"/>
-                <w:sz w:val="24"/>
-                <w:szCs w:val="24"/>
-              </w:rPr>
-              <w:t>is able to</w:t>
-            </w:r>
-            <w:proofErr w:type="gramEnd"/>
-            <w:r>
-              <w:rPr>
-                <w:rFonts w:ascii="Times New Roman" w:hAnsi="Times New Roman" w:cs="Times New Roman"/>
-                <w:sz w:val="24"/>
-                <w:szCs w:val="24"/>
-              </w:rPr>
-              <w:t xml:space="preserve"> control the cat.</w:t>
+              <w:t>The player is able to control the cat.</w:t>
             </w:r>
           </w:p>
         </w:tc>
@@ -4993,25 +4987,7 @@
                 <w:sz w:val="24"/>
                 <w:szCs w:val="24"/>
               </w:rPr>
-              <w:t xml:space="preserve">The player </w:t>
-            </w:r>
-            <w:proofErr w:type="gramStart"/>
-            <w:r>
-              <w:rPr>
-                <w:rFonts w:ascii="Times New Roman" w:hAnsi="Times New Roman" w:cs="Times New Roman"/>
-                <w:sz w:val="24"/>
-                <w:szCs w:val="24"/>
-              </w:rPr>
-              <w:t>is able to</w:t>
-            </w:r>
-            <w:proofErr w:type="gramEnd"/>
-            <w:r>
-              <w:rPr>
-                <w:rFonts w:ascii="Times New Roman" w:hAnsi="Times New Roman" w:cs="Times New Roman"/>
-                <w:sz w:val="24"/>
-                <w:szCs w:val="24"/>
-              </w:rPr>
-              <w:t xml:space="preserve"> move away without the game framerate slowing down.</w:t>
+              <w:t>The player is able to move away without the game framerate slowing down.</w:t>
             </w:r>
           </w:p>
         </w:tc>
@@ -5083,25 +5059,7 @@
                 <w:sz w:val="24"/>
                 <w:szCs w:val="24"/>
               </w:rPr>
-              <w:t xml:space="preserve">Walk back onto the flower and </w:t>
-            </w:r>
-            <w:proofErr w:type="gramStart"/>
-            <w:r>
-              <w:rPr>
-                <w:rFonts w:ascii="Times New Roman" w:hAnsi="Times New Roman" w:cs="Times New Roman"/>
-                <w:sz w:val="24"/>
-                <w:szCs w:val="24"/>
-              </w:rPr>
-              <w:t>off of</w:t>
-            </w:r>
-            <w:proofErr w:type="gramEnd"/>
-            <w:r>
-              <w:rPr>
-                <w:rFonts w:ascii="Times New Roman" w:hAnsi="Times New Roman" w:cs="Times New Roman"/>
-                <w:sz w:val="24"/>
-                <w:szCs w:val="24"/>
-              </w:rPr>
-              <w:t xml:space="preserve"> it again.</w:t>
+              <w:t>Walk back onto the flower and off of it again.</w:t>
             </w:r>
           </w:p>
         </w:tc>
@@ -5616,6 +5574,14 @@
                 <w:szCs w:val="24"/>
               </w:rPr>
             </w:pPr>
+            <w:r>
+              <w:rPr>
+                <w:rFonts w:ascii="Times New Roman" w:hAnsi="Times New Roman" w:cs="Times New Roman"/>
+                <w:sz w:val="24"/>
+                <w:szCs w:val="24"/>
+              </w:rPr>
+              <w:t>M05</w:t>
+            </w:r>
           </w:p>
         </w:tc>
       </w:tr>
@@ -6125,25 +6091,7 @@
                 <w:sz w:val="24"/>
                 <w:szCs w:val="24"/>
               </w:rPr>
-              <w:t xml:space="preserve">The player </w:t>
-            </w:r>
-            <w:proofErr w:type="gramStart"/>
-            <w:r>
-              <w:rPr>
-                <w:rFonts w:ascii="Times New Roman" w:hAnsi="Times New Roman" w:cs="Times New Roman"/>
-                <w:sz w:val="24"/>
-                <w:szCs w:val="24"/>
-              </w:rPr>
-              <w:t>is able to</w:t>
-            </w:r>
-            <w:proofErr w:type="gramEnd"/>
-            <w:r>
-              <w:rPr>
-                <w:rFonts w:ascii="Times New Roman" w:hAnsi="Times New Roman" w:cs="Times New Roman"/>
-                <w:sz w:val="24"/>
-                <w:szCs w:val="24"/>
-              </w:rPr>
-              <w:t xml:space="preserve"> control the cat and collect the attack powerup.</w:t>
+              <w:t>The player is able to control the cat and collect the attack powerup.</w:t>
             </w:r>
           </w:p>
         </w:tc>
@@ -6395,25 +6343,7 @@
                 <w:sz w:val="24"/>
                 <w:szCs w:val="24"/>
               </w:rPr>
-              <w:t xml:space="preserve">The player </w:t>
-            </w:r>
-            <w:proofErr w:type="gramStart"/>
-            <w:r>
-              <w:rPr>
-                <w:rFonts w:ascii="Times New Roman" w:hAnsi="Times New Roman" w:cs="Times New Roman"/>
-                <w:sz w:val="24"/>
-                <w:szCs w:val="24"/>
-              </w:rPr>
-              <w:t>is able to</w:t>
-            </w:r>
-            <w:proofErr w:type="gramEnd"/>
-            <w:r>
-              <w:rPr>
-                <w:rFonts w:ascii="Times New Roman" w:hAnsi="Times New Roman" w:cs="Times New Roman"/>
-                <w:sz w:val="24"/>
-                <w:szCs w:val="24"/>
-              </w:rPr>
-              <w:t xml:space="preserve"> walk over to the dinosaur and is able to kill the dinosaur with a single attack.</w:t>
+              <w:t>The player is able to walk over to the dinosaur and is able to kill the dinosaur with a single attack.</w:t>
             </w:r>
           </w:p>
         </w:tc>
@@ -6772,18 +6702,8 @@
                 <w:sz w:val="24"/>
                 <w:szCs w:val="24"/>
               </w:rPr>
-              <w:t xml:space="preserve">Dylan </w:t>
-            </w:r>
-            <w:proofErr w:type="spellStart"/>
-            <w:r>
-              <w:rPr>
-                <w:rFonts w:ascii="Times New Roman" w:hAnsi="Times New Roman" w:cs="Times New Roman"/>
-                <w:sz w:val="24"/>
-                <w:szCs w:val="24"/>
-              </w:rPr>
-              <w:t>Widecki</w:t>
-            </w:r>
-            <w:proofErr w:type="spellEnd"/>
+              <w:t>Dylan Widecki</w:t>
+            </w:r>
           </w:p>
         </w:tc>
       </w:tr>
@@ -6841,6 +6761,14 @@
                 <w:szCs w:val="24"/>
               </w:rPr>
             </w:pPr>
+            <w:r>
+              <w:rPr>
+                <w:rFonts w:ascii="Times New Roman" w:hAnsi="Times New Roman" w:cs="Times New Roman"/>
+                <w:sz w:val="24"/>
+                <w:szCs w:val="24"/>
+              </w:rPr>
+              <w:t>W06</w:t>
+            </w:r>
           </w:p>
         </w:tc>
       </w:tr>
@@ -8270,18 +8198,8 @@
                 <w:sz w:val="24"/>
                 <w:szCs w:val="24"/>
               </w:rPr>
-              <w:t xml:space="preserve">Emily </w:t>
-            </w:r>
-            <w:proofErr w:type="spellStart"/>
-            <w:r>
-              <w:rPr>
-                <w:rFonts w:ascii="Times New Roman" w:hAnsi="Times New Roman" w:cs="Times New Roman"/>
-                <w:sz w:val="24"/>
-                <w:szCs w:val="24"/>
-              </w:rPr>
-              <w:t>Balboni</w:t>
-            </w:r>
-            <w:proofErr w:type="spellEnd"/>
+              <w:t>Emily Balboni</w:t>
+            </w:r>
           </w:p>
         </w:tc>
       </w:tr>
@@ -8339,6 +8257,14 @@
                 <w:szCs w:val="24"/>
               </w:rPr>
             </w:pPr>
+            <w:r>
+              <w:rPr>
+                <w:rFonts w:ascii="Times New Roman" w:hAnsi="Times New Roman" w:cs="Times New Roman"/>
+                <w:sz w:val="24"/>
+                <w:szCs w:val="24"/>
+              </w:rPr>
+              <w:t>B07</w:t>
+            </w:r>
           </w:p>
         </w:tc>
       </w:tr>
@@ -9048,25 +8974,7 @@
                 <w:sz w:val="24"/>
                 <w:szCs w:val="24"/>
               </w:rPr>
-              <w:t xml:space="preserve">Player begins level 2 and </w:t>
-            </w:r>
-            <w:proofErr w:type="gramStart"/>
-            <w:r>
-              <w:rPr>
-                <w:rFonts w:ascii="Times New Roman" w:hAnsi="Times New Roman" w:cs="Times New Roman"/>
-                <w:sz w:val="24"/>
-                <w:szCs w:val="24"/>
-              </w:rPr>
-              <w:t>is able to</w:t>
-            </w:r>
-            <w:proofErr w:type="gramEnd"/>
-            <w:r>
-              <w:rPr>
-                <w:rFonts w:ascii="Times New Roman" w:hAnsi="Times New Roman" w:cs="Times New Roman"/>
-                <w:sz w:val="24"/>
-                <w:szCs w:val="24"/>
-              </w:rPr>
-              <w:t xml:space="preserve"> play until the last column in the level. The player falls to the ground and can jump to touch the goal.  </w:t>
+              <w:t xml:space="preserve">Player begins level 2 and is able to play until the last column in the level. The player falls to the ground and can jump to touch the goal.  </w:t>
             </w:r>
           </w:p>
         </w:tc>
@@ -9415,25 +9323,7 @@
                 <w:sz w:val="24"/>
                 <w:szCs w:val="24"/>
               </w:rPr>
-              <w:t xml:space="preserve"> </w:t>
-            </w:r>
-            <w:proofErr w:type="gramStart"/>
-            <w:r>
-              <w:rPr>
-                <w:rFonts w:ascii="Times New Roman" w:hAnsi="Times New Roman" w:cs="Times New Roman"/>
-                <w:sz w:val="24"/>
-                <w:szCs w:val="24"/>
-              </w:rPr>
-              <w:t>is able to</w:t>
-            </w:r>
-            <w:proofErr w:type="gramEnd"/>
-            <w:r>
-              <w:rPr>
-                <w:rFonts w:ascii="Times New Roman" w:hAnsi="Times New Roman" w:cs="Times New Roman"/>
-                <w:sz w:val="24"/>
-                <w:szCs w:val="24"/>
-              </w:rPr>
-              <w:t xml:space="preserve"> escape the gap</w:t>
+              <w:t xml:space="preserve"> is able to escape the gap</w:t>
             </w:r>
             <w:r>
               <w:rPr>
@@ -9941,18 +9831,8 @@
                 <w:sz w:val="24"/>
                 <w:szCs w:val="24"/>
               </w:rPr>
-              <w:t xml:space="preserve">Emily </w:t>
-            </w:r>
-            <w:proofErr w:type="spellStart"/>
-            <w:r>
-              <w:rPr>
-                <w:rFonts w:ascii="Times New Roman" w:hAnsi="Times New Roman" w:cs="Times New Roman"/>
-                <w:sz w:val="24"/>
-                <w:szCs w:val="24"/>
-              </w:rPr>
-              <w:t>Balboni</w:t>
-            </w:r>
-            <w:proofErr w:type="spellEnd"/>
+              <w:t>Emily Balboni</w:t>
+            </w:r>
           </w:p>
         </w:tc>
       </w:tr>
@@ -10010,6 +9890,14 @@
                 <w:szCs w:val="24"/>
               </w:rPr>
             </w:pPr>
+            <w:r>
+              <w:rPr>
+                <w:rFonts w:ascii="Times New Roman" w:hAnsi="Times New Roman" w:cs="Times New Roman"/>
+                <w:sz w:val="24"/>
+                <w:szCs w:val="24"/>
+              </w:rPr>
+              <w:t>B08</w:t>
+            </w:r>
           </w:p>
         </w:tc>
       </w:tr>
@@ -10140,25 +10028,7 @@
                 <w:sz w:val="24"/>
                 <w:szCs w:val="24"/>
               </w:rPr>
-              <w:t xml:space="preserve">Verify that a player </w:t>
-            </w:r>
-            <w:proofErr w:type="gramStart"/>
-            <w:r>
-              <w:rPr>
-                <w:rFonts w:ascii="Times New Roman" w:hAnsi="Times New Roman" w:cs="Times New Roman"/>
-                <w:sz w:val="24"/>
-                <w:szCs w:val="24"/>
-              </w:rPr>
-              <w:t>is able to</w:t>
-            </w:r>
-            <w:proofErr w:type="gramEnd"/>
-            <w:r>
-              <w:rPr>
-                <w:rFonts w:ascii="Times New Roman" w:hAnsi="Times New Roman" w:cs="Times New Roman"/>
-                <w:sz w:val="24"/>
-                <w:szCs w:val="24"/>
-              </w:rPr>
-              <w:t xml:space="preserve"> complete a reasonably difficult final level in a fair amount of time.</w:t>
+              <w:t>Verify that a player is able to complete a reasonably difficult final level in a fair amount of time.</w:t>
             </w:r>
           </w:p>
         </w:tc>
@@ -11380,6 +11250,14 @@
                 <w:szCs w:val="24"/>
               </w:rPr>
             </w:pPr>
+            <w:r>
+              <w:rPr>
+                <w:rFonts w:ascii="Times New Roman" w:hAnsi="Times New Roman" w:cs="Times New Roman"/>
+                <w:sz w:val="24"/>
+                <w:szCs w:val="24"/>
+              </w:rPr>
+              <w:t>P09</w:t>
+            </w:r>
           </w:p>
         </w:tc>
       </w:tr>
@@ -12469,18 +12347,8 @@
                 <w:sz w:val="24"/>
                 <w:szCs w:val="24"/>
               </w:rPr>
-              <w:t xml:space="preserve">Dylan </w:t>
-            </w:r>
-            <w:proofErr w:type="spellStart"/>
-            <w:r>
-              <w:rPr>
-                <w:rFonts w:ascii="Times New Roman" w:hAnsi="Times New Roman" w:cs="Times New Roman"/>
-                <w:sz w:val="24"/>
-                <w:szCs w:val="24"/>
-              </w:rPr>
-              <w:t>Widecki</w:t>
-            </w:r>
-            <w:proofErr w:type="spellEnd"/>
+              <w:t>Dylan Widecki</w:t>
+            </w:r>
           </w:p>
         </w:tc>
       </w:tr>
@@ -12538,6 +12406,14 @@
                 <w:szCs w:val="24"/>
               </w:rPr>
             </w:pPr>
+            <w:r>
+              <w:rPr>
+                <w:rFonts w:ascii="Times New Roman" w:hAnsi="Times New Roman" w:cs="Times New Roman"/>
+                <w:sz w:val="24"/>
+                <w:szCs w:val="24"/>
+              </w:rPr>
+              <w:t>W10</w:t>
+            </w:r>
           </w:p>
         </w:tc>
       </w:tr>

</xml_diff>

<commit_message>
updated test cases to test the system not the user
</commit_message>
<xml_diff>
--- a/TeamResources/Test Cases.docx
+++ b/TeamResources/Test Cases.docx
@@ -161,8 +161,18 @@
                 <w:sz w:val="24"/>
                 <w:szCs w:val="24"/>
               </w:rPr>
-              <w:t>Amber Kusma</w:t>
-            </w:r>
+              <w:t xml:space="preserve">Amber </w:t>
+            </w:r>
+            <w:proofErr w:type="spellStart"/>
+            <w:r>
+              <w:rPr>
+                <w:rFonts w:ascii="Times New Roman" w:hAnsi="Times New Roman" w:cs="Times New Roman"/>
+                <w:sz w:val="24"/>
+                <w:szCs w:val="24"/>
+              </w:rPr>
+              <w:t>Kusma</w:t>
+            </w:r>
+            <w:proofErr w:type="spellEnd"/>
           </w:p>
         </w:tc>
       </w:tr>
@@ -219,7 +229,15 @@
                 <w:sz w:val="24"/>
                 <w:szCs w:val="24"/>
               </w:rPr>
-              <w:t>K01</w:t>
+              <w:t>M</w:t>
+            </w:r>
+            <w:r>
+              <w:rPr>
+                <w:rFonts w:ascii="Times New Roman" w:hAnsi="Times New Roman" w:cs="Times New Roman"/>
+                <w:sz w:val="24"/>
+                <w:szCs w:val="24"/>
+              </w:rPr>
+              <w:t>01</w:t>
             </w:r>
           </w:p>
         </w:tc>
@@ -277,7 +295,23 @@
                 <w:sz w:val="24"/>
                 <w:szCs w:val="24"/>
               </w:rPr>
-              <w:t>09/25/2021</w:t>
+              <w:t>09/2</w:t>
+            </w:r>
+            <w:r>
+              <w:rPr>
+                <w:rFonts w:ascii="Times New Roman" w:hAnsi="Times New Roman" w:cs="Times New Roman"/>
+                <w:sz w:val="24"/>
+                <w:szCs w:val="24"/>
+              </w:rPr>
+              <w:t>9</w:t>
+            </w:r>
+            <w:r>
+              <w:rPr>
+                <w:rFonts w:ascii="Times New Roman" w:hAnsi="Times New Roman" w:cs="Times New Roman"/>
+                <w:sz w:val="24"/>
+                <w:szCs w:val="24"/>
+              </w:rPr>
+              <w:t>/2021</w:t>
             </w:r>
           </w:p>
         </w:tc>
@@ -1527,8 +1561,18 @@
                 <w:sz w:val="24"/>
                 <w:szCs w:val="24"/>
               </w:rPr>
-              <w:t>Amber Kusma</w:t>
-            </w:r>
+              <w:t xml:space="preserve">Amber </w:t>
+            </w:r>
+            <w:proofErr w:type="spellStart"/>
+            <w:r>
+              <w:rPr>
+                <w:rFonts w:ascii="Times New Roman" w:hAnsi="Times New Roman" w:cs="Times New Roman"/>
+                <w:sz w:val="24"/>
+                <w:szCs w:val="24"/>
+              </w:rPr>
+              <w:t>Kusma</w:t>
+            </w:r>
+            <w:proofErr w:type="spellEnd"/>
           </w:p>
         </w:tc>
       </w:tr>
@@ -1585,7 +1629,15 @@
                 <w:sz w:val="24"/>
                 <w:szCs w:val="24"/>
               </w:rPr>
-              <w:t>K02</w:t>
+              <w:t>M</w:t>
+            </w:r>
+            <w:r>
+              <w:rPr>
+                <w:rFonts w:ascii="Times New Roman" w:hAnsi="Times New Roman" w:cs="Times New Roman"/>
+                <w:sz w:val="24"/>
+                <w:szCs w:val="24"/>
+              </w:rPr>
+              <w:t>02</w:t>
             </w:r>
           </w:p>
         </w:tc>
@@ -1643,7 +1695,23 @@
                 <w:sz w:val="24"/>
                 <w:szCs w:val="24"/>
               </w:rPr>
-              <w:t>09/25/2021</w:t>
+              <w:t>09/2</w:t>
+            </w:r>
+            <w:r>
+              <w:rPr>
+                <w:rFonts w:ascii="Times New Roman" w:hAnsi="Times New Roman" w:cs="Times New Roman"/>
+                <w:sz w:val="24"/>
+                <w:szCs w:val="24"/>
+              </w:rPr>
+              <w:t>9</w:t>
+            </w:r>
+            <w:r>
+              <w:rPr>
+                <w:rFonts w:ascii="Times New Roman" w:hAnsi="Times New Roman" w:cs="Times New Roman"/>
+                <w:sz w:val="24"/>
+                <w:szCs w:val="24"/>
+              </w:rPr>
+              <w:t>/2021</w:t>
             </w:r>
           </w:p>
         </w:tc>
@@ -1701,23 +1769,7 @@
                 <w:sz w:val="24"/>
                 <w:szCs w:val="24"/>
               </w:rPr>
-              <w:t xml:space="preserve">Verify that </w:t>
-            </w:r>
-            <w:r>
-              <w:rPr>
-                <w:rFonts w:ascii="Times New Roman" w:hAnsi="Times New Roman" w:cs="Times New Roman"/>
-                <w:sz w:val="24"/>
-                <w:szCs w:val="24"/>
-              </w:rPr>
-              <w:t xml:space="preserve">the player </w:t>
-            </w:r>
-            <w:r>
-              <w:rPr>
-                <w:rFonts w:ascii="Times New Roman" w:hAnsi="Times New Roman" w:cs="Times New Roman"/>
-                <w:sz w:val="24"/>
-                <w:szCs w:val="24"/>
-              </w:rPr>
-              <w:t>can clearly read both the instructions and credits screens and that the player can learn the goal of the game and the purpose of game elements with the instructions.</w:t>
+              <w:t>Verify that the instructions and credits screens appear when clicked on by the user.</w:t>
             </w:r>
           </w:p>
         </w:tc>
@@ -2180,7 +2232,7 @@
                 <w:sz w:val="24"/>
                 <w:szCs w:val="24"/>
               </w:rPr>
-              <w:t>3</w:t>
+              <w:t>4</w:t>
             </w:r>
           </w:p>
         </w:tc>
@@ -2195,19 +2247,20 @@
           </w:tcPr>
           <w:p>
             <w:pPr>
-              <w:rPr>
-                <w:rFonts w:ascii="Times New Roman" w:hAnsi="Times New Roman" w:cs="Times New Roman"/>
-                <w:sz w:val="24"/>
-                <w:szCs w:val="24"/>
-              </w:rPr>
-            </w:pPr>
-            <w:r>
-              <w:rPr>
-                <w:rFonts w:ascii="Times New Roman" w:hAnsi="Times New Roman" w:cs="Times New Roman"/>
-                <w:sz w:val="24"/>
-                <w:szCs w:val="24"/>
-              </w:rPr>
-              <w:t>Read through instructions.</w:t>
+              <w:ind w:left="720" w:hanging="720"/>
+              <w:rPr>
+                <w:rFonts w:ascii="Times New Roman" w:hAnsi="Times New Roman" w:cs="Times New Roman"/>
+                <w:sz w:val="24"/>
+                <w:szCs w:val="24"/>
+              </w:rPr>
+            </w:pPr>
+            <w:r>
+              <w:rPr>
+                <w:rFonts w:ascii="Times New Roman" w:hAnsi="Times New Roman" w:cs="Times New Roman"/>
+                <w:sz w:val="24"/>
+                <w:szCs w:val="24"/>
+              </w:rPr>
+              <w:t>Press the “Enter” key.</w:t>
             </w:r>
           </w:p>
         </w:tc>
@@ -2234,31 +2287,7 @@
                 <w:sz w:val="24"/>
                 <w:szCs w:val="24"/>
               </w:rPr>
-              <w:t xml:space="preserve">Instructions </w:t>
-            </w:r>
-            <w:r>
-              <w:rPr>
-                <w:rFonts w:ascii="Times New Roman" w:hAnsi="Times New Roman" w:cs="Times New Roman"/>
-                <w:sz w:val="24"/>
-                <w:szCs w:val="24"/>
-              </w:rPr>
-              <w:t>are</w:t>
-            </w:r>
-            <w:r>
-              <w:rPr>
-                <w:rFonts w:ascii="Times New Roman" w:hAnsi="Times New Roman" w:cs="Times New Roman"/>
-                <w:sz w:val="24"/>
-                <w:szCs w:val="24"/>
-              </w:rPr>
-              <w:t xml:space="preserve"> clear and </w:t>
-            </w:r>
-            <w:r>
-              <w:rPr>
-                <w:rFonts w:ascii="Times New Roman" w:hAnsi="Times New Roman" w:cs="Times New Roman"/>
-                <w:sz w:val="24"/>
-                <w:szCs w:val="24"/>
-              </w:rPr>
-              <w:t>concise, and they communicate the mechanics of the game to the player.</w:t>
+              <w:t>The main menu is reloaded.</w:t>
             </w:r>
           </w:p>
         </w:tc>
@@ -2302,7 +2331,7 @@
                 <w:sz w:val="24"/>
                 <w:szCs w:val="24"/>
               </w:rPr>
-              <w:t>4</w:t>
+              <w:t>5</w:t>
             </w:r>
           </w:p>
         </w:tc>
@@ -2330,7 +2359,39 @@
                 <w:sz w:val="24"/>
                 <w:szCs w:val="24"/>
               </w:rPr>
-              <w:t>Press the “Enter” key.</w:t>
+              <w:t>Navigate to the</w:t>
+            </w:r>
+            <w:r>
+              <w:rPr>
+                <w:rFonts w:ascii="Times New Roman" w:hAnsi="Times New Roman" w:cs="Times New Roman"/>
+                <w:sz w:val="24"/>
+                <w:szCs w:val="24"/>
+              </w:rPr>
+              <w:t xml:space="preserve"> “</w:t>
+            </w:r>
+            <w:r>
+              <w:rPr>
+                <w:rFonts w:ascii="Times New Roman" w:hAnsi="Times New Roman" w:cs="Times New Roman"/>
+                <w:sz w:val="24"/>
+                <w:szCs w:val="24"/>
+              </w:rPr>
+              <w:t>Credits</w:t>
+            </w:r>
+            <w:r>
+              <w:rPr>
+                <w:rFonts w:ascii="Times New Roman" w:hAnsi="Times New Roman" w:cs="Times New Roman"/>
+                <w:sz w:val="24"/>
+                <w:szCs w:val="24"/>
+              </w:rPr>
+              <w:t xml:space="preserve">” </w:t>
+            </w:r>
+            <w:r>
+              <w:rPr>
+                <w:rFonts w:ascii="Times New Roman" w:hAnsi="Times New Roman" w:cs="Times New Roman"/>
+                <w:sz w:val="24"/>
+                <w:szCs w:val="24"/>
+              </w:rPr>
+              <w:t>screen.</w:t>
             </w:r>
           </w:p>
         </w:tc>
@@ -2357,137 +2418,6 @@
                 <w:sz w:val="24"/>
                 <w:szCs w:val="24"/>
               </w:rPr>
-              <w:t>The main menu is reloaded.</w:t>
-            </w:r>
-          </w:p>
-        </w:tc>
-        <w:tc>
-          <w:tcPr>
-            <w:tcW w:w="1165" w:type="dxa"/>
-            <w:tcBorders>
-              <w:left w:val="nil"/>
-            </w:tcBorders>
-          </w:tcPr>
-          <w:p>
-            <w:pPr>
-              <w:rPr>
-                <w:rFonts w:ascii="Times New Roman" w:hAnsi="Times New Roman" w:cs="Times New Roman"/>
-                <w:sz w:val="24"/>
-                <w:szCs w:val="24"/>
-              </w:rPr>
-            </w:pPr>
-          </w:p>
-        </w:tc>
-      </w:tr>
-      <w:tr>
-        <w:tc>
-          <w:tcPr>
-            <w:tcW w:w="670" w:type="dxa"/>
-            <w:tcBorders>
-              <w:right w:val="nil"/>
-            </w:tcBorders>
-          </w:tcPr>
-          <w:p>
-            <w:pPr>
-              <w:rPr>
-                <w:rFonts w:ascii="Times New Roman" w:hAnsi="Times New Roman" w:cs="Times New Roman"/>
-                <w:sz w:val="24"/>
-                <w:szCs w:val="24"/>
-              </w:rPr>
-            </w:pPr>
-            <w:r>
-              <w:rPr>
-                <w:rFonts w:ascii="Times New Roman" w:hAnsi="Times New Roman" w:cs="Times New Roman"/>
-                <w:sz w:val="24"/>
-                <w:szCs w:val="24"/>
-              </w:rPr>
-              <w:t>5</w:t>
-            </w:r>
-          </w:p>
-        </w:tc>
-        <w:tc>
-          <w:tcPr>
-            <w:tcW w:w="3936" w:type="dxa"/>
-            <w:gridSpan w:val="3"/>
-            <w:tcBorders>
-              <w:left w:val="nil"/>
-              <w:right w:val="nil"/>
-            </w:tcBorders>
-          </w:tcPr>
-          <w:p>
-            <w:pPr>
-              <w:ind w:left="720" w:hanging="720"/>
-              <w:rPr>
-                <w:rFonts w:ascii="Times New Roman" w:hAnsi="Times New Roman" w:cs="Times New Roman"/>
-                <w:sz w:val="24"/>
-                <w:szCs w:val="24"/>
-              </w:rPr>
-            </w:pPr>
-            <w:r>
-              <w:rPr>
-                <w:rFonts w:ascii="Times New Roman" w:hAnsi="Times New Roman" w:cs="Times New Roman"/>
-                <w:sz w:val="24"/>
-                <w:szCs w:val="24"/>
-              </w:rPr>
-              <w:t>Navigate to the</w:t>
-            </w:r>
-            <w:r>
-              <w:rPr>
-                <w:rFonts w:ascii="Times New Roman" w:hAnsi="Times New Roman" w:cs="Times New Roman"/>
-                <w:sz w:val="24"/>
-                <w:szCs w:val="24"/>
-              </w:rPr>
-              <w:t xml:space="preserve"> “</w:t>
-            </w:r>
-            <w:r>
-              <w:rPr>
-                <w:rFonts w:ascii="Times New Roman" w:hAnsi="Times New Roman" w:cs="Times New Roman"/>
-                <w:sz w:val="24"/>
-                <w:szCs w:val="24"/>
-              </w:rPr>
-              <w:t>Credits</w:t>
-            </w:r>
-            <w:r>
-              <w:rPr>
-                <w:rFonts w:ascii="Times New Roman" w:hAnsi="Times New Roman" w:cs="Times New Roman"/>
-                <w:sz w:val="24"/>
-                <w:szCs w:val="24"/>
-              </w:rPr>
-              <w:t xml:space="preserve">” </w:t>
-            </w:r>
-            <w:r>
-              <w:rPr>
-                <w:rFonts w:ascii="Times New Roman" w:hAnsi="Times New Roman" w:cs="Times New Roman"/>
-                <w:sz w:val="24"/>
-                <w:szCs w:val="24"/>
-              </w:rPr>
-              <w:t>screen.</w:t>
-            </w:r>
-          </w:p>
-        </w:tc>
-        <w:tc>
-          <w:tcPr>
-            <w:tcW w:w="3579" w:type="dxa"/>
-            <w:gridSpan w:val="2"/>
-            <w:tcBorders>
-              <w:left w:val="nil"/>
-              <w:right w:val="nil"/>
-            </w:tcBorders>
-          </w:tcPr>
-          <w:p>
-            <w:pPr>
-              <w:rPr>
-                <w:rFonts w:ascii="Times New Roman" w:hAnsi="Times New Roman" w:cs="Times New Roman"/>
-                <w:sz w:val="24"/>
-                <w:szCs w:val="24"/>
-              </w:rPr>
-            </w:pPr>
-            <w:r>
-              <w:rPr>
-                <w:rFonts w:ascii="Times New Roman" w:hAnsi="Times New Roman" w:cs="Times New Roman"/>
-                <w:sz w:val="24"/>
-                <w:szCs w:val="24"/>
-              </w:rPr>
               <w:t xml:space="preserve">The </w:t>
             </w:r>
             <w:r>
@@ -2513,136 +2443,6 @@
                 <w:szCs w:val="24"/>
               </w:rPr>
               <w:t>.</w:t>
-            </w:r>
-          </w:p>
-        </w:tc>
-        <w:tc>
-          <w:tcPr>
-            <w:tcW w:w="1165" w:type="dxa"/>
-            <w:tcBorders>
-              <w:left w:val="nil"/>
-            </w:tcBorders>
-          </w:tcPr>
-          <w:p>
-            <w:pPr>
-              <w:rPr>
-                <w:rFonts w:ascii="Times New Roman" w:hAnsi="Times New Roman" w:cs="Times New Roman"/>
-                <w:sz w:val="24"/>
-                <w:szCs w:val="24"/>
-              </w:rPr>
-            </w:pPr>
-          </w:p>
-        </w:tc>
-      </w:tr>
-      <w:tr>
-        <w:tc>
-          <w:tcPr>
-            <w:tcW w:w="670" w:type="dxa"/>
-            <w:tcBorders>
-              <w:right w:val="nil"/>
-            </w:tcBorders>
-          </w:tcPr>
-          <w:p>
-            <w:pPr>
-              <w:rPr>
-                <w:rFonts w:ascii="Times New Roman" w:hAnsi="Times New Roman" w:cs="Times New Roman"/>
-                <w:sz w:val="24"/>
-                <w:szCs w:val="24"/>
-              </w:rPr>
-            </w:pPr>
-            <w:r>
-              <w:rPr>
-                <w:rFonts w:ascii="Times New Roman" w:hAnsi="Times New Roman" w:cs="Times New Roman"/>
-                <w:sz w:val="24"/>
-                <w:szCs w:val="24"/>
-              </w:rPr>
-              <w:t>6</w:t>
-            </w:r>
-          </w:p>
-        </w:tc>
-        <w:tc>
-          <w:tcPr>
-            <w:tcW w:w="3936" w:type="dxa"/>
-            <w:gridSpan w:val="3"/>
-            <w:tcBorders>
-              <w:left w:val="nil"/>
-              <w:right w:val="nil"/>
-            </w:tcBorders>
-          </w:tcPr>
-          <w:p>
-            <w:pPr>
-              <w:rPr>
-                <w:rFonts w:ascii="Times New Roman" w:hAnsi="Times New Roman" w:cs="Times New Roman"/>
-                <w:sz w:val="24"/>
-                <w:szCs w:val="24"/>
-              </w:rPr>
-            </w:pPr>
-            <w:r>
-              <w:rPr>
-                <w:rFonts w:ascii="Times New Roman" w:hAnsi="Times New Roman" w:cs="Times New Roman"/>
-                <w:sz w:val="24"/>
-                <w:szCs w:val="24"/>
-              </w:rPr>
-              <w:t>Read through credits.</w:t>
-            </w:r>
-          </w:p>
-        </w:tc>
-        <w:tc>
-          <w:tcPr>
-            <w:tcW w:w="3579" w:type="dxa"/>
-            <w:gridSpan w:val="2"/>
-            <w:tcBorders>
-              <w:left w:val="nil"/>
-              <w:right w:val="nil"/>
-            </w:tcBorders>
-          </w:tcPr>
-          <w:p>
-            <w:pPr>
-              <w:rPr>
-                <w:rFonts w:ascii="Times New Roman" w:hAnsi="Times New Roman" w:cs="Times New Roman"/>
-                <w:sz w:val="24"/>
-                <w:szCs w:val="24"/>
-              </w:rPr>
-            </w:pPr>
-            <w:r>
-              <w:rPr>
-                <w:rFonts w:ascii="Times New Roman" w:hAnsi="Times New Roman" w:cs="Times New Roman"/>
-                <w:sz w:val="24"/>
-                <w:szCs w:val="24"/>
-              </w:rPr>
-              <w:t>Credits</w:t>
-            </w:r>
-            <w:r>
-              <w:rPr>
-                <w:rFonts w:ascii="Times New Roman" w:hAnsi="Times New Roman" w:cs="Times New Roman"/>
-                <w:sz w:val="24"/>
-                <w:szCs w:val="24"/>
-              </w:rPr>
-              <w:t xml:space="preserve"> </w:t>
-            </w:r>
-            <w:r>
-              <w:rPr>
-                <w:rFonts w:ascii="Times New Roman" w:hAnsi="Times New Roman" w:cs="Times New Roman"/>
-                <w:sz w:val="24"/>
-                <w:szCs w:val="24"/>
-              </w:rPr>
-              <w:t>are</w:t>
-            </w:r>
-            <w:r>
-              <w:rPr>
-                <w:rFonts w:ascii="Times New Roman" w:hAnsi="Times New Roman" w:cs="Times New Roman"/>
-                <w:sz w:val="24"/>
-                <w:szCs w:val="24"/>
-              </w:rPr>
-              <w:t xml:space="preserve"> clear</w:t>
-            </w:r>
-            <w:r>
-              <w:rPr>
-                <w:rFonts w:ascii="Times New Roman" w:hAnsi="Times New Roman" w:cs="Times New Roman"/>
-                <w:sz w:val="24"/>
-                <w:szCs w:val="24"/>
-              </w:rPr>
-              <w:t xml:space="preserve"> and easily readable.</w:t>
             </w:r>
           </w:p>
         </w:tc>
@@ -2724,7 +2524,6 @@
                 <w:sz w:val="24"/>
                 <w:szCs w:val="24"/>
               </w:rPr>
-              <w:lastRenderedPageBreak/>
               <w:t>Tester:</w:t>
             </w:r>
           </w:p>
@@ -3021,6 +2820,7 @@
                 <w:sz w:val="24"/>
                 <w:szCs w:val="24"/>
               </w:rPr>
+              <w:lastRenderedPageBreak/>
               <w:t>Test case ID</w:t>
             </w:r>
           </w:p>
@@ -3047,7 +2847,15 @@
                 <w:sz w:val="24"/>
                 <w:szCs w:val="24"/>
               </w:rPr>
-              <w:t>P03</w:t>
+              <w:t>C</w:t>
+            </w:r>
+            <w:r>
+              <w:rPr>
+                <w:rFonts w:ascii="Times New Roman" w:hAnsi="Times New Roman" w:cs="Times New Roman"/>
+                <w:sz w:val="24"/>
+                <w:szCs w:val="24"/>
+              </w:rPr>
+              <w:t>03</w:t>
             </w:r>
           </w:p>
         </w:tc>
@@ -3105,7 +2913,23 @@
                 <w:sz w:val="24"/>
                 <w:szCs w:val="24"/>
               </w:rPr>
-              <w:t>09/25/2021</w:t>
+              <w:t>09/2</w:t>
+            </w:r>
+            <w:r>
+              <w:rPr>
+                <w:rFonts w:ascii="Times New Roman" w:hAnsi="Times New Roman" w:cs="Times New Roman"/>
+                <w:sz w:val="24"/>
+                <w:szCs w:val="24"/>
+              </w:rPr>
+              <w:t>9</w:t>
+            </w:r>
+            <w:r>
+              <w:rPr>
+                <w:rFonts w:ascii="Times New Roman" w:hAnsi="Times New Roman" w:cs="Times New Roman"/>
+                <w:sz w:val="24"/>
+                <w:szCs w:val="24"/>
+              </w:rPr>
+              <w:t>/2021</w:t>
             </w:r>
           </w:p>
         </w:tc>
@@ -4280,7 +4104,15 @@
                 <w:sz w:val="24"/>
                 <w:szCs w:val="24"/>
               </w:rPr>
-              <w:t>M04</w:t>
+              <w:t>S</w:t>
+            </w:r>
+            <w:r>
+              <w:rPr>
+                <w:rFonts w:ascii="Times New Roman" w:hAnsi="Times New Roman" w:cs="Times New Roman"/>
+                <w:sz w:val="24"/>
+                <w:szCs w:val="24"/>
+              </w:rPr>
+              <w:t>04</w:t>
             </w:r>
           </w:p>
         </w:tc>
@@ -4338,7 +4170,23 @@
                 <w:sz w:val="24"/>
                 <w:szCs w:val="24"/>
               </w:rPr>
-              <w:t>09/25/2021</w:t>
+              <w:t>09/2</w:t>
+            </w:r>
+            <w:r>
+              <w:rPr>
+                <w:rFonts w:ascii="Times New Roman" w:hAnsi="Times New Roman" w:cs="Times New Roman"/>
+                <w:sz w:val="24"/>
+                <w:szCs w:val="24"/>
+              </w:rPr>
+              <w:t>9</w:t>
+            </w:r>
+            <w:r>
+              <w:rPr>
+                <w:rFonts w:ascii="Times New Roman" w:hAnsi="Times New Roman" w:cs="Times New Roman"/>
+                <w:sz w:val="24"/>
+                <w:szCs w:val="24"/>
+              </w:rPr>
+              <w:t>/2021</w:t>
             </w:r>
           </w:p>
         </w:tc>
@@ -4791,7 +4639,15 @@
                 <w:sz w:val="24"/>
                 <w:szCs w:val="24"/>
               </w:rPr>
-              <w:t>The player is able to control the cat.</w:t>
+              <w:t>The cat moves over to the flower</w:t>
+            </w:r>
+            <w:r>
+              <w:rPr>
+                <w:rFonts w:ascii="Times New Roman" w:hAnsi="Times New Roman" w:cs="Times New Roman"/>
+                <w:sz w:val="24"/>
+                <w:szCs w:val="24"/>
+              </w:rPr>
+              <w:t>.</w:t>
             </w:r>
           </w:p>
         </w:tc>
@@ -4987,7 +4843,15 @@
                 <w:sz w:val="24"/>
                 <w:szCs w:val="24"/>
               </w:rPr>
-              <w:t>The player is able to move away without the game framerate slowing down.</w:t>
+              <w:t>The cat moves</w:t>
+            </w:r>
+            <w:r>
+              <w:rPr>
+                <w:rFonts w:ascii="Times New Roman" w:hAnsi="Times New Roman" w:cs="Times New Roman"/>
+                <w:sz w:val="24"/>
+                <w:szCs w:val="24"/>
+              </w:rPr>
+              <w:t xml:space="preserve"> away without the game framerate slowing down.</w:t>
             </w:r>
           </w:p>
         </w:tc>
@@ -5031,7 +4895,6 @@
                 <w:sz w:val="24"/>
                 <w:szCs w:val="24"/>
               </w:rPr>
-              <w:lastRenderedPageBreak/>
               <w:t>5</w:t>
             </w:r>
           </w:p>
@@ -5059,7 +4922,25 @@
                 <w:sz w:val="24"/>
                 <w:szCs w:val="24"/>
               </w:rPr>
-              <w:t>Walk back onto the flower and off of it again.</w:t>
+              <w:t xml:space="preserve">Walk back onto the flower and </w:t>
+            </w:r>
+            <w:proofErr w:type="gramStart"/>
+            <w:r>
+              <w:rPr>
+                <w:rFonts w:ascii="Times New Roman" w:hAnsi="Times New Roman" w:cs="Times New Roman"/>
+                <w:sz w:val="24"/>
+                <w:szCs w:val="24"/>
+              </w:rPr>
+              <w:t>off of</w:t>
+            </w:r>
+            <w:proofErr w:type="gramEnd"/>
+            <w:r>
+              <w:rPr>
+                <w:rFonts w:ascii="Times New Roman" w:hAnsi="Times New Roman" w:cs="Times New Roman"/>
+                <w:sz w:val="24"/>
+                <w:szCs w:val="24"/>
+              </w:rPr>
+              <w:t xml:space="preserve"> it again.</w:t>
             </w:r>
           </w:p>
         </w:tc>
@@ -5184,7 +5065,7 @@
                 <w:sz w:val="24"/>
                 <w:szCs w:val="24"/>
               </w:rPr>
-              <w:t>The sound is played a single time and functions regardless of the level.</w:t>
+              <w:t>The sound is played a single time.</w:t>
             </w:r>
           </w:p>
         </w:tc>
@@ -5406,6 +5287,7 @@
                 <w:sz w:val="24"/>
                 <w:szCs w:val="24"/>
               </w:rPr>
+              <w:lastRenderedPageBreak/>
               <w:t>Test Case Information</w:t>
             </w:r>
           </w:p>
@@ -5580,7 +5462,15 @@
                 <w:sz w:val="24"/>
                 <w:szCs w:val="24"/>
               </w:rPr>
-              <w:t>M05</w:t>
+              <w:t>A</w:t>
+            </w:r>
+            <w:r>
+              <w:rPr>
+                <w:rFonts w:ascii="Times New Roman" w:hAnsi="Times New Roman" w:cs="Times New Roman"/>
+                <w:sz w:val="24"/>
+                <w:szCs w:val="24"/>
+              </w:rPr>
+              <w:t>05</w:t>
             </w:r>
           </w:p>
         </w:tc>
@@ -5638,7 +5528,23 @@
                 <w:sz w:val="24"/>
                 <w:szCs w:val="24"/>
               </w:rPr>
-              <w:t>09/25/2021</w:t>
+              <w:t>09/2</w:t>
+            </w:r>
+            <w:r>
+              <w:rPr>
+                <w:rFonts w:ascii="Times New Roman" w:hAnsi="Times New Roman" w:cs="Times New Roman"/>
+                <w:sz w:val="24"/>
+                <w:szCs w:val="24"/>
+              </w:rPr>
+              <w:t>9</w:t>
+            </w:r>
+            <w:r>
+              <w:rPr>
+                <w:rFonts w:ascii="Times New Roman" w:hAnsi="Times New Roman" w:cs="Times New Roman"/>
+                <w:sz w:val="24"/>
+                <w:szCs w:val="24"/>
+              </w:rPr>
+              <w:t>/2021</w:t>
             </w:r>
           </w:p>
         </w:tc>
@@ -6091,7 +5997,15 @@
                 <w:sz w:val="24"/>
                 <w:szCs w:val="24"/>
               </w:rPr>
-              <w:t>The player is able to control the cat and collect the attack powerup.</w:t>
+              <w:t>The cat collects the powerup from the flower</w:t>
+            </w:r>
+            <w:r>
+              <w:rPr>
+                <w:rFonts w:ascii="Times New Roman" w:hAnsi="Times New Roman" w:cs="Times New Roman"/>
+                <w:sz w:val="24"/>
+                <w:szCs w:val="24"/>
+              </w:rPr>
+              <w:t>.</w:t>
             </w:r>
           </w:p>
         </w:tc>
@@ -6343,7 +6257,31 @@
                 <w:sz w:val="24"/>
                 <w:szCs w:val="24"/>
               </w:rPr>
-              <w:t>The player is able to walk over to the dinosaur and is able to kill the dinosaur with a single attack.</w:t>
+              <w:t>T</w:t>
+            </w:r>
+            <w:r>
+              <w:rPr>
+                <w:rFonts w:ascii="Times New Roman" w:hAnsi="Times New Roman" w:cs="Times New Roman"/>
+                <w:sz w:val="24"/>
+                <w:szCs w:val="24"/>
+              </w:rPr>
+              <w:t>he dinosaur</w:t>
+            </w:r>
+            <w:r>
+              <w:rPr>
+                <w:rFonts w:ascii="Times New Roman" w:hAnsi="Times New Roman" w:cs="Times New Roman"/>
+                <w:sz w:val="24"/>
+                <w:szCs w:val="24"/>
+              </w:rPr>
+              <w:t xml:space="preserve"> is killed</w:t>
+            </w:r>
+            <w:r>
+              <w:rPr>
+                <w:rFonts w:ascii="Times New Roman" w:hAnsi="Times New Roman" w:cs="Times New Roman"/>
+                <w:sz w:val="24"/>
+                <w:szCs w:val="24"/>
+              </w:rPr>
+              <w:t xml:space="preserve"> with a single attack.</w:t>
             </w:r>
           </w:p>
         </w:tc>
@@ -6702,8 +6640,18 @@
                 <w:sz w:val="24"/>
                 <w:szCs w:val="24"/>
               </w:rPr>
-              <w:t>Dylan Widecki</w:t>
-            </w:r>
+              <w:t xml:space="preserve">Dylan </w:t>
+            </w:r>
+            <w:proofErr w:type="spellStart"/>
+            <w:r>
+              <w:rPr>
+                <w:rFonts w:ascii="Times New Roman" w:hAnsi="Times New Roman" w:cs="Times New Roman"/>
+                <w:sz w:val="24"/>
+                <w:szCs w:val="24"/>
+              </w:rPr>
+              <w:t>Widecki</w:t>
+            </w:r>
+            <w:proofErr w:type="spellEnd"/>
           </w:p>
         </w:tc>
       </w:tr>
@@ -6767,7 +6715,15 @@
                 <w:sz w:val="24"/>
                 <w:szCs w:val="24"/>
               </w:rPr>
-              <w:t>W06</w:t>
+              <w:t>A</w:t>
+            </w:r>
+            <w:r>
+              <w:rPr>
+                <w:rFonts w:ascii="Times New Roman" w:hAnsi="Times New Roman" w:cs="Times New Roman"/>
+                <w:sz w:val="24"/>
+                <w:szCs w:val="24"/>
+              </w:rPr>
+              <w:t>06</w:t>
             </w:r>
           </w:p>
         </w:tc>
@@ -6833,7 +6789,23 @@
                 <w:sz w:val="24"/>
                 <w:szCs w:val="24"/>
               </w:rPr>
-              <w:t>09/25/2021</w:t>
+              <w:t>09/2</w:t>
+            </w:r>
+            <w:r>
+              <w:rPr>
+                <w:rFonts w:ascii="Times New Roman" w:hAnsi="Times New Roman" w:cs="Times New Roman"/>
+                <w:sz w:val="24"/>
+                <w:szCs w:val="24"/>
+              </w:rPr>
+              <w:t>9</w:t>
+            </w:r>
+            <w:r>
+              <w:rPr>
+                <w:rFonts w:ascii="Times New Roman" w:hAnsi="Times New Roman" w:cs="Times New Roman"/>
+                <w:sz w:val="24"/>
+                <w:szCs w:val="24"/>
+              </w:rPr>
+              <w:t>/2021</w:t>
             </w:r>
           </w:p>
         </w:tc>
@@ -6968,7 +6940,6 @@
                 <w:sz w:val="24"/>
                 <w:szCs w:val="24"/>
               </w:rPr>
-              <w:lastRenderedPageBreak/>
               <w:t>Test Procedure</w:t>
             </w:r>
           </w:p>
@@ -7741,6 +7712,7 @@
                 <w:sz w:val="24"/>
                 <w:szCs w:val="24"/>
               </w:rPr>
+              <w:lastRenderedPageBreak/>
               <w:t>5</w:t>
             </w:r>
           </w:p>
@@ -8198,8 +8170,18 @@
                 <w:sz w:val="24"/>
                 <w:szCs w:val="24"/>
               </w:rPr>
-              <w:t>Emily Balboni</w:t>
-            </w:r>
+              <w:t xml:space="preserve">Emily </w:t>
+            </w:r>
+            <w:proofErr w:type="spellStart"/>
+            <w:r>
+              <w:rPr>
+                <w:rFonts w:ascii="Times New Roman" w:hAnsi="Times New Roman" w:cs="Times New Roman"/>
+                <w:sz w:val="24"/>
+                <w:szCs w:val="24"/>
+              </w:rPr>
+              <w:t>Balboni</w:t>
+            </w:r>
+            <w:proofErr w:type="spellEnd"/>
           </w:p>
         </w:tc>
       </w:tr>
@@ -8263,7 +8245,15 @@
                 <w:sz w:val="24"/>
                 <w:szCs w:val="24"/>
               </w:rPr>
-              <w:t>B07</w:t>
+              <w:t>L</w:t>
+            </w:r>
+            <w:r>
+              <w:rPr>
+                <w:rFonts w:ascii="Times New Roman" w:hAnsi="Times New Roman" w:cs="Times New Roman"/>
+                <w:sz w:val="24"/>
+                <w:szCs w:val="24"/>
+              </w:rPr>
+              <w:t>07</w:t>
             </w:r>
           </w:p>
         </w:tc>
@@ -8329,7 +8319,23 @@
                 <w:sz w:val="24"/>
                 <w:szCs w:val="24"/>
               </w:rPr>
-              <w:t>09/25/2021</w:t>
+              <w:t>09/2</w:t>
+            </w:r>
+            <w:r>
+              <w:rPr>
+                <w:rFonts w:ascii="Times New Roman" w:hAnsi="Times New Roman" w:cs="Times New Roman"/>
+                <w:sz w:val="24"/>
+                <w:szCs w:val="24"/>
+              </w:rPr>
+              <w:t>9</w:t>
+            </w:r>
+            <w:r>
+              <w:rPr>
+                <w:rFonts w:ascii="Times New Roman" w:hAnsi="Times New Roman" w:cs="Times New Roman"/>
+                <w:sz w:val="24"/>
+                <w:szCs w:val="24"/>
+              </w:rPr>
+              <w:t>/2021</w:t>
             </w:r>
           </w:p>
         </w:tc>
@@ -8419,15 +8425,31 @@
                 <w:sz w:val="24"/>
                 <w:szCs w:val="24"/>
               </w:rPr>
-              <w:t xml:space="preserve">fully navigate through </w:t>
-            </w:r>
-            <w:r>
-              <w:rPr>
-                <w:rFonts w:ascii="Times New Roman" w:hAnsi="Times New Roman" w:cs="Times New Roman"/>
-                <w:sz w:val="24"/>
-                <w:szCs w:val="24"/>
-              </w:rPr>
-              <w:t xml:space="preserve">a level without </w:t>
+              <w:t>fully navigate through</w:t>
+            </w:r>
+            <w:r>
+              <w:rPr>
+                <w:rFonts w:ascii="Times New Roman" w:hAnsi="Times New Roman" w:cs="Times New Roman"/>
+                <w:sz w:val="24"/>
+                <w:szCs w:val="24"/>
+              </w:rPr>
+              <w:t xml:space="preserve"> level</w:t>
+            </w:r>
+            <w:r>
+              <w:rPr>
+                <w:rFonts w:ascii="Times New Roman" w:hAnsi="Times New Roman" w:cs="Times New Roman"/>
+                <w:sz w:val="24"/>
+                <w:szCs w:val="24"/>
+              </w:rPr>
+              <w:t>s 2 and 3</w:t>
+            </w:r>
+            <w:r>
+              <w:rPr>
+                <w:rFonts w:ascii="Times New Roman" w:hAnsi="Times New Roman" w:cs="Times New Roman"/>
+                <w:sz w:val="24"/>
+                <w:szCs w:val="24"/>
+              </w:rPr>
+              <w:t xml:space="preserve"> without </w:t>
             </w:r>
             <w:r>
               <w:rPr>
@@ -8974,7 +8996,23 @@
                 <w:sz w:val="24"/>
                 <w:szCs w:val="24"/>
               </w:rPr>
-              <w:t xml:space="preserve">Player begins level 2 and is able to play until the last column in the level. The player falls to the ground and can jump to touch the goal.  </w:t>
+              <w:t xml:space="preserve">Walk to the </w:t>
+            </w:r>
+            <w:r>
+              <w:rPr>
+                <w:rFonts w:ascii="Times New Roman" w:hAnsi="Times New Roman" w:cs="Times New Roman"/>
+                <w:sz w:val="24"/>
+                <w:szCs w:val="24"/>
+              </w:rPr>
+              <w:t>last column in the level</w:t>
+            </w:r>
+            <w:r>
+              <w:rPr>
+                <w:rFonts w:ascii="Times New Roman" w:hAnsi="Times New Roman" w:cs="Times New Roman"/>
+                <w:sz w:val="24"/>
+                <w:szCs w:val="24"/>
+              </w:rPr>
+              <w:t xml:space="preserve"> and jump off without touching the goal. </w:t>
             </w:r>
           </w:p>
         </w:tc>
@@ -9003,7 +9041,7 @@
                 <w:sz w:val="24"/>
                 <w:szCs w:val="24"/>
               </w:rPr>
-              <w:t>The player successfully touches the goal and completes the level after falling.</w:t>
+              <w:t>The cat reaches the ground and can still be controlled with the arrows.</w:t>
             </w:r>
           </w:p>
         </w:tc>
@@ -9084,15 +9122,7 @@
                 <w:sz w:val="24"/>
                 <w:szCs w:val="24"/>
               </w:rPr>
-              <w:t xml:space="preserve">Player continues and begins level </w:t>
-            </w:r>
-            <w:r>
-              <w:rPr>
-                <w:rFonts w:ascii="Times New Roman" w:hAnsi="Times New Roman" w:cs="Times New Roman"/>
-                <w:sz w:val="24"/>
-                <w:szCs w:val="24"/>
-              </w:rPr>
-              <w:t>3.</w:t>
+              <w:t>Once on the ground, jump to touch the goal.</w:t>
             </w:r>
           </w:p>
         </w:tc>
@@ -9122,23 +9152,7 @@
                 <w:sz w:val="24"/>
                 <w:szCs w:val="24"/>
               </w:rPr>
-              <w:t>The level</w:t>
-            </w:r>
-            <w:r>
-              <w:rPr>
-                <w:rFonts w:ascii="Times New Roman" w:hAnsi="Times New Roman" w:cs="Times New Roman"/>
-                <w:sz w:val="24"/>
-                <w:szCs w:val="24"/>
-              </w:rPr>
-              <w:t xml:space="preserve"> 3</w:t>
-            </w:r>
-            <w:r>
-              <w:rPr>
-                <w:rFonts w:ascii="Times New Roman" w:hAnsi="Times New Roman" w:cs="Times New Roman"/>
-                <w:sz w:val="24"/>
-                <w:szCs w:val="24"/>
-              </w:rPr>
-              <w:t xml:space="preserve"> loads.</w:t>
+              <w:t>The cat can jump up to the goal, and level 3 is loaded.</w:t>
             </w:r>
           </w:p>
         </w:tc>
@@ -9219,15 +9233,15 @@
                 <w:sz w:val="24"/>
                 <w:szCs w:val="24"/>
               </w:rPr>
-              <w:t xml:space="preserve">Player should be able to </w:t>
-            </w:r>
-            <w:r>
-              <w:rPr>
-                <w:rFonts w:ascii="Times New Roman" w:hAnsi="Times New Roman" w:cs="Times New Roman"/>
-                <w:sz w:val="24"/>
-                <w:szCs w:val="24"/>
-              </w:rPr>
-              <w:t>jump</w:t>
+              <w:t>J</w:t>
+            </w:r>
+            <w:r>
+              <w:rPr>
+                <w:rFonts w:ascii="Times New Roman" w:hAnsi="Times New Roman" w:cs="Times New Roman"/>
+                <w:sz w:val="24"/>
+                <w:szCs w:val="24"/>
+              </w:rPr>
+              <w:t>ump</w:t>
             </w:r>
             <w:r>
               <w:rPr>
@@ -9236,48 +9250,6 @@
                 <w:szCs w:val="24"/>
               </w:rPr>
               <w:t xml:space="preserve"> over the first tree and land in between the two trees. </w:t>
-            </w:r>
-            <w:r>
-              <w:rPr>
-                <w:rFonts w:ascii="Times New Roman" w:hAnsi="Times New Roman" w:cs="Times New Roman"/>
-                <w:sz w:val="24"/>
-                <w:szCs w:val="24"/>
-              </w:rPr>
-              <w:t>Then the player can jump</w:t>
-            </w:r>
-            <w:r>
-              <w:rPr>
-                <w:rFonts w:ascii="Times New Roman" w:hAnsi="Times New Roman" w:cs="Times New Roman"/>
-                <w:sz w:val="24"/>
-                <w:szCs w:val="24"/>
-              </w:rPr>
-              <w:t xml:space="preserve"> from the ground to the platform</w:t>
-            </w:r>
-            <w:r>
-              <w:rPr>
-                <w:rFonts w:ascii="Times New Roman" w:hAnsi="Times New Roman" w:cs="Times New Roman"/>
-                <w:sz w:val="24"/>
-                <w:szCs w:val="24"/>
-              </w:rPr>
-              <w:t xml:space="preserve"> to the second tree</w:t>
-            </w:r>
-            <w:r>
-              <w:rPr>
-                <w:rFonts w:ascii="Times New Roman" w:hAnsi="Times New Roman" w:cs="Times New Roman"/>
-                <w:sz w:val="24"/>
-                <w:szCs w:val="24"/>
-              </w:rPr>
-              <w:t>.</w:t>
-            </w:r>
-            <w:r>
-              <w:rPr>
-                <w:rFonts w:ascii="Times New Roman" w:hAnsi="Times New Roman" w:cs="Times New Roman"/>
-                <w:b/>
-                <w:bCs/>
-                <w:sz w:val="24"/>
-                <w:szCs w:val="24"/>
-              </w:rPr>
-              <w:t xml:space="preserve">         </w:t>
             </w:r>
           </w:p>
         </w:tc>
@@ -9307,39 +9279,39 @@
                 <w:sz w:val="24"/>
                 <w:szCs w:val="24"/>
               </w:rPr>
-              <w:t xml:space="preserve">The player </w:t>
-            </w:r>
-            <w:r>
-              <w:rPr>
-                <w:rFonts w:ascii="Times New Roman" w:hAnsi="Times New Roman" w:cs="Times New Roman"/>
-                <w:sz w:val="24"/>
-                <w:szCs w:val="24"/>
-              </w:rPr>
-              <w:t>falls into the gap between the trees but</w:t>
-            </w:r>
-            <w:r>
-              <w:rPr>
-                <w:rFonts w:ascii="Times New Roman" w:hAnsi="Times New Roman" w:cs="Times New Roman"/>
-                <w:sz w:val="24"/>
-                <w:szCs w:val="24"/>
-              </w:rPr>
-              <w:t xml:space="preserve"> is able to escape the gap</w:t>
-            </w:r>
-            <w:r>
-              <w:rPr>
-                <w:rFonts w:ascii="Times New Roman" w:hAnsi="Times New Roman" w:cs="Times New Roman"/>
-                <w:sz w:val="24"/>
-                <w:szCs w:val="24"/>
-              </w:rPr>
-              <w:t xml:space="preserve"> with the platform</w:t>
-            </w:r>
-            <w:r>
-              <w:rPr>
-                <w:rFonts w:ascii="Times New Roman" w:hAnsi="Times New Roman" w:cs="Times New Roman"/>
-                <w:sz w:val="24"/>
-                <w:szCs w:val="24"/>
-              </w:rPr>
-              <w:t>.</w:t>
+              <w:t xml:space="preserve">The </w:t>
+            </w:r>
+            <w:r>
+              <w:rPr>
+                <w:rFonts w:ascii="Times New Roman" w:hAnsi="Times New Roman" w:cs="Times New Roman"/>
+                <w:sz w:val="24"/>
+                <w:szCs w:val="24"/>
+              </w:rPr>
+              <w:t>cat</w:t>
+            </w:r>
+            <w:r>
+              <w:rPr>
+                <w:rFonts w:ascii="Times New Roman" w:hAnsi="Times New Roman" w:cs="Times New Roman"/>
+                <w:sz w:val="24"/>
+                <w:szCs w:val="24"/>
+              </w:rPr>
+              <w:t xml:space="preserve"> </w:t>
+            </w:r>
+            <w:r>
+              <w:rPr>
+                <w:rFonts w:ascii="Times New Roman" w:hAnsi="Times New Roman" w:cs="Times New Roman"/>
+                <w:sz w:val="24"/>
+                <w:szCs w:val="24"/>
+              </w:rPr>
+              <w:t>falls into the gap</w:t>
+            </w:r>
+            <w:r>
+              <w:rPr>
+                <w:rFonts w:ascii="Times New Roman" w:hAnsi="Times New Roman" w:cs="Times New Roman"/>
+                <w:sz w:val="24"/>
+                <w:szCs w:val="24"/>
+              </w:rPr>
+              <w:t xml:space="preserve"> and reaches the ground.</w:t>
             </w:r>
           </w:p>
         </w:tc>
@@ -9418,7 +9390,31 @@
                 <w:sz w:val="24"/>
                 <w:szCs w:val="24"/>
               </w:rPr>
-              <w:t>Player continues with the level, reaching the goal.</w:t>
+              <w:t>Jump</w:t>
+            </w:r>
+            <w:r>
+              <w:rPr>
+                <w:rFonts w:ascii="Times New Roman" w:hAnsi="Times New Roman" w:cs="Times New Roman"/>
+                <w:sz w:val="24"/>
+                <w:szCs w:val="24"/>
+              </w:rPr>
+              <w:t xml:space="preserve"> from the ground to the platform</w:t>
+            </w:r>
+            <w:r>
+              <w:rPr>
+                <w:rFonts w:ascii="Times New Roman" w:hAnsi="Times New Roman" w:cs="Times New Roman"/>
+                <w:sz w:val="24"/>
+                <w:szCs w:val="24"/>
+              </w:rPr>
+              <w:t>, then jump to the second tree</w:t>
+            </w:r>
+            <w:r>
+              <w:rPr>
+                <w:rFonts w:ascii="Times New Roman" w:hAnsi="Times New Roman" w:cs="Times New Roman"/>
+                <w:sz w:val="24"/>
+                <w:szCs w:val="24"/>
+              </w:rPr>
+              <w:t>.</w:t>
             </w:r>
           </w:p>
         </w:tc>
@@ -9447,7 +9443,15 @@
                 <w:sz w:val="24"/>
                 <w:szCs w:val="24"/>
               </w:rPr>
-              <w:t>Player should complete the level.</w:t>
+              <w:t>The cat can jump high enough to reach the platform and then the tree</w:t>
+            </w:r>
+            <w:r>
+              <w:rPr>
+                <w:rFonts w:ascii="Times New Roman" w:hAnsi="Times New Roman" w:cs="Times New Roman"/>
+                <w:sz w:val="24"/>
+                <w:szCs w:val="24"/>
+              </w:rPr>
+              <w:t>.</w:t>
             </w:r>
           </w:p>
         </w:tc>
@@ -9698,7 +9702,6 @@
                 <w:sz w:val="24"/>
                 <w:szCs w:val="24"/>
               </w:rPr>
-              <w:lastRenderedPageBreak/>
               <w:t>Test Case Information</w:t>
             </w:r>
           </w:p>
@@ -9831,8 +9834,18 @@
                 <w:sz w:val="24"/>
                 <w:szCs w:val="24"/>
               </w:rPr>
-              <w:t>Emily Balboni</w:t>
-            </w:r>
+              <w:t xml:space="preserve">Emily </w:t>
+            </w:r>
+            <w:proofErr w:type="spellStart"/>
+            <w:r>
+              <w:rPr>
+                <w:rFonts w:ascii="Times New Roman" w:hAnsi="Times New Roman" w:cs="Times New Roman"/>
+                <w:sz w:val="24"/>
+                <w:szCs w:val="24"/>
+              </w:rPr>
+              <w:t>Balboni</w:t>
+            </w:r>
+            <w:proofErr w:type="spellEnd"/>
           </w:p>
         </w:tc>
       </w:tr>
@@ -9896,7 +9909,15 @@
                 <w:sz w:val="24"/>
                 <w:szCs w:val="24"/>
               </w:rPr>
-              <w:t>B08</w:t>
+              <w:t>L</w:t>
+            </w:r>
+            <w:r>
+              <w:rPr>
+                <w:rFonts w:ascii="Times New Roman" w:hAnsi="Times New Roman" w:cs="Times New Roman"/>
+                <w:sz w:val="24"/>
+                <w:szCs w:val="24"/>
+              </w:rPr>
+              <w:t>08</w:t>
             </w:r>
           </w:p>
         </w:tc>
@@ -9962,7 +9983,23 @@
                 <w:sz w:val="24"/>
                 <w:szCs w:val="24"/>
               </w:rPr>
-              <w:t>09/25/2021</w:t>
+              <w:t>09/2</w:t>
+            </w:r>
+            <w:r>
+              <w:rPr>
+                <w:rFonts w:ascii="Times New Roman" w:hAnsi="Times New Roman" w:cs="Times New Roman"/>
+                <w:sz w:val="24"/>
+                <w:szCs w:val="24"/>
+              </w:rPr>
+              <w:t>9</w:t>
+            </w:r>
+            <w:r>
+              <w:rPr>
+                <w:rFonts w:ascii="Times New Roman" w:hAnsi="Times New Roman" w:cs="Times New Roman"/>
+                <w:sz w:val="24"/>
+                <w:szCs w:val="24"/>
+              </w:rPr>
+              <w:t>/2021</w:t>
             </w:r>
           </w:p>
         </w:tc>
@@ -10028,7 +10065,25 @@
                 <w:sz w:val="24"/>
                 <w:szCs w:val="24"/>
               </w:rPr>
-              <w:t>Verify that a player is able to complete a reasonably difficult final level in a fair amount of time.</w:t>
+              <w:t xml:space="preserve">Verify that a player </w:t>
+            </w:r>
+            <w:proofErr w:type="gramStart"/>
+            <w:r>
+              <w:rPr>
+                <w:rFonts w:ascii="Times New Roman" w:hAnsi="Times New Roman" w:cs="Times New Roman"/>
+                <w:sz w:val="24"/>
+                <w:szCs w:val="24"/>
+              </w:rPr>
+              <w:t>is able to</w:t>
+            </w:r>
+            <w:proofErr w:type="gramEnd"/>
+            <w:r>
+              <w:rPr>
+                <w:rFonts w:ascii="Times New Roman" w:hAnsi="Times New Roman" w:cs="Times New Roman"/>
+                <w:sz w:val="24"/>
+                <w:szCs w:val="24"/>
+              </w:rPr>
+              <w:t xml:space="preserve"> complete a reasonably difficult final level in a fair amount of time.</w:t>
             </w:r>
           </w:p>
         </w:tc>
@@ -10253,6 +10308,7 @@
                 <w:sz w:val="24"/>
                 <w:szCs w:val="24"/>
               </w:rPr>
+              <w:lastRenderedPageBreak/>
               <w:t>1</w:t>
             </w:r>
           </w:p>
@@ -10434,7 +10490,15 @@
                 <w:sz w:val="24"/>
                 <w:szCs w:val="24"/>
               </w:rPr>
-              <w:t xml:space="preserve">Player plays through </w:t>
+              <w:t>P</w:t>
+            </w:r>
+            <w:r>
+              <w:rPr>
+                <w:rFonts w:ascii="Times New Roman" w:hAnsi="Times New Roman" w:cs="Times New Roman"/>
+                <w:sz w:val="24"/>
+                <w:szCs w:val="24"/>
+              </w:rPr>
+              <w:t xml:space="preserve">lay through </w:t>
             </w:r>
             <w:r>
               <w:rPr>
@@ -10488,31 +10552,7 @@
                 <w:sz w:val="24"/>
                 <w:szCs w:val="24"/>
               </w:rPr>
-              <w:t>The player complete</w:t>
-            </w:r>
-            <w:r>
-              <w:rPr>
-                <w:rFonts w:ascii="Times New Roman" w:hAnsi="Times New Roman" w:cs="Times New Roman"/>
-                <w:sz w:val="24"/>
-                <w:szCs w:val="24"/>
-              </w:rPr>
-              <w:t>s</w:t>
-            </w:r>
-            <w:r>
-              <w:rPr>
-                <w:rFonts w:ascii="Times New Roman" w:hAnsi="Times New Roman" w:cs="Times New Roman"/>
-                <w:sz w:val="24"/>
-                <w:szCs w:val="24"/>
-              </w:rPr>
-              <w:t xml:space="preserve"> the</w:t>
-            </w:r>
-            <w:r>
-              <w:rPr>
-                <w:rFonts w:ascii="Times New Roman" w:hAnsi="Times New Roman" w:cs="Times New Roman"/>
-                <w:sz w:val="24"/>
-                <w:szCs w:val="24"/>
-              </w:rPr>
-              <w:t xml:space="preserve"> previous levels.</w:t>
+              <w:t>The previous levels are completed.</w:t>
             </w:r>
           </w:p>
         </w:tc>
@@ -10591,47 +10631,7 @@
                 <w:sz w:val="24"/>
                 <w:szCs w:val="24"/>
               </w:rPr>
-              <w:t>Player begins</w:t>
-            </w:r>
-            <w:r>
-              <w:rPr>
-                <w:rFonts w:ascii="Times New Roman" w:hAnsi="Times New Roman" w:cs="Times New Roman"/>
-                <w:sz w:val="24"/>
-                <w:szCs w:val="24"/>
-              </w:rPr>
-              <w:t xml:space="preserve"> navigating through</w:t>
-            </w:r>
-            <w:r>
-              <w:rPr>
-                <w:rFonts w:ascii="Times New Roman" w:hAnsi="Times New Roman" w:cs="Times New Roman"/>
-                <w:sz w:val="24"/>
-                <w:szCs w:val="24"/>
-              </w:rPr>
-              <w:t xml:space="preserve"> </w:t>
-            </w:r>
-            <w:r>
-              <w:rPr>
-                <w:rFonts w:ascii="Times New Roman" w:hAnsi="Times New Roman" w:cs="Times New Roman"/>
-                <w:sz w:val="24"/>
-                <w:szCs w:val="24"/>
-              </w:rPr>
-              <w:t>l</w:t>
-            </w:r>
-            <w:r>
-              <w:rPr>
-                <w:rFonts w:ascii="Times New Roman" w:hAnsi="Times New Roman" w:cs="Times New Roman"/>
-                <w:sz w:val="24"/>
-                <w:szCs w:val="24"/>
-              </w:rPr>
-              <w:t>evel 5</w:t>
-            </w:r>
-            <w:r>
-              <w:rPr>
-                <w:rFonts w:ascii="Times New Roman" w:hAnsi="Times New Roman" w:cs="Times New Roman"/>
-                <w:sz w:val="24"/>
-                <w:szCs w:val="24"/>
-              </w:rPr>
-              <w:t>.</w:t>
+              <w:t>The player begins the level by navigating the moving platforms.</w:t>
             </w:r>
           </w:p>
         </w:tc>
@@ -10660,23 +10660,7 @@
                 <w:sz w:val="24"/>
                 <w:szCs w:val="24"/>
               </w:rPr>
-              <w:t xml:space="preserve">The player should be presented with a variety of obstacles to be </w:t>
-            </w:r>
-            <w:r>
-              <w:rPr>
-                <w:rFonts w:ascii="Times New Roman" w:hAnsi="Times New Roman" w:cs="Times New Roman"/>
-                <w:sz w:val="24"/>
-                <w:szCs w:val="24"/>
-              </w:rPr>
-              <w:t>avoided</w:t>
-            </w:r>
-            <w:r>
-              <w:rPr>
-                <w:rFonts w:ascii="Times New Roman" w:hAnsi="Times New Roman" w:cs="Times New Roman"/>
-                <w:sz w:val="24"/>
-                <w:szCs w:val="24"/>
-              </w:rPr>
-              <w:t>.</w:t>
+              <w:t>The moving platforms over water appear on the screen. The platforms are timed so there is no delay.</w:t>
             </w:r>
           </w:p>
         </w:tc>
@@ -10757,15 +10741,7 @@
                 <w:sz w:val="24"/>
                 <w:szCs w:val="24"/>
               </w:rPr>
-              <w:t>Player finishes level</w:t>
-            </w:r>
-            <w:r>
-              <w:rPr>
-                <w:rFonts w:ascii="Times New Roman" w:hAnsi="Times New Roman" w:cs="Times New Roman"/>
-                <w:sz w:val="24"/>
-                <w:szCs w:val="24"/>
-              </w:rPr>
-              <w:t>.</w:t>
+              <w:t>Player jumps from moving platforms to top of tree.</w:t>
             </w:r>
           </w:p>
         </w:tc>
@@ -10795,47 +10771,223 @@
                 <w:sz w:val="24"/>
                 <w:szCs w:val="24"/>
               </w:rPr>
-              <w:t xml:space="preserve">The player </w:t>
-            </w:r>
-            <w:r>
-              <w:rPr>
-                <w:rFonts w:ascii="Times New Roman" w:hAnsi="Times New Roman" w:cs="Times New Roman"/>
-                <w:sz w:val="24"/>
-                <w:szCs w:val="24"/>
-              </w:rPr>
-              <w:t>did</w:t>
-            </w:r>
-            <w:r>
-              <w:rPr>
-                <w:rFonts w:ascii="Times New Roman" w:hAnsi="Times New Roman" w:cs="Times New Roman"/>
-                <w:sz w:val="24"/>
-                <w:szCs w:val="24"/>
-              </w:rPr>
-              <w:t xml:space="preserve"> not take an excessive amount of time to complete the </w:t>
-            </w:r>
-            <w:r>
-              <w:rPr>
-                <w:rFonts w:ascii="Times New Roman" w:hAnsi="Times New Roman" w:cs="Times New Roman"/>
-                <w:sz w:val="24"/>
-                <w:szCs w:val="24"/>
-              </w:rPr>
-              <w:t xml:space="preserve">level. </w:t>
-            </w:r>
-            <w:r>
-              <w:rPr>
-                <w:rFonts w:ascii="Times New Roman" w:hAnsi="Times New Roman" w:cs="Times New Roman"/>
-                <w:sz w:val="24"/>
-                <w:szCs w:val="24"/>
-              </w:rPr>
-              <w:t xml:space="preserve">Player </w:t>
-            </w:r>
-            <w:r>
-              <w:rPr>
-                <w:rFonts w:ascii="Times New Roman" w:hAnsi="Times New Roman" w:cs="Times New Roman"/>
-                <w:sz w:val="24"/>
-                <w:szCs w:val="24"/>
-              </w:rPr>
-              <w:t>should be satisfied with the experience.</w:t>
+              <w:t>A tree with a purple flower appears.</w:t>
+            </w:r>
+          </w:p>
+        </w:tc>
+        <w:tc>
+          <w:tcPr>
+            <w:tcW w:w="1166" w:type="dxa"/>
+            <w:tcBorders>
+              <w:top w:val="single" w:sz="4" w:space="0" w:color="auto"/>
+              <w:left w:val="nil"/>
+              <w:bottom w:val="single" w:sz="4" w:space="0" w:color="auto"/>
+              <w:right w:val="single" w:sz="4" w:space="0" w:color="auto"/>
+            </w:tcBorders>
+          </w:tcPr>
+          <w:p>
+            <w:pPr>
+              <w:rPr>
+                <w:rFonts w:ascii="Times New Roman" w:hAnsi="Times New Roman" w:cs="Times New Roman"/>
+                <w:sz w:val="24"/>
+                <w:szCs w:val="24"/>
+              </w:rPr>
+            </w:pPr>
+          </w:p>
+        </w:tc>
+      </w:tr>
+      <w:tr>
+        <w:tc>
+          <w:tcPr>
+            <w:tcW w:w="670" w:type="dxa"/>
+            <w:tcBorders>
+              <w:top w:val="single" w:sz="4" w:space="0" w:color="auto"/>
+              <w:left w:val="single" w:sz="4" w:space="0" w:color="auto"/>
+              <w:bottom w:val="single" w:sz="4" w:space="0" w:color="auto"/>
+              <w:right w:val="nil"/>
+            </w:tcBorders>
+          </w:tcPr>
+          <w:p>
+            <w:pPr>
+              <w:rPr>
+                <w:rFonts w:ascii="Times New Roman" w:hAnsi="Times New Roman" w:cs="Times New Roman"/>
+                <w:sz w:val="24"/>
+                <w:szCs w:val="24"/>
+              </w:rPr>
+            </w:pPr>
+            <w:r>
+              <w:rPr>
+                <w:rFonts w:ascii="Times New Roman" w:hAnsi="Times New Roman" w:cs="Times New Roman"/>
+                <w:sz w:val="24"/>
+                <w:szCs w:val="24"/>
+              </w:rPr>
+              <w:t>5</w:t>
+            </w:r>
+          </w:p>
+        </w:tc>
+        <w:tc>
+          <w:tcPr>
+            <w:tcW w:w="3935" w:type="dxa"/>
+            <w:gridSpan w:val="3"/>
+            <w:tcBorders>
+              <w:top w:val="single" w:sz="4" w:space="0" w:color="auto"/>
+              <w:left w:val="nil"/>
+              <w:bottom w:val="single" w:sz="4" w:space="0" w:color="auto"/>
+              <w:right w:val="nil"/>
+            </w:tcBorders>
+          </w:tcPr>
+          <w:p>
+            <w:pPr>
+              <w:rPr>
+                <w:rFonts w:ascii="Times New Roman" w:hAnsi="Times New Roman" w:cs="Times New Roman"/>
+                <w:sz w:val="24"/>
+                <w:szCs w:val="24"/>
+              </w:rPr>
+            </w:pPr>
+            <w:r>
+              <w:rPr>
+                <w:rFonts w:ascii="Times New Roman" w:hAnsi="Times New Roman" w:cs="Times New Roman"/>
+                <w:sz w:val="24"/>
+                <w:szCs w:val="24"/>
+              </w:rPr>
+              <w:t>Player jumps from tree onto second round of moving platforms.</w:t>
+            </w:r>
+          </w:p>
+        </w:tc>
+        <w:tc>
+          <w:tcPr>
+            <w:tcW w:w="3579" w:type="dxa"/>
+            <w:gridSpan w:val="2"/>
+            <w:tcBorders>
+              <w:top w:val="single" w:sz="4" w:space="0" w:color="auto"/>
+              <w:left w:val="nil"/>
+              <w:bottom w:val="single" w:sz="4" w:space="0" w:color="auto"/>
+              <w:right w:val="nil"/>
+            </w:tcBorders>
+          </w:tcPr>
+          <w:p>
+            <w:pPr>
+              <w:rPr>
+                <w:rFonts w:ascii="Times New Roman" w:hAnsi="Times New Roman" w:cs="Times New Roman"/>
+                <w:sz w:val="24"/>
+                <w:szCs w:val="24"/>
+              </w:rPr>
+            </w:pPr>
+            <w:r>
+              <w:rPr>
+                <w:rFonts w:ascii="Times New Roman" w:hAnsi="Times New Roman" w:cs="Times New Roman"/>
+                <w:sz w:val="24"/>
+                <w:szCs w:val="24"/>
+              </w:rPr>
+              <w:t>Dog enemy appears firing water on ground while platforms are moving above.</w:t>
+            </w:r>
+          </w:p>
+        </w:tc>
+        <w:tc>
+          <w:tcPr>
+            <w:tcW w:w="1166" w:type="dxa"/>
+            <w:tcBorders>
+              <w:top w:val="single" w:sz="4" w:space="0" w:color="auto"/>
+              <w:left w:val="nil"/>
+              <w:bottom w:val="single" w:sz="4" w:space="0" w:color="auto"/>
+              <w:right w:val="single" w:sz="4" w:space="0" w:color="auto"/>
+            </w:tcBorders>
+          </w:tcPr>
+          <w:p>
+            <w:pPr>
+              <w:rPr>
+                <w:rFonts w:ascii="Times New Roman" w:hAnsi="Times New Roman" w:cs="Times New Roman"/>
+                <w:sz w:val="24"/>
+                <w:szCs w:val="24"/>
+              </w:rPr>
+            </w:pPr>
+          </w:p>
+        </w:tc>
+      </w:tr>
+      <w:tr>
+        <w:tc>
+          <w:tcPr>
+            <w:tcW w:w="670" w:type="dxa"/>
+            <w:tcBorders>
+              <w:top w:val="single" w:sz="4" w:space="0" w:color="auto"/>
+              <w:left w:val="single" w:sz="4" w:space="0" w:color="auto"/>
+              <w:bottom w:val="single" w:sz="4" w:space="0" w:color="auto"/>
+              <w:right w:val="nil"/>
+            </w:tcBorders>
+          </w:tcPr>
+          <w:p>
+            <w:pPr>
+              <w:rPr>
+                <w:rFonts w:ascii="Times New Roman" w:hAnsi="Times New Roman" w:cs="Times New Roman"/>
+                <w:sz w:val="24"/>
+                <w:szCs w:val="24"/>
+              </w:rPr>
+            </w:pPr>
+            <w:r>
+              <w:rPr>
+                <w:rFonts w:ascii="Times New Roman" w:hAnsi="Times New Roman" w:cs="Times New Roman"/>
+                <w:sz w:val="24"/>
+                <w:szCs w:val="24"/>
+              </w:rPr>
+              <w:t>6</w:t>
+            </w:r>
+          </w:p>
+        </w:tc>
+        <w:tc>
+          <w:tcPr>
+            <w:tcW w:w="3935" w:type="dxa"/>
+            <w:gridSpan w:val="3"/>
+            <w:tcBorders>
+              <w:top w:val="single" w:sz="4" w:space="0" w:color="auto"/>
+              <w:left w:val="nil"/>
+              <w:bottom w:val="single" w:sz="4" w:space="0" w:color="auto"/>
+              <w:right w:val="nil"/>
+            </w:tcBorders>
+          </w:tcPr>
+          <w:p>
+            <w:pPr>
+              <w:rPr>
+                <w:rFonts w:ascii="Times New Roman" w:hAnsi="Times New Roman" w:cs="Times New Roman"/>
+                <w:sz w:val="24"/>
+                <w:szCs w:val="24"/>
+              </w:rPr>
+            </w:pPr>
+            <w:r>
+              <w:rPr>
+                <w:rFonts w:ascii="Times New Roman" w:hAnsi="Times New Roman" w:cs="Times New Roman"/>
+                <w:sz w:val="24"/>
+                <w:szCs w:val="24"/>
+              </w:rPr>
+              <w:t>Player jumps from last moving platform to the goal.</w:t>
+            </w:r>
+          </w:p>
+        </w:tc>
+        <w:tc>
+          <w:tcPr>
+            <w:tcW w:w="3579" w:type="dxa"/>
+            <w:gridSpan w:val="2"/>
+            <w:tcBorders>
+              <w:top w:val="single" w:sz="4" w:space="0" w:color="auto"/>
+              <w:left w:val="nil"/>
+              <w:bottom w:val="single" w:sz="4" w:space="0" w:color="auto"/>
+              <w:right w:val="nil"/>
+            </w:tcBorders>
+          </w:tcPr>
+          <w:p>
+            <w:pPr>
+              <w:rPr>
+                <w:rFonts w:ascii="Times New Roman" w:hAnsi="Times New Roman" w:cs="Times New Roman"/>
+                <w:sz w:val="24"/>
+                <w:szCs w:val="24"/>
+              </w:rPr>
+            </w:pPr>
+            <w:r>
+              <w:rPr>
+                <w:rFonts w:ascii="Times New Roman" w:hAnsi="Times New Roman" w:cs="Times New Roman"/>
+                <w:sz w:val="24"/>
+                <w:szCs w:val="24"/>
+              </w:rPr>
+              <w:t>The goal has been selected and the level finishes.</w:t>
             </w:r>
           </w:p>
         </w:tc>
@@ -11256,7 +11408,15 @@
                 <w:sz w:val="24"/>
                 <w:szCs w:val="24"/>
               </w:rPr>
-              <w:t>P09</w:t>
+              <w:t>T</w:t>
+            </w:r>
+            <w:r>
+              <w:rPr>
+                <w:rFonts w:ascii="Times New Roman" w:hAnsi="Times New Roman" w:cs="Times New Roman"/>
+                <w:sz w:val="24"/>
+                <w:szCs w:val="24"/>
+              </w:rPr>
+              <w:t>09</w:t>
             </w:r>
           </w:p>
         </w:tc>
@@ -11314,7 +11474,23 @@
                 <w:sz w:val="24"/>
                 <w:szCs w:val="24"/>
               </w:rPr>
-              <w:t>09/25/2021</w:t>
+              <w:t>09/2</w:t>
+            </w:r>
+            <w:r>
+              <w:rPr>
+                <w:rFonts w:ascii="Times New Roman" w:hAnsi="Times New Roman" w:cs="Times New Roman"/>
+                <w:sz w:val="24"/>
+                <w:szCs w:val="24"/>
+              </w:rPr>
+              <w:t>9</w:t>
+            </w:r>
+            <w:r>
+              <w:rPr>
+                <w:rFonts w:ascii="Times New Roman" w:hAnsi="Times New Roman" w:cs="Times New Roman"/>
+                <w:sz w:val="24"/>
+                <w:szCs w:val="24"/>
+              </w:rPr>
+              <w:t>/2021</w:t>
             </w:r>
           </w:p>
         </w:tc>
@@ -11372,31 +11548,15 @@
                 <w:sz w:val="24"/>
                 <w:szCs w:val="24"/>
               </w:rPr>
-              <w:t>Verify that the</w:t>
-            </w:r>
-            <w:r>
-              <w:rPr>
-                <w:rFonts w:ascii="Times New Roman" w:hAnsi="Times New Roman" w:cs="Times New Roman"/>
-                <w:sz w:val="24"/>
-                <w:szCs w:val="24"/>
-              </w:rPr>
-              <w:t xml:space="preserve"> game elements </w:t>
-            </w:r>
-            <w:r>
-              <w:rPr>
-                <w:rFonts w:ascii="Times New Roman" w:hAnsi="Times New Roman" w:cs="Times New Roman"/>
-                <w:sz w:val="24"/>
-                <w:szCs w:val="24"/>
-              </w:rPr>
-              <w:t>have a consistent theme to keep players engaged</w:t>
-            </w:r>
-            <w:r>
-              <w:rPr>
-                <w:rFonts w:ascii="Times New Roman" w:hAnsi="Times New Roman" w:cs="Times New Roman"/>
-                <w:sz w:val="24"/>
-                <w:szCs w:val="24"/>
-              </w:rPr>
-              <w:t xml:space="preserve"> and to communicate purpose.</w:t>
+              <w:t>Verify that the game elements have been modified to provide a consistent theme</w:t>
+            </w:r>
+            <w:r>
+              <w:rPr>
+                <w:rFonts w:ascii="Times New Roman" w:hAnsi="Times New Roman" w:cs="Times New Roman"/>
+                <w:sz w:val="24"/>
+                <w:szCs w:val="24"/>
+              </w:rPr>
+              <w:t>.</w:t>
             </w:r>
           </w:p>
         </w:tc>
@@ -11791,7 +11951,7 @@
                 <w:sz w:val="24"/>
                 <w:szCs w:val="24"/>
               </w:rPr>
-              <w:t>Player knows that item is a powerup before collecting it.</w:t>
+              <w:t>A fish is displayed near the player.</w:t>
             </w:r>
           </w:p>
         </w:tc>
@@ -11889,7 +12049,7 @@
                 <w:sz w:val="24"/>
                 <w:szCs w:val="24"/>
               </w:rPr>
-              <w:t>Player identifies both objects as enemies.</w:t>
+              <w:t>A mouse and a dog are displayed. The dog will shoot water at the cat.​</w:t>
             </w:r>
           </w:p>
         </w:tc>
@@ -11987,7 +12147,7 @@
                 <w:sz w:val="24"/>
                 <w:szCs w:val="24"/>
               </w:rPr>
-              <w:t>Player knows that the object is the goal.</w:t>
+              <w:t>A ball of yarn is displayed near the cat.</w:t>
             </w:r>
           </w:p>
         </w:tc>
@@ -12069,7 +12229,6 @@
                 <w:sz w:val="24"/>
                 <w:szCs w:val="24"/>
               </w:rPr>
-              <w:lastRenderedPageBreak/>
               <w:t>Tester:</w:t>
             </w:r>
           </w:p>
@@ -12347,8 +12506,18 @@
                 <w:sz w:val="24"/>
                 <w:szCs w:val="24"/>
               </w:rPr>
-              <w:t>Dylan Widecki</w:t>
-            </w:r>
+              <w:t xml:space="preserve">Dylan </w:t>
+            </w:r>
+            <w:proofErr w:type="spellStart"/>
+            <w:r>
+              <w:rPr>
+                <w:rFonts w:ascii="Times New Roman" w:hAnsi="Times New Roman" w:cs="Times New Roman"/>
+                <w:sz w:val="24"/>
+                <w:szCs w:val="24"/>
+              </w:rPr>
+              <w:t>Widecki</w:t>
+            </w:r>
+            <w:proofErr w:type="spellEnd"/>
           </w:p>
         </w:tc>
       </w:tr>
@@ -12383,6 +12552,7 @@
                 <w:sz w:val="24"/>
                 <w:szCs w:val="24"/>
               </w:rPr>
+              <w:lastRenderedPageBreak/>
               <w:t>Test case ID</w:t>
             </w:r>
           </w:p>
@@ -12478,7 +12648,23 @@
                 <w:sz w:val="24"/>
                 <w:szCs w:val="24"/>
               </w:rPr>
-              <w:t>09/25/2021</w:t>
+              <w:t>09/2</w:t>
+            </w:r>
+            <w:r>
+              <w:rPr>
+                <w:rFonts w:ascii="Times New Roman" w:hAnsi="Times New Roman" w:cs="Times New Roman"/>
+                <w:sz w:val="24"/>
+                <w:szCs w:val="24"/>
+              </w:rPr>
+              <w:t>9</w:t>
+            </w:r>
+            <w:r>
+              <w:rPr>
+                <w:rFonts w:ascii="Times New Roman" w:hAnsi="Times New Roman" w:cs="Times New Roman"/>
+                <w:sz w:val="24"/>
+                <w:szCs w:val="24"/>
+              </w:rPr>
+              <w:t>/2021</w:t>
             </w:r>
           </w:p>
         </w:tc>
@@ -13006,6 +13192,14 @@
               </w:rPr>
               <w:t xml:space="preserve"> the player</w:t>
             </w:r>
+            <w:r>
+              <w:rPr>
+                <w:rFonts w:ascii="Times New Roman" w:hAnsi="Times New Roman" w:cs="Times New Roman"/>
+                <w:sz w:val="24"/>
+                <w:szCs w:val="24"/>
+              </w:rPr>
+              <w:t>.</w:t>
+            </w:r>
           </w:p>
         </w:tc>
         <w:tc>
@@ -13085,7 +13279,23 @@
                 <w:sz w:val="24"/>
                 <w:szCs w:val="24"/>
               </w:rPr>
-              <w:t>Press “enter” to try again</w:t>
+              <w:t>Press “</w:t>
+            </w:r>
+            <w:r>
+              <w:rPr>
+                <w:rFonts w:ascii="Times New Roman" w:hAnsi="Times New Roman" w:cs="Times New Roman"/>
+                <w:sz w:val="24"/>
+                <w:szCs w:val="24"/>
+              </w:rPr>
+              <w:t>E</w:t>
+            </w:r>
+            <w:r>
+              <w:rPr>
+                <w:rFonts w:ascii="Times New Roman" w:hAnsi="Times New Roman" w:cs="Times New Roman"/>
+                <w:sz w:val="24"/>
+                <w:szCs w:val="24"/>
+              </w:rPr>
+              <w:t>nter” to try again</w:t>
             </w:r>
           </w:p>
         </w:tc>
@@ -13974,7 +14184,6 @@
   <w:style w:type="character" w:default="1" w:styleId="DefaultParagraphFont">
     <w:name w:val="Default Paragraph Font"/>
     <w:uiPriority w:val="1"/>
-    <w:semiHidden/>
     <w:unhideWhenUsed/>
   </w:style>
   <w:style w:type="table" w:default="1" w:styleId="TableNormal">
@@ -14043,6 +14252,29 @@
         <w:insideV w:val="single" w:sz="4" w:space="0" w:color="auto"/>
       </w:tblBorders>
     </w:tblPr>
+  </w:style>
+  <w:style w:type="character" w:customStyle="1" w:styleId="normaltextrun">
+    <w:name w:val="normaltextrun"/>
+    <w:basedOn w:val="DefaultParagraphFont"/>
+    <w:rsid w:val="003952EA"/>
+  </w:style>
+  <w:style w:type="character" w:customStyle="1" w:styleId="eop">
+    <w:name w:val="eop"/>
+    <w:basedOn w:val="DefaultParagraphFont"/>
+    <w:rsid w:val="003952EA"/>
+  </w:style>
+  <w:style w:type="paragraph" w:customStyle="1" w:styleId="paragraph">
+    <w:name w:val="paragraph"/>
+    <w:basedOn w:val="Normal"/>
+    <w:rsid w:val="003952EA"/>
+    <w:pPr>
+      <w:spacing w:before="100" w:beforeAutospacing="1" w:after="100" w:afterAutospacing="1" w:line="240" w:lineRule="auto"/>
+    </w:pPr>
+    <w:rPr>
+      <w:rFonts w:ascii="Times New Roman" w:eastAsia="Times New Roman" w:hAnsi="Times New Roman" w:cs="Times New Roman"/>
+      <w:sz w:val="24"/>
+      <w:szCs w:val="24"/>
+    </w:rPr>
   </w:style>
 </w:styles>
 </file>

</xml_diff>

<commit_message>
filled in test cases from scrum sprint 1
</commit_message>
<xml_diff>
--- a/TeamResources/Test Cases.docx
+++ b/TeamResources/Test Cases.docx
@@ -10,8 +10,8 @@
       </w:tblPr>
       <w:tblGrid>
         <w:gridCol w:w="670"/>
-        <w:gridCol w:w="1074"/>
-        <w:gridCol w:w="895"/>
+        <w:gridCol w:w="1305"/>
+        <w:gridCol w:w="664"/>
         <w:gridCol w:w="1967"/>
         <w:gridCol w:w="1254"/>
         <w:gridCol w:w="2325"/>
@@ -677,6 +677,16 @@
                 <w:szCs w:val="24"/>
               </w:rPr>
             </w:pPr>
+            <w:r>
+              <w:rPr>
+                <w:rFonts w:ascii="Times New Roman" w:hAnsi="Times New Roman" w:cs="Times New Roman"/>
+                <w:b/>
+                <w:bCs/>
+                <w:sz w:val="24"/>
+                <w:szCs w:val="24"/>
+              </w:rPr>
+              <w:sym w:font="Wingdings" w:char="F0FC"/>
+            </w:r>
           </w:p>
         </w:tc>
       </w:tr>
@@ -808,6 +818,16 @@
                 <w:szCs w:val="24"/>
               </w:rPr>
             </w:pPr>
+            <w:r>
+              <w:rPr>
+                <w:rFonts w:ascii="Times New Roman" w:hAnsi="Times New Roman" w:cs="Times New Roman"/>
+                <w:b/>
+                <w:bCs/>
+                <w:sz w:val="24"/>
+                <w:szCs w:val="24"/>
+              </w:rPr>
+              <w:sym w:font="Wingdings" w:char="F0FC"/>
+            </w:r>
           </w:p>
         </w:tc>
       </w:tr>
@@ -906,6 +926,16 @@
                 <w:szCs w:val="24"/>
               </w:rPr>
             </w:pPr>
+            <w:r>
+              <w:rPr>
+                <w:rFonts w:ascii="Times New Roman" w:hAnsi="Times New Roman" w:cs="Times New Roman"/>
+                <w:b/>
+                <w:bCs/>
+                <w:sz w:val="24"/>
+                <w:szCs w:val="24"/>
+              </w:rPr>
+              <w:sym w:font="Wingdings" w:char="F0FC"/>
+            </w:r>
           </w:p>
         </w:tc>
       </w:tr>
@@ -1021,6 +1051,16 @@
                 <w:szCs w:val="24"/>
               </w:rPr>
             </w:pPr>
+            <w:r>
+              <w:rPr>
+                <w:rFonts w:ascii="Times New Roman" w:hAnsi="Times New Roman" w:cs="Times New Roman"/>
+                <w:b/>
+                <w:bCs/>
+                <w:sz w:val="24"/>
+                <w:szCs w:val="24"/>
+              </w:rPr>
+              <w:sym w:font="Wingdings" w:char="F0FC"/>
+            </w:r>
           </w:p>
         </w:tc>
       </w:tr>
@@ -1120,6 +1160,16 @@
                 <w:szCs w:val="24"/>
               </w:rPr>
             </w:pPr>
+            <w:r>
+              <w:rPr>
+                <w:rFonts w:ascii="Times New Roman" w:hAnsi="Times New Roman" w:cs="Times New Roman"/>
+                <w:b/>
+                <w:bCs/>
+                <w:sz w:val="24"/>
+                <w:szCs w:val="24"/>
+              </w:rPr>
+              <w:sym w:font="Wingdings" w:char="F0FC"/>
+            </w:r>
           </w:p>
         </w:tc>
       </w:tr>
@@ -1242,6 +1292,16 @@
                 <w:szCs w:val="24"/>
               </w:rPr>
             </w:pPr>
+            <w:r>
+              <w:rPr>
+                <w:rFonts w:ascii="Times New Roman" w:hAnsi="Times New Roman" w:cs="Times New Roman"/>
+                <w:b/>
+                <w:bCs/>
+                <w:sz w:val="24"/>
+                <w:szCs w:val="24"/>
+              </w:rPr>
+              <w:sym w:font="Wingdings" w:char="F0FC"/>
+            </w:r>
           </w:p>
         </w:tc>
       </w:tr>
@@ -1281,7 +1341,7 @@
       <w:tr>
         <w:tc>
           <w:tcPr>
-            <w:tcW w:w="1744" w:type="dxa"/>
+            <w:tcW w:w="1975" w:type="dxa"/>
             <w:gridSpan w:val="2"/>
             <w:tcBorders>
               <w:right w:val="nil"/>
@@ -1291,8 +1351,6 @@
             <w:pPr>
               <w:rPr>
                 <w:rFonts w:ascii="Times New Roman" w:hAnsi="Times New Roman" w:cs="Times New Roman"/>
-                <w:b/>
-                <w:bCs/>
                 <w:sz w:val="24"/>
                 <w:szCs w:val="24"/>
               </w:rPr>
@@ -1307,11 +1365,47 @@
               </w:rPr>
               <w:t>Tester:</w:t>
             </w:r>
-          </w:p>
-        </w:tc>
-        <w:tc>
-          <w:tcPr>
-            <w:tcW w:w="4116" w:type="dxa"/>
+            <w:r>
+              <w:rPr>
+                <w:rFonts w:ascii="Times New Roman" w:hAnsi="Times New Roman" w:cs="Times New Roman"/>
+                <w:b/>
+                <w:bCs/>
+                <w:sz w:val="24"/>
+                <w:szCs w:val="24"/>
+              </w:rPr>
+              <w:t xml:space="preserve"> </w:t>
+            </w:r>
+            <w:r>
+              <w:rPr>
+                <w:rFonts w:ascii="Times New Roman" w:hAnsi="Times New Roman" w:cs="Times New Roman"/>
+                <w:sz w:val="24"/>
+                <w:szCs w:val="24"/>
+              </w:rPr>
+              <w:t xml:space="preserve">Dylan </w:t>
+            </w:r>
+            <w:proofErr w:type="spellStart"/>
+            <w:r>
+              <w:rPr>
+                <w:rFonts w:ascii="Times New Roman" w:hAnsi="Times New Roman" w:cs="Times New Roman"/>
+                <w:sz w:val="24"/>
+                <w:szCs w:val="24"/>
+              </w:rPr>
+              <w:t>Widecki</w:t>
+            </w:r>
+            <w:proofErr w:type="spellEnd"/>
+            <w:r>
+              <w:rPr>
+                <w:rFonts w:ascii="Times New Roman" w:hAnsi="Times New Roman" w:cs="Times New Roman"/>
+                <w:sz w:val="24"/>
+                <w:szCs w:val="24"/>
+              </w:rPr>
+              <w:t xml:space="preserve"> and Priscilla Esteves</w:t>
+            </w:r>
+          </w:p>
+        </w:tc>
+        <w:tc>
+          <w:tcPr>
+            <w:tcW w:w="3885" w:type="dxa"/>
             <w:gridSpan w:val="3"/>
             <w:tcBorders>
               <w:left w:val="nil"/>
@@ -1322,8 +1416,6 @@
             <w:pPr>
               <w:rPr>
                 <w:rFonts w:ascii="Times New Roman" w:hAnsi="Times New Roman" w:cs="Times New Roman"/>
-                <w:b/>
-                <w:bCs/>
                 <w:sz w:val="24"/>
                 <w:szCs w:val="24"/>
               </w:rPr>
@@ -1337,6 +1429,14 @@
                 <w:szCs w:val="24"/>
               </w:rPr>
               <w:t>Date of test:</w:t>
+            </w:r>
+            <w:r>
+              <w:rPr>
+                <w:rFonts w:ascii="Times New Roman" w:hAnsi="Times New Roman" w:cs="Times New Roman"/>
+                <w:sz w:val="24"/>
+                <w:szCs w:val="24"/>
+              </w:rPr>
+              <w:t xml:space="preserve"> 10/11/2021</w:t>
             </w:r>
           </w:p>
         </w:tc>
@@ -1352,8 +1452,6 @@
             <w:pPr>
               <w:rPr>
                 <w:rFonts w:ascii="Times New Roman" w:hAnsi="Times New Roman" w:cs="Times New Roman"/>
-                <w:b/>
-                <w:bCs/>
                 <w:sz w:val="24"/>
                 <w:szCs w:val="24"/>
               </w:rPr>
@@ -1367,6 +1465,24 @@
                 <w:szCs w:val="24"/>
               </w:rPr>
               <w:t>Test result (P/F):</w:t>
+            </w:r>
+            <w:r>
+              <w:rPr>
+                <w:rFonts w:ascii="Times New Roman" w:hAnsi="Times New Roman" w:cs="Times New Roman"/>
+                <w:b/>
+                <w:bCs/>
+                <w:sz w:val="24"/>
+                <w:szCs w:val="24"/>
+              </w:rPr>
+              <w:t xml:space="preserve"> </w:t>
+            </w:r>
+            <w:r>
+              <w:rPr>
+                <w:rFonts w:ascii="Times New Roman" w:hAnsi="Times New Roman" w:cs="Times New Roman"/>
+                <w:sz w:val="24"/>
+                <w:szCs w:val="24"/>
+              </w:rPr>
+              <w:t>P</w:t>
             </w:r>
           </w:p>
         </w:tc>
@@ -1396,6 +1512,40 @@
                 <w:szCs w:val="24"/>
               </w:rPr>
               <w:t>Notes:</w:t>
+            </w:r>
+            <w:r>
+              <w:rPr>
+                <w:rFonts w:ascii="Times New Roman" w:hAnsi="Times New Roman" w:cs="Times New Roman"/>
+                <w:b/>
+                <w:bCs/>
+                <w:sz w:val="24"/>
+                <w:szCs w:val="24"/>
+              </w:rPr>
+              <w:t xml:space="preserve"> </w:t>
+            </w:r>
+            <w:r>
+              <w:rPr>
+                <w:rFonts w:ascii="Times New Roman" w:eastAsia="Times New Roman" w:hAnsi="Times New Roman" w:cs="Times New Roman"/>
+                <w:sz w:val="24"/>
+                <w:szCs w:val="24"/>
+              </w:rPr>
+              <w:t xml:space="preserve">Mouse input is successfully implemented to main menu screen and menu options are easily </w:t>
+            </w:r>
+            <w:r>
+              <w:rPr>
+                <w:rFonts w:ascii="Times New Roman" w:eastAsia="Times New Roman" w:hAnsi="Times New Roman" w:cs="Times New Roman"/>
+                <w:sz w:val="24"/>
+                <w:szCs w:val="24"/>
+              </w:rPr>
+              <w:t>navigable</w:t>
+            </w:r>
+            <w:r>
+              <w:rPr>
+                <w:rFonts w:ascii="Times New Roman" w:eastAsia="Times New Roman" w:hAnsi="Times New Roman" w:cs="Times New Roman"/>
+                <w:sz w:val="24"/>
+                <w:szCs w:val="24"/>
+              </w:rPr>
+              <w:t>.</w:t>
             </w:r>
           </w:p>
         </w:tc>
@@ -2085,6 +2235,16 @@
                 <w:szCs w:val="24"/>
               </w:rPr>
             </w:pPr>
+            <w:r>
+              <w:rPr>
+                <w:rFonts w:ascii="Times New Roman" w:hAnsi="Times New Roman" w:cs="Times New Roman"/>
+                <w:b/>
+                <w:bCs/>
+                <w:sz w:val="24"/>
+                <w:szCs w:val="24"/>
+              </w:rPr>
+              <w:sym w:font="Wingdings" w:char="F0FC"/>
+            </w:r>
           </w:p>
         </w:tc>
       </w:tr>
@@ -2207,6 +2367,16 @@
                 <w:szCs w:val="24"/>
               </w:rPr>
             </w:pPr>
+            <w:r>
+              <w:rPr>
+                <w:rFonts w:ascii="Times New Roman" w:hAnsi="Times New Roman" w:cs="Times New Roman"/>
+                <w:b/>
+                <w:bCs/>
+                <w:sz w:val="24"/>
+                <w:szCs w:val="24"/>
+              </w:rPr>
+              <w:sym w:font="Wingdings" w:char="F0FC"/>
+            </w:r>
           </w:p>
         </w:tc>
       </w:tr>
@@ -2306,6 +2476,16 @@
                 <w:szCs w:val="24"/>
               </w:rPr>
             </w:pPr>
+            <w:r>
+              <w:rPr>
+                <w:rFonts w:ascii="Times New Roman" w:hAnsi="Times New Roman" w:cs="Times New Roman"/>
+                <w:b/>
+                <w:bCs/>
+                <w:sz w:val="24"/>
+                <w:szCs w:val="24"/>
+              </w:rPr>
+              <w:sym w:font="Wingdings" w:char="F0FC"/>
+            </w:r>
           </w:p>
         </w:tc>
       </w:tr>
@@ -2461,6 +2641,16 @@
                 <w:szCs w:val="24"/>
               </w:rPr>
             </w:pPr>
+            <w:r>
+              <w:rPr>
+                <w:rFonts w:ascii="Times New Roman" w:hAnsi="Times New Roman" w:cs="Times New Roman"/>
+                <w:b/>
+                <w:bCs/>
+                <w:sz w:val="24"/>
+                <w:szCs w:val="24"/>
+              </w:rPr>
+              <w:sym w:font="Wingdings" w:char="F0FC"/>
+            </w:r>
           </w:p>
         </w:tc>
       </w:tr>
@@ -2510,8 +2700,6 @@
             <w:pPr>
               <w:rPr>
                 <w:rFonts w:ascii="Times New Roman" w:hAnsi="Times New Roman" w:cs="Times New Roman"/>
-                <w:b/>
-                <w:bCs/>
                 <w:sz w:val="24"/>
                 <w:szCs w:val="24"/>
               </w:rPr>
@@ -2526,6 +2714,52 @@
               </w:rPr>
               <w:t>Tester:</w:t>
             </w:r>
+            <w:r>
+              <w:rPr>
+                <w:rFonts w:ascii="Times New Roman" w:hAnsi="Times New Roman" w:cs="Times New Roman"/>
+                <w:b/>
+                <w:bCs/>
+                <w:sz w:val="24"/>
+                <w:szCs w:val="24"/>
+              </w:rPr>
+              <w:t xml:space="preserve"> </w:t>
+            </w:r>
+            <w:r>
+              <w:rPr>
+                <w:rFonts w:ascii="Times New Roman" w:hAnsi="Times New Roman" w:cs="Times New Roman"/>
+                <w:sz w:val="24"/>
+                <w:szCs w:val="24"/>
+              </w:rPr>
+              <w:t xml:space="preserve">Emily </w:t>
+            </w:r>
+            <w:proofErr w:type="spellStart"/>
+            <w:r>
+              <w:rPr>
+                <w:rFonts w:ascii="Times New Roman" w:hAnsi="Times New Roman" w:cs="Times New Roman"/>
+                <w:sz w:val="24"/>
+                <w:szCs w:val="24"/>
+              </w:rPr>
+              <w:t>Balboni</w:t>
+            </w:r>
+            <w:proofErr w:type="spellEnd"/>
+            <w:r>
+              <w:rPr>
+                <w:rFonts w:ascii="Times New Roman" w:hAnsi="Times New Roman" w:cs="Times New Roman"/>
+                <w:sz w:val="24"/>
+                <w:szCs w:val="24"/>
+              </w:rPr>
+              <w:t xml:space="preserve"> and Amber </w:t>
+            </w:r>
+            <w:proofErr w:type="spellStart"/>
+            <w:r>
+              <w:rPr>
+                <w:rFonts w:ascii="Times New Roman" w:hAnsi="Times New Roman" w:cs="Times New Roman"/>
+                <w:sz w:val="24"/>
+                <w:szCs w:val="24"/>
+              </w:rPr>
+              <w:t>Kusma</w:t>
+            </w:r>
+            <w:proofErr w:type="spellEnd"/>
           </w:p>
         </w:tc>
         <w:tc>
@@ -2541,8 +2775,6 @@
             <w:pPr>
               <w:rPr>
                 <w:rFonts w:ascii="Times New Roman" w:hAnsi="Times New Roman" w:cs="Times New Roman"/>
-                <w:b/>
-                <w:bCs/>
                 <w:sz w:val="24"/>
                 <w:szCs w:val="24"/>
               </w:rPr>
@@ -2556,6 +2788,24 @@
                 <w:szCs w:val="24"/>
               </w:rPr>
               <w:t>Date of test:</w:t>
+            </w:r>
+            <w:r>
+              <w:rPr>
+                <w:rFonts w:ascii="Times New Roman" w:hAnsi="Times New Roman" w:cs="Times New Roman"/>
+                <w:b/>
+                <w:bCs/>
+                <w:sz w:val="24"/>
+                <w:szCs w:val="24"/>
+              </w:rPr>
+              <w:t xml:space="preserve"> </w:t>
+            </w:r>
+            <w:r>
+              <w:rPr>
+                <w:rFonts w:ascii="Times New Roman" w:hAnsi="Times New Roman" w:cs="Times New Roman"/>
+                <w:sz w:val="24"/>
+                <w:szCs w:val="24"/>
+              </w:rPr>
+              <w:t>10/11/2021</w:t>
             </w:r>
           </w:p>
         </w:tc>
@@ -2571,8 +2821,6 @@
             <w:pPr>
               <w:rPr>
                 <w:rFonts w:ascii="Times New Roman" w:hAnsi="Times New Roman" w:cs="Times New Roman"/>
-                <w:b/>
-                <w:bCs/>
                 <w:sz w:val="24"/>
                 <w:szCs w:val="24"/>
               </w:rPr>
@@ -2586,6 +2834,24 @@
                 <w:szCs w:val="24"/>
               </w:rPr>
               <w:t>Test result (P/F):</w:t>
+            </w:r>
+            <w:r>
+              <w:rPr>
+                <w:rFonts w:ascii="Times New Roman" w:hAnsi="Times New Roman" w:cs="Times New Roman"/>
+                <w:b/>
+                <w:bCs/>
+                <w:sz w:val="24"/>
+                <w:szCs w:val="24"/>
+              </w:rPr>
+              <w:t xml:space="preserve"> </w:t>
+            </w:r>
+            <w:r>
+              <w:rPr>
+                <w:rFonts w:ascii="Times New Roman" w:hAnsi="Times New Roman" w:cs="Times New Roman"/>
+                <w:sz w:val="24"/>
+                <w:szCs w:val="24"/>
+              </w:rPr>
+              <w:t>P</w:t>
             </w:r>
           </w:p>
         </w:tc>
@@ -2600,8 +2866,6 @@
             <w:pPr>
               <w:rPr>
                 <w:rFonts w:ascii="Times New Roman" w:hAnsi="Times New Roman" w:cs="Times New Roman"/>
-                <w:b/>
-                <w:bCs/>
                 <w:sz w:val="24"/>
                 <w:szCs w:val="24"/>
               </w:rPr>
@@ -2615,6 +2879,1405 @@
                 <w:szCs w:val="24"/>
               </w:rPr>
               <w:t>Notes:</w:t>
+            </w:r>
+            <w:r>
+              <w:rPr>
+                <w:rFonts w:ascii="Times New Roman" w:hAnsi="Times New Roman" w:cs="Times New Roman"/>
+                <w:b/>
+                <w:bCs/>
+                <w:sz w:val="24"/>
+                <w:szCs w:val="24"/>
+              </w:rPr>
+              <w:t xml:space="preserve"> </w:t>
+            </w:r>
+            <w:r>
+              <w:rPr>
+                <w:rFonts w:ascii="Times New Roman" w:hAnsi="Times New Roman" w:cs="Times New Roman"/>
+                <w:sz w:val="24"/>
+                <w:szCs w:val="24"/>
+              </w:rPr>
+              <w:t>Everything ran smoothly.</w:t>
+            </w:r>
+          </w:p>
+        </w:tc>
+      </w:tr>
+    </w:tbl>
+    <w:p/>
+    <w:tbl>
+      <w:tblPr>
+        <w:tblStyle w:val="TableGrid"/>
+        <w:tblW w:w="0" w:type="auto"/>
+        <w:tblLook w:val="04A0" w:firstRow="1" w:lastRow="0" w:firstColumn="1" w:lastColumn="0" w:noHBand="0" w:noVBand="1"/>
+      </w:tblPr>
+      <w:tblGrid>
+        <w:gridCol w:w="670"/>
+        <w:gridCol w:w="1215"/>
+        <w:gridCol w:w="754"/>
+        <w:gridCol w:w="1967"/>
+        <w:gridCol w:w="1254"/>
+        <w:gridCol w:w="2325"/>
+        <w:gridCol w:w="1165"/>
+      </w:tblGrid>
+      <w:tr>
+        <w:tc>
+          <w:tcPr>
+            <w:tcW w:w="9350" w:type="dxa"/>
+            <w:gridSpan w:val="7"/>
+            <w:tcBorders>
+              <w:bottom w:val="single" w:sz="4" w:space="0" w:color="auto"/>
+            </w:tcBorders>
+          </w:tcPr>
+          <w:p>
+            <w:pPr>
+              <w:jc w:val="center"/>
+              <w:rPr>
+                <w:rFonts w:ascii="Times New Roman" w:hAnsi="Times New Roman" w:cs="Times New Roman"/>
+                <w:b/>
+                <w:bCs/>
+                <w:sz w:val="24"/>
+                <w:szCs w:val="24"/>
+              </w:rPr>
+            </w:pPr>
+            <w:r>
+              <w:rPr>
+                <w:rFonts w:ascii="Times New Roman" w:hAnsi="Times New Roman" w:cs="Times New Roman"/>
+                <w:b/>
+                <w:bCs/>
+                <w:sz w:val="24"/>
+                <w:szCs w:val="24"/>
+              </w:rPr>
+              <w:t>Test Case Information</w:t>
+            </w:r>
+          </w:p>
+        </w:tc>
+      </w:tr>
+      <w:tr>
+        <w:tc>
+          <w:tcPr>
+            <w:tcW w:w="2639" w:type="dxa"/>
+            <w:gridSpan w:val="3"/>
+            <w:tcBorders>
+              <w:right w:val="nil"/>
+            </w:tcBorders>
+          </w:tcPr>
+          <w:p>
+            <w:pPr>
+              <w:rPr>
+                <w:rFonts w:ascii="Times New Roman" w:hAnsi="Times New Roman" w:cs="Times New Roman"/>
+                <w:b/>
+                <w:bCs/>
+                <w:sz w:val="24"/>
+                <w:szCs w:val="24"/>
+              </w:rPr>
+            </w:pPr>
+            <w:r>
+              <w:rPr>
+                <w:rFonts w:ascii="Times New Roman" w:hAnsi="Times New Roman" w:cs="Times New Roman"/>
+                <w:b/>
+                <w:bCs/>
+                <w:sz w:val="24"/>
+                <w:szCs w:val="24"/>
+              </w:rPr>
+              <w:t xml:space="preserve">Test name </w:t>
+            </w:r>
+          </w:p>
+        </w:tc>
+        <w:tc>
+          <w:tcPr>
+            <w:tcW w:w="6711" w:type="dxa"/>
+            <w:gridSpan w:val="4"/>
+            <w:tcBorders>
+              <w:left w:val="nil"/>
+            </w:tcBorders>
+          </w:tcPr>
+          <w:p>
+            <w:pPr>
+              <w:rPr>
+                <w:rFonts w:ascii="Times New Roman" w:hAnsi="Times New Roman" w:cs="Times New Roman"/>
+                <w:sz w:val="24"/>
+                <w:szCs w:val="24"/>
+              </w:rPr>
+            </w:pPr>
+            <w:r>
+              <w:rPr>
+                <w:rFonts w:ascii="Times New Roman" w:hAnsi="Times New Roman" w:cs="Times New Roman"/>
+                <w:sz w:val="24"/>
+                <w:szCs w:val="24"/>
+              </w:rPr>
+              <w:t>"A" key</w:t>
+            </w:r>
+            <w:r>
+              <w:rPr>
+                <w:rFonts w:ascii="Times New Roman" w:hAnsi="Times New Roman" w:cs="Times New Roman"/>
+                <w:sz w:val="24"/>
+                <w:szCs w:val="24"/>
+              </w:rPr>
+              <w:t xml:space="preserve"> crashing bug</w:t>
+            </w:r>
+          </w:p>
+        </w:tc>
+      </w:tr>
+      <w:tr>
+        <w:tc>
+          <w:tcPr>
+            <w:tcW w:w="2639" w:type="dxa"/>
+            <w:gridSpan w:val="3"/>
+            <w:tcBorders>
+              <w:right w:val="nil"/>
+            </w:tcBorders>
+          </w:tcPr>
+          <w:p>
+            <w:pPr>
+              <w:rPr>
+                <w:rFonts w:ascii="Times New Roman" w:hAnsi="Times New Roman" w:cs="Times New Roman"/>
+                <w:b/>
+                <w:bCs/>
+                <w:sz w:val="24"/>
+                <w:szCs w:val="24"/>
+              </w:rPr>
+            </w:pPr>
+            <w:r>
+              <w:rPr>
+                <w:rFonts w:ascii="Times New Roman" w:hAnsi="Times New Roman" w:cs="Times New Roman"/>
+                <w:b/>
+                <w:bCs/>
+                <w:sz w:val="24"/>
+                <w:szCs w:val="24"/>
+              </w:rPr>
+              <w:t>Owner of test</w:t>
+            </w:r>
+          </w:p>
+        </w:tc>
+        <w:tc>
+          <w:tcPr>
+            <w:tcW w:w="6711" w:type="dxa"/>
+            <w:gridSpan w:val="4"/>
+            <w:tcBorders>
+              <w:left w:val="nil"/>
+            </w:tcBorders>
+          </w:tcPr>
+          <w:p>
+            <w:pPr>
+              <w:rPr>
+                <w:rFonts w:ascii="Times New Roman" w:hAnsi="Times New Roman" w:cs="Times New Roman"/>
+                <w:sz w:val="24"/>
+                <w:szCs w:val="24"/>
+              </w:rPr>
+            </w:pPr>
+            <w:r>
+              <w:rPr>
+                <w:rFonts w:ascii="Times New Roman" w:hAnsi="Times New Roman" w:cs="Times New Roman"/>
+                <w:sz w:val="24"/>
+                <w:szCs w:val="24"/>
+              </w:rPr>
+              <w:t>Priscilla Esteves</w:t>
+            </w:r>
+          </w:p>
+        </w:tc>
+      </w:tr>
+      <w:tr>
+        <w:tc>
+          <w:tcPr>
+            <w:tcW w:w="2639" w:type="dxa"/>
+            <w:gridSpan w:val="3"/>
+            <w:tcBorders>
+              <w:right w:val="nil"/>
+            </w:tcBorders>
+          </w:tcPr>
+          <w:p>
+            <w:pPr>
+              <w:rPr>
+                <w:rFonts w:ascii="Times New Roman" w:hAnsi="Times New Roman" w:cs="Times New Roman"/>
+                <w:b/>
+                <w:bCs/>
+                <w:sz w:val="24"/>
+                <w:szCs w:val="24"/>
+              </w:rPr>
+            </w:pPr>
+            <w:r>
+              <w:rPr>
+                <w:rFonts w:ascii="Times New Roman" w:hAnsi="Times New Roman" w:cs="Times New Roman"/>
+                <w:b/>
+                <w:bCs/>
+                <w:sz w:val="24"/>
+                <w:szCs w:val="24"/>
+              </w:rPr>
+              <w:t>Test case ID</w:t>
+            </w:r>
+          </w:p>
+        </w:tc>
+        <w:tc>
+          <w:tcPr>
+            <w:tcW w:w="6711" w:type="dxa"/>
+            <w:gridSpan w:val="4"/>
+            <w:tcBorders>
+              <w:left w:val="nil"/>
+            </w:tcBorders>
+          </w:tcPr>
+          <w:p>
+            <w:pPr>
+              <w:rPr>
+                <w:rFonts w:ascii="Times New Roman" w:hAnsi="Times New Roman" w:cs="Times New Roman"/>
+                <w:sz w:val="24"/>
+                <w:szCs w:val="24"/>
+              </w:rPr>
+            </w:pPr>
+            <w:r>
+              <w:rPr>
+                <w:rFonts w:ascii="Times New Roman" w:hAnsi="Times New Roman" w:cs="Times New Roman"/>
+                <w:sz w:val="24"/>
+                <w:szCs w:val="24"/>
+              </w:rPr>
+              <w:t>C</w:t>
+            </w:r>
+            <w:r>
+              <w:rPr>
+                <w:rFonts w:ascii="Times New Roman" w:hAnsi="Times New Roman" w:cs="Times New Roman"/>
+                <w:sz w:val="24"/>
+                <w:szCs w:val="24"/>
+              </w:rPr>
+              <w:t>03</w:t>
+            </w:r>
+          </w:p>
+        </w:tc>
+      </w:tr>
+      <w:tr>
+        <w:tc>
+          <w:tcPr>
+            <w:tcW w:w="2639" w:type="dxa"/>
+            <w:gridSpan w:val="3"/>
+            <w:tcBorders>
+              <w:right w:val="nil"/>
+            </w:tcBorders>
+          </w:tcPr>
+          <w:p>
+            <w:pPr>
+              <w:rPr>
+                <w:rFonts w:ascii="Times New Roman" w:hAnsi="Times New Roman" w:cs="Times New Roman"/>
+                <w:b/>
+                <w:bCs/>
+                <w:sz w:val="24"/>
+                <w:szCs w:val="24"/>
+              </w:rPr>
+            </w:pPr>
+            <w:r>
+              <w:rPr>
+                <w:rFonts w:ascii="Times New Roman" w:hAnsi="Times New Roman" w:cs="Times New Roman"/>
+                <w:b/>
+                <w:bCs/>
+                <w:sz w:val="24"/>
+                <w:szCs w:val="24"/>
+              </w:rPr>
+              <w:t>Date of last revision</w:t>
+            </w:r>
+          </w:p>
+        </w:tc>
+        <w:tc>
+          <w:tcPr>
+            <w:tcW w:w="6711" w:type="dxa"/>
+            <w:gridSpan w:val="4"/>
+            <w:tcBorders>
+              <w:left w:val="nil"/>
+            </w:tcBorders>
+          </w:tcPr>
+          <w:p>
+            <w:pPr>
+              <w:rPr>
+                <w:rFonts w:ascii="Times New Roman" w:hAnsi="Times New Roman" w:cs="Times New Roman"/>
+                <w:sz w:val="24"/>
+                <w:szCs w:val="24"/>
+              </w:rPr>
+            </w:pPr>
+            <w:r>
+              <w:rPr>
+                <w:rFonts w:ascii="Times New Roman" w:hAnsi="Times New Roman" w:cs="Times New Roman"/>
+                <w:sz w:val="24"/>
+                <w:szCs w:val="24"/>
+              </w:rPr>
+              <w:t>09/2</w:t>
+            </w:r>
+            <w:r>
+              <w:rPr>
+                <w:rFonts w:ascii="Times New Roman" w:hAnsi="Times New Roman" w:cs="Times New Roman"/>
+                <w:sz w:val="24"/>
+                <w:szCs w:val="24"/>
+              </w:rPr>
+              <w:t>9</w:t>
+            </w:r>
+            <w:r>
+              <w:rPr>
+                <w:rFonts w:ascii="Times New Roman" w:hAnsi="Times New Roman" w:cs="Times New Roman"/>
+                <w:sz w:val="24"/>
+                <w:szCs w:val="24"/>
+              </w:rPr>
+              <w:t>/2021</w:t>
+            </w:r>
+          </w:p>
+        </w:tc>
+      </w:tr>
+      <w:tr>
+        <w:tc>
+          <w:tcPr>
+            <w:tcW w:w="2639" w:type="dxa"/>
+            <w:gridSpan w:val="3"/>
+            <w:tcBorders>
+              <w:right w:val="nil"/>
+            </w:tcBorders>
+          </w:tcPr>
+          <w:p>
+            <w:pPr>
+              <w:rPr>
+                <w:rFonts w:ascii="Times New Roman" w:hAnsi="Times New Roman" w:cs="Times New Roman"/>
+                <w:b/>
+                <w:bCs/>
+                <w:sz w:val="24"/>
+                <w:szCs w:val="24"/>
+              </w:rPr>
+            </w:pPr>
+            <w:r>
+              <w:rPr>
+                <w:rFonts w:ascii="Times New Roman" w:hAnsi="Times New Roman" w:cs="Times New Roman"/>
+                <w:b/>
+                <w:bCs/>
+                <w:sz w:val="24"/>
+                <w:szCs w:val="24"/>
+              </w:rPr>
+              <w:t>Test objective</w:t>
+            </w:r>
+          </w:p>
+        </w:tc>
+        <w:tc>
+          <w:tcPr>
+            <w:tcW w:w="6711" w:type="dxa"/>
+            <w:gridSpan w:val="4"/>
+            <w:tcBorders>
+              <w:left w:val="nil"/>
+            </w:tcBorders>
+          </w:tcPr>
+          <w:p>
+            <w:pPr>
+              <w:rPr>
+                <w:rFonts w:ascii="Times New Roman" w:hAnsi="Times New Roman" w:cs="Times New Roman"/>
+                <w:sz w:val="24"/>
+                <w:szCs w:val="24"/>
+              </w:rPr>
+            </w:pPr>
+            <w:r>
+              <w:rPr>
+                <w:rFonts w:ascii="Times New Roman" w:hAnsi="Times New Roman" w:cs="Times New Roman"/>
+                <w:sz w:val="24"/>
+                <w:szCs w:val="24"/>
+              </w:rPr>
+              <w:t xml:space="preserve">Verify that the player can </w:t>
+            </w:r>
+            <w:r>
+              <w:rPr>
+                <w:rFonts w:ascii="Times New Roman" w:hAnsi="Times New Roman" w:cs="Times New Roman"/>
+                <w:sz w:val="24"/>
+                <w:szCs w:val="24"/>
+              </w:rPr>
+              <w:t>use the “A” key without the game</w:t>
+            </w:r>
+            <w:r>
+              <w:rPr>
+                <w:rFonts w:ascii="Times New Roman" w:hAnsi="Times New Roman" w:cs="Times New Roman"/>
+                <w:sz w:val="24"/>
+                <w:szCs w:val="24"/>
+              </w:rPr>
+              <w:t xml:space="preserve"> c</w:t>
+            </w:r>
+            <w:r>
+              <w:rPr>
+                <w:rFonts w:ascii="Times New Roman" w:hAnsi="Times New Roman" w:cs="Times New Roman"/>
+                <w:sz w:val="24"/>
+                <w:szCs w:val="24"/>
+              </w:rPr>
+              <w:t>rashing</w:t>
+            </w:r>
+            <w:r>
+              <w:rPr>
+                <w:rFonts w:ascii="Times New Roman" w:hAnsi="Times New Roman" w:cs="Times New Roman"/>
+                <w:sz w:val="24"/>
+                <w:szCs w:val="24"/>
+              </w:rPr>
+              <w:t>.</w:t>
+            </w:r>
+          </w:p>
+        </w:tc>
+      </w:tr>
+      <w:tr>
+        <w:tc>
+          <w:tcPr>
+            <w:tcW w:w="9350" w:type="dxa"/>
+            <w:gridSpan w:val="7"/>
+            <w:tcBorders>
+              <w:bottom w:val="single" w:sz="4" w:space="0" w:color="auto"/>
+            </w:tcBorders>
+          </w:tcPr>
+          <w:p>
+            <w:pPr>
+              <w:jc w:val="center"/>
+              <w:rPr>
+                <w:rFonts w:ascii="Times New Roman" w:hAnsi="Times New Roman" w:cs="Times New Roman"/>
+                <w:b/>
+                <w:bCs/>
+                <w:sz w:val="24"/>
+                <w:szCs w:val="24"/>
+              </w:rPr>
+            </w:pPr>
+            <w:r>
+              <w:rPr>
+                <w:rFonts w:ascii="Times New Roman" w:hAnsi="Times New Roman" w:cs="Times New Roman"/>
+                <w:b/>
+                <w:bCs/>
+                <w:sz w:val="24"/>
+                <w:szCs w:val="24"/>
+              </w:rPr>
+              <w:t>Test Procedure</w:t>
+            </w:r>
+          </w:p>
+        </w:tc>
+      </w:tr>
+      <w:tr>
+        <w:tc>
+          <w:tcPr>
+            <w:tcW w:w="670" w:type="dxa"/>
+            <w:tcBorders>
+              <w:right w:val="nil"/>
+            </w:tcBorders>
+          </w:tcPr>
+          <w:p>
+            <w:pPr>
+              <w:rPr>
+                <w:rFonts w:ascii="Times New Roman" w:hAnsi="Times New Roman" w:cs="Times New Roman"/>
+                <w:b/>
+                <w:bCs/>
+                <w:sz w:val="24"/>
+                <w:szCs w:val="24"/>
+              </w:rPr>
+            </w:pPr>
+            <w:r>
+              <w:rPr>
+                <w:rFonts w:ascii="Times New Roman" w:hAnsi="Times New Roman" w:cs="Times New Roman"/>
+                <w:b/>
+                <w:bCs/>
+                <w:sz w:val="24"/>
+                <w:szCs w:val="24"/>
+              </w:rPr>
+              <w:t>Step</w:t>
+            </w:r>
+          </w:p>
+        </w:tc>
+        <w:tc>
+          <w:tcPr>
+            <w:tcW w:w="3936" w:type="dxa"/>
+            <w:gridSpan w:val="3"/>
+            <w:tcBorders>
+              <w:left w:val="nil"/>
+              <w:right w:val="nil"/>
+            </w:tcBorders>
+          </w:tcPr>
+          <w:p>
+            <w:pPr>
+              <w:rPr>
+                <w:rFonts w:ascii="Times New Roman" w:hAnsi="Times New Roman" w:cs="Times New Roman"/>
+                <w:b/>
+                <w:bCs/>
+                <w:sz w:val="24"/>
+                <w:szCs w:val="24"/>
+              </w:rPr>
+            </w:pPr>
+            <w:r>
+              <w:rPr>
+                <w:rFonts w:ascii="Times New Roman" w:hAnsi="Times New Roman" w:cs="Times New Roman"/>
+                <w:b/>
+                <w:bCs/>
+                <w:sz w:val="24"/>
+                <w:szCs w:val="24"/>
+              </w:rPr>
+              <w:t>Action</w:t>
+            </w:r>
+          </w:p>
+        </w:tc>
+        <w:tc>
+          <w:tcPr>
+            <w:tcW w:w="3579" w:type="dxa"/>
+            <w:gridSpan w:val="2"/>
+            <w:tcBorders>
+              <w:left w:val="nil"/>
+              <w:right w:val="nil"/>
+            </w:tcBorders>
+          </w:tcPr>
+          <w:p>
+            <w:pPr>
+              <w:rPr>
+                <w:rFonts w:ascii="Times New Roman" w:hAnsi="Times New Roman" w:cs="Times New Roman"/>
+                <w:b/>
+                <w:bCs/>
+                <w:sz w:val="24"/>
+                <w:szCs w:val="24"/>
+              </w:rPr>
+            </w:pPr>
+            <w:r>
+              <w:rPr>
+                <w:rFonts w:ascii="Times New Roman" w:hAnsi="Times New Roman" w:cs="Times New Roman"/>
+                <w:b/>
+                <w:bCs/>
+                <w:sz w:val="24"/>
+                <w:szCs w:val="24"/>
+              </w:rPr>
+              <w:t>Expected Result</w:t>
+            </w:r>
+          </w:p>
+        </w:tc>
+        <w:tc>
+          <w:tcPr>
+            <w:tcW w:w="1165" w:type="dxa"/>
+            <w:tcBorders>
+              <w:left w:val="nil"/>
+            </w:tcBorders>
+          </w:tcPr>
+          <w:p>
+            <w:pPr>
+              <w:rPr>
+                <w:rFonts w:ascii="Times New Roman" w:eastAsia="Arial" w:hAnsi="Times New Roman" w:cs="Times New Roman"/>
+                <w:b/>
+                <w:bCs/>
+                <w:sz w:val="24"/>
+                <w:szCs w:val="24"/>
+                <w:lang w:eastAsia="ja-JP"/>
+              </w:rPr>
+            </w:pPr>
+            <w:r>
+              <w:rPr>
+                <w:rFonts w:ascii="Times New Roman" w:hAnsi="Times New Roman" w:cs="Times New Roman"/>
+                <w:b/>
+                <w:bCs/>
+                <w:sz w:val="24"/>
+                <w:szCs w:val="24"/>
+              </w:rPr>
+              <w:t>Pass (</w:t>
+            </w:r>
+            <w:r>
+              <w:rPr>
+                <w:rFonts w:ascii="Times New Roman" w:hAnsi="Times New Roman" w:cs="Times New Roman"/>
+                <w:b/>
+                <w:bCs/>
+                <w:sz w:val="24"/>
+                <w:szCs w:val="24"/>
+              </w:rPr>
+              <w:sym w:font="Wingdings" w:char="F0FC"/>
+            </w:r>
+            <w:r>
+              <w:rPr>
+                <w:rFonts w:ascii="Times New Roman" w:hAnsi="Times New Roman" w:cs="Times New Roman"/>
+                <w:b/>
+                <w:bCs/>
+                <w:sz w:val="24"/>
+                <w:szCs w:val="24"/>
+              </w:rPr>
+              <w:t>)</w:t>
+            </w:r>
+          </w:p>
+        </w:tc>
+      </w:tr>
+      <w:tr>
+        <w:tc>
+          <w:tcPr>
+            <w:tcW w:w="670" w:type="dxa"/>
+            <w:tcBorders>
+              <w:right w:val="nil"/>
+            </w:tcBorders>
+          </w:tcPr>
+          <w:p>
+            <w:pPr>
+              <w:rPr>
+                <w:rFonts w:ascii="Times New Roman" w:hAnsi="Times New Roman" w:cs="Times New Roman"/>
+                <w:sz w:val="24"/>
+                <w:szCs w:val="24"/>
+              </w:rPr>
+            </w:pPr>
+            <w:r>
+              <w:rPr>
+                <w:rFonts w:ascii="Times New Roman" w:hAnsi="Times New Roman" w:cs="Times New Roman"/>
+                <w:sz w:val="24"/>
+                <w:szCs w:val="24"/>
+              </w:rPr>
+              <w:t>1</w:t>
+            </w:r>
+          </w:p>
+        </w:tc>
+        <w:tc>
+          <w:tcPr>
+            <w:tcW w:w="3936" w:type="dxa"/>
+            <w:gridSpan w:val="3"/>
+            <w:tcBorders>
+              <w:left w:val="nil"/>
+              <w:right w:val="nil"/>
+            </w:tcBorders>
+          </w:tcPr>
+          <w:p>
+            <w:pPr>
+              <w:rPr>
+                <w:rFonts w:ascii="Times New Roman" w:hAnsi="Times New Roman" w:cs="Times New Roman"/>
+                <w:sz w:val="24"/>
+                <w:szCs w:val="24"/>
+              </w:rPr>
+            </w:pPr>
+            <w:r>
+              <w:rPr>
+                <w:rFonts w:ascii="Times New Roman" w:hAnsi="Times New Roman" w:cs="Times New Roman"/>
+                <w:sz w:val="24"/>
+                <w:szCs w:val="24"/>
+              </w:rPr>
+              <w:t>Run the game, then s</w:t>
+            </w:r>
+            <w:r>
+              <w:rPr>
+                <w:rFonts w:ascii="Times New Roman" w:hAnsi="Times New Roman" w:cs="Times New Roman"/>
+                <w:sz w:val="24"/>
+                <w:szCs w:val="24"/>
+              </w:rPr>
+              <w:t xml:space="preserve">elect “Play Game” by pressing </w:t>
+            </w:r>
+            <w:r>
+              <w:rPr>
+                <w:rFonts w:ascii="Times New Roman" w:hAnsi="Times New Roman" w:cs="Times New Roman"/>
+                <w:sz w:val="24"/>
+                <w:szCs w:val="24"/>
+              </w:rPr>
+              <w:t>“</w:t>
+            </w:r>
+            <w:r>
+              <w:rPr>
+                <w:rFonts w:ascii="Times New Roman" w:hAnsi="Times New Roman" w:cs="Times New Roman"/>
+                <w:sz w:val="24"/>
+                <w:szCs w:val="24"/>
+              </w:rPr>
+              <w:t>Enter.</w:t>
+            </w:r>
+            <w:r>
+              <w:rPr>
+                <w:rFonts w:ascii="Times New Roman" w:hAnsi="Times New Roman" w:cs="Times New Roman"/>
+                <w:sz w:val="24"/>
+                <w:szCs w:val="24"/>
+              </w:rPr>
+              <w:t>”</w:t>
+            </w:r>
+          </w:p>
+        </w:tc>
+        <w:tc>
+          <w:tcPr>
+            <w:tcW w:w="3579" w:type="dxa"/>
+            <w:gridSpan w:val="2"/>
+            <w:tcBorders>
+              <w:left w:val="nil"/>
+              <w:right w:val="nil"/>
+            </w:tcBorders>
+          </w:tcPr>
+          <w:p>
+            <w:pPr>
+              <w:rPr>
+                <w:rFonts w:ascii="Times New Roman" w:hAnsi="Times New Roman" w:cs="Times New Roman"/>
+                <w:sz w:val="24"/>
+                <w:szCs w:val="24"/>
+              </w:rPr>
+            </w:pPr>
+            <w:r>
+              <w:rPr>
+                <w:rFonts w:ascii="Times New Roman" w:hAnsi="Times New Roman" w:cs="Times New Roman"/>
+                <w:sz w:val="24"/>
+                <w:szCs w:val="24"/>
+              </w:rPr>
+              <w:t>The application launches to a main menu and then t</w:t>
+            </w:r>
+            <w:r>
+              <w:rPr>
+                <w:rFonts w:ascii="Times New Roman" w:hAnsi="Times New Roman" w:cs="Times New Roman"/>
+                <w:sz w:val="24"/>
+                <w:szCs w:val="24"/>
+              </w:rPr>
+              <w:t>he first level is loaded.</w:t>
+            </w:r>
+          </w:p>
+        </w:tc>
+        <w:tc>
+          <w:tcPr>
+            <w:tcW w:w="1165" w:type="dxa"/>
+            <w:tcBorders>
+              <w:left w:val="nil"/>
+            </w:tcBorders>
+          </w:tcPr>
+          <w:p>
+            <w:pPr>
+              <w:rPr>
+                <w:rFonts w:ascii="Times New Roman" w:hAnsi="Times New Roman" w:cs="Times New Roman"/>
+                <w:sz w:val="24"/>
+                <w:szCs w:val="24"/>
+              </w:rPr>
+            </w:pPr>
+            <w:r>
+              <w:rPr>
+                <w:rFonts w:ascii="Times New Roman" w:hAnsi="Times New Roman" w:cs="Times New Roman"/>
+                <w:b/>
+                <w:bCs/>
+                <w:sz w:val="24"/>
+                <w:szCs w:val="24"/>
+              </w:rPr>
+              <w:sym w:font="Wingdings" w:char="F0FC"/>
+            </w:r>
+          </w:p>
+        </w:tc>
+      </w:tr>
+      <w:tr>
+        <w:tc>
+          <w:tcPr>
+            <w:tcW w:w="670" w:type="dxa"/>
+            <w:tcBorders>
+              <w:right w:val="nil"/>
+            </w:tcBorders>
+          </w:tcPr>
+          <w:p>
+            <w:pPr>
+              <w:rPr>
+                <w:rFonts w:ascii="Times New Roman" w:hAnsi="Times New Roman" w:cs="Times New Roman"/>
+                <w:sz w:val="24"/>
+                <w:szCs w:val="24"/>
+              </w:rPr>
+            </w:pPr>
+            <w:r>
+              <w:rPr>
+                <w:rFonts w:ascii="Times New Roman" w:hAnsi="Times New Roman" w:cs="Times New Roman"/>
+                <w:sz w:val="24"/>
+                <w:szCs w:val="24"/>
+              </w:rPr>
+              <w:t>2</w:t>
+            </w:r>
+          </w:p>
+        </w:tc>
+        <w:tc>
+          <w:tcPr>
+            <w:tcW w:w="3936" w:type="dxa"/>
+            <w:gridSpan w:val="3"/>
+            <w:tcBorders>
+              <w:left w:val="nil"/>
+              <w:right w:val="nil"/>
+            </w:tcBorders>
+          </w:tcPr>
+          <w:p>
+            <w:pPr>
+              <w:rPr>
+                <w:rFonts w:ascii="Times New Roman" w:hAnsi="Times New Roman" w:cs="Times New Roman"/>
+                <w:sz w:val="24"/>
+                <w:szCs w:val="24"/>
+              </w:rPr>
+            </w:pPr>
+            <w:r>
+              <w:rPr>
+                <w:rFonts w:ascii="Times New Roman" w:hAnsi="Times New Roman" w:cs="Times New Roman"/>
+                <w:sz w:val="24"/>
+                <w:szCs w:val="24"/>
+              </w:rPr>
+              <w:t>Press the “W” key.</w:t>
+            </w:r>
+          </w:p>
+        </w:tc>
+        <w:tc>
+          <w:tcPr>
+            <w:tcW w:w="3579" w:type="dxa"/>
+            <w:gridSpan w:val="2"/>
+            <w:tcBorders>
+              <w:left w:val="nil"/>
+              <w:right w:val="nil"/>
+            </w:tcBorders>
+          </w:tcPr>
+          <w:p>
+            <w:pPr>
+              <w:rPr>
+                <w:rFonts w:ascii="Times New Roman" w:hAnsi="Times New Roman" w:cs="Times New Roman"/>
+                <w:sz w:val="24"/>
+                <w:szCs w:val="24"/>
+              </w:rPr>
+            </w:pPr>
+            <w:r>
+              <w:rPr>
+                <w:rFonts w:ascii="Times New Roman" w:hAnsi="Times New Roman" w:cs="Times New Roman"/>
+                <w:sz w:val="24"/>
+                <w:szCs w:val="24"/>
+              </w:rPr>
+              <w:t>The cat jumps.</w:t>
+            </w:r>
+          </w:p>
+        </w:tc>
+        <w:tc>
+          <w:tcPr>
+            <w:tcW w:w="1165" w:type="dxa"/>
+            <w:tcBorders>
+              <w:left w:val="nil"/>
+            </w:tcBorders>
+          </w:tcPr>
+          <w:p>
+            <w:pPr>
+              <w:rPr>
+                <w:rFonts w:ascii="Times New Roman" w:hAnsi="Times New Roman" w:cs="Times New Roman"/>
+                <w:sz w:val="24"/>
+                <w:szCs w:val="24"/>
+              </w:rPr>
+            </w:pPr>
+            <w:r>
+              <w:rPr>
+                <w:rFonts w:ascii="Times New Roman" w:hAnsi="Times New Roman" w:cs="Times New Roman"/>
+                <w:b/>
+                <w:bCs/>
+                <w:sz w:val="24"/>
+                <w:szCs w:val="24"/>
+              </w:rPr>
+              <w:sym w:font="Wingdings" w:char="F0FC"/>
+            </w:r>
+          </w:p>
+        </w:tc>
+      </w:tr>
+      <w:tr>
+        <w:tc>
+          <w:tcPr>
+            <w:tcW w:w="670" w:type="dxa"/>
+            <w:tcBorders>
+              <w:right w:val="nil"/>
+            </w:tcBorders>
+          </w:tcPr>
+          <w:p>
+            <w:pPr>
+              <w:rPr>
+                <w:rFonts w:ascii="Times New Roman" w:hAnsi="Times New Roman" w:cs="Times New Roman"/>
+                <w:sz w:val="24"/>
+                <w:szCs w:val="24"/>
+              </w:rPr>
+            </w:pPr>
+            <w:r>
+              <w:rPr>
+                <w:rFonts w:ascii="Times New Roman" w:hAnsi="Times New Roman" w:cs="Times New Roman"/>
+                <w:sz w:val="24"/>
+                <w:szCs w:val="24"/>
+              </w:rPr>
+              <w:t>3</w:t>
+            </w:r>
+          </w:p>
+        </w:tc>
+        <w:tc>
+          <w:tcPr>
+            <w:tcW w:w="3936" w:type="dxa"/>
+            <w:gridSpan w:val="3"/>
+            <w:tcBorders>
+              <w:left w:val="nil"/>
+              <w:right w:val="nil"/>
+            </w:tcBorders>
+          </w:tcPr>
+          <w:p>
+            <w:pPr>
+              <w:rPr>
+                <w:rFonts w:ascii="Times New Roman" w:hAnsi="Times New Roman" w:cs="Times New Roman"/>
+                <w:sz w:val="24"/>
+                <w:szCs w:val="24"/>
+              </w:rPr>
+            </w:pPr>
+            <w:r>
+              <w:rPr>
+                <w:rFonts w:ascii="Times New Roman" w:hAnsi="Times New Roman" w:cs="Times New Roman"/>
+                <w:sz w:val="24"/>
+                <w:szCs w:val="24"/>
+              </w:rPr>
+              <w:t>Press the “S” key.</w:t>
+            </w:r>
+          </w:p>
+        </w:tc>
+        <w:tc>
+          <w:tcPr>
+            <w:tcW w:w="3579" w:type="dxa"/>
+            <w:gridSpan w:val="2"/>
+            <w:tcBorders>
+              <w:left w:val="nil"/>
+              <w:right w:val="nil"/>
+            </w:tcBorders>
+          </w:tcPr>
+          <w:p>
+            <w:pPr>
+              <w:rPr>
+                <w:rFonts w:ascii="Times New Roman" w:hAnsi="Times New Roman" w:cs="Times New Roman"/>
+                <w:sz w:val="24"/>
+                <w:szCs w:val="24"/>
+              </w:rPr>
+            </w:pPr>
+            <w:r>
+              <w:rPr>
+                <w:rFonts w:ascii="Times New Roman" w:hAnsi="Times New Roman" w:cs="Times New Roman"/>
+                <w:sz w:val="24"/>
+                <w:szCs w:val="24"/>
+              </w:rPr>
+              <w:t>The cat ducks.</w:t>
+            </w:r>
+          </w:p>
+        </w:tc>
+        <w:tc>
+          <w:tcPr>
+            <w:tcW w:w="1165" w:type="dxa"/>
+            <w:tcBorders>
+              <w:left w:val="nil"/>
+            </w:tcBorders>
+          </w:tcPr>
+          <w:p>
+            <w:pPr>
+              <w:rPr>
+                <w:rFonts w:ascii="Times New Roman" w:hAnsi="Times New Roman" w:cs="Times New Roman"/>
+                <w:sz w:val="24"/>
+                <w:szCs w:val="24"/>
+              </w:rPr>
+            </w:pPr>
+            <w:r>
+              <w:rPr>
+                <w:rFonts w:ascii="Times New Roman" w:hAnsi="Times New Roman" w:cs="Times New Roman"/>
+                <w:b/>
+                <w:bCs/>
+                <w:sz w:val="24"/>
+                <w:szCs w:val="24"/>
+              </w:rPr>
+              <w:sym w:font="Wingdings" w:char="F0FC"/>
+            </w:r>
+          </w:p>
+        </w:tc>
+      </w:tr>
+      <w:tr>
+        <w:tc>
+          <w:tcPr>
+            <w:tcW w:w="670" w:type="dxa"/>
+            <w:tcBorders>
+              <w:right w:val="nil"/>
+            </w:tcBorders>
+          </w:tcPr>
+          <w:p>
+            <w:pPr>
+              <w:rPr>
+                <w:rFonts w:ascii="Times New Roman" w:hAnsi="Times New Roman" w:cs="Times New Roman"/>
+                <w:sz w:val="24"/>
+                <w:szCs w:val="24"/>
+              </w:rPr>
+            </w:pPr>
+            <w:r>
+              <w:rPr>
+                <w:rFonts w:ascii="Times New Roman" w:hAnsi="Times New Roman" w:cs="Times New Roman"/>
+                <w:sz w:val="24"/>
+                <w:szCs w:val="24"/>
+              </w:rPr>
+              <w:t>4</w:t>
+            </w:r>
+          </w:p>
+        </w:tc>
+        <w:tc>
+          <w:tcPr>
+            <w:tcW w:w="3936" w:type="dxa"/>
+            <w:gridSpan w:val="3"/>
+            <w:tcBorders>
+              <w:left w:val="nil"/>
+              <w:right w:val="nil"/>
+            </w:tcBorders>
+          </w:tcPr>
+          <w:p>
+            <w:pPr>
+              <w:rPr>
+                <w:rFonts w:ascii="Times New Roman" w:hAnsi="Times New Roman" w:cs="Times New Roman"/>
+                <w:sz w:val="24"/>
+                <w:szCs w:val="24"/>
+              </w:rPr>
+            </w:pPr>
+            <w:r>
+              <w:rPr>
+                <w:rFonts w:ascii="Times New Roman" w:hAnsi="Times New Roman" w:cs="Times New Roman"/>
+                <w:sz w:val="24"/>
+                <w:szCs w:val="24"/>
+              </w:rPr>
+              <w:t>Press the “D” key.</w:t>
+            </w:r>
+          </w:p>
+        </w:tc>
+        <w:tc>
+          <w:tcPr>
+            <w:tcW w:w="3579" w:type="dxa"/>
+            <w:gridSpan w:val="2"/>
+            <w:tcBorders>
+              <w:left w:val="nil"/>
+              <w:right w:val="nil"/>
+            </w:tcBorders>
+          </w:tcPr>
+          <w:p>
+            <w:pPr>
+              <w:rPr>
+                <w:rFonts w:ascii="Times New Roman" w:hAnsi="Times New Roman" w:cs="Times New Roman"/>
+                <w:sz w:val="24"/>
+                <w:szCs w:val="24"/>
+              </w:rPr>
+            </w:pPr>
+            <w:r>
+              <w:rPr>
+                <w:rFonts w:ascii="Times New Roman" w:hAnsi="Times New Roman" w:cs="Times New Roman"/>
+                <w:sz w:val="24"/>
+                <w:szCs w:val="24"/>
+              </w:rPr>
+              <w:t>The cat walks to the right.</w:t>
+            </w:r>
+          </w:p>
+        </w:tc>
+        <w:tc>
+          <w:tcPr>
+            <w:tcW w:w="1165" w:type="dxa"/>
+            <w:tcBorders>
+              <w:left w:val="nil"/>
+            </w:tcBorders>
+          </w:tcPr>
+          <w:p>
+            <w:pPr>
+              <w:rPr>
+                <w:rFonts w:ascii="Times New Roman" w:hAnsi="Times New Roman" w:cs="Times New Roman"/>
+                <w:sz w:val="24"/>
+                <w:szCs w:val="24"/>
+              </w:rPr>
+            </w:pPr>
+            <w:r>
+              <w:rPr>
+                <w:rFonts w:ascii="Times New Roman" w:hAnsi="Times New Roman" w:cs="Times New Roman"/>
+                <w:b/>
+                <w:bCs/>
+                <w:sz w:val="24"/>
+                <w:szCs w:val="24"/>
+              </w:rPr>
+              <w:sym w:font="Wingdings" w:char="F0FC"/>
+            </w:r>
+          </w:p>
+        </w:tc>
+      </w:tr>
+      <w:tr>
+        <w:tc>
+          <w:tcPr>
+            <w:tcW w:w="670" w:type="dxa"/>
+            <w:tcBorders>
+              <w:right w:val="nil"/>
+            </w:tcBorders>
+          </w:tcPr>
+          <w:p>
+            <w:pPr>
+              <w:rPr>
+                <w:rFonts w:ascii="Times New Roman" w:hAnsi="Times New Roman" w:cs="Times New Roman"/>
+                <w:sz w:val="24"/>
+                <w:szCs w:val="24"/>
+              </w:rPr>
+            </w:pPr>
+            <w:r>
+              <w:rPr>
+                <w:rFonts w:ascii="Times New Roman" w:hAnsi="Times New Roman" w:cs="Times New Roman"/>
+                <w:sz w:val="24"/>
+                <w:szCs w:val="24"/>
+              </w:rPr>
+              <w:t>5</w:t>
+            </w:r>
+          </w:p>
+        </w:tc>
+        <w:tc>
+          <w:tcPr>
+            <w:tcW w:w="3936" w:type="dxa"/>
+            <w:gridSpan w:val="3"/>
+            <w:tcBorders>
+              <w:left w:val="nil"/>
+              <w:right w:val="nil"/>
+            </w:tcBorders>
+          </w:tcPr>
+          <w:p>
+            <w:pPr>
+              <w:rPr>
+                <w:rFonts w:ascii="Times New Roman" w:hAnsi="Times New Roman" w:cs="Times New Roman"/>
+                <w:sz w:val="24"/>
+                <w:szCs w:val="24"/>
+              </w:rPr>
+            </w:pPr>
+            <w:r>
+              <w:rPr>
+                <w:rFonts w:ascii="Times New Roman" w:hAnsi="Times New Roman" w:cs="Times New Roman"/>
+                <w:sz w:val="24"/>
+                <w:szCs w:val="24"/>
+              </w:rPr>
+              <w:t>Press the “A” key.</w:t>
+            </w:r>
+          </w:p>
+        </w:tc>
+        <w:tc>
+          <w:tcPr>
+            <w:tcW w:w="3579" w:type="dxa"/>
+            <w:gridSpan w:val="2"/>
+            <w:tcBorders>
+              <w:left w:val="nil"/>
+              <w:right w:val="nil"/>
+            </w:tcBorders>
+          </w:tcPr>
+          <w:p>
+            <w:pPr>
+              <w:rPr>
+                <w:rFonts w:ascii="Times New Roman" w:hAnsi="Times New Roman" w:cs="Times New Roman"/>
+                <w:sz w:val="24"/>
+                <w:szCs w:val="24"/>
+              </w:rPr>
+            </w:pPr>
+            <w:r>
+              <w:rPr>
+                <w:rFonts w:ascii="Times New Roman" w:hAnsi="Times New Roman" w:cs="Times New Roman"/>
+                <w:sz w:val="24"/>
+                <w:szCs w:val="24"/>
+              </w:rPr>
+              <w:t>The cat walks to the left.</w:t>
+            </w:r>
+          </w:p>
+        </w:tc>
+        <w:tc>
+          <w:tcPr>
+            <w:tcW w:w="1165" w:type="dxa"/>
+            <w:tcBorders>
+              <w:left w:val="nil"/>
+            </w:tcBorders>
+          </w:tcPr>
+          <w:p>
+            <w:pPr>
+              <w:rPr>
+                <w:rFonts w:ascii="Times New Roman" w:hAnsi="Times New Roman" w:cs="Times New Roman"/>
+                <w:sz w:val="24"/>
+                <w:szCs w:val="24"/>
+              </w:rPr>
+            </w:pPr>
+            <w:r>
+              <w:rPr>
+                <w:rFonts w:ascii="Times New Roman" w:hAnsi="Times New Roman" w:cs="Times New Roman"/>
+                <w:b/>
+                <w:bCs/>
+                <w:sz w:val="24"/>
+                <w:szCs w:val="24"/>
+              </w:rPr>
+              <w:sym w:font="Wingdings" w:char="F0FC"/>
+            </w:r>
+          </w:p>
+        </w:tc>
+      </w:tr>
+      <w:tr>
+        <w:tc>
+          <w:tcPr>
+            <w:tcW w:w="9350" w:type="dxa"/>
+            <w:gridSpan w:val="7"/>
+            <w:tcBorders>
+              <w:bottom w:val="single" w:sz="4" w:space="0" w:color="auto"/>
+            </w:tcBorders>
+          </w:tcPr>
+          <w:p>
+            <w:pPr>
+              <w:jc w:val="center"/>
+              <w:rPr>
+                <w:rFonts w:ascii="Times New Roman" w:hAnsi="Times New Roman" w:cs="Times New Roman"/>
+                <w:b/>
+                <w:bCs/>
+                <w:sz w:val="24"/>
+                <w:szCs w:val="24"/>
+              </w:rPr>
+            </w:pPr>
+            <w:r>
+              <w:rPr>
+                <w:rFonts w:ascii="Times New Roman" w:hAnsi="Times New Roman" w:cs="Times New Roman"/>
+                <w:b/>
+                <w:bCs/>
+                <w:sz w:val="24"/>
+                <w:szCs w:val="24"/>
+              </w:rPr>
+              <w:t>Test Result</w:t>
+            </w:r>
+          </w:p>
+        </w:tc>
+      </w:tr>
+      <w:tr>
+        <w:tc>
+          <w:tcPr>
+            <w:tcW w:w="1885" w:type="dxa"/>
+            <w:gridSpan w:val="2"/>
+            <w:tcBorders>
+              <w:right w:val="nil"/>
+            </w:tcBorders>
+          </w:tcPr>
+          <w:p>
+            <w:pPr>
+              <w:rPr>
+                <w:rFonts w:ascii="Times New Roman" w:hAnsi="Times New Roman" w:cs="Times New Roman"/>
+                <w:sz w:val="24"/>
+                <w:szCs w:val="24"/>
+              </w:rPr>
+            </w:pPr>
+            <w:r>
+              <w:rPr>
+                <w:rFonts w:ascii="Times New Roman" w:hAnsi="Times New Roman" w:cs="Times New Roman"/>
+                <w:b/>
+                <w:bCs/>
+                <w:sz w:val="24"/>
+                <w:szCs w:val="24"/>
+              </w:rPr>
+              <w:t>Tester:</w:t>
+            </w:r>
+            <w:r>
+              <w:rPr>
+                <w:rFonts w:ascii="Times New Roman" w:hAnsi="Times New Roman" w:cs="Times New Roman"/>
+                <w:b/>
+                <w:bCs/>
+                <w:sz w:val="24"/>
+                <w:szCs w:val="24"/>
+              </w:rPr>
+              <w:t xml:space="preserve"> </w:t>
+            </w:r>
+            <w:r>
+              <w:rPr>
+                <w:rFonts w:ascii="Times New Roman" w:hAnsi="Times New Roman" w:cs="Times New Roman"/>
+                <w:sz w:val="24"/>
+                <w:szCs w:val="24"/>
+              </w:rPr>
+              <w:t>Matthew Merritt</w:t>
+            </w:r>
+          </w:p>
+        </w:tc>
+        <w:tc>
+          <w:tcPr>
+            <w:tcW w:w="3975" w:type="dxa"/>
+            <w:gridSpan w:val="3"/>
+            <w:tcBorders>
+              <w:left w:val="nil"/>
+              <w:right w:val="nil"/>
+            </w:tcBorders>
+          </w:tcPr>
+          <w:p>
+            <w:pPr>
+              <w:rPr>
+                <w:rFonts w:ascii="Times New Roman" w:hAnsi="Times New Roman" w:cs="Times New Roman"/>
+                <w:b/>
+                <w:bCs/>
+                <w:sz w:val="24"/>
+                <w:szCs w:val="24"/>
+              </w:rPr>
+            </w:pPr>
+            <w:r>
+              <w:rPr>
+                <w:rFonts w:ascii="Times New Roman" w:hAnsi="Times New Roman" w:cs="Times New Roman"/>
+                <w:b/>
+                <w:bCs/>
+                <w:sz w:val="24"/>
+                <w:szCs w:val="24"/>
+              </w:rPr>
+              <w:t>Date of test:</w:t>
+            </w:r>
+            <w:r>
+              <w:rPr>
+                <w:rFonts w:ascii="Times New Roman" w:hAnsi="Times New Roman" w:cs="Times New Roman"/>
+                <w:b/>
+                <w:bCs/>
+                <w:sz w:val="24"/>
+                <w:szCs w:val="24"/>
+              </w:rPr>
+              <w:t xml:space="preserve"> </w:t>
+            </w:r>
+            <w:r>
+              <w:rPr>
+                <w:rFonts w:ascii="Times New Roman" w:hAnsi="Times New Roman" w:cs="Times New Roman"/>
+                <w:sz w:val="24"/>
+                <w:szCs w:val="24"/>
+              </w:rPr>
+              <w:t>10/11/2021</w:t>
+            </w:r>
+          </w:p>
+        </w:tc>
+        <w:tc>
+          <w:tcPr>
+            <w:tcW w:w="3490" w:type="dxa"/>
+            <w:gridSpan w:val="2"/>
+            <w:tcBorders>
+              <w:left w:val="nil"/>
+            </w:tcBorders>
+          </w:tcPr>
+          <w:p>
+            <w:pPr>
+              <w:rPr>
+                <w:rFonts w:ascii="Times New Roman" w:hAnsi="Times New Roman" w:cs="Times New Roman"/>
+                <w:sz w:val="24"/>
+                <w:szCs w:val="24"/>
+              </w:rPr>
+            </w:pPr>
+            <w:r>
+              <w:rPr>
+                <w:rFonts w:ascii="Times New Roman" w:hAnsi="Times New Roman" w:cs="Times New Roman"/>
+                <w:b/>
+                <w:bCs/>
+                <w:sz w:val="24"/>
+                <w:szCs w:val="24"/>
+              </w:rPr>
+              <w:t>Test result (P/F):</w:t>
+            </w:r>
+            <w:r>
+              <w:rPr>
+                <w:rFonts w:ascii="Times New Roman" w:hAnsi="Times New Roman" w:cs="Times New Roman"/>
+                <w:b/>
+                <w:bCs/>
+                <w:sz w:val="24"/>
+                <w:szCs w:val="24"/>
+              </w:rPr>
+              <w:t xml:space="preserve"> </w:t>
+            </w:r>
+            <w:r>
+              <w:rPr>
+                <w:rFonts w:ascii="Times New Roman" w:hAnsi="Times New Roman" w:cs="Times New Roman"/>
+                <w:sz w:val="24"/>
+                <w:szCs w:val="24"/>
+              </w:rPr>
+              <w:t>P</w:t>
+            </w:r>
+          </w:p>
+        </w:tc>
+      </w:tr>
+      <w:tr>
+        <w:tc>
+          <w:tcPr>
+            <w:tcW w:w="9350" w:type="dxa"/>
+            <w:gridSpan w:val="7"/>
+          </w:tcPr>
+          <w:p>
+            <w:pPr>
+              <w:rPr>
+                <w:rFonts w:ascii="Times New Roman" w:hAnsi="Times New Roman" w:cs="Times New Roman"/>
+                <w:sz w:val="24"/>
+                <w:szCs w:val="24"/>
+              </w:rPr>
+            </w:pPr>
+            <w:r>
+              <w:rPr>
+                <w:rFonts w:ascii="Times New Roman" w:hAnsi="Times New Roman" w:cs="Times New Roman"/>
+                <w:b/>
+                <w:bCs/>
+                <w:sz w:val="24"/>
+                <w:szCs w:val="24"/>
+              </w:rPr>
+              <w:t>Notes:</w:t>
+            </w:r>
+            <w:r>
+              <w:rPr>
+                <w:rFonts w:ascii="Times New Roman" w:hAnsi="Times New Roman" w:cs="Times New Roman"/>
+                <w:b/>
+                <w:bCs/>
+                <w:sz w:val="24"/>
+                <w:szCs w:val="24"/>
+              </w:rPr>
+              <w:t xml:space="preserve"> </w:t>
+            </w:r>
+            <w:r>
+              <w:rPr>
+                <w:rFonts w:ascii="Times New Roman" w:hAnsi="Times New Roman" w:cs="Times New Roman"/>
+                <w:sz w:val="24"/>
+                <w:szCs w:val="24"/>
+              </w:rPr>
+              <w:t>Holding down both “A” and “D” will cause the player to walk in place, which is the same as the arrow keys.</w:t>
             </w:r>
           </w:p>
         </w:tc>
@@ -2722,15 +4385,7 @@
                 <w:sz w:val="24"/>
                 <w:szCs w:val="24"/>
               </w:rPr>
-              <w:t>"A" key</w:t>
-            </w:r>
-            <w:r>
-              <w:rPr>
-                <w:rFonts w:ascii="Times New Roman" w:hAnsi="Times New Roman" w:cs="Times New Roman"/>
-                <w:sz w:val="24"/>
-                <w:szCs w:val="24"/>
-              </w:rPr>
-              <w:t xml:space="preserve"> crashing bug</w:t>
+              <w:t>Repeating sound bug</w:t>
             </w:r>
           </w:p>
         </w:tc>
@@ -2788,7 +4443,7 @@
                 <w:sz w:val="24"/>
                 <w:szCs w:val="24"/>
               </w:rPr>
-              <w:t>Priscilla Esteves</w:t>
+              <w:t>Matthew Merritt</w:t>
             </w:r>
           </w:p>
         </w:tc>
@@ -2820,7 +4475,6 @@
                 <w:sz w:val="24"/>
                 <w:szCs w:val="24"/>
               </w:rPr>
-              <w:lastRenderedPageBreak/>
               <w:t>Test case ID</w:t>
             </w:r>
           </w:p>
@@ -2847,15 +4501,15 @@
                 <w:sz w:val="24"/>
                 <w:szCs w:val="24"/>
               </w:rPr>
-              <w:t>C</w:t>
-            </w:r>
-            <w:r>
-              <w:rPr>
-                <w:rFonts w:ascii="Times New Roman" w:hAnsi="Times New Roman" w:cs="Times New Roman"/>
-                <w:sz w:val="24"/>
-                <w:szCs w:val="24"/>
-              </w:rPr>
-              <w:t>03</w:t>
+              <w:t>S</w:t>
+            </w:r>
+            <w:r>
+              <w:rPr>
+                <w:rFonts w:ascii="Times New Roman" w:hAnsi="Times New Roman" w:cs="Times New Roman"/>
+                <w:sz w:val="24"/>
+                <w:szCs w:val="24"/>
+              </w:rPr>
+              <w:t>04</w:t>
             </w:r>
           </w:p>
         </w:tc>
@@ -2987,39 +4641,7 @@
                 <w:sz w:val="24"/>
                 <w:szCs w:val="24"/>
               </w:rPr>
-              <w:t xml:space="preserve">Verify that the player can </w:t>
-            </w:r>
-            <w:r>
-              <w:rPr>
-                <w:rFonts w:ascii="Times New Roman" w:hAnsi="Times New Roman" w:cs="Times New Roman"/>
-                <w:sz w:val="24"/>
-                <w:szCs w:val="24"/>
-              </w:rPr>
-              <w:t>use the “A” key without the game</w:t>
-            </w:r>
-            <w:r>
-              <w:rPr>
-                <w:rFonts w:ascii="Times New Roman" w:hAnsi="Times New Roman" w:cs="Times New Roman"/>
-                <w:sz w:val="24"/>
-                <w:szCs w:val="24"/>
-              </w:rPr>
-              <w:t xml:space="preserve"> c</w:t>
-            </w:r>
-            <w:r>
-              <w:rPr>
-                <w:rFonts w:ascii="Times New Roman" w:hAnsi="Times New Roman" w:cs="Times New Roman"/>
-                <w:sz w:val="24"/>
-                <w:szCs w:val="24"/>
-              </w:rPr>
-              <w:t>rashing</w:t>
-            </w:r>
-            <w:r>
-              <w:rPr>
-                <w:rFonts w:ascii="Times New Roman" w:hAnsi="Times New Roman" w:cs="Times New Roman"/>
-                <w:sz w:val="24"/>
-                <w:szCs w:val="24"/>
-              </w:rPr>
-              <w:t>.</w:t>
+              <w:t>Verify that the player can collect the powerup from the purple flower with the collection sound being played once.</w:t>
             </w:r>
           </w:p>
         </w:tc>
@@ -3387,7 +5009,7 @@
                 <w:sz w:val="24"/>
                 <w:szCs w:val="24"/>
               </w:rPr>
-              <w:t>Press the “W” key.</w:t>
+              <w:t>Navigate to the purple flower by jumping over the tree. Do not touch the flower yet.</w:t>
             </w:r>
           </w:p>
         </w:tc>
@@ -3414,7 +5036,15 @@
                 <w:sz w:val="24"/>
                 <w:szCs w:val="24"/>
               </w:rPr>
-              <w:t>The cat jumps.</w:t>
+              <w:t>The cat moves over to the flower</w:t>
+            </w:r>
+            <w:r>
+              <w:rPr>
+                <w:rFonts w:ascii="Times New Roman" w:hAnsi="Times New Roman" w:cs="Times New Roman"/>
+                <w:sz w:val="24"/>
+                <w:szCs w:val="24"/>
+              </w:rPr>
+              <w:t>.</w:t>
             </w:r>
           </w:p>
         </w:tc>
@@ -3485,7 +5115,7 @@
                 <w:sz w:val="24"/>
                 <w:szCs w:val="24"/>
               </w:rPr>
-              <w:t>Press the “S” key.</w:t>
+              <w:t>Walk into the purple flower and stand on it for a second.</w:t>
             </w:r>
           </w:p>
         </w:tc>
@@ -3512,7 +5142,7 @@
                 <w:sz w:val="24"/>
                 <w:szCs w:val="24"/>
               </w:rPr>
-              <w:t>The cat ducks.</w:t>
+              <w:t>The collection sound should be played a single time.</w:t>
             </w:r>
           </w:p>
         </w:tc>
@@ -3583,7 +5213,7 @@
                 <w:sz w:val="24"/>
                 <w:szCs w:val="24"/>
               </w:rPr>
-              <w:t>Press the “D” key.</w:t>
+              <w:t>Walk away from the flower.</w:t>
             </w:r>
           </w:p>
         </w:tc>
@@ -3610,7 +5240,15 @@
                 <w:sz w:val="24"/>
                 <w:szCs w:val="24"/>
               </w:rPr>
-              <w:t>The cat walks to the right.</w:t>
+              <w:t>The cat moves</w:t>
+            </w:r>
+            <w:r>
+              <w:rPr>
+                <w:rFonts w:ascii="Times New Roman" w:hAnsi="Times New Roman" w:cs="Times New Roman"/>
+                <w:sz w:val="24"/>
+                <w:szCs w:val="24"/>
+              </w:rPr>
+              <w:t xml:space="preserve"> away without the game framerate slowing down.</w:t>
             </w:r>
           </w:p>
         </w:tc>
@@ -3681,7 +5319,7 @@
                 <w:sz w:val="24"/>
                 <w:szCs w:val="24"/>
               </w:rPr>
-              <w:t>Press the “A” key.</w:t>
+              <w:t>Walk back onto the flower and off of it again.</w:t>
             </w:r>
           </w:p>
         </w:tc>
@@ -3708,7 +5346,106 @@
                 <w:sz w:val="24"/>
                 <w:szCs w:val="24"/>
               </w:rPr>
-              <w:t>The cat walks to the left.</w:t>
+              <w:t>No sound should be played.</w:t>
+            </w:r>
+          </w:p>
+        </w:tc>
+        <w:tc>
+          <w:tcPr>
+            <w:tcW w:w="1165" w:type="dxa"/>
+            <w:tcBorders>
+              <w:left w:val="nil"/>
+            </w:tcBorders>
+          </w:tcPr>
+          <w:p>
+            <w:pPr>
+              <w:rPr>
+                <w:rFonts w:ascii="Times New Roman" w:hAnsi="Times New Roman" w:cs="Times New Roman"/>
+                <w:sz w:val="24"/>
+                <w:szCs w:val="24"/>
+              </w:rPr>
+            </w:pPr>
+          </w:p>
+        </w:tc>
+      </w:tr>
+      <w:tr>
+        <w:tc>
+          <w:tcPr>
+            <w:tcW w:w="670" w:type="dxa"/>
+            <w:tcBorders>
+              <w:right w:val="nil"/>
+            </w:tcBorders>
+          </w:tcPr>
+          <w:p>
+            <w:pPr>
+              <w:rPr>
+                <w:rFonts w:ascii="Times New Roman" w:hAnsi="Times New Roman" w:cs="Times New Roman"/>
+                <w:sz w:val="24"/>
+                <w:szCs w:val="24"/>
+              </w:rPr>
+            </w:pPr>
+            <w:r>
+              <w:rPr>
+                <w:rFonts w:ascii="Times New Roman" w:hAnsi="Times New Roman" w:cs="Times New Roman"/>
+                <w:sz w:val="24"/>
+                <w:szCs w:val="24"/>
+              </w:rPr>
+              <w:lastRenderedPageBreak/>
+              <w:t>6</w:t>
+            </w:r>
+          </w:p>
+        </w:tc>
+        <w:tc>
+          <w:tcPr>
+            <w:tcW w:w="3936" w:type="dxa"/>
+            <w:gridSpan w:val="3"/>
+            <w:tcBorders>
+              <w:left w:val="nil"/>
+              <w:right w:val="nil"/>
+            </w:tcBorders>
+          </w:tcPr>
+          <w:p>
+            <w:pPr>
+              <w:rPr>
+                <w:rFonts w:ascii="Times New Roman" w:hAnsi="Times New Roman" w:cs="Times New Roman"/>
+                <w:sz w:val="24"/>
+                <w:szCs w:val="24"/>
+              </w:rPr>
+            </w:pPr>
+            <w:r>
+              <w:rPr>
+                <w:rFonts w:ascii="Times New Roman" w:hAnsi="Times New Roman" w:cs="Times New Roman"/>
+                <w:sz w:val="24"/>
+                <w:szCs w:val="24"/>
+              </w:rPr>
+              <w:t>Complete level 1 and navigate to the purple flower on level 2. Walk past the flower.</w:t>
+            </w:r>
+          </w:p>
+        </w:tc>
+        <w:tc>
+          <w:tcPr>
+            <w:tcW w:w="3579" w:type="dxa"/>
+            <w:gridSpan w:val="2"/>
+            <w:tcBorders>
+              <w:left w:val="nil"/>
+              <w:right w:val="nil"/>
+            </w:tcBorders>
+          </w:tcPr>
+          <w:p>
+            <w:pPr>
+              <w:rPr>
+                <w:rFonts w:ascii="Times New Roman" w:hAnsi="Times New Roman" w:cs="Times New Roman"/>
+                <w:sz w:val="24"/>
+                <w:szCs w:val="24"/>
+              </w:rPr>
+            </w:pPr>
+            <w:r>
+              <w:rPr>
+                <w:rFonts w:ascii="Times New Roman" w:hAnsi="Times New Roman" w:cs="Times New Roman"/>
+                <w:sz w:val="24"/>
+                <w:szCs w:val="24"/>
+              </w:rPr>
+              <w:t>The sound is played a single time.</w:t>
             </w:r>
           </w:p>
         </w:tc>
@@ -3930,1364 +5667,6 @@
                 <w:sz w:val="24"/>
                 <w:szCs w:val="24"/>
               </w:rPr>
-              <w:t>Test Case Information</w:t>
-            </w:r>
-          </w:p>
-        </w:tc>
-      </w:tr>
-      <w:tr>
-        <w:tc>
-          <w:tcPr>
-            <w:tcW w:w="2639" w:type="dxa"/>
-            <w:gridSpan w:val="3"/>
-            <w:tcBorders>
-              <w:right w:val="nil"/>
-            </w:tcBorders>
-          </w:tcPr>
-          <w:p>
-            <w:pPr>
-              <w:rPr>
-                <w:rFonts w:ascii="Times New Roman" w:hAnsi="Times New Roman" w:cs="Times New Roman"/>
-                <w:b/>
-                <w:bCs/>
-                <w:sz w:val="24"/>
-                <w:szCs w:val="24"/>
-              </w:rPr>
-            </w:pPr>
-            <w:r>
-              <w:rPr>
-                <w:rFonts w:ascii="Times New Roman" w:hAnsi="Times New Roman" w:cs="Times New Roman"/>
-                <w:b/>
-                <w:bCs/>
-                <w:sz w:val="24"/>
-                <w:szCs w:val="24"/>
-              </w:rPr>
-              <w:t xml:space="preserve">Test name </w:t>
-            </w:r>
-          </w:p>
-        </w:tc>
-        <w:tc>
-          <w:tcPr>
-            <w:tcW w:w="6711" w:type="dxa"/>
-            <w:gridSpan w:val="4"/>
-            <w:tcBorders>
-              <w:left w:val="nil"/>
-            </w:tcBorders>
-          </w:tcPr>
-          <w:p>
-            <w:pPr>
-              <w:rPr>
-                <w:rFonts w:ascii="Times New Roman" w:hAnsi="Times New Roman" w:cs="Times New Roman"/>
-                <w:sz w:val="24"/>
-                <w:szCs w:val="24"/>
-              </w:rPr>
-            </w:pPr>
-            <w:r>
-              <w:rPr>
-                <w:rFonts w:ascii="Times New Roman" w:hAnsi="Times New Roman" w:cs="Times New Roman"/>
-                <w:sz w:val="24"/>
-                <w:szCs w:val="24"/>
-              </w:rPr>
-              <w:t>Repeating sound bug</w:t>
-            </w:r>
-          </w:p>
-        </w:tc>
-      </w:tr>
-      <w:tr>
-        <w:tc>
-          <w:tcPr>
-            <w:tcW w:w="2639" w:type="dxa"/>
-            <w:gridSpan w:val="3"/>
-            <w:tcBorders>
-              <w:right w:val="nil"/>
-            </w:tcBorders>
-          </w:tcPr>
-          <w:p>
-            <w:pPr>
-              <w:rPr>
-                <w:rFonts w:ascii="Times New Roman" w:hAnsi="Times New Roman" w:cs="Times New Roman"/>
-                <w:b/>
-                <w:bCs/>
-                <w:sz w:val="24"/>
-                <w:szCs w:val="24"/>
-              </w:rPr>
-            </w:pPr>
-            <w:r>
-              <w:rPr>
-                <w:rFonts w:ascii="Times New Roman" w:hAnsi="Times New Roman" w:cs="Times New Roman"/>
-                <w:b/>
-                <w:bCs/>
-                <w:sz w:val="24"/>
-                <w:szCs w:val="24"/>
-              </w:rPr>
-              <w:t>Owner of test</w:t>
-            </w:r>
-          </w:p>
-        </w:tc>
-        <w:tc>
-          <w:tcPr>
-            <w:tcW w:w="6711" w:type="dxa"/>
-            <w:gridSpan w:val="4"/>
-            <w:tcBorders>
-              <w:left w:val="nil"/>
-            </w:tcBorders>
-          </w:tcPr>
-          <w:p>
-            <w:pPr>
-              <w:rPr>
-                <w:rFonts w:ascii="Times New Roman" w:hAnsi="Times New Roman" w:cs="Times New Roman"/>
-                <w:sz w:val="24"/>
-                <w:szCs w:val="24"/>
-              </w:rPr>
-            </w:pPr>
-            <w:r>
-              <w:rPr>
-                <w:rFonts w:ascii="Times New Roman" w:hAnsi="Times New Roman" w:cs="Times New Roman"/>
-                <w:sz w:val="24"/>
-                <w:szCs w:val="24"/>
-              </w:rPr>
-              <w:t>Matthew Merritt</w:t>
-            </w:r>
-          </w:p>
-        </w:tc>
-      </w:tr>
-      <w:tr>
-        <w:tc>
-          <w:tcPr>
-            <w:tcW w:w="2639" w:type="dxa"/>
-            <w:gridSpan w:val="3"/>
-            <w:tcBorders>
-              <w:right w:val="nil"/>
-            </w:tcBorders>
-          </w:tcPr>
-          <w:p>
-            <w:pPr>
-              <w:rPr>
-                <w:rFonts w:ascii="Times New Roman" w:hAnsi="Times New Roman" w:cs="Times New Roman"/>
-                <w:b/>
-                <w:bCs/>
-                <w:sz w:val="24"/>
-                <w:szCs w:val="24"/>
-              </w:rPr>
-            </w:pPr>
-            <w:r>
-              <w:rPr>
-                <w:rFonts w:ascii="Times New Roman" w:hAnsi="Times New Roman" w:cs="Times New Roman"/>
-                <w:b/>
-                <w:bCs/>
-                <w:sz w:val="24"/>
-                <w:szCs w:val="24"/>
-              </w:rPr>
-              <w:t>Test case ID</w:t>
-            </w:r>
-          </w:p>
-        </w:tc>
-        <w:tc>
-          <w:tcPr>
-            <w:tcW w:w="6711" w:type="dxa"/>
-            <w:gridSpan w:val="4"/>
-            <w:tcBorders>
-              <w:left w:val="nil"/>
-            </w:tcBorders>
-          </w:tcPr>
-          <w:p>
-            <w:pPr>
-              <w:rPr>
-                <w:rFonts w:ascii="Times New Roman" w:hAnsi="Times New Roman" w:cs="Times New Roman"/>
-                <w:sz w:val="24"/>
-                <w:szCs w:val="24"/>
-              </w:rPr>
-            </w:pPr>
-            <w:r>
-              <w:rPr>
-                <w:rFonts w:ascii="Times New Roman" w:hAnsi="Times New Roman" w:cs="Times New Roman"/>
-                <w:sz w:val="24"/>
-                <w:szCs w:val="24"/>
-              </w:rPr>
-              <w:t>S</w:t>
-            </w:r>
-            <w:r>
-              <w:rPr>
-                <w:rFonts w:ascii="Times New Roman" w:hAnsi="Times New Roman" w:cs="Times New Roman"/>
-                <w:sz w:val="24"/>
-                <w:szCs w:val="24"/>
-              </w:rPr>
-              <w:t>04</w:t>
-            </w:r>
-          </w:p>
-        </w:tc>
-      </w:tr>
-      <w:tr>
-        <w:tc>
-          <w:tcPr>
-            <w:tcW w:w="2639" w:type="dxa"/>
-            <w:gridSpan w:val="3"/>
-            <w:tcBorders>
-              <w:right w:val="nil"/>
-            </w:tcBorders>
-          </w:tcPr>
-          <w:p>
-            <w:pPr>
-              <w:rPr>
-                <w:rFonts w:ascii="Times New Roman" w:hAnsi="Times New Roman" w:cs="Times New Roman"/>
-                <w:b/>
-                <w:bCs/>
-                <w:sz w:val="24"/>
-                <w:szCs w:val="24"/>
-              </w:rPr>
-            </w:pPr>
-            <w:r>
-              <w:rPr>
-                <w:rFonts w:ascii="Times New Roman" w:hAnsi="Times New Roman" w:cs="Times New Roman"/>
-                <w:b/>
-                <w:bCs/>
-                <w:sz w:val="24"/>
-                <w:szCs w:val="24"/>
-              </w:rPr>
-              <w:t>Date of last revision</w:t>
-            </w:r>
-          </w:p>
-        </w:tc>
-        <w:tc>
-          <w:tcPr>
-            <w:tcW w:w="6711" w:type="dxa"/>
-            <w:gridSpan w:val="4"/>
-            <w:tcBorders>
-              <w:left w:val="nil"/>
-            </w:tcBorders>
-          </w:tcPr>
-          <w:p>
-            <w:pPr>
-              <w:rPr>
-                <w:rFonts w:ascii="Times New Roman" w:hAnsi="Times New Roman" w:cs="Times New Roman"/>
-                <w:sz w:val="24"/>
-                <w:szCs w:val="24"/>
-              </w:rPr>
-            </w:pPr>
-            <w:r>
-              <w:rPr>
-                <w:rFonts w:ascii="Times New Roman" w:hAnsi="Times New Roman" w:cs="Times New Roman"/>
-                <w:sz w:val="24"/>
-                <w:szCs w:val="24"/>
-              </w:rPr>
-              <w:t>09/2</w:t>
-            </w:r>
-            <w:r>
-              <w:rPr>
-                <w:rFonts w:ascii="Times New Roman" w:hAnsi="Times New Roman" w:cs="Times New Roman"/>
-                <w:sz w:val="24"/>
-                <w:szCs w:val="24"/>
-              </w:rPr>
-              <w:t>9</w:t>
-            </w:r>
-            <w:r>
-              <w:rPr>
-                <w:rFonts w:ascii="Times New Roman" w:hAnsi="Times New Roman" w:cs="Times New Roman"/>
-                <w:sz w:val="24"/>
-                <w:szCs w:val="24"/>
-              </w:rPr>
-              <w:t>/2021</w:t>
-            </w:r>
-          </w:p>
-        </w:tc>
-      </w:tr>
-      <w:tr>
-        <w:tc>
-          <w:tcPr>
-            <w:tcW w:w="2639" w:type="dxa"/>
-            <w:gridSpan w:val="3"/>
-            <w:tcBorders>
-              <w:right w:val="nil"/>
-            </w:tcBorders>
-          </w:tcPr>
-          <w:p>
-            <w:pPr>
-              <w:rPr>
-                <w:rFonts w:ascii="Times New Roman" w:hAnsi="Times New Roman" w:cs="Times New Roman"/>
-                <w:b/>
-                <w:bCs/>
-                <w:sz w:val="24"/>
-                <w:szCs w:val="24"/>
-              </w:rPr>
-            </w:pPr>
-            <w:r>
-              <w:rPr>
-                <w:rFonts w:ascii="Times New Roman" w:hAnsi="Times New Roman" w:cs="Times New Roman"/>
-                <w:b/>
-                <w:bCs/>
-                <w:sz w:val="24"/>
-                <w:szCs w:val="24"/>
-              </w:rPr>
-              <w:t>Test objective</w:t>
-            </w:r>
-          </w:p>
-        </w:tc>
-        <w:tc>
-          <w:tcPr>
-            <w:tcW w:w="6711" w:type="dxa"/>
-            <w:gridSpan w:val="4"/>
-            <w:tcBorders>
-              <w:left w:val="nil"/>
-            </w:tcBorders>
-          </w:tcPr>
-          <w:p>
-            <w:pPr>
-              <w:rPr>
-                <w:rFonts w:ascii="Times New Roman" w:hAnsi="Times New Roman" w:cs="Times New Roman"/>
-                <w:sz w:val="24"/>
-                <w:szCs w:val="24"/>
-              </w:rPr>
-            </w:pPr>
-            <w:r>
-              <w:rPr>
-                <w:rFonts w:ascii="Times New Roman" w:hAnsi="Times New Roman" w:cs="Times New Roman"/>
-                <w:sz w:val="24"/>
-                <w:szCs w:val="24"/>
-              </w:rPr>
-              <w:t>Verify that the player can collect the powerup from the purple flower with the collection sound being played once.</w:t>
-            </w:r>
-          </w:p>
-        </w:tc>
-      </w:tr>
-      <w:tr>
-        <w:tc>
-          <w:tcPr>
-            <w:tcW w:w="9350" w:type="dxa"/>
-            <w:gridSpan w:val="7"/>
-            <w:tcBorders>
-              <w:bottom w:val="single" w:sz="4" w:space="0" w:color="auto"/>
-            </w:tcBorders>
-          </w:tcPr>
-          <w:p>
-            <w:pPr>
-              <w:jc w:val="center"/>
-              <w:rPr>
-                <w:rFonts w:ascii="Times New Roman" w:hAnsi="Times New Roman" w:cs="Times New Roman"/>
-                <w:b/>
-                <w:bCs/>
-                <w:sz w:val="24"/>
-                <w:szCs w:val="24"/>
-              </w:rPr>
-            </w:pPr>
-            <w:r>
-              <w:rPr>
-                <w:rFonts w:ascii="Times New Roman" w:hAnsi="Times New Roman" w:cs="Times New Roman"/>
-                <w:b/>
-                <w:bCs/>
-                <w:sz w:val="24"/>
-                <w:szCs w:val="24"/>
-              </w:rPr>
-              <w:t>Test Procedure</w:t>
-            </w:r>
-          </w:p>
-        </w:tc>
-      </w:tr>
-      <w:tr>
-        <w:tc>
-          <w:tcPr>
-            <w:tcW w:w="670" w:type="dxa"/>
-            <w:tcBorders>
-              <w:right w:val="nil"/>
-            </w:tcBorders>
-          </w:tcPr>
-          <w:p>
-            <w:pPr>
-              <w:rPr>
-                <w:rFonts w:ascii="Times New Roman" w:hAnsi="Times New Roman" w:cs="Times New Roman"/>
-                <w:b/>
-                <w:bCs/>
-                <w:sz w:val="24"/>
-                <w:szCs w:val="24"/>
-              </w:rPr>
-            </w:pPr>
-            <w:r>
-              <w:rPr>
-                <w:rFonts w:ascii="Times New Roman" w:hAnsi="Times New Roman" w:cs="Times New Roman"/>
-                <w:b/>
-                <w:bCs/>
-                <w:sz w:val="24"/>
-                <w:szCs w:val="24"/>
-              </w:rPr>
-              <w:t>Step</w:t>
-            </w:r>
-          </w:p>
-        </w:tc>
-        <w:tc>
-          <w:tcPr>
-            <w:tcW w:w="3936" w:type="dxa"/>
-            <w:gridSpan w:val="3"/>
-            <w:tcBorders>
-              <w:left w:val="nil"/>
-              <w:right w:val="nil"/>
-            </w:tcBorders>
-          </w:tcPr>
-          <w:p>
-            <w:pPr>
-              <w:rPr>
-                <w:rFonts w:ascii="Times New Roman" w:hAnsi="Times New Roman" w:cs="Times New Roman"/>
-                <w:b/>
-                <w:bCs/>
-                <w:sz w:val="24"/>
-                <w:szCs w:val="24"/>
-              </w:rPr>
-            </w:pPr>
-            <w:r>
-              <w:rPr>
-                <w:rFonts w:ascii="Times New Roman" w:hAnsi="Times New Roman" w:cs="Times New Roman"/>
-                <w:b/>
-                <w:bCs/>
-                <w:sz w:val="24"/>
-                <w:szCs w:val="24"/>
-              </w:rPr>
-              <w:t>Action</w:t>
-            </w:r>
-          </w:p>
-        </w:tc>
-        <w:tc>
-          <w:tcPr>
-            <w:tcW w:w="3579" w:type="dxa"/>
-            <w:gridSpan w:val="2"/>
-            <w:tcBorders>
-              <w:left w:val="nil"/>
-              <w:right w:val="nil"/>
-            </w:tcBorders>
-          </w:tcPr>
-          <w:p>
-            <w:pPr>
-              <w:rPr>
-                <w:rFonts w:ascii="Times New Roman" w:hAnsi="Times New Roman" w:cs="Times New Roman"/>
-                <w:b/>
-                <w:bCs/>
-                <w:sz w:val="24"/>
-                <w:szCs w:val="24"/>
-              </w:rPr>
-            </w:pPr>
-            <w:r>
-              <w:rPr>
-                <w:rFonts w:ascii="Times New Roman" w:hAnsi="Times New Roman" w:cs="Times New Roman"/>
-                <w:b/>
-                <w:bCs/>
-                <w:sz w:val="24"/>
-                <w:szCs w:val="24"/>
-              </w:rPr>
-              <w:t>Expected Result</w:t>
-            </w:r>
-          </w:p>
-        </w:tc>
-        <w:tc>
-          <w:tcPr>
-            <w:tcW w:w="1165" w:type="dxa"/>
-            <w:tcBorders>
-              <w:left w:val="nil"/>
-            </w:tcBorders>
-          </w:tcPr>
-          <w:p>
-            <w:pPr>
-              <w:rPr>
-                <w:rFonts w:ascii="Times New Roman" w:eastAsia="Arial" w:hAnsi="Times New Roman" w:cs="Times New Roman"/>
-                <w:b/>
-                <w:bCs/>
-                <w:sz w:val="24"/>
-                <w:szCs w:val="24"/>
-                <w:lang w:eastAsia="ja-JP"/>
-              </w:rPr>
-            </w:pPr>
-            <w:r>
-              <w:rPr>
-                <w:rFonts w:ascii="Times New Roman" w:hAnsi="Times New Roman" w:cs="Times New Roman"/>
-                <w:b/>
-                <w:bCs/>
-                <w:sz w:val="24"/>
-                <w:szCs w:val="24"/>
-              </w:rPr>
-              <w:t>Pass (</w:t>
-            </w:r>
-            <w:r>
-              <w:rPr>
-                <w:rFonts w:ascii="Times New Roman" w:hAnsi="Times New Roman" w:cs="Times New Roman"/>
-                <w:b/>
-                <w:bCs/>
-                <w:sz w:val="24"/>
-                <w:szCs w:val="24"/>
-              </w:rPr>
-              <w:sym w:font="Wingdings" w:char="F0FC"/>
-            </w:r>
-            <w:r>
-              <w:rPr>
-                <w:rFonts w:ascii="Times New Roman" w:hAnsi="Times New Roman" w:cs="Times New Roman"/>
-                <w:b/>
-                <w:bCs/>
-                <w:sz w:val="24"/>
-                <w:szCs w:val="24"/>
-              </w:rPr>
-              <w:t>)</w:t>
-            </w:r>
-          </w:p>
-        </w:tc>
-      </w:tr>
-      <w:tr>
-        <w:tc>
-          <w:tcPr>
-            <w:tcW w:w="670" w:type="dxa"/>
-            <w:tcBorders>
-              <w:right w:val="nil"/>
-            </w:tcBorders>
-          </w:tcPr>
-          <w:p>
-            <w:pPr>
-              <w:rPr>
-                <w:rFonts w:ascii="Times New Roman" w:hAnsi="Times New Roman" w:cs="Times New Roman"/>
-                <w:sz w:val="24"/>
-                <w:szCs w:val="24"/>
-              </w:rPr>
-            </w:pPr>
-            <w:r>
-              <w:rPr>
-                <w:rFonts w:ascii="Times New Roman" w:hAnsi="Times New Roman" w:cs="Times New Roman"/>
-                <w:sz w:val="24"/>
-                <w:szCs w:val="24"/>
-              </w:rPr>
-              <w:t>1</w:t>
-            </w:r>
-          </w:p>
-        </w:tc>
-        <w:tc>
-          <w:tcPr>
-            <w:tcW w:w="3936" w:type="dxa"/>
-            <w:gridSpan w:val="3"/>
-            <w:tcBorders>
-              <w:left w:val="nil"/>
-              <w:right w:val="nil"/>
-            </w:tcBorders>
-          </w:tcPr>
-          <w:p>
-            <w:pPr>
-              <w:rPr>
-                <w:rFonts w:ascii="Times New Roman" w:hAnsi="Times New Roman" w:cs="Times New Roman"/>
-                <w:sz w:val="24"/>
-                <w:szCs w:val="24"/>
-              </w:rPr>
-            </w:pPr>
-            <w:r>
-              <w:rPr>
-                <w:rFonts w:ascii="Times New Roman" w:hAnsi="Times New Roman" w:cs="Times New Roman"/>
-                <w:sz w:val="24"/>
-                <w:szCs w:val="24"/>
-              </w:rPr>
-              <w:t>Run the game, then s</w:t>
-            </w:r>
-            <w:r>
-              <w:rPr>
-                <w:rFonts w:ascii="Times New Roman" w:hAnsi="Times New Roman" w:cs="Times New Roman"/>
-                <w:sz w:val="24"/>
-                <w:szCs w:val="24"/>
-              </w:rPr>
-              <w:t xml:space="preserve">elect “Play Game” by pressing </w:t>
-            </w:r>
-            <w:r>
-              <w:rPr>
-                <w:rFonts w:ascii="Times New Roman" w:hAnsi="Times New Roman" w:cs="Times New Roman"/>
-                <w:sz w:val="24"/>
-                <w:szCs w:val="24"/>
-              </w:rPr>
-              <w:t>“</w:t>
-            </w:r>
-            <w:r>
-              <w:rPr>
-                <w:rFonts w:ascii="Times New Roman" w:hAnsi="Times New Roman" w:cs="Times New Roman"/>
-                <w:sz w:val="24"/>
-                <w:szCs w:val="24"/>
-              </w:rPr>
-              <w:t>Enter.</w:t>
-            </w:r>
-            <w:r>
-              <w:rPr>
-                <w:rFonts w:ascii="Times New Roman" w:hAnsi="Times New Roman" w:cs="Times New Roman"/>
-                <w:sz w:val="24"/>
-                <w:szCs w:val="24"/>
-              </w:rPr>
-              <w:t>”</w:t>
-            </w:r>
-          </w:p>
-        </w:tc>
-        <w:tc>
-          <w:tcPr>
-            <w:tcW w:w="3579" w:type="dxa"/>
-            <w:gridSpan w:val="2"/>
-            <w:tcBorders>
-              <w:left w:val="nil"/>
-              <w:right w:val="nil"/>
-            </w:tcBorders>
-          </w:tcPr>
-          <w:p>
-            <w:pPr>
-              <w:rPr>
-                <w:rFonts w:ascii="Times New Roman" w:hAnsi="Times New Roman" w:cs="Times New Roman"/>
-                <w:sz w:val="24"/>
-                <w:szCs w:val="24"/>
-              </w:rPr>
-            </w:pPr>
-            <w:r>
-              <w:rPr>
-                <w:rFonts w:ascii="Times New Roman" w:hAnsi="Times New Roman" w:cs="Times New Roman"/>
-                <w:sz w:val="24"/>
-                <w:szCs w:val="24"/>
-              </w:rPr>
-              <w:t>The application launches to a main menu and then t</w:t>
-            </w:r>
-            <w:r>
-              <w:rPr>
-                <w:rFonts w:ascii="Times New Roman" w:hAnsi="Times New Roman" w:cs="Times New Roman"/>
-                <w:sz w:val="24"/>
-                <w:szCs w:val="24"/>
-              </w:rPr>
-              <w:t>he first level is loaded.</w:t>
-            </w:r>
-          </w:p>
-        </w:tc>
-        <w:tc>
-          <w:tcPr>
-            <w:tcW w:w="1165" w:type="dxa"/>
-            <w:tcBorders>
-              <w:left w:val="nil"/>
-            </w:tcBorders>
-          </w:tcPr>
-          <w:p>
-            <w:pPr>
-              <w:rPr>
-                <w:rFonts w:ascii="Times New Roman" w:hAnsi="Times New Roman" w:cs="Times New Roman"/>
-                <w:sz w:val="24"/>
-                <w:szCs w:val="24"/>
-              </w:rPr>
-            </w:pPr>
-          </w:p>
-        </w:tc>
-      </w:tr>
-      <w:tr>
-        <w:tc>
-          <w:tcPr>
-            <w:tcW w:w="670" w:type="dxa"/>
-            <w:tcBorders>
-              <w:right w:val="nil"/>
-            </w:tcBorders>
-          </w:tcPr>
-          <w:p>
-            <w:pPr>
-              <w:rPr>
-                <w:rFonts w:ascii="Times New Roman" w:hAnsi="Times New Roman" w:cs="Times New Roman"/>
-                <w:sz w:val="24"/>
-                <w:szCs w:val="24"/>
-              </w:rPr>
-            </w:pPr>
-            <w:r>
-              <w:rPr>
-                <w:rFonts w:ascii="Times New Roman" w:hAnsi="Times New Roman" w:cs="Times New Roman"/>
-                <w:sz w:val="24"/>
-                <w:szCs w:val="24"/>
-              </w:rPr>
-              <w:t>2</w:t>
-            </w:r>
-          </w:p>
-        </w:tc>
-        <w:tc>
-          <w:tcPr>
-            <w:tcW w:w="3936" w:type="dxa"/>
-            <w:gridSpan w:val="3"/>
-            <w:tcBorders>
-              <w:left w:val="nil"/>
-              <w:right w:val="nil"/>
-            </w:tcBorders>
-          </w:tcPr>
-          <w:p>
-            <w:pPr>
-              <w:rPr>
-                <w:rFonts w:ascii="Times New Roman" w:hAnsi="Times New Roman" w:cs="Times New Roman"/>
-                <w:sz w:val="24"/>
-                <w:szCs w:val="24"/>
-              </w:rPr>
-            </w:pPr>
-            <w:r>
-              <w:rPr>
-                <w:rFonts w:ascii="Times New Roman" w:hAnsi="Times New Roman" w:cs="Times New Roman"/>
-                <w:sz w:val="24"/>
-                <w:szCs w:val="24"/>
-              </w:rPr>
-              <w:t>Navigate to the purple flower by jumping over the tree. Do not touch the flower yet.</w:t>
-            </w:r>
-          </w:p>
-        </w:tc>
-        <w:tc>
-          <w:tcPr>
-            <w:tcW w:w="3579" w:type="dxa"/>
-            <w:gridSpan w:val="2"/>
-            <w:tcBorders>
-              <w:left w:val="nil"/>
-              <w:right w:val="nil"/>
-            </w:tcBorders>
-          </w:tcPr>
-          <w:p>
-            <w:pPr>
-              <w:rPr>
-                <w:rFonts w:ascii="Times New Roman" w:hAnsi="Times New Roman" w:cs="Times New Roman"/>
-                <w:sz w:val="24"/>
-                <w:szCs w:val="24"/>
-              </w:rPr>
-            </w:pPr>
-            <w:r>
-              <w:rPr>
-                <w:rFonts w:ascii="Times New Roman" w:hAnsi="Times New Roman" w:cs="Times New Roman"/>
-                <w:sz w:val="24"/>
-                <w:szCs w:val="24"/>
-              </w:rPr>
-              <w:t>The cat moves over to the flower</w:t>
-            </w:r>
-            <w:r>
-              <w:rPr>
-                <w:rFonts w:ascii="Times New Roman" w:hAnsi="Times New Roman" w:cs="Times New Roman"/>
-                <w:sz w:val="24"/>
-                <w:szCs w:val="24"/>
-              </w:rPr>
-              <w:t>.</w:t>
-            </w:r>
-          </w:p>
-        </w:tc>
-        <w:tc>
-          <w:tcPr>
-            <w:tcW w:w="1165" w:type="dxa"/>
-            <w:tcBorders>
-              <w:left w:val="nil"/>
-            </w:tcBorders>
-          </w:tcPr>
-          <w:p>
-            <w:pPr>
-              <w:rPr>
-                <w:rFonts w:ascii="Times New Roman" w:hAnsi="Times New Roman" w:cs="Times New Roman"/>
-                <w:sz w:val="24"/>
-                <w:szCs w:val="24"/>
-              </w:rPr>
-            </w:pPr>
-          </w:p>
-        </w:tc>
-      </w:tr>
-      <w:tr>
-        <w:tc>
-          <w:tcPr>
-            <w:tcW w:w="670" w:type="dxa"/>
-            <w:tcBorders>
-              <w:right w:val="nil"/>
-            </w:tcBorders>
-          </w:tcPr>
-          <w:p>
-            <w:pPr>
-              <w:rPr>
-                <w:rFonts w:ascii="Times New Roman" w:hAnsi="Times New Roman" w:cs="Times New Roman"/>
-                <w:sz w:val="24"/>
-                <w:szCs w:val="24"/>
-              </w:rPr>
-            </w:pPr>
-            <w:r>
-              <w:rPr>
-                <w:rFonts w:ascii="Times New Roman" w:hAnsi="Times New Roman" w:cs="Times New Roman"/>
-                <w:sz w:val="24"/>
-                <w:szCs w:val="24"/>
-              </w:rPr>
-              <w:t>3</w:t>
-            </w:r>
-          </w:p>
-        </w:tc>
-        <w:tc>
-          <w:tcPr>
-            <w:tcW w:w="3936" w:type="dxa"/>
-            <w:gridSpan w:val="3"/>
-            <w:tcBorders>
-              <w:left w:val="nil"/>
-              <w:right w:val="nil"/>
-            </w:tcBorders>
-          </w:tcPr>
-          <w:p>
-            <w:pPr>
-              <w:rPr>
-                <w:rFonts w:ascii="Times New Roman" w:hAnsi="Times New Roman" w:cs="Times New Roman"/>
-                <w:sz w:val="24"/>
-                <w:szCs w:val="24"/>
-              </w:rPr>
-            </w:pPr>
-            <w:r>
-              <w:rPr>
-                <w:rFonts w:ascii="Times New Roman" w:hAnsi="Times New Roman" w:cs="Times New Roman"/>
-                <w:sz w:val="24"/>
-                <w:szCs w:val="24"/>
-              </w:rPr>
-              <w:t>Walk into the purple flower and stand on it for a second.</w:t>
-            </w:r>
-          </w:p>
-        </w:tc>
-        <w:tc>
-          <w:tcPr>
-            <w:tcW w:w="3579" w:type="dxa"/>
-            <w:gridSpan w:val="2"/>
-            <w:tcBorders>
-              <w:left w:val="nil"/>
-              <w:right w:val="nil"/>
-            </w:tcBorders>
-          </w:tcPr>
-          <w:p>
-            <w:pPr>
-              <w:rPr>
-                <w:rFonts w:ascii="Times New Roman" w:hAnsi="Times New Roman" w:cs="Times New Roman"/>
-                <w:sz w:val="24"/>
-                <w:szCs w:val="24"/>
-              </w:rPr>
-            </w:pPr>
-            <w:r>
-              <w:rPr>
-                <w:rFonts w:ascii="Times New Roman" w:hAnsi="Times New Roman" w:cs="Times New Roman"/>
-                <w:sz w:val="24"/>
-                <w:szCs w:val="24"/>
-              </w:rPr>
-              <w:t>The collection sound should be played a single time.</w:t>
-            </w:r>
-          </w:p>
-        </w:tc>
-        <w:tc>
-          <w:tcPr>
-            <w:tcW w:w="1165" w:type="dxa"/>
-            <w:tcBorders>
-              <w:left w:val="nil"/>
-            </w:tcBorders>
-          </w:tcPr>
-          <w:p>
-            <w:pPr>
-              <w:rPr>
-                <w:rFonts w:ascii="Times New Roman" w:hAnsi="Times New Roman" w:cs="Times New Roman"/>
-                <w:sz w:val="24"/>
-                <w:szCs w:val="24"/>
-              </w:rPr>
-            </w:pPr>
-          </w:p>
-        </w:tc>
-      </w:tr>
-      <w:tr>
-        <w:tc>
-          <w:tcPr>
-            <w:tcW w:w="670" w:type="dxa"/>
-            <w:tcBorders>
-              <w:right w:val="nil"/>
-            </w:tcBorders>
-          </w:tcPr>
-          <w:p>
-            <w:pPr>
-              <w:rPr>
-                <w:rFonts w:ascii="Times New Roman" w:hAnsi="Times New Roman" w:cs="Times New Roman"/>
-                <w:sz w:val="24"/>
-                <w:szCs w:val="24"/>
-              </w:rPr>
-            </w:pPr>
-            <w:r>
-              <w:rPr>
-                <w:rFonts w:ascii="Times New Roman" w:hAnsi="Times New Roman" w:cs="Times New Roman"/>
-                <w:sz w:val="24"/>
-                <w:szCs w:val="24"/>
-              </w:rPr>
-              <w:t>4</w:t>
-            </w:r>
-          </w:p>
-        </w:tc>
-        <w:tc>
-          <w:tcPr>
-            <w:tcW w:w="3936" w:type="dxa"/>
-            <w:gridSpan w:val="3"/>
-            <w:tcBorders>
-              <w:left w:val="nil"/>
-              <w:right w:val="nil"/>
-            </w:tcBorders>
-          </w:tcPr>
-          <w:p>
-            <w:pPr>
-              <w:rPr>
-                <w:rFonts w:ascii="Times New Roman" w:hAnsi="Times New Roman" w:cs="Times New Roman"/>
-                <w:sz w:val="24"/>
-                <w:szCs w:val="24"/>
-              </w:rPr>
-            </w:pPr>
-            <w:r>
-              <w:rPr>
-                <w:rFonts w:ascii="Times New Roman" w:hAnsi="Times New Roman" w:cs="Times New Roman"/>
-                <w:sz w:val="24"/>
-                <w:szCs w:val="24"/>
-              </w:rPr>
-              <w:t>Walk away from the flower.</w:t>
-            </w:r>
-          </w:p>
-        </w:tc>
-        <w:tc>
-          <w:tcPr>
-            <w:tcW w:w="3579" w:type="dxa"/>
-            <w:gridSpan w:val="2"/>
-            <w:tcBorders>
-              <w:left w:val="nil"/>
-              <w:right w:val="nil"/>
-            </w:tcBorders>
-          </w:tcPr>
-          <w:p>
-            <w:pPr>
-              <w:rPr>
-                <w:rFonts w:ascii="Times New Roman" w:hAnsi="Times New Roman" w:cs="Times New Roman"/>
-                <w:sz w:val="24"/>
-                <w:szCs w:val="24"/>
-              </w:rPr>
-            </w:pPr>
-            <w:r>
-              <w:rPr>
-                <w:rFonts w:ascii="Times New Roman" w:hAnsi="Times New Roman" w:cs="Times New Roman"/>
-                <w:sz w:val="24"/>
-                <w:szCs w:val="24"/>
-              </w:rPr>
-              <w:t>The cat moves</w:t>
-            </w:r>
-            <w:r>
-              <w:rPr>
-                <w:rFonts w:ascii="Times New Roman" w:hAnsi="Times New Roman" w:cs="Times New Roman"/>
-                <w:sz w:val="24"/>
-                <w:szCs w:val="24"/>
-              </w:rPr>
-              <w:t xml:space="preserve"> away without the game framerate slowing down.</w:t>
-            </w:r>
-          </w:p>
-        </w:tc>
-        <w:tc>
-          <w:tcPr>
-            <w:tcW w:w="1165" w:type="dxa"/>
-            <w:tcBorders>
-              <w:left w:val="nil"/>
-            </w:tcBorders>
-          </w:tcPr>
-          <w:p>
-            <w:pPr>
-              <w:rPr>
-                <w:rFonts w:ascii="Times New Roman" w:hAnsi="Times New Roman" w:cs="Times New Roman"/>
-                <w:sz w:val="24"/>
-                <w:szCs w:val="24"/>
-              </w:rPr>
-            </w:pPr>
-          </w:p>
-        </w:tc>
-      </w:tr>
-      <w:tr>
-        <w:tc>
-          <w:tcPr>
-            <w:tcW w:w="670" w:type="dxa"/>
-            <w:tcBorders>
-              <w:right w:val="nil"/>
-            </w:tcBorders>
-          </w:tcPr>
-          <w:p>
-            <w:pPr>
-              <w:rPr>
-                <w:rFonts w:ascii="Times New Roman" w:hAnsi="Times New Roman" w:cs="Times New Roman"/>
-                <w:sz w:val="24"/>
-                <w:szCs w:val="24"/>
-              </w:rPr>
-            </w:pPr>
-            <w:r>
-              <w:rPr>
-                <w:rFonts w:ascii="Times New Roman" w:hAnsi="Times New Roman" w:cs="Times New Roman"/>
-                <w:sz w:val="24"/>
-                <w:szCs w:val="24"/>
-              </w:rPr>
-              <w:t>5</w:t>
-            </w:r>
-          </w:p>
-        </w:tc>
-        <w:tc>
-          <w:tcPr>
-            <w:tcW w:w="3936" w:type="dxa"/>
-            <w:gridSpan w:val="3"/>
-            <w:tcBorders>
-              <w:left w:val="nil"/>
-              <w:right w:val="nil"/>
-            </w:tcBorders>
-          </w:tcPr>
-          <w:p>
-            <w:pPr>
-              <w:rPr>
-                <w:rFonts w:ascii="Times New Roman" w:hAnsi="Times New Roman" w:cs="Times New Roman"/>
-                <w:sz w:val="24"/>
-                <w:szCs w:val="24"/>
-              </w:rPr>
-            </w:pPr>
-            <w:r>
-              <w:rPr>
-                <w:rFonts w:ascii="Times New Roman" w:hAnsi="Times New Roman" w:cs="Times New Roman"/>
-                <w:sz w:val="24"/>
-                <w:szCs w:val="24"/>
-              </w:rPr>
-              <w:t xml:space="preserve">Walk back onto the flower and </w:t>
-            </w:r>
-            <w:proofErr w:type="gramStart"/>
-            <w:r>
-              <w:rPr>
-                <w:rFonts w:ascii="Times New Roman" w:hAnsi="Times New Roman" w:cs="Times New Roman"/>
-                <w:sz w:val="24"/>
-                <w:szCs w:val="24"/>
-              </w:rPr>
-              <w:t>off of</w:t>
-            </w:r>
-            <w:proofErr w:type="gramEnd"/>
-            <w:r>
-              <w:rPr>
-                <w:rFonts w:ascii="Times New Roman" w:hAnsi="Times New Roman" w:cs="Times New Roman"/>
-                <w:sz w:val="24"/>
-                <w:szCs w:val="24"/>
-              </w:rPr>
-              <w:t xml:space="preserve"> it again.</w:t>
-            </w:r>
-          </w:p>
-        </w:tc>
-        <w:tc>
-          <w:tcPr>
-            <w:tcW w:w="3579" w:type="dxa"/>
-            <w:gridSpan w:val="2"/>
-            <w:tcBorders>
-              <w:left w:val="nil"/>
-              <w:right w:val="nil"/>
-            </w:tcBorders>
-          </w:tcPr>
-          <w:p>
-            <w:pPr>
-              <w:rPr>
-                <w:rFonts w:ascii="Times New Roman" w:hAnsi="Times New Roman" w:cs="Times New Roman"/>
-                <w:sz w:val="24"/>
-                <w:szCs w:val="24"/>
-              </w:rPr>
-            </w:pPr>
-            <w:r>
-              <w:rPr>
-                <w:rFonts w:ascii="Times New Roman" w:hAnsi="Times New Roman" w:cs="Times New Roman"/>
-                <w:sz w:val="24"/>
-                <w:szCs w:val="24"/>
-              </w:rPr>
-              <w:t>No sound should be played.</w:t>
-            </w:r>
-          </w:p>
-        </w:tc>
-        <w:tc>
-          <w:tcPr>
-            <w:tcW w:w="1165" w:type="dxa"/>
-            <w:tcBorders>
-              <w:left w:val="nil"/>
-            </w:tcBorders>
-          </w:tcPr>
-          <w:p>
-            <w:pPr>
-              <w:rPr>
-                <w:rFonts w:ascii="Times New Roman" w:hAnsi="Times New Roman" w:cs="Times New Roman"/>
-                <w:sz w:val="24"/>
-                <w:szCs w:val="24"/>
-              </w:rPr>
-            </w:pPr>
-          </w:p>
-        </w:tc>
-      </w:tr>
-      <w:tr>
-        <w:tc>
-          <w:tcPr>
-            <w:tcW w:w="670" w:type="dxa"/>
-            <w:tcBorders>
-              <w:right w:val="nil"/>
-            </w:tcBorders>
-          </w:tcPr>
-          <w:p>
-            <w:pPr>
-              <w:rPr>
-                <w:rFonts w:ascii="Times New Roman" w:hAnsi="Times New Roman" w:cs="Times New Roman"/>
-                <w:sz w:val="24"/>
-                <w:szCs w:val="24"/>
-              </w:rPr>
-            </w:pPr>
-            <w:r>
-              <w:rPr>
-                <w:rFonts w:ascii="Times New Roman" w:hAnsi="Times New Roman" w:cs="Times New Roman"/>
-                <w:sz w:val="24"/>
-                <w:szCs w:val="24"/>
-              </w:rPr>
-              <w:t>6</w:t>
-            </w:r>
-          </w:p>
-        </w:tc>
-        <w:tc>
-          <w:tcPr>
-            <w:tcW w:w="3936" w:type="dxa"/>
-            <w:gridSpan w:val="3"/>
-            <w:tcBorders>
-              <w:left w:val="nil"/>
-              <w:right w:val="nil"/>
-            </w:tcBorders>
-          </w:tcPr>
-          <w:p>
-            <w:pPr>
-              <w:rPr>
-                <w:rFonts w:ascii="Times New Roman" w:hAnsi="Times New Roman" w:cs="Times New Roman"/>
-                <w:sz w:val="24"/>
-                <w:szCs w:val="24"/>
-              </w:rPr>
-            </w:pPr>
-            <w:r>
-              <w:rPr>
-                <w:rFonts w:ascii="Times New Roman" w:hAnsi="Times New Roman" w:cs="Times New Roman"/>
-                <w:sz w:val="24"/>
-                <w:szCs w:val="24"/>
-              </w:rPr>
-              <w:t>Complete level 1 and navigate to the purple flower on level 2. Walk past the flower.</w:t>
-            </w:r>
-          </w:p>
-        </w:tc>
-        <w:tc>
-          <w:tcPr>
-            <w:tcW w:w="3579" w:type="dxa"/>
-            <w:gridSpan w:val="2"/>
-            <w:tcBorders>
-              <w:left w:val="nil"/>
-              <w:right w:val="nil"/>
-            </w:tcBorders>
-          </w:tcPr>
-          <w:p>
-            <w:pPr>
-              <w:rPr>
-                <w:rFonts w:ascii="Times New Roman" w:hAnsi="Times New Roman" w:cs="Times New Roman"/>
-                <w:sz w:val="24"/>
-                <w:szCs w:val="24"/>
-              </w:rPr>
-            </w:pPr>
-            <w:r>
-              <w:rPr>
-                <w:rFonts w:ascii="Times New Roman" w:hAnsi="Times New Roman" w:cs="Times New Roman"/>
-                <w:sz w:val="24"/>
-                <w:szCs w:val="24"/>
-              </w:rPr>
-              <w:t>The sound is played a single time.</w:t>
-            </w:r>
-          </w:p>
-        </w:tc>
-        <w:tc>
-          <w:tcPr>
-            <w:tcW w:w="1165" w:type="dxa"/>
-            <w:tcBorders>
-              <w:left w:val="nil"/>
-            </w:tcBorders>
-          </w:tcPr>
-          <w:p>
-            <w:pPr>
-              <w:rPr>
-                <w:rFonts w:ascii="Times New Roman" w:hAnsi="Times New Roman" w:cs="Times New Roman"/>
-                <w:sz w:val="24"/>
-                <w:szCs w:val="24"/>
-              </w:rPr>
-            </w:pPr>
-          </w:p>
-        </w:tc>
-      </w:tr>
-      <w:tr>
-        <w:tc>
-          <w:tcPr>
-            <w:tcW w:w="9350" w:type="dxa"/>
-            <w:gridSpan w:val="7"/>
-            <w:tcBorders>
-              <w:bottom w:val="single" w:sz="4" w:space="0" w:color="auto"/>
-            </w:tcBorders>
-          </w:tcPr>
-          <w:p>
-            <w:pPr>
-              <w:jc w:val="center"/>
-              <w:rPr>
-                <w:rFonts w:ascii="Times New Roman" w:hAnsi="Times New Roman" w:cs="Times New Roman"/>
-                <w:b/>
-                <w:bCs/>
-                <w:sz w:val="24"/>
-                <w:szCs w:val="24"/>
-              </w:rPr>
-            </w:pPr>
-            <w:r>
-              <w:rPr>
-                <w:rFonts w:ascii="Times New Roman" w:hAnsi="Times New Roman" w:cs="Times New Roman"/>
-                <w:b/>
-                <w:bCs/>
-                <w:sz w:val="24"/>
-                <w:szCs w:val="24"/>
-              </w:rPr>
-              <w:t>Test Result</w:t>
-            </w:r>
-          </w:p>
-        </w:tc>
-      </w:tr>
-      <w:tr>
-        <w:tc>
-          <w:tcPr>
-            <w:tcW w:w="1744" w:type="dxa"/>
-            <w:gridSpan w:val="2"/>
-            <w:tcBorders>
-              <w:right w:val="nil"/>
-            </w:tcBorders>
-          </w:tcPr>
-          <w:p>
-            <w:pPr>
-              <w:rPr>
-                <w:rFonts w:ascii="Times New Roman" w:hAnsi="Times New Roman" w:cs="Times New Roman"/>
-                <w:b/>
-                <w:bCs/>
-                <w:sz w:val="24"/>
-                <w:szCs w:val="24"/>
-              </w:rPr>
-            </w:pPr>
-            <w:r>
-              <w:rPr>
-                <w:rFonts w:ascii="Times New Roman" w:hAnsi="Times New Roman" w:cs="Times New Roman"/>
-                <w:b/>
-                <w:bCs/>
-                <w:sz w:val="24"/>
-                <w:szCs w:val="24"/>
-              </w:rPr>
-              <w:t>Tester:</w:t>
-            </w:r>
-          </w:p>
-        </w:tc>
-        <w:tc>
-          <w:tcPr>
-            <w:tcW w:w="4116" w:type="dxa"/>
-            <w:gridSpan w:val="3"/>
-            <w:tcBorders>
-              <w:left w:val="nil"/>
-              <w:right w:val="nil"/>
-            </w:tcBorders>
-          </w:tcPr>
-          <w:p>
-            <w:pPr>
-              <w:rPr>
-                <w:rFonts w:ascii="Times New Roman" w:hAnsi="Times New Roman" w:cs="Times New Roman"/>
-                <w:b/>
-                <w:bCs/>
-                <w:sz w:val="24"/>
-                <w:szCs w:val="24"/>
-              </w:rPr>
-            </w:pPr>
-            <w:r>
-              <w:rPr>
-                <w:rFonts w:ascii="Times New Roman" w:hAnsi="Times New Roman" w:cs="Times New Roman"/>
-                <w:b/>
-                <w:bCs/>
-                <w:sz w:val="24"/>
-                <w:szCs w:val="24"/>
-              </w:rPr>
-              <w:t>Date of test:</w:t>
-            </w:r>
-          </w:p>
-        </w:tc>
-        <w:tc>
-          <w:tcPr>
-            <w:tcW w:w="3490" w:type="dxa"/>
-            <w:gridSpan w:val="2"/>
-            <w:tcBorders>
-              <w:left w:val="nil"/>
-            </w:tcBorders>
-          </w:tcPr>
-          <w:p>
-            <w:pPr>
-              <w:rPr>
-                <w:rFonts w:ascii="Times New Roman" w:hAnsi="Times New Roman" w:cs="Times New Roman"/>
-                <w:b/>
-                <w:bCs/>
-                <w:sz w:val="24"/>
-                <w:szCs w:val="24"/>
-              </w:rPr>
-            </w:pPr>
-            <w:r>
-              <w:rPr>
-                <w:rFonts w:ascii="Times New Roman" w:hAnsi="Times New Roman" w:cs="Times New Roman"/>
-                <w:b/>
-                <w:bCs/>
-                <w:sz w:val="24"/>
-                <w:szCs w:val="24"/>
-              </w:rPr>
-              <w:t>Test result (P/F):</w:t>
-            </w:r>
-          </w:p>
-        </w:tc>
-      </w:tr>
-      <w:tr>
-        <w:tc>
-          <w:tcPr>
-            <w:tcW w:w="9350" w:type="dxa"/>
-            <w:gridSpan w:val="7"/>
-          </w:tcPr>
-          <w:p>
-            <w:pPr>
-              <w:rPr>
-                <w:rFonts w:ascii="Times New Roman" w:hAnsi="Times New Roman" w:cs="Times New Roman"/>
-                <w:b/>
-                <w:bCs/>
-                <w:sz w:val="24"/>
-                <w:szCs w:val="24"/>
-              </w:rPr>
-            </w:pPr>
-            <w:r>
-              <w:rPr>
-                <w:rFonts w:ascii="Times New Roman" w:hAnsi="Times New Roman" w:cs="Times New Roman"/>
-                <w:b/>
-                <w:bCs/>
-                <w:sz w:val="24"/>
-                <w:szCs w:val="24"/>
-              </w:rPr>
-              <w:t>Notes:</w:t>
-            </w:r>
-          </w:p>
-        </w:tc>
-      </w:tr>
-    </w:tbl>
-    <w:p/>
-    <w:tbl>
-      <w:tblPr>
-        <w:tblStyle w:val="TableGrid"/>
-        <w:tblW w:w="0" w:type="auto"/>
-        <w:tblLook w:val="04A0" w:firstRow="1" w:lastRow="0" w:firstColumn="1" w:lastColumn="0" w:noHBand="0" w:noVBand="1"/>
-      </w:tblPr>
-      <w:tblGrid>
-        <w:gridCol w:w="670"/>
-        <w:gridCol w:w="1074"/>
-        <w:gridCol w:w="895"/>
-        <w:gridCol w:w="1967"/>
-        <w:gridCol w:w="1254"/>
-        <w:gridCol w:w="2325"/>
-        <w:gridCol w:w="1165"/>
-      </w:tblGrid>
-      <w:tr>
-        <w:tc>
-          <w:tcPr>
-            <w:tcW w:w="9350" w:type="dxa"/>
-            <w:gridSpan w:val="7"/>
-            <w:tcBorders>
-              <w:bottom w:val="single" w:sz="4" w:space="0" w:color="auto"/>
-            </w:tcBorders>
-          </w:tcPr>
-          <w:p>
-            <w:pPr>
-              <w:jc w:val="center"/>
-              <w:rPr>
-                <w:rFonts w:ascii="Times New Roman" w:hAnsi="Times New Roman" w:cs="Times New Roman"/>
-                <w:b/>
-                <w:bCs/>
-                <w:sz w:val="24"/>
-                <w:szCs w:val="24"/>
-              </w:rPr>
-            </w:pPr>
-            <w:r>
-              <w:rPr>
-                <w:rFonts w:ascii="Times New Roman" w:hAnsi="Times New Roman" w:cs="Times New Roman"/>
-                <w:b/>
-                <w:bCs/>
-                <w:sz w:val="24"/>
-                <w:szCs w:val="24"/>
-              </w:rPr>
-              <w:lastRenderedPageBreak/>
               <w:t>Test Case Information</w:t>
             </w:r>
           </w:p>
@@ -7128,6 +7507,7 @@
                 <w:sz w:val="24"/>
                 <w:szCs w:val="24"/>
               </w:rPr>
+              <w:lastRenderedPageBreak/>
               <w:t>1</w:t>
             </w:r>
           </w:p>
@@ -7712,7 +8092,6 @@
                 <w:sz w:val="24"/>
                 <w:szCs w:val="24"/>
               </w:rPr>
-              <w:lastRenderedPageBreak/>
               <w:t>5</w:t>
             </w:r>
           </w:p>
@@ -9880,6 +10259,7 @@
                 <w:sz w:val="24"/>
                 <w:szCs w:val="24"/>
               </w:rPr>
+              <w:lastRenderedPageBreak/>
               <w:t>Test case ID</w:t>
             </w:r>
           </w:p>
@@ -10065,25 +10445,7 @@
                 <w:sz w:val="24"/>
                 <w:szCs w:val="24"/>
               </w:rPr>
-              <w:t xml:space="preserve">Verify that a player </w:t>
-            </w:r>
-            <w:proofErr w:type="gramStart"/>
-            <w:r>
-              <w:rPr>
-                <w:rFonts w:ascii="Times New Roman" w:hAnsi="Times New Roman" w:cs="Times New Roman"/>
-                <w:sz w:val="24"/>
-                <w:szCs w:val="24"/>
-              </w:rPr>
-              <w:t>is able to</w:t>
-            </w:r>
-            <w:proofErr w:type="gramEnd"/>
-            <w:r>
-              <w:rPr>
-                <w:rFonts w:ascii="Times New Roman" w:hAnsi="Times New Roman" w:cs="Times New Roman"/>
-                <w:sz w:val="24"/>
-                <w:szCs w:val="24"/>
-              </w:rPr>
-              <w:t xml:space="preserve"> complete a reasonably difficult final level in a fair amount of time.</w:t>
+              <w:t>Verify that a player is able to complete a reasonably difficult final level in a fair amount of time.</w:t>
             </w:r>
           </w:p>
         </w:tc>
@@ -10308,7 +10670,6 @@
                 <w:sz w:val="24"/>
                 <w:szCs w:val="24"/>
               </w:rPr>
-              <w:lastRenderedPageBreak/>
               <w:t>1</w:t>
             </w:r>
           </w:p>
@@ -12319,6 +12680,7 @@
                 <w:sz w:val="24"/>
                 <w:szCs w:val="24"/>
               </w:rPr>
+              <w:lastRenderedPageBreak/>
               <w:t>Notes:</w:t>
             </w:r>
           </w:p>
@@ -12552,7 +12914,6 @@
                 <w:sz w:val="24"/>
                 <w:szCs w:val="24"/>
               </w:rPr>
-              <w:lastRenderedPageBreak/>
               <w:t>Test case ID</w:t>
             </w:r>
           </w:p>
@@ -14184,6 +14545,7 @@
   <w:style w:type="character" w:default="1" w:styleId="DefaultParagraphFont">
     <w:name w:val="Default Paragraph Font"/>
     <w:uiPriority w:val="1"/>
+    <w:semiHidden/>
     <w:unhideWhenUsed/>
   </w:style>
   <w:style w:type="table" w:default="1" w:styleId="TableNormal">

</xml_diff>

<commit_message>
filled in test cases from scrum sprint 2
</commit_message>
<xml_diff>
--- a/TeamResources/Test Cases.docx
+++ b/TeamResources/Test Cases.docx
@@ -37,6 +37,7 @@
                 <w:szCs w:val="24"/>
               </w:rPr>
             </w:pPr>
+            <w:bookmarkStart w:id="0" w:name="_Hlk86270141"/>
             <w:r>
               <w:rPr>
                 <w:rFonts w:ascii="Times New Roman" w:hAnsi="Times New Roman" w:cs="Times New Roman"/>
@@ -557,27 +558,17 @@
                 <w:sz w:val="24"/>
                 <w:szCs w:val="24"/>
               </w:rPr>
-              <w:t>Pass (</w:t>
-            </w:r>
-            <w:r>
-              <w:rPr>
-                <w:rFonts w:ascii="Times New Roman" w:hAnsi="Times New Roman" w:cs="Times New Roman"/>
-                <w:b/>
-                <w:bCs/>
-                <w:sz w:val="24"/>
-                <w:szCs w:val="24"/>
-              </w:rPr>
-              <w:sym w:font="Wingdings" w:char="F0FC"/>
-            </w:r>
-            <w:r>
-              <w:rPr>
-                <w:rFonts w:ascii="Times New Roman" w:hAnsi="Times New Roman" w:cs="Times New Roman"/>
-                <w:b/>
-                <w:bCs/>
-                <w:sz w:val="24"/>
-                <w:szCs w:val="24"/>
-              </w:rPr>
-              <w:t>)</w:t>
+              <w:t>Pass</w:t>
+            </w:r>
+            <w:r>
+              <w:rPr>
+                <w:rFonts w:ascii="Times New Roman" w:hAnsi="Times New Roman" w:cs="Times New Roman"/>
+                <w:b/>
+                <w:bCs/>
+                <w:sz w:val="24"/>
+                <w:szCs w:val="24"/>
+              </w:rPr>
+              <w:t>/Fail</w:t>
             </w:r>
           </w:p>
         </w:tc>
@@ -685,7 +676,7 @@
                 <w:sz w:val="24"/>
                 <w:szCs w:val="24"/>
               </w:rPr>
-              <w:sym w:font="Wingdings" w:char="F0FC"/>
+              <w:t>Pass</w:t>
             </w:r>
           </w:p>
         </w:tc>
@@ -826,7 +817,7 @@
                 <w:sz w:val="24"/>
                 <w:szCs w:val="24"/>
               </w:rPr>
-              <w:sym w:font="Wingdings" w:char="F0FC"/>
+              <w:t>Pass</w:t>
             </w:r>
           </w:p>
         </w:tc>
@@ -934,7 +925,7 @@
                 <w:sz w:val="24"/>
                 <w:szCs w:val="24"/>
               </w:rPr>
-              <w:sym w:font="Wingdings" w:char="F0FC"/>
+              <w:t>Pass</w:t>
             </w:r>
           </w:p>
         </w:tc>
@@ -1059,7 +1050,7 @@
                 <w:sz w:val="24"/>
                 <w:szCs w:val="24"/>
               </w:rPr>
-              <w:sym w:font="Wingdings" w:char="F0FC"/>
+              <w:t>Pass</w:t>
             </w:r>
           </w:p>
         </w:tc>
@@ -1168,7 +1159,7 @@
                 <w:sz w:val="24"/>
                 <w:szCs w:val="24"/>
               </w:rPr>
-              <w:sym w:font="Wingdings" w:char="F0FC"/>
+              <w:t>Pass</w:t>
             </w:r>
           </w:p>
         </w:tc>
@@ -1300,7 +1291,7 @@
                 <w:sz w:val="24"/>
                 <w:szCs w:val="24"/>
               </w:rPr>
-              <w:sym w:font="Wingdings" w:char="F0FC"/>
+              <w:t>Pass</w:t>
             </w:r>
           </w:p>
         </w:tc>
@@ -1529,23 +1520,1543 @@
                 <w:sz w:val="24"/>
                 <w:szCs w:val="24"/>
               </w:rPr>
-              <w:t xml:space="preserve">Mouse input is successfully implemented to main menu screen and menu options are easily </w:t>
-            </w:r>
-            <w:r>
-              <w:rPr>
-                <w:rFonts w:ascii="Times New Roman" w:eastAsia="Times New Roman" w:hAnsi="Times New Roman" w:cs="Times New Roman"/>
-                <w:sz w:val="24"/>
-                <w:szCs w:val="24"/>
-              </w:rPr>
-              <w:t>navigable</w:t>
-            </w:r>
-            <w:r>
-              <w:rPr>
-                <w:rFonts w:ascii="Times New Roman" w:eastAsia="Times New Roman" w:hAnsi="Times New Roman" w:cs="Times New Roman"/>
+              <w:t>Mouse input is successfully implemented to main menu screen and menu options are easily navigable.</w:t>
+            </w:r>
+          </w:p>
+        </w:tc>
+      </w:tr>
+      <w:bookmarkEnd w:id="0"/>
+    </w:tbl>
+    <w:p/>
+    <w:tbl>
+      <w:tblPr>
+        <w:tblStyle w:val="TableGrid"/>
+        <w:tblW w:w="0" w:type="auto"/>
+        <w:tblLook w:val="04A0" w:firstRow="1" w:lastRow="0" w:firstColumn="1" w:lastColumn="0" w:noHBand="0" w:noVBand="1"/>
+      </w:tblPr>
+      <w:tblGrid>
+        <w:gridCol w:w="670"/>
+        <w:gridCol w:w="1305"/>
+        <w:gridCol w:w="664"/>
+        <w:gridCol w:w="1967"/>
+        <w:gridCol w:w="1254"/>
+        <w:gridCol w:w="2325"/>
+        <w:gridCol w:w="1165"/>
+      </w:tblGrid>
+      <w:tr>
+        <w:tc>
+          <w:tcPr>
+            <w:tcW w:w="9350" w:type="dxa"/>
+            <w:gridSpan w:val="7"/>
+            <w:tcBorders>
+              <w:bottom w:val="single" w:sz="4" w:space="0" w:color="auto"/>
+            </w:tcBorders>
+          </w:tcPr>
+          <w:p>
+            <w:pPr>
+              <w:jc w:val="center"/>
+              <w:rPr>
+                <w:rFonts w:ascii="Times New Roman" w:hAnsi="Times New Roman" w:cs="Times New Roman"/>
+                <w:b/>
+                <w:bCs/>
+                <w:sz w:val="24"/>
+                <w:szCs w:val="24"/>
+              </w:rPr>
+            </w:pPr>
+            <w:r>
+              <w:rPr>
+                <w:rFonts w:ascii="Times New Roman" w:hAnsi="Times New Roman" w:cs="Times New Roman"/>
+                <w:b/>
+                <w:bCs/>
+                <w:sz w:val="24"/>
+                <w:szCs w:val="24"/>
+              </w:rPr>
+              <w:t>Test Case Information</w:t>
+            </w:r>
+          </w:p>
+        </w:tc>
+      </w:tr>
+      <w:tr>
+        <w:tc>
+          <w:tcPr>
+            <w:tcW w:w="2639" w:type="dxa"/>
+            <w:gridSpan w:val="3"/>
+            <w:tcBorders>
+              <w:right w:val="nil"/>
+            </w:tcBorders>
+          </w:tcPr>
+          <w:p>
+            <w:pPr>
+              <w:rPr>
+                <w:rFonts w:ascii="Times New Roman" w:hAnsi="Times New Roman" w:cs="Times New Roman"/>
+                <w:b/>
+                <w:bCs/>
+                <w:sz w:val="24"/>
+                <w:szCs w:val="24"/>
+              </w:rPr>
+            </w:pPr>
+            <w:r>
+              <w:rPr>
+                <w:rFonts w:ascii="Times New Roman" w:hAnsi="Times New Roman" w:cs="Times New Roman"/>
+                <w:b/>
+                <w:bCs/>
+                <w:sz w:val="24"/>
+                <w:szCs w:val="24"/>
+              </w:rPr>
+              <w:t xml:space="preserve">Test name </w:t>
+            </w:r>
+          </w:p>
+        </w:tc>
+        <w:tc>
+          <w:tcPr>
+            <w:tcW w:w="6711" w:type="dxa"/>
+            <w:gridSpan w:val="4"/>
+            <w:tcBorders>
+              <w:left w:val="nil"/>
+            </w:tcBorders>
+          </w:tcPr>
+          <w:p>
+            <w:pPr>
+              <w:rPr>
+                <w:rFonts w:ascii="Times New Roman" w:hAnsi="Times New Roman" w:cs="Times New Roman"/>
+                <w:sz w:val="24"/>
+                <w:szCs w:val="24"/>
+              </w:rPr>
+            </w:pPr>
+            <w:r>
+              <w:rPr>
+                <w:rFonts w:ascii="Times New Roman" w:hAnsi="Times New Roman" w:cs="Times New Roman"/>
+                <w:sz w:val="24"/>
+                <w:szCs w:val="24"/>
+              </w:rPr>
+              <w:t>Menu navigation enhancement</w:t>
+            </w:r>
+          </w:p>
+        </w:tc>
+      </w:tr>
+      <w:tr>
+        <w:tc>
+          <w:tcPr>
+            <w:tcW w:w="2639" w:type="dxa"/>
+            <w:gridSpan w:val="3"/>
+            <w:tcBorders>
+              <w:right w:val="nil"/>
+            </w:tcBorders>
+          </w:tcPr>
+          <w:p>
+            <w:pPr>
+              <w:rPr>
+                <w:rFonts w:ascii="Times New Roman" w:hAnsi="Times New Roman" w:cs="Times New Roman"/>
+                <w:b/>
+                <w:bCs/>
+                <w:sz w:val="24"/>
+                <w:szCs w:val="24"/>
+              </w:rPr>
+            </w:pPr>
+            <w:r>
+              <w:rPr>
+                <w:rFonts w:ascii="Times New Roman" w:hAnsi="Times New Roman" w:cs="Times New Roman"/>
+                <w:b/>
+                <w:bCs/>
+                <w:sz w:val="24"/>
+                <w:szCs w:val="24"/>
+              </w:rPr>
+              <w:t>Owner of test</w:t>
+            </w:r>
+          </w:p>
+        </w:tc>
+        <w:tc>
+          <w:tcPr>
+            <w:tcW w:w="6711" w:type="dxa"/>
+            <w:gridSpan w:val="4"/>
+            <w:tcBorders>
+              <w:left w:val="nil"/>
+            </w:tcBorders>
+          </w:tcPr>
+          <w:p>
+            <w:pPr>
+              <w:rPr>
+                <w:rFonts w:ascii="Times New Roman" w:hAnsi="Times New Roman" w:cs="Times New Roman"/>
+                <w:sz w:val="24"/>
+                <w:szCs w:val="24"/>
+              </w:rPr>
+            </w:pPr>
+            <w:r>
+              <w:rPr>
+                <w:rFonts w:ascii="Times New Roman" w:hAnsi="Times New Roman" w:cs="Times New Roman"/>
+                <w:sz w:val="24"/>
+                <w:szCs w:val="24"/>
+              </w:rPr>
+              <w:t xml:space="preserve">Amber </w:t>
+            </w:r>
+            <w:proofErr w:type="spellStart"/>
+            <w:r>
+              <w:rPr>
+                <w:rFonts w:ascii="Times New Roman" w:hAnsi="Times New Roman" w:cs="Times New Roman"/>
+                <w:sz w:val="24"/>
+                <w:szCs w:val="24"/>
+              </w:rPr>
+              <w:t>Kusma</w:t>
+            </w:r>
+            <w:proofErr w:type="spellEnd"/>
+          </w:p>
+        </w:tc>
+      </w:tr>
+      <w:tr>
+        <w:tc>
+          <w:tcPr>
+            <w:tcW w:w="2639" w:type="dxa"/>
+            <w:gridSpan w:val="3"/>
+            <w:tcBorders>
+              <w:right w:val="nil"/>
+            </w:tcBorders>
+          </w:tcPr>
+          <w:p>
+            <w:pPr>
+              <w:rPr>
+                <w:rFonts w:ascii="Times New Roman" w:hAnsi="Times New Roman" w:cs="Times New Roman"/>
+                <w:b/>
+                <w:bCs/>
+                <w:sz w:val="24"/>
+                <w:szCs w:val="24"/>
+              </w:rPr>
+            </w:pPr>
+            <w:r>
+              <w:rPr>
+                <w:rFonts w:ascii="Times New Roman" w:hAnsi="Times New Roman" w:cs="Times New Roman"/>
+                <w:b/>
+                <w:bCs/>
+                <w:sz w:val="24"/>
+                <w:szCs w:val="24"/>
+              </w:rPr>
+              <w:t>Test case ID</w:t>
+            </w:r>
+          </w:p>
+        </w:tc>
+        <w:tc>
+          <w:tcPr>
+            <w:tcW w:w="6711" w:type="dxa"/>
+            <w:gridSpan w:val="4"/>
+            <w:tcBorders>
+              <w:left w:val="nil"/>
+            </w:tcBorders>
+          </w:tcPr>
+          <w:p>
+            <w:pPr>
+              <w:rPr>
+                <w:rFonts w:ascii="Times New Roman" w:hAnsi="Times New Roman" w:cs="Times New Roman"/>
+                <w:sz w:val="24"/>
+                <w:szCs w:val="24"/>
+              </w:rPr>
+            </w:pPr>
+            <w:r>
+              <w:rPr>
+                <w:rFonts w:ascii="Times New Roman" w:hAnsi="Times New Roman" w:cs="Times New Roman"/>
+                <w:sz w:val="24"/>
+                <w:szCs w:val="24"/>
+              </w:rPr>
+              <w:t>M01</w:t>
+            </w:r>
+          </w:p>
+        </w:tc>
+      </w:tr>
+      <w:tr>
+        <w:tc>
+          <w:tcPr>
+            <w:tcW w:w="2639" w:type="dxa"/>
+            <w:gridSpan w:val="3"/>
+            <w:tcBorders>
+              <w:right w:val="nil"/>
+            </w:tcBorders>
+          </w:tcPr>
+          <w:p>
+            <w:pPr>
+              <w:rPr>
+                <w:rFonts w:ascii="Times New Roman" w:hAnsi="Times New Roman" w:cs="Times New Roman"/>
+                <w:b/>
+                <w:bCs/>
+                <w:sz w:val="24"/>
+                <w:szCs w:val="24"/>
+              </w:rPr>
+            </w:pPr>
+            <w:r>
+              <w:rPr>
+                <w:rFonts w:ascii="Times New Roman" w:hAnsi="Times New Roman" w:cs="Times New Roman"/>
+                <w:b/>
+                <w:bCs/>
+                <w:sz w:val="24"/>
+                <w:szCs w:val="24"/>
+              </w:rPr>
+              <w:t>Date of last revision</w:t>
+            </w:r>
+          </w:p>
+        </w:tc>
+        <w:tc>
+          <w:tcPr>
+            <w:tcW w:w="6711" w:type="dxa"/>
+            <w:gridSpan w:val="4"/>
+            <w:tcBorders>
+              <w:left w:val="nil"/>
+            </w:tcBorders>
+          </w:tcPr>
+          <w:p>
+            <w:pPr>
+              <w:rPr>
+                <w:rFonts w:ascii="Times New Roman" w:hAnsi="Times New Roman" w:cs="Times New Roman"/>
+                <w:sz w:val="24"/>
+                <w:szCs w:val="24"/>
+              </w:rPr>
+            </w:pPr>
+            <w:r>
+              <w:rPr>
+                <w:rFonts w:ascii="Times New Roman" w:hAnsi="Times New Roman" w:cs="Times New Roman"/>
+                <w:sz w:val="24"/>
+                <w:szCs w:val="24"/>
+              </w:rPr>
+              <w:t>09/2</w:t>
+            </w:r>
+            <w:r>
+              <w:rPr>
+                <w:rFonts w:ascii="Times New Roman" w:hAnsi="Times New Roman" w:cs="Times New Roman"/>
+                <w:sz w:val="24"/>
+                <w:szCs w:val="24"/>
+              </w:rPr>
+              <w:t>9</w:t>
+            </w:r>
+            <w:r>
+              <w:rPr>
+                <w:rFonts w:ascii="Times New Roman" w:hAnsi="Times New Roman" w:cs="Times New Roman"/>
+                <w:sz w:val="24"/>
+                <w:szCs w:val="24"/>
+              </w:rPr>
+              <w:t>/2021</w:t>
+            </w:r>
+          </w:p>
+        </w:tc>
+      </w:tr>
+      <w:tr>
+        <w:tc>
+          <w:tcPr>
+            <w:tcW w:w="2639" w:type="dxa"/>
+            <w:gridSpan w:val="3"/>
+            <w:tcBorders>
+              <w:right w:val="nil"/>
+            </w:tcBorders>
+          </w:tcPr>
+          <w:p>
+            <w:pPr>
+              <w:rPr>
+                <w:rFonts w:ascii="Times New Roman" w:hAnsi="Times New Roman" w:cs="Times New Roman"/>
+                <w:b/>
+                <w:bCs/>
+                <w:sz w:val="24"/>
+                <w:szCs w:val="24"/>
+              </w:rPr>
+            </w:pPr>
+            <w:r>
+              <w:rPr>
+                <w:rFonts w:ascii="Times New Roman" w:hAnsi="Times New Roman" w:cs="Times New Roman"/>
+                <w:b/>
+                <w:bCs/>
+                <w:sz w:val="24"/>
+                <w:szCs w:val="24"/>
+              </w:rPr>
+              <w:t>Test objective</w:t>
+            </w:r>
+          </w:p>
+        </w:tc>
+        <w:tc>
+          <w:tcPr>
+            <w:tcW w:w="6711" w:type="dxa"/>
+            <w:gridSpan w:val="4"/>
+            <w:tcBorders>
+              <w:left w:val="nil"/>
+            </w:tcBorders>
+          </w:tcPr>
+          <w:p>
+            <w:pPr>
+              <w:rPr>
+                <w:rFonts w:ascii="Times New Roman" w:hAnsi="Times New Roman" w:cs="Times New Roman"/>
+                <w:sz w:val="24"/>
+                <w:szCs w:val="24"/>
+              </w:rPr>
+            </w:pPr>
+            <w:r>
+              <w:rPr>
+                <w:rFonts w:ascii="Times New Roman" w:hAnsi="Times New Roman" w:cs="Times New Roman"/>
+                <w:sz w:val="24"/>
+                <w:szCs w:val="24"/>
+              </w:rPr>
+              <w:t xml:space="preserve">Verify that </w:t>
+            </w:r>
+            <w:r>
+              <w:rPr>
+                <w:rFonts w:ascii="Times New Roman" w:hAnsi="Times New Roman" w:cs="Times New Roman"/>
+                <w:sz w:val="24"/>
+                <w:szCs w:val="24"/>
+              </w:rPr>
+              <w:t xml:space="preserve">the player </w:t>
+            </w:r>
+            <w:r>
+              <w:rPr>
+                <w:rFonts w:ascii="Times New Roman" w:hAnsi="Times New Roman" w:cs="Times New Roman"/>
+                <w:sz w:val="24"/>
+                <w:szCs w:val="24"/>
+              </w:rPr>
+              <w:t xml:space="preserve">can </w:t>
+            </w:r>
+            <w:r>
+              <w:rPr>
+                <w:rFonts w:ascii="Times New Roman" w:hAnsi="Times New Roman" w:cs="Times New Roman"/>
+                <w:sz w:val="24"/>
+                <w:szCs w:val="24"/>
+              </w:rPr>
+              <w:t>use the mouse to navigate through the main menu</w:t>
+            </w:r>
+            <w:r>
+              <w:rPr>
+                <w:rFonts w:ascii="Times New Roman" w:hAnsi="Times New Roman" w:cs="Times New Roman"/>
                 <w:sz w:val="24"/>
                 <w:szCs w:val="24"/>
               </w:rPr>
               <w:t>.</w:t>
+            </w:r>
+          </w:p>
+        </w:tc>
+      </w:tr>
+      <w:tr>
+        <w:tc>
+          <w:tcPr>
+            <w:tcW w:w="9350" w:type="dxa"/>
+            <w:gridSpan w:val="7"/>
+            <w:tcBorders>
+              <w:bottom w:val="single" w:sz="4" w:space="0" w:color="auto"/>
+            </w:tcBorders>
+          </w:tcPr>
+          <w:p>
+            <w:pPr>
+              <w:jc w:val="center"/>
+              <w:rPr>
+                <w:rFonts w:ascii="Times New Roman" w:hAnsi="Times New Roman" w:cs="Times New Roman"/>
+                <w:b/>
+                <w:bCs/>
+                <w:sz w:val="24"/>
+                <w:szCs w:val="24"/>
+              </w:rPr>
+            </w:pPr>
+            <w:r>
+              <w:rPr>
+                <w:rFonts w:ascii="Times New Roman" w:hAnsi="Times New Roman" w:cs="Times New Roman"/>
+                <w:b/>
+                <w:bCs/>
+                <w:sz w:val="24"/>
+                <w:szCs w:val="24"/>
+              </w:rPr>
+              <w:t>Test Procedure</w:t>
+            </w:r>
+          </w:p>
+        </w:tc>
+      </w:tr>
+      <w:tr>
+        <w:tc>
+          <w:tcPr>
+            <w:tcW w:w="670" w:type="dxa"/>
+            <w:tcBorders>
+              <w:right w:val="nil"/>
+            </w:tcBorders>
+          </w:tcPr>
+          <w:p>
+            <w:pPr>
+              <w:rPr>
+                <w:rFonts w:ascii="Times New Roman" w:hAnsi="Times New Roman" w:cs="Times New Roman"/>
+                <w:b/>
+                <w:bCs/>
+                <w:sz w:val="24"/>
+                <w:szCs w:val="24"/>
+              </w:rPr>
+            </w:pPr>
+            <w:r>
+              <w:rPr>
+                <w:rFonts w:ascii="Times New Roman" w:hAnsi="Times New Roman" w:cs="Times New Roman"/>
+                <w:b/>
+                <w:bCs/>
+                <w:sz w:val="24"/>
+                <w:szCs w:val="24"/>
+              </w:rPr>
+              <w:t>Step</w:t>
+            </w:r>
+          </w:p>
+        </w:tc>
+        <w:tc>
+          <w:tcPr>
+            <w:tcW w:w="3936" w:type="dxa"/>
+            <w:gridSpan w:val="3"/>
+            <w:tcBorders>
+              <w:left w:val="nil"/>
+              <w:right w:val="nil"/>
+            </w:tcBorders>
+          </w:tcPr>
+          <w:p>
+            <w:pPr>
+              <w:rPr>
+                <w:rFonts w:ascii="Times New Roman" w:hAnsi="Times New Roman" w:cs="Times New Roman"/>
+                <w:b/>
+                <w:bCs/>
+                <w:sz w:val="24"/>
+                <w:szCs w:val="24"/>
+              </w:rPr>
+            </w:pPr>
+            <w:r>
+              <w:rPr>
+                <w:rFonts w:ascii="Times New Roman" w:hAnsi="Times New Roman" w:cs="Times New Roman"/>
+                <w:b/>
+                <w:bCs/>
+                <w:sz w:val="24"/>
+                <w:szCs w:val="24"/>
+              </w:rPr>
+              <w:t>Action</w:t>
+            </w:r>
+          </w:p>
+        </w:tc>
+        <w:tc>
+          <w:tcPr>
+            <w:tcW w:w="3579" w:type="dxa"/>
+            <w:gridSpan w:val="2"/>
+            <w:tcBorders>
+              <w:left w:val="nil"/>
+              <w:right w:val="nil"/>
+            </w:tcBorders>
+          </w:tcPr>
+          <w:p>
+            <w:pPr>
+              <w:rPr>
+                <w:rFonts w:ascii="Times New Roman" w:hAnsi="Times New Roman" w:cs="Times New Roman"/>
+                <w:b/>
+                <w:bCs/>
+                <w:sz w:val="24"/>
+                <w:szCs w:val="24"/>
+              </w:rPr>
+            </w:pPr>
+            <w:r>
+              <w:rPr>
+                <w:rFonts w:ascii="Times New Roman" w:hAnsi="Times New Roman" w:cs="Times New Roman"/>
+                <w:b/>
+                <w:bCs/>
+                <w:sz w:val="24"/>
+                <w:szCs w:val="24"/>
+              </w:rPr>
+              <w:t>Expected Result</w:t>
+            </w:r>
+          </w:p>
+        </w:tc>
+        <w:tc>
+          <w:tcPr>
+            <w:tcW w:w="1165" w:type="dxa"/>
+            <w:tcBorders>
+              <w:left w:val="nil"/>
+            </w:tcBorders>
+          </w:tcPr>
+          <w:p>
+            <w:pPr>
+              <w:rPr>
+                <w:rFonts w:ascii="Times New Roman" w:eastAsia="Arial" w:hAnsi="Times New Roman" w:cs="Times New Roman"/>
+                <w:b/>
+                <w:bCs/>
+                <w:sz w:val="24"/>
+                <w:szCs w:val="24"/>
+                <w:lang w:eastAsia="ja-JP"/>
+              </w:rPr>
+            </w:pPr>
+            <w:r>
+              <w:rPr>
+                <w:rFonts w:ascii="Times New Roman" w:hAnsi="Times New Roman" w:cs="Times New Roman"/>
+                <w:b/>
+                <w:bCs/>
+                <w:sz w:val="24"/>
+                <w:szCs w:val="24"/>
+              </w:rPr>
+              <w:t>Pass</w:t>
+            </w:r>
+            <w:r>
+              <w:rPr>
+                <w:rFonts w:ascii="Times New Roman" w:hAnsi="Times New Roman" w:cs="Times New Roman"/>
+                <w:b/>
+                <w:bCs/>
+                <w:sz w:val="24"/>
+                <w:szCs w:val="24"/>
+              </w:rPr>
+              <w:t>/Fail</w:t>
+            </w:r>
+          </w:p>
+        </w:tc>
+      </w:tr>
+      <w:tr>
+        <w:tc>
+          <w:tcPr>
+            <w:tcW w:w="670" w:type="dxa"/>
+            <w:tcBorders>
+              <w:right w:val="nil"/>
+            </w:tcBorders>
+          </w:tcPr>
+          <w:p>
+            <w:pPr>
+              <w:rPr>
+                <w:rFonts w:ascii="Times New Roman" w:hAnsi="Times New Roman" w:cs="Times New Roman"/>
+                <w:sz w:val="24"/>
+                <w:szCs w:val="24"/>
+              </w:rPr>
+            </w:pPr>
+            <w:r>
+              <w:rPr>
+                <w:rFonts w:ascii="Times New Roman" w:hAnsi="Times New Roman" w:cs="Times New Roman"/>
+                <w:sz w:val="24"/>
+                <w:szCs w:val="24"/>
+              </w:rPr>
+              <w:t>1</w:t>
+            </w:r>
+          </w:p>
+        </w:tc>
+        <w:tc>
+          <w:tcPr>
+            <w:tcW w:w="3936" w:type="dxa"/>
+            <w:gridSpan w:val="3"/>
+            <w:tcBorders>
+              <w:left w:val="nil"/>
+              <w:right w:val="nil"/>
+            </w:tcBorders>
+          </w:tcPr>
+          <w:p>
+            <w:pPr>
+              <w:rPr>
+                <w:rFonts w:ascii="Times New Roman" w:hAnsi="Times New Roman" w:cs="Times New Roman"/>
+                <w:sz w:val="24"/>
+                <w:szCs w:val="24"/>
+              </w:rPr>
+            </w:pPr>
+            <w:r>
+              <w:rPr>
+                <w:rFonts w:ascii="Times New Roman" w:hAnsi="Times New Roman" w:cs="Times New Roman"/>
+                <w:sz w:val="24"/>
+                <w:szCs w:val="24"/>
+              </w:rPr>
+              <w:t>Run the game.</w:t>
+            </w:r>
+          </w:p>
+        </w:tc>
+        <w:tc>
+          <w:tcPr>
+            <w:tcW w:w="3579" w:type="dxa"/>
+            <w:gridSpan w:val="2"/>
+            <w:tcBorders>
+              <w:left w:val="nil"/>
+              <w:right w:val="nil"/>
+            </w:tcBorders>
+          </w:tcPr>
+          <w:p>
+            <w:pPr>
+              <w:rPr>
+                <w:rFonts w:ascii="Times New Roman" w:hAnsi="Times New Roman" w:cs="Times New Roman"/>
+                <w:sz w:val="24"/>
+                <w:szCs w:val="24"/>
+              </w:rPr>
+            </w:pPr>
+            <w:r>
+              <w:rPr>
+                <w:rFonts w:ascii="Times New Roman" w:hAnsi="Times New Roman" w:cs="Times New Roman"/>
+                <w:sz w:val="24"/>
+                <w:szCs w:val="24"/>
+              </w:rPr>
+              <w:t>The application launches to a main menu.</w:t>
+            </w:r>
+          </w:p>
+        </w:tc>
+        <w:tc>
+          <w:tcPr>
+            <w:tcW w:w="1165" w:type="dxa"/>
+            <w:tcBorders>
+              <w:left w:val="nil"/>
+            </w:tcBorders>
+          </w:tcPr>
+          <w:p>
+            <w:pPr>
+              <w:rPr>
+                <w:rFonts w:ascii="Times New Roman" w:hAnsi="Times New Roman" w:cs="Times New Roman"/>
+                <w:sz w:val="24"/>
+                <w:szCs w:val="24"/>
+              </w:rPr>
+            </w:pPr>
+            <w:r>
+              <w:rPr>
+                <w:rFonts w:ascii="Times New Roman" w:hAnsi="Times New Roman" w:cs="Times New Roman"/>
+                <w:b/>
+                <w:bCs/>
+                <w:sz w:val="24"/>
+                <w:szCs w:val="24"/>
+              </w:rPr>
+              <w:t>Pass</w:t>
+            </w:r>
+          </w:p>
+        </w:tc>
+      </w:tr>
+      <w:tr>
+        <w:tc>
+          <w:tcPr>
+            <w:tcW w:w="670" w:type="dxa"/>
+            <w:tcBorders>
+              <w:right w:val="nil"/>
+            </w:tcBorders>
+          </w:tcPr>
+          <w:p>
+            <w:pPr>
+              <w:rPr>
+                <w:rFonts w:ascii="Times New Roman" w:hAnsi="Times New Roman" w:cs="Times New Roman"/>
+                <w:sz w:val="24"/>
+                <w:szCs w:val="24"/>
+              </w:rPr>
+            </w:pPr>
+            <w:r>
+              <w:rPr>
+                <w:rFonts w:ascii="Times New Roman" w:hAnsi="Times New Roman" w:cs="Times New Roman"/>
+                <w:sz w:val="24"/>
+                <w:szCs w:val="24"/>
+              </w:rPr>
+              <w:t>2</w:t>
+            </w:r>
+          </w:p>
+        </w:tc>
+        <w:tc>
+          <w:tcPr>
+            <w:tcW w:w="3936" w:type="dxa"/>
+            <w:gridSpan w:val="3"/>
+            <w:tcBorders>
+              <w:left w:val="nil"/>
+              <w:right w:val="nil"/>
+            </w:tcBorders>
+          </w:tcPr>
+          <w:p>
+            <w:pPr>
+              <w:rPr>
+                <w:rFonts w:ascii="Times New Roman" w:hAnsi="Times New Roman" w:cs="Times New Roman"/>
+                <w:sz w:val="24"/>
+                <w:szCs w:val="24"/>
+              </w:rPr>
+            </w:pPr>
+            <w:r>
+              <w:rPr>
+                <w:rFonts w:ascii="Times New Roman" w:hAnsi="Times New Roman" w:cs="Times New Roman"/>
+                <w:sz w:val="24"/>
+                <w:szCs w:val="24"/>
+              </w:rPr>
+              <w:t xml:space="preserve">Click on “Instructions” using the </w:t>
+            </w:r>
+          </w:p>
+          <w:p>
+            <w:pPr>
+              <w:rPr>
+                <w:rFonts w:ascii="Times New Roman" w:hAnsi="Times New Roman" w:cs="Times New Roman"/>
+                <w:sz w:val="24"/>
+                <w:szCs w:val="24"/>
+              </w:rPr>
+            </w:pPr>
+            <w:r>
+              <w:rPr>
+                <w:rFonts w:ascii="Times New Roman" w:hAnsi="Times New Roman" w:cs="Times New Roman"/>
+                <w:sz w:val="24"/>
+                <w:szCs w:val="24"/>
+              </w:rPr>
+              <w:t>mouse</w:t>
+            </w:r>
+            <w:r>
+              <w:rPr>
+                <w:rFonts w:ascii="Times New Roman" w:hAnsi="Times New Roman" w:cs="Times New Roman"/>
+                <w:sz w:val="24"/>
+                <w:szCs w:val="24"/>
+              </w:rPr>
+              <w:t>.</w:t>
+            </w:r>
+          </w:p>
+        </w:tc>
+        <w:tc>
+          <w:tcPr>
+            <w:tcW w:w="3579" w:type="dxa"/>
+            <w:gridSpan w:val="2"/>
+            <w:tcBorders>
+              <w:left w:val="nil"/>
+              <w:right w:val="nil"/>
+            </w:tcBorders>
+          </w:tcPr>
+          <w:p>
+            <w:pPr>
+              <w:rPr>
+                <w:rFonts w:ascii="Times New Roman" w:hAnsi="Times New Roman" w:cs="Times New Roman"/>
+                <w:sz w:val="24"/>
+                <w:szCs w:val="24"/>
+              </w:rPr>
+            </w:pPr>
+            <w:r>
+              <w:rPr>
+                <w:rFonts w:ascii="Times New Roman" w:hAnsi="Times New Roman" w:cs="Times New Roman"/>
+                <w:sz w:val="24"/>
+                <w:szCs w:val="24"/>
+              </w:rPr>
+              <w:t>The instruction screen will appear</w:t>
+            </w:r>
+            <w:r>
+              <w:rPr>
+                <w:rFonts w:ascii="Times New Roman" w:hAnsi="Times New Roman" w:cs="Times New Roman"/>
+                <w:sz w:val="24"/>
+                <w:szCs w:val="24"/>
+              </w:rPr>
+              <w:t>.</w:t>
+            </w:r>
+          </w:p>
+        </w:tc>
+        <w:tc>
+          <w:tcPr>
+            <w:tcW w:w="1165" w:type="dxa"/>
+            <w:tcBorders>
+              <w:left w:val="nil"/>
+            </w:tcBorders>
+          </w:tcPr>
+          <w:p>
+            <w:pPr>
+              <w:rPr>
+                <w:rFonts w:ascii="Times New Roman" w:hAnsi="Times New Roman" w:cs="Times New Roman"/>
+                <w:sz w:val="24"/>
+                <w:szCs w:val="24"/>
+              </w:rPr>
+            </w:pPr>
+            <w:r>
+              <w:rPr>
+                <w:rFonts w:ascii="Times New Roman" w:hAnsi="Times New Roman" w:cs="Times New Roman"/>
+                <w:b/>
+                <w:bCs/>
+                <w:sz w:val="24"/>
+                <w:szCs w:val="24"/>
+              </w:rPr>
+              <w:t>Pass</w:t>
+            </w:r>
+          </w:p>
+        </w:tc>
+      </w:tr>
+      <w:tr>
+        <w:tc>
+          <w:tcPr>
+            <w:tcW w:w="670" w:type="dxa"/>
+            <w:tcBorders>
+              <w:right w:val="nil"/>
+            </w:tcBorders>
+          </w:tcPr>
+          <w:p>
+            <w:pPr>
+              <w:rPr>
+                <w:rFonts w:ascii="Times New Roman" w:hAnsi="Times New Roman" w:cs="Times New Roman"/>
+                <w:sz w:val="24"/>
+                <w:szCs w:val="24"/>
+              </w:rPr>
+            </w:pPr>
+            <w:r>
+              <w:rPr>
+                <w:rFonts w:ascii="Times New Roman" w:hAnsi="Times New Roman" w:cs="Times New Roman"/>
+                <w:sz w:val="24"/>
+                <w:szCs w:val="24"/>
+              </w:rPr>
+              <w:t>3</w:t>
+            </w:r>
+          </w:p>
+        </w:tc>
+        <w:tc>
+          <w:tcPr>
+            <w:tcW w:w="3936" w:type="dxa"/>
+            <w:gridSpan w:val="3"/>
+            <w:tcBorders>
+              <w:left w:val="nil"/>
+              <w:right w:val="nil"/>
+            </w:tcBorders>
+          </w:tcPr>
+          <w:p>
+            <w:pPr>
+              <w:rPr>
+                <w:rFonts w:ascii="Times New Roman" w:hAnsi="Times New Roman" w:cs="Times New Roman"/>
+                <w:sz w:val="24"/>
+                <w:szCs w:val="24"/>
+              </w:rPr>
+            </w:pPr>
+            <w:r>
+              <w:rPr>
+                <w:rFonts w:ascii="Times New Roman" w:hAnsi="Times New Roman" w:cs="Times New Roman"/>
+                <w:sz w:val="24"/>
+                <w:szCs w:val="24"/>
+              </w:rPr>
+              <w:t>Press the “Enter” key.</w:t>
+            </w:r>
+          </w:p>
+        </w:tc>
+        <w:tc>
+          <w:tcPr>
+            <w:tcW w:w="3579" w:type="dxa"/>
+            <w:gridSpan w:val="2"/>
+            <w:tcBorders>
+              <w:left w:val="nil"/>
+              <w:right w:val="nil"/>
+            </w:tcBorders>
+          </w:tcPr>
+          <w:p>
+            <w:pPr>
+              <w:rPr>
+                <w:rFonts w:ascii="Times New Roman" w:hAnsi="Times New Roman" w:cs="Times New Roman"/>
+                <w:sz w:val="24"/>
+                <w:szCs w:val="24"/>
+              </w:rPr>
+            </w:pPr>
+            <w:r>
+              <w:rPr>
+                <w:rFonts w:ascii="Times New Roman" w:hAnsi="Times New Roman" w:cs="Times New Roman"/>
+                <w:sz w:val="24"/>
+                <w:szCs w:val="24"/>
+              </w:rPr>
+              <w:t>The main menu is reloaded.</w:t>
+            </w:r>
+          </w:p>
+        </w:tc>
+        <w:tc>
+          <w:tcPr>
+            <w:tcW w:w="1165" w:type="dxa"/>
+            <w:tcBorders>
+              <w:left w:val="nil"/>
+            </w:tcBorders>
+          </w:tcPr>
+          <w:p>
+            <w:pPr>
+              <w:rPr>
+                <w:rFonts w:ascii="Times New Roman" w:hAnsi="Times New Roman" w:cs="Times New Roman"/>
+                <w:sz w:val="24"/>
+                <w:szCs w:val="24"/>
+              </w:rPr>
+            </w:pPr>
+            <w:r>
+              <w:rPr>
+                <w:rFonts w:ascii="Times New Roman" w:hAnsi="Times New Roman" w:cs="Times New Roman"/>
+                <w:b/>
+                <w:bCs/>
+                <w:sz w:val="24"/>
+                <w:szCs w:val="24"/>
+              </w:rPr>
+              <w:t>Pass</w:t>
+            </w:r>
+          </w:p>
+        </w:tc>
+      </w:tr>
+      <w:tr>
+        <w:tc>
+          <w:tcPr>
+            <w:tcW w:w="670" w:type="dxa"/>
+            <w:tcBorders>
+              <w:right w:val="nil"/>
+            </w:tcBorders>
+          </w:tcPr>
+          <w:p>
+            <w:pPr>
+              <w:rPr>
+                <w:rFonts w:ascii="Times New Roman" w:hAnsi="Times New Roman" w:cs="Times New Roman"/>
+                <w:sz w:val="24"/>
+                <w:szCs w:val="24"/>
+              </w:rPr>
+            </w:pPr>
+            <w:r>
+              <w:rPr>
+                <w:rFonts w:ascii="Times New Roman" w:hAnsi="Times New Roman" w:cs="Times New Roman"/>
+                <w:sz w:val="24"/>
+                <w:szCs w:val="24"/>
+              </w:rPr>
+              <w:t>4</w:t>
+            </w:r>
+          </w:p>
+        </w:tc>
+        <w:tc>
+          <w:tcPr>
+            <w:tcW w:w="3936" w:type="dxa"/>
+            <w:gridSpan w:val="3"/>
+            <w:tcBorders>
+              <w:left w:val="nil"/>
+              <w:right w:val="nil"/>
+            </w:tcBorders>
+          </w:tcPr>
+          <w:p>
+            <w:pPr>
+              <w:ind w:left="720" w:hanging="720"/>
+              <w:rPr>
+                <w:rFonts w:ascii="Times New Roman" w:hAnsi="Times New Roman" w:cs="Times New Roman"/>
+                <w:sz w:val="24"/>
+                <w:szCs w:val="24"/>
+              </w:rPr>
+            </w:pPr>
+            <w:r>
+              <w:rPr>
+                <w:rFonts w:ascii="Times New Roman" w:hAnsi="Times New Roman" w:cs="Times New Roman"/>
+                <w:sz w:val="24"/>
+                <w:szCs w:val="24"/>
+              </w:rPr>
+              <w:t>Click on “Credits” using the mouse</w:t>
+            </w:r>
+            <w:r>
+              <w:rPr>
+                <w:rFonts w:ascii="Times New Roman" w:hAnsi="Times New Roman" w:cs="Times New Roman"/>
+                <w:sz w:val="24"/>
+                <w:szCs w:val="24"/>
+              </w:rPr>
+              <w:t>.</w:t>
+            </w:r>
+          </w:p>
+        </w:tc>
+        <w:tc>
+          <w:tcPr>
+            <w:tcW w:w="3579" w:type="dxa"/>
+            <w:gridSpan w:val="2"/>
+            <w:tcBorders>
+              <w:left w:val="nil"/>
+              <w:right w:val="nil"/>
+            </w:tcBorders>
+          </w:tcPr>
+          <w:p>
+            <w:pPr>
+              <w:rPr>
+                <w:rFonts w:ascii="Times New Roman" w:hAnsi="Times New Roman" w:cs="Times New Roman"/>
+                <w:sz w:val="24"/>
+                <w:szCs w:val="24"/>
+              </w:rPr>
+            </w:pPr>
+            <w:r>
+              <w:rPr>
+                <w:rFonts w:ascii="Times New Roman" w:hAnsi="Times New Roman" w:cs="Times New Roman"/>
+                <w:sz w:val="24"/>
+                <w:szCs w:val="24"/>
+              </w:rPr>
+              <w:t>The credits screen will appear</w:t>
+            </w:r>
+            <w:r>
+              <w:rPr>
+                <w:rFonts w:ascii="Times New Roman" w:hAnsi="Times New Roman" w:cs="Times New Roman"/>
+                <w:sz w:val="24"/>
+                <w:szCs w:val="24"/>
+              </w:rPr>
+              <w:t>.</w:t>
+            </w:r>
+          </w:p>
+        </w:tc>
+        <w:tc>
+          <w:tcPr>
+            <w:tcW w:w="1165" w:type="dxa"/>
+            <w:tcBorders>
+              <w:left w:val="nil"/>
+            </w:tcBorders>
+          </w:tcPr>
+          <w:p>
+            <w:pPr>
+              <w:rPr>
+                <w:rFonts w:ascii="Times New Roman" w:hAnsi="Times New Roman" w:cs="Times New Roman"/>
+                <w:sz w:val="24"/>
+                <w:szCs w:val="24"/>
+              </w:rPr>
+            </w:pPr>
+            <w:r>
+              <w:rPr>
+                <w:rFonts w:ascii="Times New Roman" w:hAnsi="Times New Roman" w:cs="Times New Roman"/>
+                <w:b/>
+                <w:bCs/>
+                <w:sz w:val="24"/>
+                <w:szCs w:val="24"/>
+              </w:rPr>
+              <w:t>Pass</w:t>
+            </w:r>
+          </w:p>
+        </w:tc>
+      </w:tr>
+      <w:tr>
+        <w:tc>
+          <w:tcPr>
+            <w:tcW w:w="670" w:type="dxa"/>
+            <w:tcBorders>
+              <w:right w:val="nil"/>
+            </w:tcBorders>
+          </w:tcPr>
+          <w:p>
+            <w:pPr>
+              <w:rPr>
+                <w:rFonts w:ascii="Times New Roman" w:hAnsi="Times New Roman" w:cs="Times New Roman"/>
+                <w:sz w:val="24"/>
+                <w:szCs w:val="24"/>
+              </w:rPr>
+            </w:pPr>
+            <w:r>
+              <w:rPr>
+                <w:rFonts w:ascii="Times New Roman" w:hAnsi="Times New Roman" w:cs="Times New Roman"/>
+                <w:sz w:val="24"/>
+                <w:szCs w:val="24"/>
+              </w:rPr>
+              <w:t>5</w:t>
+            </w:r>
+          </w:p>
+        </w:tc>
+        <w:tc>
+          <w:tcPr>
+            <w:tcW w:w="3936" w:type="dxa"/>
+            <w:gridSpan w:val="3"/>
+            <w:tcBorders>
+              <w:left w:val="nil"/>
+              <w:right w:val="nil"/>
+            </w:tcBorders>
+          </w:tcPr>
+          <w:p>
+            <w:pPr>
+              <w:ind w:left="720" w:hanging="720"/>
+              <w:rPr>
+                <w:rFonts w:ascii="Times New Roman" w:hAnsi="Times New Roman" w:cs="Times New Roman"/>
+                <w:sz w:val="24"/>
+                <w:szCs w:val="24"/>
+              </w:rPr>
+            </w:pPr>
+            <w:r>
+              <w:rPr>
+                <w:rFonts w:ascii="Times New Roman" w:hAnsi="Times New Roman" w:cs="Times New Roman"/>
+                <w:sz w:val="24"/>
+                <w:szCs w:val="24"/>
+              </w:rPr>
+              <w:t>Press the “Enter” key.</w:t>
+            </w:r>
+          </w:p>
+        </w:tc>
+        <w:tc>
+          <w:tcPr>
+            <w:tcW w:w="3579" w:type="dxa"/>
+            <w:gridSpan w:val="2"/>
+            <w:tcBorders>
+              <w:left w:val="nil"/>
+              <w:right w:val="nil"/>
+            </w:tcBorders>
+          </w:tcPr>
+          <w:p>
+            <w:pPr>
+              <w:rPr>
+                <w:rFonts w:ascii="Times New Roman" w:hAnsi="Times New Roman" w:cs="Times New Roman"/>
+                <w:sz w:val="24"/>
+                <w:szCs w:val="24"/>
+              </w:rPr>
+            </w:pPr>
+            <w:r>
+              <w:rPr>
+                <w:rFonts w:ascii="Times New Roman" w:hAnsi="Times New Roman" w:cs="Times New Roman"/>
+                <w:sz w:val="24"/>
+                <w:szCs w:val="24"/>
+              </w:rPr>
+              <w:t>The main menu is reloaded.</w:t>
+            </w:r>
+          </w:p>
+        </w:tc>
+        <w:tc>
+          <w:tcPr>
+            <w:tcW w:w="1165" w:type="dxa"/>
+            <w:tcBorders>
+              <w:left w:val="nil"/>
+            </w:tcBorders>
+          </w:tcPr>
+          <w:p>
+            <w:pPr>
+              <w:rPr>
+                <w:rFonts w:ascii="Times New Roman" w:hAnsi="Times New Roman" w:cs="Times New Roman"/>
+                <w:sz w:val="24"/>
+                <w:szCs w:val="24"/>
+              </w:rPr>
+            </w:pPr>
+            <w:r>
+              <w:rPr>
+                <w:rFonts w:ascii="Times New Roman" w:hAnsi="Times New Roman" w:cs="Times New Roman"/>
+                <w:b/>
+                <w:bCs/>
+                <w:sz w:val="24"/>
+                <w:szCs w:val="24"/>
+              </w:rPr>
+              <w:t>Pass</w:t>
+            </w:r>
+          </w:p>
+        </w:tc>
+      </w:tr>
+      <w:tr>
+        <w:tc>
+          <w:tcPr>
+            <w:tcW w:w="670" w:type="dxa"/>
+            <w:tcBorders>
+              <w:right w:val="nil"/>
+            </w:tcBorders>
+          </w:tcPr>
+          <w:p>
+            <w:pPr>
+              <w:rPr>
+                <w:rFonts w:ascii="Times New Roman" w:hAnsi="Times New Roman" w:cs="Times New Roman"/>
+                <w:sz w:val="24"/>
+                <w:szCs w:val="24"/>
+              </w:rPr>
+            </w:pPr>
+            <w:r>
+              <w:rPr>
+                <w:rFonts w:ascii="Times New Roman" w:hAnsi="Times New Roman" w:cs="Times New Roman"/>
+                <w:sz w:val="24"/>
+                <w:szCs w:val="24"/>
+              </w:rPr>
+              <w:t>6</w:t>
+            </w:r>
+          </w:p>
+        </w:tc>
+        <w:tc>
+          <w:tcPr>
+            <w:tcW w:w="3936" w:type="dxa"/>
+            <w:gridSpan w:val="3"/>
+            <w:tcBorders>
+              <w:left w:val="nil"/>
+              <w:right w:val="nil"/>
+            </w:tcBorders>
+          </w:tcPr>
+          <w:p>
+            <w:pPr>
+              <w:rPr>
+                <w:rFonts w:ascii="Times New Roman" w:hAnsi="Times New Roman" w:cs="Times New Roman"/>
+                <w:sz w:val="24"/>
+                <w:szCs w:val="24"/>
+              </w:rPr>
+            </w:pPr>
+            <w:r>
+              <w:rPr>
+                <w:rFonts w:ascii="Times New Roman" w:hAnsi="Times New Roman" w:cs="Times New Roman"/>
+                <w:sz w:val="24"/>
+                <w:szCs w:val="24"/>
+              </w:rPr>
+              <w:t>Click on</w:t>
+            </w:r>
+            <w:r>
+              <w:rPr>
+                <w:rFonts w:ascii="Times New Roman" w:hAnsi="Times New Roman" w:cs="Times New Roman"/>
+                <w:sz w:val="24"/>
+                <w:szCs w:val="24"/>
+              </w:rPr>
+              <w:t xml:space="preserve"> “Play Game”</w:t>
+            </w:r>
+            <w:r>
+              <w:rPr>
+                <w:rFonts w:ascii="Times New Roman" w:hAnsi="Times New Roman" w:cs="Times New Roman"/>
+                <w:sz w:val="24"/>
+                <w:szCs w:val="24"/>
+              </w:rPr>
+              <w:t xml:space="preserve"> using the mouse.</w:t>
+            </w:r>
+          </w:p>
+        </w:tc>
+        <w:tc>
+          <w:tcPr>
+            <w:tcW w:w="3579" w:type="dxa"/>
+            <w:gridSpan w:val="2"/>
+            <w:tcBorders>
+              <w:left w:val="nil"/>
+              <w:right w:val="nil"/>
+            </w:tcBorders>
+          </w:tcPr>
+          <w:p>
+            <w:pPr>
+              <w:rPr>
+                <w:rFonts w:ascii="Times New Roman" w:hAnsi="Times New Roman" w:cs="Times New Roman"/>
+                <w:sz w:val="24"/>
+                <w:szCs w:val="24"/>
+              </w:rPr>
+            </w:pPr>
+            <w:r>
+              <w:rPr>
+                <w:rFonts w:ascii="Times New Roman" w:hAnsi="Times New Roman" w:cs="Times New Roman"/>
+                <w:sz w:val="24"/>
+                <w:szCs w:val="24"/>
+              </w:rPr>
+              <w:t>T</w:t>
+            </w:r>
+            <w:r>
+              <w:rPr>
+                <w:rFonts w:ascii="Times New Roman" w:hAnsi="Times New Roman" w:cs="Times New Roman"/>
+                <w:sz w:val="24"/>
+                <w:szCs w:val="24"/>
+              </w:rPr>
+              <w:t>he first level is loaded.</w:t>
+            </w:r>
+          </w:p>
+        </w:tc>
+        <w:tc>
+          <w:tcPr>
+            <w:tcW w:w="1165" w:type="dxa"/>
+            <w:tcBorders>
+              <w:left w:val="nil"/>
+            </w:tcBorders>
+          </w:tcPr>
+          <w:p>
+            <w:pPr>
+              <w:rPr>
+                <w:rFonts w:ascii="Times New Roman" w:hAnsi="Times New Roman" w:cs="Times New Roman"/>
+                <w:sz w:val="24"/>
+                <w:szCs w:val="24"/>
+              </w:rPr>
+            </w:pPr>
+            <w:r>
+              <w:rPr>
+                <w:rFonts w:ascii="Times New Roman" w:hAnsi="Times New Roman" w:cs="Times New Roman"/>
+                <w:b/>
+                <w:bCs/>
+                <w:sz w:val="24"/>
+                <w:szCs w:val="24"/>
+              </w:rPr>
+              <w:t>Pass</w:t>
+            </w:r>
+          </w:p>
+        </w:tc>
+      </w:tr>
+      <w:tr>
+        <w:tc>
+          <w:tcPr>
+            <w:tcW w:w="9350" w:type="dxa"/>
+            <w:gridSpan w:val="7"/>
+            <w:tcBorders>
+              <w:bottom w:val="single" w:sz="4" w:space="0" w:color="auto"/>
+            </w:tcBorders>
+          </w:tcPr>
+          <w:p>
+            <w:pPr>
+              <w:jc w:val="center"/>
+              <w:rPr>
+                <w:rFonts w:ascii="Times New Roman" w:hAnsi="Times New Roman" w:cs="Times New Roman"/>
+                <w:b/>
+                <w:bCs/>
+                <w:sz w:val="24"/>
+                <w:szCs w:val="24"/>
+              </w:rPr>
+            </w:pPr>
+            <w:r>
+              <w:rPr>
+                <w:rFonts w:ascii="Times New Roman" w:hAnsi="Times New Roman" w:cs="Times New Roman"/>
+                <w:b/>
+                <w:bCs/>
+                <w:sz w:val="24"/>
+                <w:szCs w:val="24"/>
+              </w:rPr>
+              <w:t>Test Result</w:t>
+            </w:r>
+          </w:p>
+        </w:tc>
+      </w:tr>
+      <w:tr>
+        <w:tc>
+          <w:tcPr>
+            <w:tcW w:w="1975" w:type="dxa"/>
+            <w:gridSpan w:val="2"/>
+            <w:tcBorders>
+              <w:right w:val="nil"/>
+            </w:tcBorders>
+          </w:tcPr>
+          <w:p>
+            <w:pPr>
+              <w:rPr>
+                <w:rFonts w:ascii="Times New Roman" w:hAnsi="Times New Roman" w:cs="Times New Roman"/>
+                <w:sz w:val="24"/>
+                <w:szCs w:val="24"/>
+              </w:rPr>
+            </w:pPr>
+            <w:r>
+              <w:rPr>
+                <w:rFonts w:ascii="Times New Roman" w:hAnsi="Times New Roman" w:cs="Times New Roman"/>
+                <w:b/>
+                <w:bCs/>
+                <w:sz w:val="24"/>
+                <w:szCs w:val="24"/>
+              </w:rPr>
+              <w:lastRenderedPageBreak/>
+              <w:t>Tester:</w:t>
+            </w:r>
+            <w:r>
+              <w:rPr>
+                <w:rFonts w:ascii="Times New Roman" w:hAnsi="Times New Roman" w:cs="Times New Roman"/>
+                <w:b/>
+                <w:bCs/>
+                <w:sz w:val="24"/>
+                <w:szCs w:val="24"/>
+              </w:rPr>
+              <w:t xml:space="preserve"> </w:t>
+            </w:r>
+            <w:r>
+              <w:rPr>
+                <w:rFonts w:ascii="Times New Roman" w:hAnsi="Times New Roman" w:cs="Times New Roman"/>
+                <w:sz w:val="24"/>
+                <w:szCs w:val="24"/>
+              </w:rPr>
+              <w:t xml:space="preserve">Amber </w:t>
+            </w:r>
+            <w:proofErr w:type="spellStart"/>
+            <w:r>
+              <w:rPr>
+                <w:rFonts w:ascii="Times New Roman" w:hAnsi="Times New Roman" w:cs="Times New Roman"/>
+                <w:sz w:val="24"/>
+                <w:szCs w:val="24"/>
+              </w:rPr>
+              <w:t>Kusma</w:t>
+            </w:r>
+            <w:proofErr w:type="spellEnd"/>
+          </w:p>
+        </w:tc>
+        <w:tc>
+          <w:tcPr>
+            <w:tcW w:w="3885" w:type="dxa"/>
+            <w:gridSpan w:val="3"/>
+            <w:tcBorders>
+              <w:left w:val="nil"/>
+              <w:right w:val="nil"/>
+            </w:tcBorders>
+          </w:tcPr>
+          <w:p>
+            <w:pPr>
+              <w:rPr>
+                <w:rFonts w:ascii="Times New Roman" w:hAnsi="Times New Roman" w:cs="Times New Roman"/>
+                <w:sz w:val="24"/>
+                <w:szCs w:val="24"/>
+              </w:rPr>
+            </w:pPr>
+            <w:r>
+              <w:rPr>
+                <w:rFonts w:ascii="Times New Roman" w:hAnsi="Times New Roman" w:cs="Times New Roman"/>
+                <w:b/>
+                <w:bCs/>
+                <w:sz w:val="24"/>
+                <w:szCs w:val="24"/>
+              </w:rPr>
+              <w:t>Date of test:</w:t>
+            </w:r>
+            <w:r>
+              <w:rPr>
+                <w:rFonts w:ascii="Times New Roman" w:hAnsi="Times New Roman" w:cs="Times New Roman"/>
+                <w:sz w:val="24"/>
+                <w:szCs w:val="24"/>
+              </w:rPr>
+              <w:t xml:space="preserve"> 10/</w:t>
+            </w:r>
+            <w:r>
+              <w:rPr>
+                <w:rFonts w:ascii="Times New Roman" w:hAnsi="Times New Roman" w:cs="Times New Roman"/>
+                <w:sz w:val="24"/>
+                <w:szCs w:val="24"/>
+              </w:rPr>
+              <w:t>26</w:t>
+            </w:r>
+            <w:r>
+              <w:rPr>
+                <w:rFonts w:ascii="Times New Roman" w:hAnsi="Times New Roman" w:cs="Times New Roman"/>
+                <w:sz w:val="24"/>
+                <w:szCs w:val="24"/>
+              </w:rPr>
+              <w:t>/2021</w:t>
+            </w:r>
+          </w:p>
+        </w:tc>
+        <w:tc>
+          <w:tcPr>
+            <w:tcW w:w="3490" w:type="dxa"/>
+            <w:gridSpan w:val="2"/>
+            <w:tcBorders>
+              <w:left w:val="nil"/>
+            </w:tcBorders>
+          </w:tcPr>
+          <w:p>
+            <w:pPr>
+              <w:rPr>
+                <w:rFonts w:ascii="Times New Roman" w:hAnsi="Times New Roman" w:cs="Times New Roman"/>
+                <w:sz w:val="24"/>
+                <w:szCs w:val="24"/>
+              </w:rPr>
+            </w:pPr>
+            <w:r>
+              <w:rPr>
+                <w:rFonts w:ascii="Times New Roman" w:hAnsi="Times New Roman" w:cs="Times New Roman"/>
+                <w:b/>
+                <w:bCs/>
+                <w:sz w:val="24"/>
+                <w:szCs w:val="24"/>
+              </w:rPr>
+              <w:t>Test result (P/F):</w:t>
+            </w:r>
+            <w:r>
+              <w:rPr>
+                <w:rFonts w:ascii="Times New Roman" w:hAnsi="Times New Roman" w:cs="Times New Roman"/>
+                <w:b/>
+                <w:bCs/>
+                <w:sz w:val="24"/>
+                <w:szCs w:val="24"/>
+              </w:rPr>
+              <w:t xml:space="preserve"> </w:t>
+            </w:r>
+            <w:r>
+              <w:rPr>
+                <w:rFonts w:ascii="Times New Roman" w:hAnsi="Times New Roman" w:cs="Times New Roman"/>
+                <w:sz w:val="24"/>
+                <w:szCs w:val="24"/>
+              </w:rPr>
+              <w:t>P</w:t>
+            </w:r>
+          </w:p>
+        </w:tc>
+      </w:tr>
+      <w:tr>
+        <w:tc>
+          <w:tcPr>
+            <w:tcW w:w="9350" w:type="dxa"/>
+            <w:gridSpan w:val="7"/>
+          </w:tcPr>
+          <w:p>
+            <w:pPr>
+              <w:rPr>
+                <w:rFonts w:ascii="Times New Roman" w:hAnsi="Times New Roman" w:cs="Times New Roman"/>
+                <w:b/>
+                <w:bCs/>
+                <w:sz w:val="24"/>
+                <w:szCs w:val="24"/>
+              </w:rPr>
+            </w:pPr>
+            <w:r>
+              <w:rPr>
+                <w:rFonts w:ascii="Times New Roman" w:hAnsi="Times New Roman" w:cs="Times New Roman"/>
+                <w:b/>
+                <w:bCs/>
+                <w:sz w:val="24"/>
+                <w:szCs w:val="24"/>
+              </w:rPr>
+              <w:t>Notes:</w:t>
+            </w:r>
+            <w:r>
+              <w:rPr>
+                <w:rFonts w:ascii="Times New Roman" w:hAnsi="Times New Roman" w:cs="Times New Roman"/>
+                <w:b/>
+                <w:bCs/>
+                <w:sz w:val="24"/>
+                <w:szCs w:val="24"/>
+              </w:rPr>
+              <w:t xml:space="preserve"> </w:t>
+            </w:r>
+            <w:proofErr w:type="gramStart"/>
+            <w:r>
+              <w:rPr>
+                <w:rFonts w:ascii="Times New Roman" w:hAnsi="Times New Roman" w:cs="Times New Roman"/>
+                <w:sz w:val="24"/>
+                <w:szCs w:val="24"/>
+              </w:rPr>
+              <w:t>All of</w:t>
+            </w:r>
+            <w:proofErr w:type="gramEnd"/>
+            <w:r>
+              <w:rPr>
+                <w:rFonts w:ascii="Times New Roman" w:hAnsi="Times New Roman" w:cs="Times New Roman"/>
+                <w:sz w:val="24"/>
+                <w:szCs w:val="24"/>
+              </w:rPr>
+              <w:t xml:space="preserve"> the steps are successfully completed. The text is now highlighted when hovered over.</w:t>
             </w:r>
           </w:p>
         </w:tc>
@@ -2075,27 +3586,17 @@
                 <w:sz w:val="24"/>
                 <w:szCs w:val="24"/>
               </w:rPr>
-              <w:t>Pass (</w:t>
-            </w:r>
-            <w:r>
-              <w:rPr>
-                <w:rFonts w:ascii="Times New Roman" w:hAnsi="Times New Roman" w:cs="Times New Roman"/>
-                <w:b/>
-                <w:bCs/>
-                <w:sz w:val="24"/>
-                <w:szCs w:val="24"/>
-              </w:rPr>
-              <w:sym w:font="Wingdings" w:char="F0FC"/>
-            </w:r>
-            <w:r>
-              <w:rPr>
-                <w:rFonts w:ascii="Times New Roman" w:hAnsi="Times New Roman" w:cs="Times New Roman"/>
-                <w:b/>
-                <w:bCs/>
-                <w:sz w:val="24"/>
-                <w:szCs w:val="24"/>
-              </w:rPr>
-              <w:t>)</w:t>
+              <w:t>Pass</w:t>
+            </w:r>
+            <w:r>
+              <w:rPr>
+                <w:rFonts w:ascii="Times New Roman" w:hAnsi="Times New Roman" w:cs="Times New Roman"/>
+                <w:b/>
+                <w:bCs/>
+                <w:sz w:val="24"/>
+                <w:szCs w:val="24"/>
+              </w:rPr>
+              <w:t>/Fail</w:t>
             </w:r>
           </w:p>
         </w:tc>
@@ -2243,7 +3744,7 @@
                 <w:sz w:val="24"/>
                 <w:szCs w:val="24"/>
               </w:rPr>
-              <w:sym w:font="Wingdings" w:char="F0FC"/>
+              <w:t>Pass</w:t>
             </w:r>
           </w:p>
         </w:tc>
@@ -2375,7 +3876,7 @@
                 <w:sz w:val="24"/>
                 <w:szCs w:val="24"/>
               </w:rPr>
-              <w:sym w:font="Wingdings" w:char="F0FC"/>
+              <w:t>Pass</w:t>
             </w:r>
           </w:p>
         </w:tc>
@@ -2484,7 +3985,7 @@
                 <w:sz w:val="24"/>
                 <w:szCs w:val="24"/>
               </w:rPr>
-              <w:sym w:font="Wingdings" w:char="F0FC"/>
+              <w:t>Pass</w:t>
             </w:r>
           </w:p>
         </w:tc>
@@ -2649,7 +4150,7 @@
                 <w:sz w:val="24"/>
                 <w:szCs w:val="24"/>
               </w:rPr>
-              <w:sym w:font="Wingdings" w:char="F0FC"/>
+              <w:t>Pass</w:t>
             </w:r>
           </w:p>
         </w:tc>
@@ -3456,27 +4957,17 @@
                 <w:sz w:val="24"/>
                 <w:szCs w:val="24"/>
               </w:rPr>
-              <w:t>Pass (</w:t>
-            </w:r>
-            <w:r>
-              <w:rPr>
-                <w:rFonts w:ascii="Times New Roman" w:hAnsi="Times New Roman" w:cs="Times New Roman"/>
-                <w:b/>
-                <w:bCs/>
-                <w:sz w:val="24"/>
-                <w:szCs w:val="24"/>
-              </w:rPr>
-              <w:sym w:font="Wingdings" w:char="F0FC"/>
-            </w:r>
-            <w:r>
-              <w:rPr>
-                <w:rFonts w:ascii="Times New Roman" w:hAnsi="Times New Roman" w:cs="Times New Roman"/>
-                <w:b/>
-                <w:bCs/>
-                <w:sz w:val="24"/>
-                <w:szCs w:val="24"/>
-              </w:rPr>
-              <w:t>)</w:t>
+              <w:t>Pass</w:t>
+            </w:r>
+            <w:r>
+              <w:rPr>
+                <w:rFonts w:ascii="Times New Roman" w:hAnsi="Times New Roman" w:cs="Times New Roman"/>
+                <w:b/>
+                <w:bCs/>
+                <w:sz w:val="24"/>
+                <w:szCs w:val="24"/>
+              </w:rPr>
+              <w:t>/Fail</w:t>
             </w:r>
           </w:p>
         </w:tc>
@@ -3624,7 +5115,7 @@
                 <w:sz w:val="24"/>
                 <w:szCs w:val="24"/>
               </w:rPr>
-              <w:sym w:font="Wingdings" w:char="F0FC"/>
+              <w:t>Pass</w:t>
             </w:r>
           </w:p>
         </w:tc>
@@ -3732,7 +5223,7 @@
                 <w:sz w:val="24"/>
                 <w:szCs w:val="24"/>
               </w:rPr>
-              <w:sym w:font="Wingdings" w:char="F0FC"/>
+              <w:t>Pass</w:t>
             </w:r>
           </w:p>
         </w:tc>
@@ -3840,7 +5331,7 @@
                 <w:sz w:val="24"/>
                 <w:szCs w:val="24"/>
               </w:rPr>
-              <w:sym w:font="Wingdings" w:char="F0FC"/>
+              <w:t>Pass</w:t>
             </w:r>
           </w:p>
         </w:tc>
@@ -3948,7 +5439,7 @@
                 <w:sz w:val="24"/>
                 <w:szCs w:val="24"/>
               </w:rPr>
-              <w:sym w:font="Wingdings" w:char="F0FC"/>
+              <w:t>Pass</w:t>
             </w:r>
           </w:p>
         </w:tc>
@@ -4056,7 +5547,7 @@
                 <w:sz w:val="24"/>
                 <w:szCs w:val="24"/>
               </w:rPr>
-              <w:sym w:font="Wingdings" w:char="F0FC"/>
+              <w:t>Pass</w:t>
             </w:r>
           </w:p>
         </w:tc>
@@ -4119,6 +5610,7 @@
                 <w:sz w:val="24"/>
                 <w:szCs w:val="24"/>
               </w:rPr>
+              <w:lastRenderedPageBreak/>
               <w:t>Tester:</w:t>
             </w:r>
             <w:r>
@@ -4797,27 +6289,17 @@
                 <w:sz w:val="24"/>
                 <w:szCs w:val="24"/>
               </w:rPr>
-              <w:t>Pass (</w:t>
-            </w:r>
-            <w:r>
-              <w:rPr>
-                <w:rFonts w:ascii="Times New Roman" w:hAnsi="Times New Roman" w:cs="Times New Roman"/>
-                <w:b/>
-                <w:bCs/>
-                <w:sz w:val="24"/>
-                <w:szCs w:val="24"/>
-              </w:rPr>
-              <w:sym w:font="Wingdings" w:char="F0FC"/>
-            </w:r>
-            <w:r>
-              <w:rPr>
-                <w:rFonts w:ascii="Times New Roman" w:hAnsi="Times New Roman" w:cs="Times New Roman"/>
-                <w:b/>
-                <w:bCs/>
-                <w:sz w:val="24"/>
-                <w:szCs w:val="24"/>
-              </w:rPr>
-              <w:t>)</w:t>
+              <w:t>Pass</w:t>
+            </w:r>
+            <w:r>
+              <w:rPr>
+                <w:rFonts w:ascii="Times New Roman" w:hAnsi="Times New Roman" w:cs="Times New Roman"/>
+                <w:b/>
+                <w:bCs/>
+                <w:sz w:val="24"/>
+                <w:szCs w:val="24"/>
+              </w:rPr>
+              <w:t>/Fail</w:t>
             </w:r>
           </w:p>
         </w:tc>
@@ -4953,10 +6435,22 @@
             <w:pPr>
               <w:rPr>
                 <w:rFonts w:ascii="Times New Roman" w:hAnsi="Times New Roman" w:cs="Times New Roman"/>
-                <w:sz w:val="24"/>
-                <w:szCs w:val="24"/>
-              </w:rPr>
-            </w:pPr>
+                <w:b/>
+                <w:bCs/>
+                <w:sz w:val="24"/>
+                <w:szCs w:val="24"/>
+              </w:rPr>
+            </w:pPr>
+            <w:r>
+              <w:rPr>
+                <w:rFonts w:ascii="Times New Roman" w:hAnsi="Times New Roman" w:cs="Times New Roman"/>
+                <w:b/>
+                <w:bCs/>
+                <w:sz w:val="24"/>
+                <w:szCs w:val="24"/>
+              </w:rPr>
+              <w:t>Pass</w:t>
+            </w:r>
           </w:p>
         </w:tc>
       </w:tr>
@@ -5059,10 +6553,22 @@
             <w:pPr>
               <w:rPr>
                 <w:rFonts w:ascii="Times New Roman" w:hAnsi="Times New Roman" w:cs="Times New Roman"/>
-                <w:sz w:val="24"/>
-                <w:szCs w:val="24"/>
-              </w:rPr>
-            </w:pPr>
+                <w:b/>
+                <w:bCs/>
+                <w:sz w:val="24"/>
+                <w:szCs w:val="24"/>
+              </w:rPr>
+            </w:pPr>
+            <w:r>
+              <w:rPr>
+                <w:rFonts w:ascii="Times New Roman" w:hAnsi="Times New Roman" w:cs="Times New Roman"/>
+                <w:b/>
+                <w:bCs/>
+                <w:sz w:val="24"/>
+                <w:szCs w:val="24"/>
+              </w:rPr>
+              <w:t>Pass</w:t>
+            </w:r>
           </w:p>
         </w:tc>
       </w:tr>
@@ -5161,6 +6667,16 @@
                 <w:szCs w:val="24"/>
               </w:rPr>
             </w:pPr>
+            <w:r>
+              <w:rPr>
+                <w:rFonts w:ascii="Times New Roman" w:hAnsi="Times New Roman" w:cs="Times New Roman"/>
+                <w:b/>
+                <w:bCs/>
+                <w:sz w:val="24"/>
+                <w:szCs w:val="24"/>
+              </w:rPr>
+              <w:t>Pass</w:t>
+            </w:r>
           </w:p>
         </w:tc>
       </w:tr>
@@ -5267,6 +6783,16 @@
                 <w:szCs w:val="24"/>
               </w:rPr>
             </w:pPr>
+            <w:r>
+              <w:rPr>
+                <w:rFonts w:ascii="Times New Roman" w:hAnsi="Times New Roman" w:cs="Times New Roman"/>
+                <w:b/>
+                <w:bCs/>
+                <w:sz w:val="24"/>
+                <w:szCs w:val="24"/>
+              </w:rPr>
+              <w:t>Pass</w:t>
+            </w:r>
           </w:p>
         </w:tc>
       </w:tr>
@@ -5319,7 +6845,25 @@
                 <w:sz w:val="24"/>
                 <w:szCs w:val="24"/>
               </w:rPr>
-              <w:t>Walk back onto the flower and off of it again.</w:t>
+              <w:t xml:space="preserve">Walk back onto the flower and </w:t>
+            </w:r>
+            <w:proofErr w:type="gramStart"/>
+            <w:r>
+              <w:rPr>
+                <w:rFonts w:ascii="Times New Roman" w:hAnsi="Times New Roman" w:cs="Times New Roman"/>
+                <w:sz w:val="24"/>
+                <w:szCs w:val="24"/>
+              </w:rPr>
+              <w:t>off of</w:t>
+            </w:r>
+            <w:proofErr w:type="gramEnd"/>
+            <w:r>
+              <w:rPr>
+                <w:rFonts w:ascii="Times New Roman" w:hAnsi="Times New Roman" w:cs="Times New Roman"/>
+                <w:sz w:val="24"/>
+                <w:szCs w:val="24"/>
+              </w:rPr>
+              <w:t xml:space="preserve"> it again.</w:t>
             </w:r>
           </w:p>
         </w:tc>
@@ -5365,6 +6909,16 @@
                 <w:szCs w:val="24"/>
               </w:rPr>
             </w:pPr>
+            <w:r>
+              <w:rPr>
+                <w:rFonts w:ascii="Times New Roman" w:hAnsi="Times New Roman" w:cs="Times New Roman"/>
+                <w:b/>
+                <w:bCs/>
+                <w:sz w:val="24"/>
+                <w:szCs w:val="24"/>
+              </w:rPr>
+              <w:t>Pass</w:t>
+            </w:r>
           </w:p>
         </w:tc>
       </w:tr>
@@ -5390,7 +6944,6 @@
                 <w:sz w:val="24"/>
                 <w:szCs w:val="24"/>
               </w:rPr>
-              <w:lastRenderedPageBreak/>
               <w:t>6</w:t>
             </w:r>
           </w:p>
@@ -5464,6 +7017,16 @@
                 <w:szCs w:val="24"/>
               </w:rPr>
             </w:pPr>
+            <w:r>
+              <w:rPr>
+                <w:rFonts w:ascii="Times New Roman" w:hAnsi="Times New Roman" w:cs="Times New Roman"/>
+                <w:b/>
+                <w:bCs/>
+                <w:sz w:val="24"/>
+                <w:szCs w:val="24"/>
+              </w:rPr>
+              <w:t>Pass</w:t>
+            </w:r>
           </w:p>
         </w:tc>
       </w:tr>
@@ -5529,6 +7092,34 @@
               </w:rPr>
               <w:t>Tester:</w:t>
             </w:r>
+            <w:r>
+              <w:rPr>
+                <w:rFonts w:ascii="Times New Roman" w:hAnsi="Times New Roman" w:cs="Times New Roman"/>
+                <w:b/>
+                <w:bCs/>
+                <w:sz w:val="24"/>
+                <w:szCs w:val="24"/>
+              </w:rPr>
+              <w:t xml:space="preserve"> </w:t>
+            </w:r>
+            <w:r>
+              <w:rPr>
+                <w:rFonts w:ascii="Times New Roman" w:hAnsi="Times New Roman" w:cs="Times New Roman"/>
+                <w:sz w:val="24"/>
+                <w:szCs w:val="24"/>
+              </w:rPr>
+              <w:t xml:space="preserve">Amber </w:t>
+            </w:r>
+            <w:proofErr w:type="spellStart"/>
+            <w:r>
+              <w:rPr>
+                <w:rFonts w:ascii="Times New Roman" w:hAnsi="Times New Roman" w:cs="Times New Roman"/>
+                <w:sz w:val="24"/>
+                <w:szCs w:val="24"/>
+              </w:rPr>
+              <w:t>Kusma</w:t>
+            </w:r>
+            <w:proofErr w:type="spellEnd"/>
           </w:p>
         </w:tc>
         <w:tc>
@@ -5560,6 +7151,24 @@
               </w:rPr>
               <w:t>Date of test:</w:t>
             </w:r>
+            <w:r>
+              <w:rPr>
+                <w:rFonts w:ascii="Times New Roman" w:hAnsi="Times New Roman" w:cs="Times New Roman"/>
+                <w:b/>
+                <w:bCs/>
+                <w:sz w:val="24"/>
+                <w:szCs w:val="24"/>
+              </w:rPr>
+              <w:t xml:space="preserve"> </w:t>
+            </w:r>
+            <w:r>
+              <w:rPr>
+                <w:rFonts w:ascii="Times New Roman" w:hAnsi="Times New Roman" w:cs="Times New Roman"/>
+                <w:sz w:val="24"/>
+                <w:szCs w:val="24"/>
+              </w:rPr>
+              <w:t>10/25/2021</w:t>
+            </w:r>
           </w:p>
         </w:tc>
         <w:tc>
@@ -5590,6 +7199,24 @@
               </w:rPr>
               <w:t>Test result (P/F):</w:t>
             </w:r>
+            <w:r>
+              <w:rPr>
+                <w:rFonts w:ascii="Times New Roman" w:hAnsi="Times New Roman" w:cs="Times New Roman"/>
+                <w:b/>
+                <w:bCs/>
+                <w:sz w:val="24"/>
+                <w:szCs w:val="24"/>
+              </w:rPr>
+              <w:t xml:space="preserve"> </w:t>
+            </w:r>
+            <w:r>
+              <w:rPr>
+                <w:rFonts w:ascii="Times New Roman" w:hAnsi="Times New Roman" w:cs="Times New Roman"/>
+                <w:sz w:val="24"/>
+                <w:szCs w:val="24"/>
+              </w:rPr>
+              <w:t>P</w:t>
+            </w:r>
           </w:p>
         </w:tc>
       </w:tr>
@@ -5618,6 +7245,24 @@
                 <w:szCs w:val="24"/>
               </w:rPr>
               <w:t>Notes:</w:t>
+            </w:r>
+            <w:r>
+              <w:rPr>
+                <w:rFonts w:ascii="Times New Roman" w:hAnsi="Times New Roman" w:cs="Times New Roman"/>
+                <w:b/>
+                <w:bCs/>
+                <w:sz w:val="24"/>
+                <w:szCs w:val="24"/>
+              </w:rPr>
+              <w:t xml:space="preserve"> </w:t>
+            </w:r>
+            <w:r>
+              <w:rPr>
+                <w:rFonts w:ascii="Times New Roman" w:hAnsi="Times New Roman" w:cs="Times New Roman"/>
+                <w:sz w:val="24"/>
+                <w:szCs w:val="24"/>
+              </w:rPr>
+              <w:t>When collecting the powerup from the purple flower, the sound successfully only plays once and does not disrupt game play by lagging.</w:t>
             </w:r>
           </w:p>
         </w:tc>
@@ -6045,6 +7690,7 @@
                 <w:sz w:val="24"/>
                 <w:szCs w:val="24"/>
               </w:rPr>
+              <w:lastRenderedPageBreak/>
               <w:t>Step</w:t>
             </w:r>
           </w:p>
@@ -6137,27 +7783,17 @@
                 <w:sz w:val="24"/>
                 <w:szCs w:val="24"/>
               </w:rPr>
-              <w:t>Pass (</w:t>
-            </w:r>
-            <w:r>
-              <w:rPr>
-                <w:rFonts w:ascii="Times New Roman" w:hAnsi="Times New Roman" w:cs="Times New Roman"/>
-                <w:b/>
-                <w:bCs/>
-                <w:sz w:val="24"/>
-                <w:szCs w:val="24"/>
-              </w:rPr>
-              <w:sym w:font="Wingdings" w:char="F0FC"/>
-            </w:r>
-            <w:r>
-              <w:rPr>
-                <w:rFonts w:ascii="Times New Roman" w:hAnsi="Times New Roman" w:cs="Times New Roman"/>
-                <w:b/>
-                <w:bCs/>
-                <w:sz w:val="24"/>
-                <w:szCs w:val="24"/>
-              </w:rPr>
-              <w:t>)</w:t>
+              <w:t>Pass</w:t>
+            </w:r>
+            <w:r>
+              <w:rPr>
+                <w:rFonts w:ascii="Times New Roman" w:hAnsi="Times New Roman" w:cs="Times New Roman"/>
+                <w:b/>
+                <w:bCs/>
+                <w:sz w:val="24"/>
+                <w:szCs w:val="24"/>
+              </w:rPr>
+              <w:t>/Fail</w:t>
             </w:r>
           </w:p>
         </w:tc>
@@ -6293,10 +7929,22 @@
             <w:pPr>
               <w:rPr>
                 <w:rFonts w:ascii="Times New Roman" w:hAnsi="Times New Roman" w:cs="Times New Roman"/>
-                <w:sz w:val="24"/>
-                <w:szCs w:val="24"/>
-              </w:rPr>
-            </w:pPr>
+                <w:b/>
+                <w:bCs/>
+                <w:sz w:val="24"/>
+                <w:szCs w:val="24"/>
+              </w:rPr>
+            </w:pPr>
+            <w:r>
+              <w:rPr>
+                <w:rFonts w:ascii="Times New Roman" w:hAnsi="Times New Roman" w:cs="Times New Roman"/>
+                <w:b/>
+                <w:bCs/>
+                <w:sz w:val="24"/>
+                <w:szCs w:val="24"/>
+              </w:rPr>
+              <w:t>Pass</w:t>
+            </w:r>
           </w:p>
         </w:tc>
       </w:tr>
@@ -6399,10 +8047,22 @@
             <w:pPr>
               <w:rPr>
                 <w:rFonts w:ascii="Times New Roman" w:hAnsi="Times New Roman" w:cs="Times New Roman"/>
-                <w:sz w:val="24"/>
-                <w:szCs w:val="24"/>
-              </w:rPr>
-            </w:pPr>
+                <w:b/>
+                <w:bCs/>
+                <w:sz w:val="24"/>
+                <w:szCs w:val="24"/>
+              </w:rPr>
+            </w:pPr>
+            <w:r>
+              <w:rPr>
+                <w:rFonts w:ascii="Times New Roman" w:hAnsi="Times New Roman" w:cs="Times New Roman"/>
+                <w:b/>
+                <w:bCs/>
+                <w:sz w:val="24"/>
+                <w:szCs w:val="24"/>
+              </w:rPr>
+              <w:t>Pass</w:t>
+            </w:r>
           </w:p>
         </w:tc>
       </w:tr>
@@ -6529,10 +8189,22 @@
             <w:pPr>
               <w:rPr>
                 <w:rFonts w:ascii="Times New Roman" w:hAnsi="Times New Roman" w:cs="Times New Roman"/>
-                <w:sz w:val="24"/>
-                <w:szCs w:val="24"/>
-              </w:rPr>
-            </w:pPr>
+                <w:b/>
+                <w:bCs/>
+                <w:sz w:val="24"/>
+                <w:szCs w:val="24"/>
+              </w:rPr>
+            </w:pPr>
+            <w:r>
+              <w:rPr>
+                <w:rFonts w:ascii="Times New Roman" w:hAnsi="Times New Roman" w:cs="Times New Roman"/>
+                <w:b/>
+                <w:bCs/>
+                <w:sz w:val="24"/>
+                <w:szCs w:val="24"/>
+              </w:rPr>
+              <w:t>Pass</w:t>
+            </w:r>
           </w:p>
         </w:tc>
       </w:tr>
@@ -6675,10 +8347,22 @@
             <w:pPr>
               <w:rPr>
                 <w:rFonts w:ascii="Times New Roman" w:hAnsi="Times New Roman" w:cs="Times New Roman"/>
-                <w:sz w:val="24"/>
-                <w:szCs w:val="24"/>
-              </w:rPr>
-            </w:pPr>
+                <w:b/>
+                <w:bCs/>
+                <w:sz w:val="24"/>
+                <w:szCs w:val="24"/>
+              </w:rPr>
+            </w:pPr>
+            <w:r>
+              <w:rPr>
+                <w:rFonts w:ascii="Times New Roman" w:hAnsi="Times New Roman" w:cs="Times New Roman"/>
+                <w:b/>
+                <w:bCs/>
+                <w:sz w:val="24"/>
+                <w:szCs w:val="24"/>
+              </w:rPr>
+              <w:t>Pass</w:t>
+            </w:r>
           </w:p>
         </w:tc>
       </w:tr>
@@ -6744,6 +8428,34 @@
               </w:rPr>
               <w:t>Tester:</w:t>
             </w:r>
+            <w:r>
+              <w:rPr>
+                <w:rFonts w:ascii="Times New Roman" w:hAnsi="Times New Roman" w:cs="Times New Roman"/>
+                <w:b/>
+                <w:bCs/>
+                <w:sz w:val="24"/>
+                <w:szCs w:val="24"/>
+              </w:rPr>
+              <w:t xml:space="preserve"> </w:t>
+            </w:r>
+            <w:r>
+              <w:rPr>
+                <w:rFonts w:ascii="Times New Roman" w:hAnsi="Times New Roman" w:cs="Times New Roman"/>
+                <w:sz w:val="24"/>
+                <w:szCs w:val="24"/>
+              </w:rPr>
+              <w:t xml:space="preserve">Dylan </w:t>
+            </w:r>
+            <w:proofErr w:type="spellStart"/>
+            <w:r>
+              <w:rPr>
+                <w:rFonts w:ascii="Times New Roman" w:hAnsi="Times New Roman" w:cs="Times New Roman"/>
+                <w:sz w:val="24"/>
+                <w:szCs w:val="24"/>
+              </w:rPr>
+              <w:t>Widecki</w:t>
+            </w:r>
+            <w:proofErr w:type="spellEnd"/>
           </w:p>
         </w:tc>
         <w:tc>
@@ -6775,6 +8487,40 @@
               </w:rPr>
               <w:t>Date of test:</w:t>
             </w:r>
+            <w:r>
+              <w:rPr>
+                <w:rFonts w:ascii="Times New Roman" w:hAnsi="Times New Roman" w:cs="Times New Roman"/>
+                <w:b/>
+                <w:bCs/>
+                <w:sz w:val="24"/>
+                <w:szCs w:val="24"/>
+              </w:rPr>
+              <w:t xml:space="preserve"> </w:t>
+            </w:r>
+            <w:r>
+              <w:rPr>
+                <w:rFonts w:ascii="Times New Roman" w:hAnsi="Times New Roman" w:cs="Times New Roman"/>
+                <w:sz w:val="24"/>
+                <w:szCs w:val="24"/>
+              </w:rPr>
+              <w:t>10/2</w:t>
+            </w:r>
+            <w:r>
+              <w:rPr>
+                <w:rFonts w:ascii="Times New Roman" w:hAnsi="Times New Roman" w:cs="Times New Roman"/>
+                <w:sz w:val="24"/>
+                <w:szCs w:val="24"/>
+              </w:rPr>
+              <w:t>7</w:t>
+            </w:r>
+            <w:r>
+              <w:rPr>
+                <w:rFonts w:ascii="Times New Roman" w:hAnsi="Times New Roman" w:cs="Times New Roman"/>
+                <w:sz w:val="24"/>
+                <w:szCs w:val="24"/>
+              </w:rPr>
+              <w:t>/2021</w:t>
+            </w:r>
           </w:p>
         </w:tc>
         <w:tc>
@@ -6805,6 +8551,24 @@
               </w:rPr>
               <w:t>Test result (P/F):</w:t>
             </w:r>
+            <w:r>
+              <w:rPr>
+                <w:rFonts w:ascii="Times New Roman" w:hAnsi="Times New Roman" w:cs="Times New Roman"/>
+                <w:b/>
+                <w:bCs/>
+                <w:sz w:val="24"/>
+                <w:szCs w:val="24"/>
+              </w:rPr>
+              <w:t xml:space="preserve"> </w:t>
+            </w:r>
+            <w:r>
+              <w:rPr>
+                <w:rFonts w:ascii="Times New Roman" w:hAnsi="Times New Roman" w:cs="Times New Roman"/>
+                <w:sz w:val="24"/>
+                <w:szCs w:val="24"/>
+              </w:rPr>
+              <w:t>P</w:t>
+            </w:r>
           </w:p>
         </w:tc>
       </w:tr>
@@ -6818,8 +8582,6 @@
             <w:pPr>
               <w:rPr>
                 <w:rFonts w:ascii="Times New Roman" w:hAnsi="Times New Roman" w:cs="Times New Roman"/>
-                <w:b/>
-                <w:bCs/>
                 <w:sz w:val="24"/>
                 <w:szCs w:val="24"/>
               </w:rPr>
@@ -6833,6 +8595,24 @@
                 <w:szCs w:val="24"/>
               </w:rPr>
               <w:t>Notes:</w:t>
+            </w:r>
+            <w:r>
+              <w:rPr>
+                <w:rFonts w:ascii="Times New Roman" w:hAnsi="Times New Roman" w:cs="Times New Roman"/>
+                <w:b/>
+                <w:bCs/>
+                <w:sz w:val="24"/>
+                <w:szCs w:val="24"/>
+              </w:rPr>
+              <w:t xml:space="preserve"> </w:t>
+            </w:r>
+            <w:r>
+              <w:rPr>
+                <w:rFonts w:ascii="Times New Roman" w:hAnsi="Times New Roman" w:cs="Times New Roman"/>
+                <w:sz w:val="24"/>
+                <w:szCs w:val="24"/>
+              </w:rPr>
+              <w:t>No additional notes.</w:t>
             </w:r>
           </w:p>
         </w:tc>
@@ -7456,27 +9236,17 @@
                 <w:sz w:val="24"/>
                 <w:szCs w:val="24"/>
               </w:rPr>
-              <w:t>Pass (</w:t>
-            </w:r>
-            <w:r>
-              <w:rPr>
-                <w:rFonts w:ascii="Times New Roman" w:hAnsi="Times New Roman" w:cs="Times New Roman"/>
-                <w:b/>
-                <w:bCs/>
-                <w:sz w:val="24"/>
-                <w:szCs w:val="24"/>
-              </w:rPr>
-              <w:sym w:font="Wingdings" w:char="F0FC"/>
-            </w:r>
-            <w:r>
-              <w:rPr>
-                <w:rFonts w:ascii="Times New Roman" w:hAnsi="Times New Roman" w:cs="Times New Roman"/>
-                <w:b/>
-                <w:bCs/>
-                <w:sz w:val="24"/>
-                <w:szCs w:val="24"/>
-              </w:rPr>
-              <w:t>)</w:t>
+              <w:t>Pass</w:t>
+            </w:r>
+            <w:r>
+              <w:rPr>
+                <w:rFonts w:ascii="Times New Roman" w:hAnsi="Times New Roman" w:cs="Times New Roman"/>
+                <w:b/>
+                <w:bCs/>
+                <w:sz w:val="24"/>
+                <w:szCs w:val="24"/>
+              </w:rPr>
+              <w:t>/Fail</w:t>
             </w:r>
           </w:p>
         </w:tc>
@@ -7507,7 +9277,6 @@
                 <w:sz w:val="24"/>
                 <w:szCs w:val="24"/>
               </w:rPr>
-              <w:lastRenderedPageBreak/>
               <w:t>1</w:t>
             </w:r>
           </w:p>
@@ -7634,6 +9403,27 @@
             <w:pPr>
               <w:rPr>
                 <w:rFonts w:ascii="Times New Roman" w:hAnsi="Times New Roman" w:cs="Times New Roman"/>
+                <w:b/>
+                <w:bCs/>
+                <w:sz w:val="24"/>
+                <w:szCs w:val="24"/>
+              </w:rPr>
+            </w:pPr>
+            <w:r>
+              <w:rPr>
+                <w:rFonts w:ascii="Times New Roman" w:hAnsi="Times New Roman" w:cs="Times New Roman"/>
+                <w:b/>
+                <w:bCs/>
+                <w:sz w:val="24"/>
+                <w:szCs w:val="24"/>
+              </w:rPr>
+              <w:t>Pass</w:t>
+            </w:r>
+          </w:p>
+          <w:p>
+            <w:pPr>
+              <w:rPr>
+                <w:rFonts w:ascii="Times New Roman" w:hAnsi="Times New Roman" w:cs="Times New Roman"/>
                 <w:sz w:val="24"/>
                 <w:szCs w:val="24"/>
               </w:rPr>
@@ -7769,10 +9559,22 @@
             <w:pPr>
               <w:rPr>
                 <w:rFonts w:ascii="Times New Roman" w:hAnsi="Times New Roman" w:cs="Times New Roman"/>
-                <w:sz w:val="24"/>
-                <w:szCs w:val="24"/>
-              </w:rPr>
-            </w:pPr>
+                <w:b/>
+                <w:bCs/>
+                <w:sz w:val="24"/>
+                <w:szCs w:val="24"/>
+              </w:rPr>
+            </w:pPr>
+            <w:r>
+              <w:rPr>
+                <w:rFonts w:ascii="Times New Roman" w:hAnsi="Times New Roman" w:cs="Times New Roman"/>
+                <w:b/>
+                <w:bCs/>
+                <w:sz w:val="24"/>
+                <w:szCs w:val="24"/>
+              </w:rPr>
+              <w:t>Pass</w:t>
+            </w:r>
           </w:p>
         </w:tc>
       </w:tr>
@@ -7912,10 +9714,22 @@
             <w:pPr>
               <w:rPr>
                 <w:rFonts w:ascii="Times New Roman" w:hAnsi="Times New Roman" w:cs="Times New Roman"/>
-                <w:sz w:val="24"/>
-                <w:szCs w:val="24"/>
-              </w:rPr>
-            </w:pPr>
+                <w:b/>
+                <w:bCs/>
+                <w:sz w:val="24"/>
+                <w:szCs w:val="24"/>
+              </w:rPr>
+            </w:pPr>
+            <w:r>
+              <w:rPr>
+                <w:rFonts w:ascii="Times New Roman" w:hAnsi="Times New Roman" w:cs="Times New Roman"/>
+                <w:b/>
+                <w:bCs/>
+                <w:sz w:val="24"/>
+                <w:szCs w:val="24"/>
+              </w:rPr>
+              <w:t>Pass</w:t>
+            </w:r>
           </w:p>
         </w:tc>
       </w:tr>
@@ -8060,10 +9874,22 @@
             <w:pPr>
               <w:rPr>
                 <w:rFonts w:ascii="Times New Roman" w:hAnsi="Times New Roman" w:cs="Times New Roman"/>
-                <w:sz w:val="24"/>
-                <w:szCs w:val="24"/>
-              </w:rPr>
-            </w:pPr>
+                <w:b/>
+                <w:bCs/>
+                <w:sz w:val="24"/>
+                <w:szCs w:val="24"/>
+              </w:rPr>
+            </w:pPr>
+            <w:r>
+              <w:rPr>
+                <w:rFonts w:ascii="Times New Roman" w:hAnsi="Times New Roman" w:cs="Times New Roman"/>
+                <w:b/>
+                <w:bCs/>
+                <w:sz w:val="24"/>
+                <w:szCs w:val="24"/>
+              </w:rPr>
+              <w:t>Pass</w:t>
+            </w:r>
           </w:p>
         </w:tc>
       </w:tr>
@@ -8184,10 +10010,22 @@
             <w:pPr>
               <w:rPr>
                 <w:rFonts w:ascii="Times New Roman" w:hAnsi="Times New Roman" w:cs="Times New Roman"/>
-                <w:sz w:val="24"/>
-                <w:szCs w:val="24"/>
-              </w:rPr>
-            </w:pPr>
+                <w:b/>
+                <w:bCs/>
+                <w:sz w:val="24"/>
+                <w:szCs w:val="24"/>
+              </w:rPr>
+            </w:pPr>
+            <w:r>
+              <w:rPr>
+                <w:rFonts w:ascii="Times New Roman" w:hAnsi="Times New Roman" w:cs="Times New Roman"/>
+                <w:b/>
+                <w:bCs/>
+                <w:sz w:val="24"/>
+                <w:szCs w:val="24"/>
+              </w:rPr>
+              <w:t>Pass</w:t>
+            </w:r>
           </w:p>
         </w:tc>
       </w:tr>
@@ -8261,6 +10099,24 @@
               </w:rPr>
               <w:t>Tester:</w:t>
             </w:r>
+            <w:r>
+              <w:rPr>
+                <w:rFonts w:ascii="Times New Roman" w:hAnsi="Times New Roman" w:cs="Times New Roman"/>
+                <w:b/>
+                <w:bCs/>
+                <w:sz w:val="24"/>
+                <w:szCs w:val="24"/>
+              </w:rPr>
+              <w:t xml:space="preserve"> </w:t>
+            </w:r>
+            <w:r>
+              <w:rPr>
+                <w:rFonts w:ascii="Times New Roman" w:hAnsi="Times New Roman" w:cs="Times New Roman"/>
+                <w:sz w:val="24"/>
+                <w:szCs w:val="24"/>
+              </w:rPr>
+              <w:t>Priscilla Esteves</w:t>
+            </w:r>
           </w:p>
         </w:tc>
         <w:tc>
@@ -8295,6 +10151,24 @@
               </w:rPr>
               <w:t>Date of test:</w:t>
             </w:r>
+            <w:r>
+              <w:rPr>
+                <w:rFonts w:ascii="Times New Roman" w:hAnsi="Times New Roman" w:cs="Times New Roman"/>
+                <w:b/>
+                <w:bCs/>
+                <w:sz w:val="24"/>
+                <w:szCs w:val="24"/>
+              </w:rPr>
+              <w:t xml:space="preserve"> </w:t>
+            </w:r>
+            <w:r>
+              <w:rPr>
+                <w:rFonts w:ascii="Times New Roman" w:hAnsi="Times New Roman" w:cs="Times New Roman"/>
+                <w:sz w:val="24"/>
+                <w:szCs w:val="24"/>
+              </w:rPr>
+              <w:t>10/26/2021</w:t>
+            </w:r>
           </w:p>
         </w:tc>
         <w:tc>
@@ -8313,8 +10187,6 @@
             <w:pPr>
               <w:rPr>
                 <w:rFonts w:ascii="Times New Roman" w:hAnsi="Times New Roman" w:cs="Times New Roman"/>
-                <w:b/>
-                <w:bCs/>
                 <w:sz w:val="24"/>
                 <w:szCs w:val="24"/>
               </w:rPr>
@@ -8328,6 +10200,24 @@
                 <w:szCs w:val="24"/>
               </w:rPr>
               <w:t>Test result (P/F):</w:t>
+            </w:r>
+            <w:r>
+              <w:rPr>
+                <w:rFonts w:ascii="Times New Roman" w:hAnsi="Times New Roman" w:cs="Times New Roman"/>
+                <w:b/>
+                <w:bCs/>
+                <w:sz w:val="24"/>
+                <w:szCs w:val="24"/>
+              </w:rPr>
+              <w:t xml:space="preserve"> </w:t>
+            </w:r>
+            <w:r>
+              <w:rPr>
+                <w:rFonts w:ascii="Times New Roman" w:hAnsi="Times New Roman" w:cs="Times New Roman"/>
+                <w:sz w:val="24"/>
+                <w:szCs w:val="24"/>
+              </w:rPr>
+              <w:t>P</w:t>
             </w:r>
           </w:p>
         </w:tc>
@@ -8349,8 +10239,6 @@
             <w:pPr>
               <w:rPr>
                 <w:rFonts w:ascii="Times New Roman" w:hAnsi="Times New Roman" w:cs="Times New Roman"/>
-                <w:b/>
-                <w:bCs/>
                 <w:sz w:val="24"/>
                 <w:szCs w:val="24"/>
               </w:rPr>
@@ -8364,6 +10252,24 @@
                 <w:szCs w:val="24"/>
               </w:rPr>
               <w:t>Notes:</w:t>
+            </w:r>
+            <w:r>
+              <w:rPr>
+                <w:rFonts w:ascii="Times New Roman" w:hAnsi="Times New Roman" w:cs="Times New Roman"/>
+                <w:b/>
+                <w:bCs/>
+                <w:sz w:val="24"/>
+                <w:szCs w:val="24"/>
+              </w:rPr>
+              <w:t xml:space="preserve"> </w:t>
+            </w:r>
+            <w:r>
+              <w:rPr>
+                <w:rFonts w:ascii="Times New Roman" w:hAnsi="Times New Roman" w:cs="Times New Roman"/>
+                <w:sz w:val="24"/>
+                <w:szCs w:val="24"/>
+              </w:rPr>
+              <w:t>No additional notes.</w:t>
             </w:r>
           </w:p>
         </w:tc>
@@ -8417,6 +10323,7 @@
                 <w:sz w:val="24"/>
                 <w:szCs w:val="24"/>
               </w:rPr>
+              <w:lastRenderedPageBreak/>
               <w:t>Test Case Information</w:t>
             </w:r>
           </w:p>
@@ -8609,30 +10516,23 @@
               <w:bottom w:val="single" w:sz="4" w:space="0" w:color="auto"/>
               <w:right w:val="single" w:sz="4" w:space="0" w:color="auto"/>
             </w:tcBorders>
-          </w:tcPr>
-          <w:p>
-            <w:pPr>
-              <w:rPr>
-                <w:rFonts w:ascii="Times New Roman" w:hAnsi="Times New Roman" w:cs="Times New Roman"/>
-                <w:sz w:val="24"/>
-                <w:szCs w:val="24"/>
-              </w:rPr>
-            </w:pPr>
-            <w:r>
-              <w:rPr>
-                <w:rFonts w:ascii="Times New Roman" w:hAnsi="Times New Roman" w:cs="Times New Roman"/>
-                <w:sz w:val="24"/>
-                <w:szCs w:val="24"/>
-              </w:rPr>
-              <w:t>L</w:t>
-            </w:r>
-            <w:r>
-              <w:rPr>
-                <w:rFonts w:ascii="Times New Roman" w:hAnsi="Times New Roman" w:cs="Times New Roman"/>
-                <w:sz w:val="24"/>
-                <w:szCs w:val="24"/>
-              </w:rPr>
-              <w:t>07</w:t>
+            <w:hideMark/>
+          </w:tcPr>
+          <w:p>
+            <w:pPr>
+              <w:rPr>
+                <w:rFonts w:ascii="Times New Roman" w:hAnsi="Times New Roman" w:cs="Times New Roman"/>
+                <w:sz w:val="24"/>
+                <w:szCs w:val="24"/>
+              </w:rPr>
+            </w:pPr>
+            <w:r>
+              <w:rPr>
+                <w:rFonts w:ascii="Times New Roman" w:hAnsi="Times New Roman" w:cs="Times New Roman"/>
+                <w:sz w:val="24"/>
+                <w:szCs w:val="24"/>
+              </w:rPr>
+              <w:t>L07</w:t>
             </w:r>
           </w:p>
         </w:tc>
@@ -8698,15 +10598,7 @@
                 <w:sz w:val="24"/>
                 <w:szCs w:val="24"/>
               </w:rPr>
-              <w:t>09/2</w:t>
-            </w:r>
-            <w:r>
-              <w:rPr>
-                <w:rFonts w:ascii="Times New Roman" w:hAnsi="Times New Roman" w:cs="Times New Roman"/>
-                <w:sz w:val="24"/>
-                <w:szCs w:val="24"/>
-              </w:rPr>
-              <w:t>9</w:t>
+              <w:t>10/26</w:t>
             </w:r>
             <w:r>
               <w:rPr>
@@ -8780,87 +10672,7 @@
                 <w:sz w:val="24"/>
                 <w:szCs w:val="24"/>
               </w:rPr>
-              <w:t xml:space="preserve">Verify that a </w:t>
-            </w:r>
-            <w:r>
-              <w:rPr>
-                <w:rFonts w:ascii="Times New Roman" w:hAnsi="Times New Roman" w:cs="Times New Roman"/>
-                <w:sz w:val="24"/>
-                <w:szCs w:val="24"/>
-              </w:rPr>
-              <w:t>player</w:t>
-            </w:r>
-            <w:r>
-              <w:rPr>
-                <w:rFonts w:ascii="Times New Roman" w:hAnsi="Times New Roman" w:cs="Times New Roman"/>
-                <w:sz w:val="24"/>
-                <w:szCs w:val="24"/>
-              </w:rPr>
-              <w:t xml:space="preserve"> is able </w:t>
-            </w:r>
-            <w:r>
-              <w:rPr>
-                <w:rFonts w:ascii="Times New Roman" w:hAnsi="Times New Roman" w:cs="Times New Roman"/>
-                <w:sz w:val="24"/>
-                <w:szCs w:val="24"/>
-              </w:rPr>
-              <w:t>fully navigate through</w:t>
-            </w:r>
-            <w:r>
-              <w:rPr>
-                <w:rFonts w:ascii="Times New Roman" w:hAnsi="Times New Roman" w:cs="Times New Roman"/>
-                <w:sz w:val="24"/>
-                <w:szCs w:val="24"/>
-              </w:rPr>
-              <w:t xml:space="preserve"> level</w:t>
-            </w:r>
-            <w:r>
-              <w:rPr>
-                <w:rFonts w:ascii="Times New Roman" w:hAnsi="Times New Roman" w:cs="Times New Roman"/>
-                <w:sz w:val="24"/>
-                <w:szCs w:val="24"/>
-              </w:rPr>
-              <w:t>s 2 and 3</w:t>
-            </w:r>
-            <w:r>
-              <w:rPr>
-                <w:rFonts w:ascii="Times New Roman" w:hAnsi="Times New Roman" w:cs="Times New Roman"/>
-                <w:sz w:val="24"/>
-                <w:szCs w:val="24"/>
-              </w:rPr>
-              <w:t xml:space="preserve"> without </w:t>
-            </w:r>
-            <w:r>
-              <w:rPr>
-                <w:rFonts w:ascii="Times New Roman" w:hAnsi="Times New Roman" w:cs="Times New Roman"/>
-                <w:sz w:val="24"/>
-                <w:szCs w:val="24"/>
-              </w:rPr>
-              <w:t xml:space="preserve">becoming trapped and </w:t>
-            </w:r>
-            <w:r>
-              <w:rPr>
-                <w:rFonts w:ascii="Times New Roman" w:hAnsi="Times New Roman" w:cs="Times New Roman"/>
-                <w:sz w:val="24"/>
-                <w:szCs w:val="24"/>
-              </w:rPr>
-              <w:t xml:space="preserve">having to quit </w:t>
-            </w:r>
-            <w:r>
-              <w:rPr>
-                <w:rFonts w:ascii="Times New Roman" w:hAnsi="Times New Roman" w:cs="Times New Roman"/>
-                <w:sz w:val="24"/>
-                <w:szCs w:val="24"/>
-              </w:rPr>
-              <w:t>or</w:t>
-            </w:r>
-            <w:r>
-              <w:rPr>
-                <w:rFonts w:ascii="Times New Roman" w:hAnsi="Times New Roman" w:cs="Times New Roman"/>
-                <w:sz w:val="24"/>
-                <w:szCs w:val="24"/>
-              </w:rPr>
-              <w:t xml:space="preserve"> restart.</w:t>
+              <w:t>Verify that a player is able fully navigate through levels 2 and 3 without becoming trapped and having to quit or restart.</w:t>
             </w:r>
           </w:p>
         </w:tc>
@@ -9034,27 +10846,17 @@
                 <w:sz w:val="24"/>
                 <w:szCs w:val="24"/>
               </w:rPr>
-              <w:t>Pass (</w:t>
-            </w:r>
-            <w:r>
-              <w:rPr>
-                <w:rFonts w:ascii="Times New Roman" w:hAnsi="Times New Roman" w:cs="Times New Roman"/>
-                <w:b/>
-                <w:bCs/>
-                <w:sz w:val="24"/>
-                <w:szCs w:val="24"/>
-              </w:rPr>
-              <w:sym w:font="Wingdings" w:char="F0FC"/>
-            </w:r>
-            <w:r>
-              <w:rPr>
-                <w:rFonts w:ascii="Times New Roman" w:hAnsi="Times New Roman" w:cs="Times New Roman"/>
-                <w:b/>
-                <w:bCs/>
-                <w:sz w:val="24"/>
-                <w:szCs w:val="24"/>
-              </w:rPr>
-              <w:t>)</w:t>
+              <w:t>Pass</w:t>
+            </w:r>
+            <w:r>
+              <w:rPr>
+                <w:rFonts w:ascii="Times New Roman" w:hAnsi="Times New Roman" w:cs="Times New Roman"/>
+                <w:b/>
+                <w:bCs/>
+                <w:sz w:val="24"/>
+                <w:szCs w:val="24"/>
+              </w:rPr>
+              <w:t>/Fail</w:t>
             </w:r>
           </w:p>
         </w:tc>
@@ -9115,39 +10917,7 @@
                 <w:sz w:val="24"/>
                 <w:szCs w:val="24"/>
               </w:rPr>
-              <w:t>Run the game, then s</w:t>
-            </w:r>
-            <w:r>
-              <w:rPr>
-                <w:rFonts w:ascii="Times New Roman" w:hAnsi="Times New Roman" w:cs="Times New Roman"/>
-                <w:sz w:val="24"/>
-                <w:szCs w:val="24"/>
-              </w:rPr>
-              <w:t xml:space="preserve">elect “Play Game” by pressing </w:t>
-            </w:r>
-            <w:r>
-              <w:rPr>
-                <w:rFonts w:ascii="Times New Roman" w:hAnsi="Times New Roman" w:cs="Times New Roman"/>
-                <w:sz w:val="24"/>
-                <w:szCs w:val="24"/>
-              </w:rPr>
-              <w:t>“</w:t>
-            </w:r>
-            <w:r>
-              <w:rPr>
-                <w:rFonts w:ascii="Times New Roman" w:hAnsi="Times New Roman" w:cs="Times New Roman"/>
-                <w:sz w:val="24"/>
-                <w:szCs w:val="24"/>
-              </w:rPr>
-              <w:t>Enter.</w:t>
-            </w:r>
-            <w:r>
-              <w:rPr>
-                <w:rFonts w:ascii="Times New Roman" w:hAnsi="Times New Roman" w:cs="Times New Roman"/>
-                <w:sz w:val="24"/>
-                <w:szCs w:val="24"/>
-              </w:rPr>
-              <w:t>”</w:t>
+              <w:t>Run the game, then select “Play Game” by pressing “Enter.”</w:t>
             </w:r>
           </w:p>
         </w:tc>
@@ -9177,15 +10947,7 @@
                 <w:sz w:val="24"/>
                 <w:szCs w:val="24"/>
               </w:rPr>
-              <w:t>The application launches to a main menu and then t</w:t>
-            </w:r>
-            <w:r>
-              <w:rPr>
-                <w:rFonts w:ascii="Times New Roman" w:hAnsi="Times New Roman" w:cs="Times New Roman"/>
-                <w:sz w:val="24"/>
-                <w:szCs w:val="24"/>
-              </w:rPr>
-              <w:t>he first level is loaded.</w:t>
+              <w:t>The application launches to a main menu and then the first level is loaded.</w:t>
             </w:r>
           </w:p>
         </w:tc>
@@ -9207,6 +10969,16 @@
                 <w:szCs w:val="24"/>
               </w:rPr>
             </w:pPr>
+            <w:r>
+              <w:rPr>
+                <w:rFonts w:ascii="Times New Roman" w:hAnsi="Times New Roman" w:cs="Times New Roman"/>
+                <w:b/>
+                <w:bCs/>
+                <w:sz w:val="24"/>
+                <w:szCs w:val="24"/>
+              </w:rPr>
+              <w:t>Pass</w:t>
+            </w:r>
           </w:p>
         </w:tc>
       </w:tr>
@@ -9318,6 +11090,16 @@
                 <w:szCs w:val="24"/>
               </w:rPr>
             </w:pPr>
+            <w:r>
+              <w:rPr>
+                <w:rFonts w:ascii="Times New Roman" w:hAnsi="Times New Roman" w:cs="Times New Roman"/>
+                <w:b/>
+                <w:bCs/>
+                <w:sz w:val="24"/>
+                <w:szCs w:val="24"/>
+              </w:rPr>
+              <w:t>Pass</w:t>
+            </w:r>
           </w:p>
         </w:tc>
       </w:tr>
@@ -9331,6 +11113,7 @@
               <w:bottom w:val="single" w:sz="4" w:space="0" w:color="auto"/>
               <w:right w:val="nil"/>
             </w:tcBorders>
+            <w:hideMark/>
           </w:tcPr>
           <w:p>
             <w:pPr>
@@ -9360,38 +11143,23 @@
               <w:bottom w:val="single" w:sz="4" w:space="0" w:color="auto"/>
               <w:right w:val="nil"/>
             </w:tcBorders>
-          </w:tcPr>
-          <w:p>
-            <w:pPr>
-              <w:rPr>
-                <w:rFonts w:ascii="Times New Roman" w:hAnsi="Times New Roman" w:cs="Times New Roman"/>
-                <w:sz w:val="24"/>
-                <w:szCs w:val="24"/>
-              </w:rPr>
-            </w:pPr>
-            <w:r>
-              <w:rPr>
-                <w:rFonts w:ascii="Times New Roman" w:hAnsi="Times New Roman" w:cs="Times New Roman"/>
-                <w:sz w:val="24"/>
-                <w:szCs w:val="24"/>
-              </w:rPr>
-              <w:t xml:space="preserve">Walk to the </w:t>
-            </w:r>
-            <w:r>
-              <w:rPr>
-                <w:rFonts w:ascii="Times New Roman" w:hAnsi="Times New Roman" w:cs="Times New Roman"/>
-                <w:sz w:val="24"/>
-                <w:szCs w:val="24"/>
-              </w:rPr>
-              <w:t>last column in the level</w:t>
-            </w:r>
-            <w:r>
-              <w:rPr>
-                <w:rFonts w:ascii="Times New Roman" w:hAnsi="Times New Roman" w:cs="Times New Roman"/>
-                <w:sz w:val="24"/>
-                <w:szCs w:val="24"/>
-              </w:rPr>
-              <w:t xml:space="preserve"> and jump off without touching the goal. </w:t>
+            <w:hideMark/>
+          </w:tcPr>
+          <w:p>
+            <w:pPr>
+              <w:rPr>
+                <w:rFonts w:ascii="Times New Roman" w:hAnsi="Times New Roman" w:cs="Times New Roman"/>
+                <w:sz w:val="24"/>
+                <w:szCs w:val="24"/>
+              </w:rPr>
+            </w:pPr>
+            <w:r>
+              <w:rPr>
+                <w:rFonts w:ascii="Times New Roman" w:hAnsi="Times New Roman" w:cs="Times New Roman"/>
+                <w:sz w:val="24"/>
+                <w:szCs w:val="24"/>
+              </w:rPr>
+              <w:t xml:space="preserve">Walk to the last column in the level and jump off without touching the goal. </w:t>
             </w:r>
           </w:p>
         </w:tc>
@@ -9405,6 +11173,7 @@
               <w:bottom w:val="single" w:sz="4" w:space="0" w:color="auto"/>
               <w:right w:val="nil"/>
             </w:tcBorders>
+            <w:hideMark/>
           </w:tcPr>
           <w:p>
             <w:pPr>
@@ -9442,6 +11211,16 @@
                 <w:szCs w:val="24"/>
               </w:rPr>
             </w:pPr>
+            <w:r>
+              <w:rPr>
+                <w:rFonts w:ascii="Times New Roman" w:hAnsi="Times New Roman" w:cs="Times New Roman"/>
+                <w:b/>
+                <w:bCs/>
+                <w:sz w:val="24"/>
+                <w:szCs w:val="24"/>
+              </w:rPr>
+              <w:t>Pass</w:t>
+            </w:r>
           </w:p>
         </w:tc>
       </w:tr>
@@ -9553,6 +11332,16 @@
                 <w:szCs w:val="24"/>
               </w:rPr>
             </w:pPr>
+            <w:r>
+              <w:rPr>
+                <w:rFonts w:ascii="Times New Roman" w:hAnsi="Times New Roman" w:cs="Times New Roman"/>
+                <w:b/>
+                <w:bCs/>
+                <w:sz w:val="24"/>
+                <w:szCs w:val="24"/>
+              </w:rPr>
+              <w:t>Pass</w:t>
+            </w:r>
           </w:p>
         </w:tc>
       </w:tr>
@@ -9612,23 +11401,7 @@
                 <w:sz w:val="24"/>
                 <w:szCs w:val="24"/>
               </w:rPr>
-              <w:t>J</w:t>
-            </w:r>
-            <w:r>
-              <w:rPr>
-                <w:rFonts w:ascii="Times New Roman" w:hAnsi="Times New Roman" w:cs="Times New Roman"/>
-                <w:sz w:val="24"/>
-                <w:szCs w:val="24"/>
-              </w:rPr>
-              <w:t>ump</w:t>
-            </w:r>
-            <w:r>
-              <w:rPr>
-                <w:rFonts w:ascii="Times New Roman" w:hAnsi="Times New Roman" w:cs="Times New Roman"/>
-                <w:sz w:val="24"/>
-                <w:szCs w:val="24"/>
-              </w:rPr>
-              <w:t xml:space="preserve"> over the first tree and land in between the two trees. </w:t>
+              <w:t xml:space="preserve">Jump over the first tree and land in between the two trees. </w:t>
             </w:r>
           </w:p>
         </w:tc>
@@ -9658,39 +11431,7 @@
                 <w:sz w:val="24"/>
                 <w:szCs w:val="24"/>
               </w:rPr>
-              <w:t xml:space="preserve">The </w:t>
-            </w:r>
-            <w:r>
-              <w:rPr>
-                <w:rFonts w:ascii="Times New Roman" w:hAnsi="Times New Roman" w:cs="Times New Roman"/>
-                <w:sz w:val="24"/>
-                <w:szCs w:val="24"/>
-              </w:rPr>
-              <w:t>cat</w:t>
-            </w:r>
-            <w:r>
-              <w:rPr>
-                <w:rFonts w:ascii="Times New Roman" w:hAnsi="Times New Roman" w:cs="Times New Roman"/>
-                <w:sz w:val="24"/>
-                <w:szCs w:val="24"/>
-              </w:rPr>
-              <w:t xml:space="preserve"> </w:t>
-            </w:r>
-            <w:r>
-              <w:rPr>
-                <w:rFonts w:ascii="Times New Roman" w:hAnsi="Times New Roman" w:cs="Times New Roman"/>
-                <w:sz w:val="24"/>
-                <w:szCs w:val="24"/>
-              </w:rPr>
-              <w:t>falls into the gap</w:t>
-            </w:r>
-            <w:r>
-              <w:rPr>
-                <w:rFonts w:ascii="Times New Roman" w:hAnsi="Times New Roman" w:cs="Times New Roman"/>
-                <w:sz w:val="24"/>
-                <w:szCs w:val="24"/>
-              </w:rPr>
-              <w:t xml:space="preserve"> and reaches the ground.</w:t>
+              <w:t>The cat falls into the gap and reaches the ground.</w:t>
             </w:r>
           </w:p>
         </w:tc>
@@ -9712,6 +11453,16 @@
                 <w:szCs w:val="24"/>
               </w:rPr>
             </w:pPr>
+            <w:r>
+              <w:rPr>
+                <w:rFonts w:ascii="Times New Roman" w:hAnsi="Times New Roman" w:cs="Times New Roman"/>
+                <w:b/>
+                <w:bCs/>
+                <w:sz w:val="24"/>
+                <w:szCs w:val="24"/>
+              </w:rPr>
+              <w:t>Pass</w:t>
+            </w:r>
           </w:p>
         </w:tc>
       </w:tr>
@@ -9725,6 +11476,7 @@
               <w:bottom w:val="single" w:sz="4" w:space="0" w:color="auto"/>
               <w:right w:val="nil"/>
             </w:tcBorders>
+            <w:hideMark/>
           </w:tcPr>
           <w:p>
             <w:pPr>
@@ -9754,46 +11506,23 @@
               <w:bottom w:val="single" w:sz="4" w:space="0" w:color="auto"/>
               <w:right w:val="nil"/>
             </w:tcBorders>
-          </w:tcPr>
-          <w:p>
-            <w:pPr>
-              <w:rPr>
-                <w:rFonts w:ascii="Times New Roman" w:hAnsi="Times New Roman" w:cs="Times New Roman"/>
-                <w:sz w:val="24"/>
-                <w:szCs w:val="24"/>
-              </w:rPr>
-            </w:pPr>
-            <w:r>
-              <w:rPr>
-                <w:rFonts w:ascii="Times New Roman" w:hAnsi="Times New Roman" w:cs="Times New Roman"/>
-                <w:sz w:val="24"/>
-                <w:szCs w:val="24"/>
-              </w:rPr>
-              <w:t>Jump</w:t>
-            </w:r>
-            <w:r>
-              <w:rPr>
-                <w:rFonts w:ascii="Times New Roman" w:hAnsi="Times New Roman" w:cs="Times New Roman"/>
-                <w:sz w:val="24"/>
-                <w:szCs w:val="24"/>
-              </w:rPr>
-              <w:t xml:space="preserve"> from the ground to the platform</w:t>
-            </w:r>
-            <w:r>
-              <w:rPr>
-                <w:rFonts w:ascii="Times New Roman" w:hAnsi="Times New Roman" w:cs="Times New Roman"/>
-                <w:sz w:val="24"/>
-                <w:szCs w:val="24"/>
-              </w:rPr>
-              <w:t>, then jump to the second tree</w:t>
-            </w:r>
-            <w:r>
-              <w:rPr>
-                <w:rFonts w:ascii="Times New Roman" w:hAnsi="Times New Roman" w:cs="Times New Roman"/>
-                <w:sz w:val="24"/>
-                <w:szCs w:val="24"/>
-              </w:rPr>
-              <w:t>.</w:t>
+            <w:hideMark/>
+          </w:tcPr>
+          <w:p>
+            <w:pPr>
+              <w:rPr>
+                <w:rFonts w:ascii="Times New Roman" w:hAnsi="Times New Roman" w:cs="Times New Roman"/>
+                <w:sz w:val="24"/>
+                <w:szCs w:val="24"/>
+              </w:rPr>
+            </w:pPr>
+            <w:r>
+              <w:rPr>
+                <w:rFonts w:ascii="Times New Roman" w:hAnsi="Times New Roman" w:cs="Times New Roman"/>
+                <w:sz w:val="24"/>
+                <w:szCs w:val="24"/>
+              </w:rPr>
+              <w:t>Jump from the ground to a bush to the platform, then jump to the second tree.</w:t>
             </w:r>
           </w:p>
         </w:tc>
@@ -9807,30 +11536,23 @@
               <w:bottom w:val="single" w:sz="4" w:space="0" w:color="auto"/>
               <w:right w:val="nil"/>
             </w:tcBorders>
-          </w:tcPr>
-          <w:p>
-            <w:pPr>
-              <w:rPr>
-                <w:rFonts w:ascii="Times New Roman" w:hAnsi="Times New Roman" w:cs="Times New Roman"/>
-                <w:sz w:val="24"/>
-                <w:szCs w:val="24"/>
-              </w:rPr>
-            </w:pPr>
-            <w:r>
-              <w:rPr>
-                <w:rFonts w:ascii="Times New Roman" w:hAnsi="Times New Roman" w:cs="Times New Roman"/>
-                <w:sz w:val="24"/>
-                <w:szCs w:val="24"/>
-              </w:rPr>
-              <w:t>The cat can jump high enough to reach the platform and then the tree</w:t>
-            </w:r>
-            <w:r>
-              <w:rPr>
-                <w:rFonts w:ascii="Times New Roman" w:hAnsi="Times New Roman" w:cs="Times New Roman"/>
-                <w:sz w:val="24"/>
-                <w:szCs w:val="24"/>
-              </w:rPr>
-              <w:t>.</w:t>
+            <w:hideMark/>
+          </w:tcPr>
+          <w:p>
+            <w:pPr>
+              <w:rPr>
+                <w:rFonts w:ascii="Times New Roman" w:hAnsi="Times New Roman" w:cs="Times New Roman"/>
+                <w:sz w:val="24"/>
+                <w:szCs w:val="24"/>
+              </w:rPr>
+            </w:pPr>
+            <w:r>
+              <w:rPr>
+                <w:rFonts w:ascii="Times New Roman" w:hAnsi="Times New Roman" w:cs="Times New Roman"/>
+                <w:sz w:val="24"/>
+                <w:szCs w:val="24"/>
+              </w:rPr>
+              <w:t>The cat can jump high enough to reach the platform and then the tree.</w:t>
             </w:r>
           </w:p>
         </w:tc>
@@ -9852,6 +11574,256 @@
                 <w:szCs w:val="24"/>
               </w:rPr>
             </w:pPr>
+            <w:r>
+              <w:rPr>
+                <w:rFonts w:ascii="Times New Roman" w:hAnsi="Times New Roman" w:cs="Times New Roman"/>
+                <w:b/>
+                <w:bCs/>
+                <w:sz w:val="24"/>
+                <w:szCs w:val="24"/>
+              </w:rPr>
+              <w:t>Pass</w:t>
+            </w:r>
+          </w:p>
+        </w:tc>
+      </w:tr>
+      <w:tr>
+        <w:tc>
+          <w:tcPr>
+            <w:tcW w:w="670" w:type="dxa"/>
+            <w:tcBorders>
+              <w:top w:val="single" w:sz="4" w:space="0" w:color="auto"/>
+              <w:left w:val="single" w:sz="4" w:space="0" w:color="auto"/>
+              <w:bottom w:val="single" w:sz="4" w:space="0" w:color="auto"/>
+              <w:right w:val="nil"/>
+            </w:tcBorders>
+          </w:tcPr>
+          <w:p>
+            <w:pPr>
+              <w:rPr>
+                <w:rFonts w:ascii="Times New Roman" w:hAnsi="Times New Roman" w:cs="Times New Roman"/>
+                <w:sz w:val="24"/>
+                <w:szCs w:val="24"/>
+              </w:rPr>
+            </w:pPr>
+            <w:r>
+              <w:rPr>
+                <w:rFonts w:ascii="Times New Roman" w:hAnsi="Times New Roman" w:cs="Times New Roman"/>
+                <w:sz w:val="24"/>
+                <w:szCs w:val="24"/>
+              </w:rPr>
+              <w:t xml:space="preserve">7 </w:t>
+            </w:r>
+          </w:p>
+        </w:tc>
+        <w:tc>
+          <w:tcPr>
+            <w:tcW w:w="3936" w:type="dxa"/>
+            <w:gridSpan w:val="3"/>
+            <w:tcBorders>
+              <w:top w:val="single" w:sz="4" w:space="0" w:color="auto"/>
+              <w:left w:val="nil"/>
+              <w:bottom w:val="single" w:sz="4" w:space="0" w:color="auto"/>
+              <w:right w:val="nil"/>
+            </w:tcBorders>
+          </w:tcPr>
+          <w:p>
+            <w:pPr>
+              <w:rPr>
+                <w:rFonts w:ascii="Times New Roman" w:hAnsi="Times New Roman" w:cs="Times New Roman"/>
+                <w:sz w:val="24"/>
+                <w:szCs w:val="24"/>
+              </w:rPr>
+            </w:pPr>
+            <w:r>
+              <w:rPr>
+                <w:rFonts w:ascii="Times New Roman" w:hAnsi="Times New Roman" w:cs="Times New Roman"/>
+                <w:sz w:val="24"/>
+                <w:szCs w:val="24"/>
+              </w:rPr>
+              <w:t>Jump over the next tree to the ground.</w:t>
+            </w:r>
+          </w:p>
+        </w:tc>
+        <w:tc>
+          <w:tcPr>
+            <w:tcW w:w="3579" w:type="dxa"/>
+            <w:gridSpan w:val="2"/>
+            <w:tcBorders>
+              <w:top w:val="single" w:sz="4" w:space="0" w:color="auto"/>
+              <w:left w:val="nil"/>
+              <w:bottom w:val="single" w:sz="4" w:space="0" w:color="auto"/>
+              <w:right w:val="nil"/>
+            </w:tcBorders>
+          </w:tcPr>
+          <w:p>
+            <w:pPr>
+              <w:rPr>
+                <w:rFonts w:ascii="Times New Roman" w:hAnsi="Times New Roman" w:cs="Times New Roman"/>
+                <w:sz w:val="24"/>
+                <w:szCs w:val="24"/>
+              </w:rPr>
+            </w:pPr>
+            <w:r>
+              <w:rPr>
+                <w:rFonts w:ascii="Times New Roman" w:hAnsi="Times New Roman" w:cs="Times New Roman"/>
+                <w:sz w:val="24"/>
+                <w:szCs w:val="24"/>
+              </w:rPr>
+              <w:t xml:space="preserve">The cat falls into the gap and reaches the ground. </w:t>
+            </w:r>
+          </w:p>
+        </w:tc>
+        <w:tc>
+          <w:tcPr>
+            <w:tcW w:w="1165" w:type="dxa"/>
+            <w:tcBorders>
+              <w:top w:val="single" w:sz="4" w:space="0" w:color="auto"/>
+              <w:left w:val="nil"/>
+              <w:bottom w:val="single" w:sz="4" w:space="0" w:color="auto"/>
+              <w:right w:val="single" w:sz="4" w:space="0" w:color="auto"/>
+            </w:tcBorders>
+          </w:tcPr>
+          <w:p>
+            <w:pPr>
+              <w:rPr>
+                <w:rFonts w:ascii="Times New Roman" w:hAnsi="Times New Roman" w:cs="Times New Roman"/>
+                <w:b/>
+                <w:bCs/>
+                <w:sz w:val="24"/>
+                <w:szCs w:val="24"/>
+              </w:rPr>
+            </w:pPr>
+            <w:r>
+              <w:rPr>
+                <w:rFonts w:ascii="Times New Roman" w:hAnsi="Times New Roman" w:cs="Times New Roman"/>
+                <w:b/>
+                <w:bCs/>
+                <w:sz w:val="24"/>
+                <w:szCs w:val="24"/>
+              </w:rPr>
+              <w:t>Pass</w:t>
+            </w:r>
+          </w:p>
+        </w:tc>
+      </w:tr>
+      <w:tr>
+        <w:tc>
+          <w:tcPr>
+            <w:tcW w:w="670" w:type="dxa"/>
+            <w:tcBorders>
+              <w:top w:val="single" w:sz="4" w:space="0" w:color="auto"/>
+              <w:left w:val="single" w:sz="4" w:space="0" w:color="auto"/>
+              <w:bottom w:val="single" w:sz="4" w:space="0" w:color="auto"/>
+              <w:right w:val="nil"/>
+            </w:tcBorders>
+          </w:tcPr>
+          <w:p>
+            <w:pPr>
+              <w:rPr>
+                <w:rFonts w:ascii="Times New Roman" w:hAnsi="Times New Roman" w:cs="Times New Roman"/>
+                <w:sz w:val="24"/>
+                <w:szCs w:val="24"/>
+              </w:rPr>
+            </w:pPr>
+            <w:r>
+              <w:rPr>
+                <w:rFonts w:ascii="Times New Roman" w:hAnsi="Times New Roman" w:cs="Times New Roman"/>
+                <w:sz w:val="24"/>
+                <w:szCs w:val="24"/>
+              </w:rPr>
+              <w:t>8</w:t>
+            </w:r>
+          </w:p>
+        </w:tc>
+        <w:tc>
+          <w:tcPr>
+            <w:tcW w:w="3936" w:type="dxa"/>
+            <w:gridSpan w:val="3"/>
+            <w:tcBorders>
+              <w:top w:val="single" w:sz="4" w:space="0" w:color="auto"/>
+              <w:left w:val="nil"/>
+              <w:bottom w:val="single" w:sz="4" w:space="0" w:color="auto"/>
+              <w:right w:val="nil"/>
+            </w:tcBorders>
+          </w:tcPr>
+          <w:p>
+            <w:pPr>
+              <w:rPr>
+                <w:rFonts w:ascii="Times New Roman" w:hAnsi="Times New Roman" w:cs="Times New Roman"/>
+                <w:sz w:val="24"/>
+                <w:szCs w:val="24"/>
+              </w:rPr>
+            </w:pPr>
+            <w:r>
+              <w:rPr>
+                <w:rFonts w:ascii="Times New Roman" w:hAnsi="Times New Roman" w:cs="Times New Roman"/>
+                <w:sz w:val="24"/>
+                <w:szCs w:val="24"/>
+              </w:rPr>
+              <w:t xml:space="preserve">Jump from the ground to a bush to the platform. </w:t>
+            </w:r>
+          </w:p>
+        </w:tc>
+        <w:tc>
+          <w:tcPr>
+            <w:tcW w:w="3579" w:type="dxa"/>
+            <w:gridSpan w:val="2"/>
+            <w:tcBorders>
+              <w:top w:val="single" w:sz="4" w:space="0" w:color="auto"/>
+              <w:left w:val="nil"/>
+              <w:bottom w:val="single" w:sz="4" w:space="0" w:color="auto"/>
+              <w:right w:val="nil"/>
+            </w:tcBorders>
+          </w:tcPr>
+          <w:p>
+            <w:pPr>
+              <w:rPr>
+                <w:rFonts w:ascii="Times New Roman" w:hAnsi="Times New Roman" w:cs="Times New Roman"/>
+                <w:sz w:val="24"/>
+                <w:szCs w:val="24"/>
+              </w:rPr>
+            </w:pPr>
+            <w:r>
+              <w:rPr>
+                <w:rFonts w:ascii="Times New Roman" w:hAnsi="Times New Roman" w:cs="Times New Roman"/>
+                <w:sz w:val="24"/>
+                <w:szCs w:val="24"/>
+              </w:rPr>
+              <w:t xml:space="preserve">The cat can jump high enough to reach the platform and then back to the tree. </w:t>
+            </w:r>
+          </w:p>
+        </w:tc>
+        <w:tc>
+          <w:tcPr>
+            <w:tcW w:w="1165" w:type="dxa"/>
+            <w:tcBorders>
+              <w:top w:val="single" w:sz="4" w:space="0" w:color="auto"/>
+              <w:left w:val="nil"/>
+              <w:bottom w:val="single" w:sz="4" w:space="0" w:color="auto"/>
+              <w:right w:val="single" w:sz="4" w:space="0" w:color="auto"/>
+            </w:tcBorders>
+          </w:tcPr>
+          <w:p>
+            <w:pPr>
+              <w:rPr>
+                <w:rFonts w:ascii="Times New Roman" w:hAnsi="Times New Roman" w:cs="Times New Roman"/>
+                <w:b/>
+                <w:bCs/>
+                <w:sz w:val="24"/>
+                <w:szCs w:val="24"/>
+              </w:rPr>
+            </w:pPr>
+            <w:r>
+              <w:rPr>
+                <w:rFonts w:ascii="Times New Roman" w:hAnsi="Times New Roman" w:cs="Times New Roman"/>
+                <w:b/>
+                <w:bCs/>
+                <w:sz w:val="24"/>
+                <w:szCs w:val="24"/>
+              </w:rPr>
+              <w:t>Pass</w:t>
+            </w:r>
           </w:p>
         </w:tc>
       </w:tr>
@@ -9923,8 +11895,26 @@
                 <w:sz w:val="24"/>
                 <w:szCs w:val="24"/>
               </w:rPr>
-              <w:t>Tester:</w:t>
-            </w:r>
+              <w:t xml:space="preserve">Tester: </w:t>
+            </w:r>
+            <w:r>
+              <w:rPr>
+                <w:rFonts w:ascii="Times New Roman" w:hAnsi="Times New Roman" w:cs="Times New Roman"/>
+                <w:sz w:val="24"/>
+                <w:szCs w:val="24"/>
+              </w:rPr>
+              <w:t xml:space="preserve">Emily </w:t>
+            </w:r>
+            <w:proofErr w:type="spellStart"/>
+            <w:r>
+              <w:rPr>
+                <w:rFonts w:ascii="Times New Roman" w:hAnsi="Times New Roman" w:cs="Times New Roman"/>
+                <w:sz w:val="24"/>
+                <w:szCs w:val="24"/>
+              </w:rPr>
+              <w:t>Balboni</w:t>
+            </w:r>
+            <w:proofErr w:type="spellEnd"/>
           </w:p>
         </w:tc>
         <w:tc>
@@ -9959,6 +11949,24 @@
               </w:rPr>
               <w:t>Date of test:</w:t>
             </w:r>
+            <w:r>
+              <w:rPr>
+                <w:rFonts w:ascii="Times New Roman" w:hAnsi="Times New Roman" w:cs="Times New Roman"/>
+                <w:b/>
+                <w:bCs/>
+                <w:sz w:val="24"/>
+                <w:szCs w:val="24"/>
+              </w:rPr>
+              <w:t xml:space="preserve"> </w:t>
+            </w:r>
+            <w:r>
+              <w:rPr>
+                <w:rFonts w:ascii="Times New Roman" w:hAnsi="Times New Roman" w:cs="Times New Roman"/>
+                <w:sz w:val="24"/>
+                <w:szCs w:val="24"/>
+              </w:rPr>
+              <w:t>10/26/2021</w:t>
+            </w:r>
           </w:p>
         </w:tc>
         <w:tc>
@@ -9991,7 +11999,15 @@
                 <w:sz w:val="24"/>
                 <w:szCs w:val="24"/>
               </w:rPr>
-              <w:t>Test result (P/F):</w:t>
+              <w:t xml:space="preserve">Test result (P/F): </w:t>
+            </w:r>
+            <w:r>
+              <w:rPr>
+                <w:rFonts w:ascii="Times New Roman" w:hAnsi="Times New Roman" w:cs="Times New Roman"/>
+                <w:sz w:val="24"/>
+                <w:szCs w:val="24"/>
+              </w:rPr>
+              <w:t>P</w:t>
             </w:r>
           </w:p>
         </w:tc>
@@ -10027,7 +12043,25 @@
                 <w:sz w:val="24"/>
                 <w:szCs w:val="24"/>
               </w:rPr>
-              <w:t>Notes:</w:t>
+              <w:t xml:space="preserve">Notes: </w:t>
+            </w:r>
+            <w:r>
+              <w:rPr>
+                <w:rFonts w:ascii="Times New Roman" w:hAnsi="Times New Roman" w:cs="Times New Roman"/>
+                <w:sz w:val="24"/>
+                <w:szCs w:val="24"/>
+              </w:rPr>
+              <w:t>Raising the platform made it so the user can complete the level.  Bushes created a way for the player to reach the moving platform to complete the level.</w:t>
+            </w:r>
+            <w:r>
+              <w:rPr>
+                <w:rFonts w:ascii="Times New Roman" w:hAnsi="Times New Roman" w:cs="Times New Roman"/>
+                <w:b/>
+                <w:bCs/>
+                <w:sz w:val="24"/>
+                <w:szCs w:val="24"/>
+              </w:rPr>
+              <w:t xml:space="preserve"> </w:t>
             </w:r>
           </w:p>
         </w:tc>
@@ -10259,7 +12293,6 @@
                 <w:sz w:val="24"/>
                 <w:szCs w:val="24"/>
               </w:rPr>
-              <w:lastRenderedPageBreak/>
               <w:t>Test case ID</w:t>
             </w:r>
           </w:p>
@@ -10445,7 +12478,25 @@
                 <w:sz w:val="24"/>
                 <w:szCs w:val="24"/>
               </w:rPr>
-              <w:t>Verify that a player is able to complete a reasonably difficult final level in a fair amount of time.</w:t>
+              <w:t xml:space="preserve">Verify that a player </w:t>
+            </w:r>
+            <w:proofErr w:type="gramStart"/>
+            <w:r>
+              <w:rPr>
+                <w:rFonts w:ascii="Times New Roman" w:hAnsi="Times New Roman" w:cs="Times New Roman"/>
+                <w:sz w:val="24"/>
+                <w:szCs w:val="24"/>
+              </w:rPr>
+              <w:t>is able to</w:t>
+            </w:r>
+            <w:proofErr w:type="gramEnd"/>
+            <w:r>
+              <w:rPr>
+                <w:rFonts w:ascii="Times New Roman" w:hAnsi="Times New Roman" w:cs="Times New Roman"/>
+                <w:sz w:val="24"/>
+                <w:szCs w:val="24"/>
+              </w:rPr>
+              <w:t xml:space="preserve"> complete a reasonably difficult final level in a fair amount of time.</w:t>
             </w:r>
           </w:p>
         </w:tc>
@@ -10619,27 +12670,17 @@
                 <w:sz w:val="24"/>
                 <w:szCs w:val="24"/>
               </w:rPr>
-              <w:t>Pass (</w:t>
-            </w:r>
-            <w:r>
-              <w:rPr>
-                <w:rFonts w:ascii="Times New Roman" w:hAnsi="Times New Roman" w:cs="Times New Roman"/>
-                <w:b/>
-                <w:bCs/>
-                <w:sz w:val="24"/>
-                <w:szCs w:val="24"/>
-              </w:rPr>
-              <w:sym w:font="Wingdings" w:char="F0FC"/>
-            </w:r>
-            <w:r>
-              <w:rPr>
-                <w:rFonts w:ascii="Times New Roman" w:hAnsi="Times New Roman" w:cs="Times New Roman"/>
-                <w:b/>
-                <w:bCs/>
-                <w:sz w:val="24"/>
-                <w:szCs w:val="24"/>
-              </w:rPr>
-              <w:t>)</w:t>
+              <w:t>Pass</w:t>
+            </w:r>
+            <w:r>
+              <w:rPr>
+                <w:rFonts w:ascii="Times New Roman" w:hAnsi="Times New Roman" w:cs="Times New Roman"/>
+                <w:b/>
+                <w:bCs/>
+                <w:sz w:val="24"/>
+                <w:szCs w:val="24"/>
+              </w:rPr>
+              <w:t>/Fail</w:t>
             </w:r>
           </w:p>
         </w:tc>
@@ -10670,6 +12711,7 @@
                 <w:sz w:val="24"/>
                 <w:szCs w:val="24"/>
               </w:rPr>
+              <w:lastRenderedPageBreak/>
               <w:t>1</w:t>
             </w:r>
           </w:p>
@@ -11835,15 +13877,7 @@
                 <w:sz w:val="24"/>
                 <w:szCs w:val="24"/>
               </w:rPr>
-              <w:t>09/2</w:t>
-            </w:r>
-            <w:r>
-              <w:rPr>
-                <w:rFonts w:ascii="Times New Roman" w:hAnsi="Times New Roman" w:cs="Times New Roman"/>
-                <w:sz w:val="24"/>
-                <w:szCs w:val="24"/>
-              </w:rPr>
-              <w:t>9</w:t>
+              <w:t>10/26</w:t>
             </w:r>
             <w:r>
               <w:rPr>
@@ -12073,27 +14107,17 @@
                 <w:sz w:val="24"/>
                 <w:szCs w:val="24"/>
               </w:rPr>
-              <w:t>Pass (</w:t>
-            </w:r>
-            <w:r>
-              <w:rPr>
-                <w:rFonts w:ascii="Times New Roman" w:hAnsi="Times New Roman" w:cs="Times New Roman"/>
-                <w:b/>
-                <w:bCs/>
-                <w:sz w:val="24"/>
-                <w:szCs w:val="24"/>
-              </w:rPr>
-              <w:sym w:font="Wingdings" w:char="F0FC"/>
-            </w:r>
-            <w:r>
-              <w:rPr>
-                <w:rFonts w:ascii="Times New Roman" w:hAnsi="Times New Roman" w:cs="Times New Roman"/>
-                <w:b/>
-                <w:bCs/>
-                <w:sz w:val="24"/>
-                <w:szCs w:val="24"/>
-              </w:rPr>
-              <w:t>)</w:t>
+              <w:t>Pass</w:t>
+            </w:r>
+            <w:r>
+              <w:rPr>
+                <w:rFonts w:ascii="Times New Roman" w:hAnsi="Times New Roman" w:cs="Times New Roman"/>
+                <w:b/>
+                <w:bCs/>
+                <w:sz w:val="24"/>
+                <w:szCs w:val="24"/>
+              </w:rPr>
+              <w:t>/Fail</w:t>
             </w:r>
           </w:p>
         </w:tc>
@@ -12229,10 +14253,22 @@
             <w:pPr>
               <w:rPr>
                 <w:rFonts w:ascii="Times New Roman" w:hAnsi="Times New Roman" w:cs="Times New Roman"/>
-                <w:sz w:val="24"/>
-                <w:szCs w:val="24"/>
-              </w:rPr>
-            </w:pPr>
+                <w:b/>
+                <w:bCs/>
+                <w:sz w:val="24"/>
+                <w:szCs w:val="24"/>
+              </w:rPr>
+            </w:pPr>
+            <w:r>
+              <w:rPr>
+                <w:rFonts w:ascii="Times New Roman" w:hAnsi="Times New Roman" w:cs="Times New Roman"/>
+                <w:b/>
+                <w:bCs/>
+                <w:sz w:val="24"/>
+                <w:szCs w:val="24"/>
+              </w:rPr>
+              <w:t>Pass</w:t>
+            </w:r>
           </w:p>
         </w:tc>
       </w:tr>
@@ -12327,10 +14363,22 @@
             <w:pPr>
               <w:rPr>
                 <w:rFonts w:ascii="Times New Roman" w:hAnsi="Times New Roman" w:cs="Times New Roman"/>
-                <w:sz w:val="24"/>
-                <w:szCs w:val="24"/>
-              </w:rPr>
-            </w:pPr>
+                <w:b/>
+                <w:bCs/>
+                <w:sz w:val="24"/>
+                <w:szCs w:val="24"/>
+              </w:rPr>
+            </w:pPr>
+            <w:r>
+              <w:rPr>
+                <w:rFonts w:ascii="Times New Roman" w:hAnsi="Times New Roman" w:cs="Times New Roman"/>
+                <w:b/>
+                <w:bCs/>
+                <w:sz w:val="24"/>
+                <w:szCs w:val="24"/>
+              </w:rPr>
+              <w:t>Pass</w:t>
+            </w:r>
           </w:p>
         </w:tc>
       </w:tr>
@@ -12410,7 +14458,55 @@
                 <w:sz w:val="24"/>
                 <w:szCs w:val="24"/>
               </w:rPr>
-              <w:t>A mouse and a dog are displayed. The dog will shoot water at the cat.​</w:t>
+              <w:t xml:space="preserve">A </w:t>
+            </w:r>
+            <w:r>
+              <w:rPr>
+                <w:rFonts w:ascii="Times New Roman" w:hAnsi="Times New Roman" w:cs="Times New Roman"/>
+                <w:sz w:val="24"/>
+                <w:szCs w:val="24"/>
+              </w:rPr>
+              <w:t>dog and a squirrel</w:t>
+            </w:r>
+            <w:r>
+              <w:rPr>
+                <w:rFonts w:ascii="Times New Roman" w:hAnsi="Times New Roman" w:cs="Times New Roman"/>
+                <w:sz w:val="24"/>
+                <w:szCs w:val="24"/>
+              </w:rPr>
+              <w:t xml:space="preserve"> are displayed. The </w:t>
+            </w:r>
+            <w:r>
+              <w:rPr>
+                <w:rFonts w:ascii="Times New Roman" w:hAnsi="Times New Roman" w:cs="Times New Roman"/>
+                <w:sz w:val="24"/>
+                <w:szCs w:val="24"/>
+              </w:rPr>
+              <w:t>squirrel</w:t>
+            </w:r>
+            <w:r>
+              <w:rPr>
+                <w:rFonts w:ascii="Times New Roman" w:hAnsi="Times New Roman" w:cs="Times New Roman"/>
+                <w:sz w:val="24"/>
+                <w:szCs w:val="24"/>
+              </w:rPr>
+              <w:t xml:space="preserve"> will shoot </w:t>
+            </w:r>
+            <w:r>
+              <w:rPr>
+                <w:rFonts w:ascii="Times New Roman" w:hAnsi="Times New Roman" w:cs="Times New Roman"/>
+                <w:sz w:val="24"/>
+                <w:szCs w:val="24"/>
+              </w:rPr>
+              <w:t>acorns</w:t>
+            </w:r>
+            <w:r>
+              <w:rPr>
+                <w:rFonts w:ascii="Times New Roman" w:hAnsi="Times New Roman" w:cs="Times New Roman"/>
+                <w:sz w:val="24"/>
+                <w:szCs w:val="24"/>
+              </w:rPr>
+              <w:t xml:space="preserve"> at the cat.​</w:t>
             </w:r>
           </w:p>
         </w:tc>
@@ -12425,10 +14521,22 @@
             <w:pPr>
               <w:rPr>
                 <w:rFonts w:ascii="Times New Roman" w:hAnsi="Times New Roman" w:cs="Times New Roman"/>
-                <w:sz w:val="24"/>
-                <w:szCs w:val="24"/>
-              </w:rPr>
-            </w:pPr>
+                <w:b/>
+                <w:bCs/>
+                <w:sz w:val="24"/>
+                <w:szCs w:val="24"/>
+              </w:rPr>
+            </w:pPr>
+            <w:r>
+              <w:rPr>
+                <w:rFonts w:ascii="Times New Roman" w:hAnsi="Times New Roman" w:cs="Times New Roman"/>
+                <w:b/>
+                <w:bCs/>
+                <w:sz w:val="24"/>
+                <w:szCs w:val="24"/>
+              </w:rPr>
+              <w:t>Pass</w:t>
+            </w:r>
           </w:p>
         </w:tc>
       </w:tr>
@@ -12523,10 +14631,22 @@
             <w:pPr>
               <w:rPr>
                 <w:rFonts w:ascii="Times New Roman" w:hAnsi="Times New Roman" w:cs="Times New Roman"/>
-                <w:sz w:val="24"/>
-                <w:szCs w:val="24"/>
-              </w:rPr>
-            </w:pPr>
+                <w:b/>
+                <w:bCs/>
+                <w:sz w:val="24"/>
+                <w:szCs w:val="24"/>
+              </w:rPr>
+            </w:pPr>
+            <w:r>
+              <w:rPr>
+                <w:rFonts w:ascii="Times New Roman" w:hAnsi="Times New Roman" w:cs="Times New Roman"/>
+                <w:b/>
+                <w:bCs/>
+                <w:sz w:val="24"/>
+                <w:szCs w:val="24"/>
+              </w:rPr>
+              <w:t>Pass</w:t>
+            </w:r>
           </w:p>
         </w:tc>
       </w:tr>
@@ -12592,6 +14712,24 @@
               </w:rPr>
               <w:t>Tester:</w:t>
             </w:r>
+            <w:r>
+              <w:rPr>
+                <w:rFonts w:ascii="Times New Roman" w:hAnsi="Times New Roman" w:cs="Times New Roman"/>
+                <w:b/>
+                <w:bCs/>
+                <w:sz w:val="24"/>
+                <w:szCs w:val="24"/>
+              </w:rPr>
+              <w:t xml:space="preserve"> </w:t>
+            </w:r>
+            <w:r>
+              <w:rPr>
+                <w:rFonts w:ascii="Times New Roman" w:hAnsi="Times New Roman" w:cs="Times New Roman"/>
+                <w:sz w:val="24"/>
+                <w:szCs w:val="24"/>
+              </w:rPr>
+              <w:t>Matthew Merritt</w:t>
+            </w:r>
           </w:p>
         </w:tc>
         <w:tc>
@@ -12623,6 +14761,24 @@
               </w:rPr>
               <w:t>Date of test:</w:t>
             </w:r>
+            <w:r>
+              <w:rPr>
+                <w:rFonts w:ascii="Times New Roman" w:hAnsi="Times New Roman" w:cs="Times New Roman"/>
+                <w:b/>
+                <w:bCs/>
+                <w:sz w:val="24"/>
+                <w:szCs w:val="24"/>
+              </w:rPr>
+              <w:t xml:space="preserve"> </w:t>
+            </w:r>
+            <w:r>
+              <w:rPr>
+                <w:rFonts w:ascii="Times New Roman" w:hAnsi="Times New Roman" w:cs="Times New Roman"/>
+                <w:sz w:val="24"/>
+                <w:szCs w:val="24"/>
+              </w:rPr>
+              <w:t>10/26/2021</w:t>
+            </w:r>
           </w:p>
         </w:tc>
         <w:tc>
@@ -12637,8 +14793,6 @@
             <w:pPr>
               <w:rPr>
                 <w:rFonts w:ascii="Times New Roman" w:hAnsi="Times New Roman" w:cs="Times New Roman"/>
-                <w:b/>
-                <w:bCs/>
                 <w:sz w:val="24"/>
                 <w:szCs w:val="24"/>
               </w:rPr>
@@ -12652,6 +14806,24 @@
                 <w:szCs w:val="24"/>
               </w:rPr>
               <w:t>Test result (P/F):</w:t>
+            </w:r>
+            <w:r>
+              <w:rPr>
+                <w:rFonts w:ascii="Times New Roman" w:hAnsi="Times New Roman" w:cs="Times New Roman"/>
+                <w:b/>
+                <w:bCs/>
+                <w:sz w:val="24"/>
+                <w:szCs w:val="24"/>
+              </w:rPr>
+              <w:t xml:space="preserve"> </w:t>
+            </w:r>
+            <w:r>
+              <w:rPr>
+                <w:rFonts w:ascii="Times New Roman" w:hAnsi="Times New Roman" w:cs="Times New Roman"/>
+                <w:sz w:val="24"/>
+                <w:szCs w:val="24"/>
+              </w:rPr>
+              <w:t>Pass</w:t>
             </w:r>
           </w:p>
         </w:tc>
@@ -12666,22 +14838,37 @@
             <w:pPr>
               <w:rPr>
                 <w:rFonts w:ascii="Times New Roman" w:hAnsi="Times New Roman" w:cs="Times New Roman"/>
-                <w:b/>
-                <w:bCs/>
-                <w:sz w:val="24"/>
-                <w:szCs w:val="24"/>
-              </w:rPr>
-            </w:pPr>
-            <w:r>
-              <w:rPr>
-                <w:rFonts w:ascii="Times New Roman" w:hAnsi="Times New Roman" w:cs="Times New Roman"/>
-                <w:b/>
-                <w:bCs/>
-                <w:sz w:val="24"/>
-                <w:szCs w:val="24"/>
-              </w:rPr>
-              <w:lastRenderedPageBreak/>
+                <w:sz w:val="24"/>
+                <w:szCs w:val="24"/>
+              </w:rPr>
+            </w:pPr>
+            <w:r>
+              <w:rPr>
+                <w:rFonts w:ascii="Times New Roman" w:hAnsi="Times New Roman" w:cs="Times New Roman"/>
+                <w:b/>
+                <w:bCs/>
+                <w:sz w:val="24"/>
+                <w:szCs w:val="24"/>
+              </w:rPr>
               <w:t>Notes:</w:t>
+            </w:r>
+            <w:r>
+              <w:rPr>
+                <w:rFonts w:ascii="Times New Roman" w:hAnsi="Times New Roman" w:cs="Times New Roman"/>
+                <w:b/>
+                <w:bCs/>
+                <w:sz w:val="24"/>
+                <w:szCs w:val="24"/>
+              </w:rPr>
+              <w:t xml:space="preserve"> </w:t>
+            </w:r>
+            <w:r>
+              <w:rPr>
+                <w:rFonts w:ascii="Times New Roman" w:hAnsi="Times New Roman" w:cs="Times New Roman"/>
+                <w:sz w:val="24"/>
+                <w:szCs w:val="24"/>
+              </w:rPr>
+              <w:t>The new sprites all appear in game and help to make things feel more coherent. Additionally, the new sprites did not negatively impact the function of any game elements.</w:t>
             </w:r>
           </w:p>
         </w:tc>
@@ -12736,6 +14923,7 @@
                 <w:sz w:val="24"/>
                 <w:szCs w:val="24"/>
               </w:rPr>
+              <w:lastRenderedPageBreak/>
               <w:t>Test Case Information</w:t>
             </w:r>
           </w:p>
@@ -13265,27 +15453,17 @@
                 <w:sz w:val="24"/>
                 <w:szCs w:val="24"/>
               </w:rPr>
-              <w:t>Pass (</w:t>
-            </w:r>
-            <w:r>
-              <w:rPr>
-                <w:rFonts w:ascii="Times New Roman" w:hAnsi="Times New Roman" w:cs="Times New Roman"/>
-                <w:b/>
-                <w:bCs/>
-                <w:sz w:val="24"/>
-                <w:szCs w:val="24"/>
-              </w:rPr>
-              <w:sym w:font="Wingdings" w:char="F0FC"/>
-            </w:r>
-            <w:r>
-              <w:rPr>
-                <w:rFonts w:ascii="Times New Roman" w:hAnsi="Times New Roman" w:cs="Times New Roman"/>
-                <w:b/>
-                <w:bCs/>
-                <w:sz w:val="24"/>
-                <w:szCs w:val="24"/>
-              </w:rPr>
-              <w:t>)</w:t>
+              <w:t>Pass</w:t>
+            </w:r>
+            <w:r>
+              <w:rPr>
+                <w:rFonts w:ascii="Times New Roman" w:hAnsi="Times New Roman" w:cs="Times New Roman"/>
+                <w:b/>
+                <w:bCs/>
+                <w:sz w:val="24"/>
+                <w:szCs w:val="24"/>
+              </w:rPr>
+              <w:t>/Fail</w:t>
             </w:r>
           </w:p>
         </w:tc>

</xml_diff>

<commit_message>
added new test cases for animation bug, mute button, and lingering attack bug
</commit_message>
<xml_diff>
--- a/TeamResources/Test Cases.docx
+++ b/TeamResources/Test Cases.docx
@@ -2937,23 +2937,7 @@
                 <w:sz w:val="24"/>
                 <w:szCs w:val="24"/>
               </w:rPr>
-              <w:t xml:space="preserve"> 10/</w:t>
-            </w:r>
-            <w:r>
-              <w:rPr>
-                <w:rFonts w:ascii="Times New Roman" w:hAnsi="Times New Roman" w:cs="Times New Roman"/>
-                <w:sz w:val="24"/>
-                <w:szCs w:val="24"/>
-              </w:rPr>
-              <w:t>26</w:t>
-            </w:r>
-            <w:r>
-              <w:rPr>
-                <w:rFonts w:ascii="Times New Roman" w:hAnsi="Times New Roman" w:cs="Times New Roman"/>
-                <w:sz w:val="24"/>
-                <w:szCs w:val="24"/>
-              </w:rPr>
-              <w:t>/2021</w:t>
+              <w:t xml:space="preserve"> 10/26/2021</w:t>
             </w:r>
           </w:p>
         </w:tc>
@@ -10598,15 +10582,7 @@
                 <w:sz w:val="24"/>
                 <w:szCs w:val="24"/>
               </w:rPr>
-              <w:t>10/26</w:t>
-            </w:r>
-            <w:r>
-              <w:rPr>
-                <w:rFonts w:ascii="Times New Roman" w:hAnsi="Times New Roman" w:cs="Times New Roman"/>
-                <w:sz w:val="24"/>
-                <w:szCs w:val="24"/>
-              </w:rPr>
-              <w:t>/2021</w:t>
+              <w:t>10/26/2021</w:t>
             </w:r>
           </w:p>
         </w:tc>
@@ -10846,17 +10822,7 @@
                 <w:sz w:val="24"/>
                 <w:szCs w:val="24"/>
               </w:rPr>
-              <w:t>Pass</w:t>
-            </w:r>
-            <w:r>
-              <w:rPr>
-                <w:rFonts w:ascii="Times New Roman" w:hAnsi="Times New Roman" w:cs="Times New Roman"/>
-                <w:b/>
-                <w:bCs/>
-                <w:sz w:val="24"/>
-                <w:szCs w:val="24"/>
-              </w:rPr>
-              <w:t>/Fail</w:t>
+              <w:t>Pass/Fail</w:t>
             </w:r>
           </w:p>
         </w:tc>
@@ -11947,17 +11913,7 @@
                 <w:sz w:val="24"/>
                 <w:szCs w:val="24"/>
               </w:rPr>
-              <w:t>Date of test:</w:t>
-            </w:r>
-            <w:r>
-              <w:rPr>
-                <w:rFonts w:ascii="Times New Roman" w:hAnsi="Times New Roman" w:cs="Times New Roman"/>
-                <w:b/>
-                <w:bCs/>
-                <w:sz w:val="24"/>
-                <w:szCs w:val="24"/>
-              </w:rPr>
-              <w:t xml:space="preserve"> </w:t>
+              <w:t xml:space="preserve">Date of test: </w:t>
             </w:r>
             <w:r>
               <w:rPr>
@@ -16310,6 +16266,4245 @@
         </w:tc>
       </w:tr>
     </w:tbl>
+    <w:p/>
+    <w:tbl>
+      <w:tblPr>
+        <w:tblStyle w:val="TableGrid"/>
+        <w:tblW w:w="0" w:type="auto"/>
+        <w:tblLook w:val="04A0" w:firstRow="1" w:lastRow="0" w:firstColumn="1" w:lastColumn="0" w:noHBand="0" w:noVBand="1"/>
+      </w:tblPr>
+      <w:tblGrid>
+        <w:gridCol w:w="670"/>
+        <w:gridCol w:w="1074"/>
+        <w:gridCol w:w="895"/>
+        <w:gridCol w:w="1967"/>
+        <w:gridCol w:w="1254"/>
+        <w:gridCol w:w="2325"/>
+        <w:gridCol w:w="1165"/>
+      </w:tblGrid>
+      <w:tr>
+        <w:tc>
+          <w:tcPr>
+            <w:tcW w:w="9350" w:type="dxa"/>
+            <w:gridSpan w:val="7"/>
+            <w:tcBorders>
+              <w:bottom w:val="single" w:sz="4" w:space="0" w:color="auto"/>
+            </w:tcBorders>
+          </w:tcPr>
+          <w:p>
+            <w:pPr>
+              <w:jc w:val="center"/>
+              <w:rPr>
+                <w:rFonts w:ascii="Times New Roman" w:hAnsi="Times New Roman" w:cs="Times New Roman"/>
+                <w:b/>
+                <w:bCs/>
+                <w:sz w:val="24"/>
+                <w:szCs w:val="24"/>
+              </w:rPr>
+            </w:pPr>
+            <w:r>
+              <w:rPr>
+                <w:rFonts w:ascii="Times New Roman" w:hAnsi="Times New Roman" w:cs="Times New Roman"/>
+                <w:b/>
+                <w:bCs/>
+                <w:sz w:val="24"/>
+                <w:szCs w:val="24"/>
+              </w:rPr>
+              <w:t>Test Case Information</w:t>
+            </w:r>
+          </w:p>
+        </w:tc>
+      </w:tr>
+      <w:tr>
+        <w:tc>
+          <w:tcPr>
+            <w:tcW w:w="2639" w:type="dxa"/>
+            <w:gridSpan w:val="3"/>
+            <w:tcBorders>
+              <w:right w:val="nil"/>
+            </w:tcBorders>
+          </w:tcPr>
+          <w:p>
+            <w:pPr>
+              <w:rPr>
+                <w:rFonts w:ascii="Times New Roman" w:hAnsi="Times New Roman" w:cs="Times New Roman"/>
+                <w:b/>
+                <w:bCs/>
+                <w:sz w:val="24"/>
+                <w:szCs w:val="24"/>
+              </w:rPr>
+            </w:pPr>
+            <w:r>
+              <w:rPr>
+                <w:rFonts w:ascii="Times New Roman" w:hAnsi="Times New Roman" w:cs="Times New Roman"/>
+                <w:b/>
+                <w:bCs/>
+                <w:sz w:val="24"/>
+                <w:szCs w:val="24"/>
+              </w:rPr>
+              <w:t xml:space="preserve">Test name </w:t>
+            </w:r>
+          </w:p>
+        </w:tc>
+        <w:tc>
+          <w:tcPr>
+            <w:tcW w:w="6711" w:type="dxa"/>
+            <w:gridSpan w:val="4"/>
+            <w:tcBorders>
+              <w:left w:val="nil"/>
+            </w:tcBorders>
+          </w:tcPr>
+          <w:p>
+            <w:pPr>
+              <w:rPr>
+                <w:rFonts w:ascii="Times New Roman" w:hAnsi="Times New Roman" w:cs="Times New Roman"/>
+                <w:sz w:val="24"/>
+                <w:szCs w:val="24"/>
+              </w:rPr>
+            </w:pPr>
+            <w:r>
+              <w:rPr>
+                <w:rFonts w:ascii="Times New Roman" w:hAnsi="Times New Roman" w:cs="Times New Roman"/>
+                <w:sz w:val="24"/>
+                <w:szCs w:val="24"/>
+              </w:rPr>
+              <w:t>Animation Issues Bug</w:t>
+            </w:r>
+          </w:p>
+        </w:tc>
+      </w:tr>
+      <w:tr>
+        <w:tc>
+          <w:tcPr>
+            <w:tcW w:w="2639" w:type="dxa"/>
+            <w:gridSpan w:val="3"/>
+            <w:tcBorders>
+              <w:right w:val="nil"/>
+            </w:tcBorders>
+          </w:tcPr>
+          <w:p>
+            <w:pPr>
+              <w:rPr>
+                <w:rFonts w:ascii="Times New Roman" w:hAnsi="Times New Roman" w:cs="Times New Roman"/>
+                <w:b/>
+                <w:bCs/>
+                <w:sz w:val="24"/>
+                <w:szCs w:val="24"/>
+              </w:rPr>
+            </w:pPr>
+            <w:r>
+              <w:rPr>
+                <w:rFonts w:ascii="Times New Roman" w:hAnsi="Times New Roman" w:cs="Times New Roman"/>
+                <w:b/>
+                <w:bCs/>
+                <w:sz w:val="24"/>
+                <w:szCs w:val="24"/>
+              </w:rPr>
+              <w:t>Owner of test</w:t>
+            </w:r>
+          </w:p>
+        </w:tc>
+        <w:tc>
+          <w:tcPr>
+            <w:tcW w:w="6711" w:type="dxa"/>
+            <w:gridSpan w:val="4"/>
+            <w:tcBorders>
+              <w:left w:val="nil"/>
+            </w:tcBorders>
+          </w:tcPr>
+          <w:p>
+            <w:pPr>
+              <w:rPr>
+                <w:rFonts w:ascii="Times New Roman" w:hAnsi="Times New Roman" w:cs="Times New Roman"/>
+                <w:sz w:val="24"/>
+                <w:szCs w:val="24"/>
+              </w:rPr>
+            </w:pPr>
+            <w:r>
+              <w:rPr>
+                <w:rFonts w:ascii="Times New Roman" w:hAnsi="Times New Roman" w:cs="Times New Roman"/>
+                <w:sz w:val="24"/>
+                <w:szCs w:val="24"/>
+              </w:rPr>
+              <w:t>Priscilla Esteves</w:t>
+            </w:r>
+          </w:p>
+        </w:tc>
+      </w:tr>
+      <w:tr>
+        <w:tc>
+          <w:tcPr>
+            <w:tcW w:w="2639" w:type="dxa"/>
+            <w:gridSpan w:val="3"/>
+            <w:tcBorders>
+              <w:right w:val="nil"/>
+            </w:tcBorders>
+          </w:tcPr>
+          <w:p>
+            <w:pPr>
+              <w:rPr>
+                <w:rFonts w:ascii="Times New Roman" w:hAnsi="Times New Roman" w:cs="Times New Roman"/>
+                <w:b/>
+                <w:bCs/>
+                <w:sz w:val="24"/>
+                <w:szCs w:val="24"/>
+              </w:rPr>
+            </w:pPr>
+            <w:r>
+              <w:rPr>
+                <w:rFonts w:ascii="Times New Roman" w:hAnsi="Times New Roman" w:cs="Times New Roman"/>
+                <w:b/>
+                <w:bCs/>
+                <w:sz w:val="24"/>
+                <w:szCs w:val="24"/>
+              </w:rPr>
+              <w:t>Test case ID</w:t>
+            </w:r>
+          </w:p>
+        </w:tc>
+        <w:tc>
+          <w:tcPr>
+            <w:tcW w:w="6711" w:type="dxa"/>
+            <w:gridSpan w:val="4"/>
+            <w:tcBorders>
+              <w:left w:val="nil"/>
+            </w:tcBorders>
+          </w:tcPr>
+          <w:p>
+            <w:pPr>
+              <w:rPr>
+                <w:rFonts w:ascii="Times New Roman" w:hAnsi="Times New Roman" w:cs="Times New Roman"/>
+                <w:sz w:val="24"/>
+                <w:szCs w:val="24"/>
+              </w:rPr>
+            </w:pPr>
+            <w:r>
+              <w:rPr>
+                <w:rFonts w:ascii="Times New Roman" w:hAnsi="Times New Roman" w:cs="Times New Roman"/>
+                <w:sz w:val="24"/>
+                <w:szCs w:val="24"/>
+              </w:rPr>
+              <w:t>M11</w:t>
+            </w:r>
+          </w:p>
+        </w:tc>
+      </w:tr>
+      <w:tr>
+        <w:tc>
+          <w:tcPr>
+            <w:tcW w:w="2639" w:type="dxa"/>
+            <w:gridSpan w:val="3"/>
+            <w:tcBorders>
+              <w:right w:val="nil"/>
+            </w:tcBorders>
+          </w:tcPr>
+          <w:p>
+            <w:pPr>
+              <w:rPr>
+                <w:rFonts w:ascii="Times New Roman" w:hAnsi="Times New Roman" w:cs="Times New Roman"/>
+                <w:b/>
+                <w:bCs/>
+                <w:sz w:val="24"/>
+                <w:szCs w:val="24"/>
+              </w:rPr>
+            </w:pPr>
+            <w:r>
+              <w:rPr>
+                <w:rFonts w:ascii="Times New Roman" w:hAnsi="Times New Roman" w:cs="Times New Roman"/>
+                <w:b/>
+                <w:bCs/>
+                <w:sz w:val="24"/>
+                <w:szCs w:val="24"/>
+              </w:rPr>
+              <w:t>Date of last revision</w:t>
+            </w:r>
+          </w:p>
+        </w:tc>
+        <w:tc>
+          <w:tcPr>
+            <w:tcW w:w="6711" w:type="dxa"/>
+            <w:gridSpan w:val="4"/>
+            <w:tcBorders>
+              <w:left w:val="nil"/>
+            </w:tcBorders>
+          </w:tcPr>
+          <w:p>
+            <w:pPr>
+              <w:rPr>
+                <w:rFonts w:ascii="Times New Roman" w:hAnsi="Times New Roman" w:cs="Times New Roman"/>
+                <w:sz w:val="24"/>
+                <w:szCs w:val="24"/>
+              </w:rPr>
+            </w:pPr>
+            <w:r>
+              <w:rPr>
+                <w:rFonts w:ascii="Times New Roman" w:hAnsi="Times New Roman" w:cs="Times New Roman"/>
+                <w:sz w:val="24"/>
+                <w:szCs w:val="24"/>
+              </w:rPr>
+              <w:t>11/4/2021</w:t>
+            </w:r>
+          </w:p>
+        </w:tc>
+      </w:tr>
+      <w:tr>
+        <w:tc>
+          <w:tcPr>
+            <w:tcW w:w="2639" w:type="dxa"/>
+            <w:gridSpan w:val="3"/>
+            <w:tcBorders>
+              <w:right w:val="nil"/>
+            </w:tcBorders>
+          </w:tcPr>
+          <w:p>
+            <w:pPr>
+              <w:rPr>
+                <w:rFonts w:ascii="Times New Roman" w:hAnsi="Times New Roman" w:cs="Times New Roman"/>
+                <w:b/>
+                <w:bCs/>
+                <w:sz w:val="24"/>
+                <w:szCs w:val="24"/>
+              </w:rPr>
+            </w:pPr>
+            <w:r>
+              <w:rPr>
+                <w:rFonts w:ascii="Times New Roman" w:hAnsi="Times New Roman" w:cs="Times New Roman"/>
+                <w:b/>
+                <w:bCs/>
+                <w:sz w:val="24"/>
+                <w:szCs w:val="24"/>
+              </w:rPr>
+              <w:t>Test objective</w:t>
+            </w:r>
+          </w:p>
+        </w:tc>
+        <w:tc>
+          <w:tcPr>
+            <w:tcW w:w="6711" w:type="dxa"/>
+            <w:gridSpan w:val="4"/>
+            <w:tcBorders>
+              <w:left w:val="nil"/>
+            </w:tcBorders>
+          </w:tcPr>
+          <w:p>
+            <w:pPr>
+              <w:rPr>
+                <w:rFonts w:ascii="Times New Roman" w:hAnsi="Times New Roman" w:cs="Times New Roman"/>
+                <w:sz w:val="24"/>
+                <w:szCs w:val="24"/>
+              </w:rPr>
+            </w:pPr>
+            <w:r>
+              <w:rPr>
+                <w:rFonts w:ascii="Times New Roman" w:hAnsi="Times New Roman" w:cs="Times New Roman"/>
+                <w:sz w:val="24"/>
+                <w:szCs w:val="24"/>
+              </w:rPr>
+              <w:t>Verify that the player displays the proper animations when standing still, walking, and shooting projectiles.</w:t>
+            </w:r>
+          </w:p>
+        </w:tc>
+      </w:tr>
+      <w:tr>
+        <w:tc>
+          <w:tcPr>
+            <w:tcW w:w="9350" w:type="dxa"/>
+            <w:gridSpan w:val="7"/>
+            <w:tcBorders>
+              <w:bottom w:val="single" w:sz="4" w:space="0" w:color="auto"/>
+            </w:tcBorders>
+          </w:tcPr>
+          <w:p>
+            <w:pPr>
+              <w:jc w:val="center"/>
+              <w:rPr>
+                <w:rFonts w:ascii="Times New Roman" w:hAnsi="Times New Roman" w:cs="Times New Roman"/>
+                <w:b/>
+                <w:bCs/>
+                <w:sz w:val="24"/>
+                <w:szCs w:val="24"/>
+              </w:rPr>
+            </w:pPr>
+            <w:r>
+              <w:rPr>
+                <w:rFonts w:ascii="Times New Roman" w:hAnsi="Times New Roman" w:cs="Times New Roman"/>
+                <w:b/>
+                <w:bCs/>
+                <w:sz w:val="24"/>
+                <w:szCs w:val="24"/>
+              </w:rPr>
+              <w:t>Test Procedure</w:t>
+            </w:r>
+          </w:p>
+        </w:tc>
+      </w:tr>
+      <w:tr>
+        <w:tc>
+          <w:tcPr>
+            <w:tcW w:w="670" w:type="dxa"/>
+            <w:tcBorders>
+              <w:right w:val="nil"/>
+            </w:tcBorders>
+          </w:tcPr>
+          <w:p>
+            <w:pPr>
+              <w:rPr>
+                <w:rFonts w:ascii="Times New Roman" w:hAnsi="Times New Roman" w:cs="Times New Roman"/>
+                <w:b/>
+                <w:bCs/>
+                <w:sz w:val="24"/>
+                <w:szCs w:val="24"/>
+              </w:rPr>
+            </w:pPr>
+            <w:r>
+              <w:rPr>
+                <w:rFonts w:ascii="Times New Roman" w:hAnsi="Times New Roman" w:cs="Times New Roman"/>
+                <w:b/>
+                <w:bCs/>
+                <w:sz w:val="24"/>
+                <w:szCs w:val="24"/>
+              </w:rPr>
+              <w:t>Step</w:t>
+            </w:r>
+          </w:p>
+        </w:tc>
+        <w:tc>
+          <w:tcPr>
+            <w:tcW w:w="3936" w:type="dxa"/>
+            <w:gridSpan w:val="3"/>
+            <w:tcBorders>
+              <w:left w:val="nil"/>
+              <w:right w:val="nil"/>
+            </w:tcBorders>
+          </w:tcPr>
+          <w:p>
+            <w:pPr>
+              <w:rPr>
+                <w:rFonts w:ascii="Times New Roman" w:hAnsi="Times New Roman" w:cs="Times New Roman"/>
+                <w:b/>
+                <w:bCs/>
+                <w:sz w:val="24"/>
+                <w:szCs w:val="24"/>
+              </w:rPr>
+            </w:pPr>
+            <w:r>
+              <w:rPr>
+                <w:rFonts w:ascii="Times New Roman" w:hAnsi="Times New Roman" w:cs="Times New Roman"/>
+                <w:b/>
+                <w:bCs/>
+                <w:sz w:val="24"/>
+                <w:szCs w:val="24"/>
+              </w:rPr>
+              <w:t>Action</w:t>
+            </w:r>
+          </w:p>
+        </w:tc>
+        <w:tc>
+          <w:tcPr>
+            <w:tcW w:w="3579" w:type="dxa"/>
+            <w:gridSpan w:val="2"/>
+            <w:tcBorders>
+              <w:left w:val="nil"/>
+              <w:right w:val="nil"/>
+            </w:tcBorders>
+          </w:tcPr>
+          <w:p>
+            <w:pPr>
+              <w:rPr>
+                <w:rFonts w:ascii="Times New Roman" w:hAnsi="Times New Roman" w:cs="Times New Roman"/>
+                <w:b/>
+                <w:bCs/>
+                <w:sz w:val="24"/>
+                <w:szCs w:val="24"/>
+              </w:rPr>
+            </w:pPr>
+            <w:r>
+              <w:rPr>
+                <w:rFonts w:ascii="Times New Roman" w:hAnsi="Times New Roman" w:cs="Times New Roman"/>
+                <w:b/>
+                <w:bCs/>
+                <w:sz w:val="24"/>
+                <w:szCs w:val="24"/>
+              </w:rPr>
+              <w:t>Expected Result</w:t>
+            </w:r>
+          </w:p>
+        </w:tc>
+        <w:tc>
+          <w:tcPr>
+            <w:tcW w:w="1165" w:type="dxa"/>
+            <w:tcBorders>
+              <w:left w:val="nil"/>
+            </w:tcBorders>
+          </w:tcPr>
+          <w:p>
+            <w:pPr>
+              <w:rPr>
+                <w:rFonts w:ascii="Times New Roman" w:eastAsia="Arial" w:hAnsi="Times New Roman" w:cs="Times New Roman"/>
+                <w:b/>
+                <w:bCs/>
+                <w:sz w:val="24"/>
+                <w:szCs w:val="24"/>
+                <w:lang w:eastAsia="ja-JP"/>
+              </w:rPr>
+            </w:pPr>
+            <w:r>
+              <w:rPr>
+                <w:rFonts w:ascii="Times New Roman" w:hAnsi="Times New Roman" w:cs="Times New Roman"/>
+                <w:b/>
+                <w:bCs/>
+                <w:sz w:val="24"/>
+                <w:szCs w:val="24"/>
+              </w:rPr>
+              <w:t>Pass</w:t>
+            </w:r>
+            <w:r>
+              <w:rPr>
+                <w:rFonts w:ascii="Times New Roman" w:hAnsi="Times New Roman" w:cs="Times New Roman"/>
+                <w:b/>
+                <w:bCs/>
+                <w:sz w:val="24"/>
+                <w:szCs w:val="24"/>
+              </w:rPr>
+              <w:t>/Fail</w:t>
+            </w:r>
+          </w:p>
+        </w:tc>
+      </w:tr>
+      <w:tr>
+        <w:tc>
+          <w:tcPr>
+            <w:tcW w:w="670" w:type="dxa"/>
+            <w:tcBorders>
+              <w:right w:val="nil"/>
+            </w:tcBorders>
+          </w:tcPr>
+          <w:p>
+            <w:pPr>
+              <w:rPr>
+                <w:rFonts w:ascii="Times New Roman" w:hAnsi="Times New Roman" w:cs="Times New Roman"/>
+                <w:sz w:val="24"/>
+                <w:szCs w:val="24"/>
+              </w:rPr>
+            </w:pPr>
+            <w:r>
+              <w:rPr>
+                <w:rFonts w:ascii="Times New Roman" w:hAnsi="Times New Roman" w:cs="Times New Roman"/>
+                <w:sz w:val="24"/>
+                <w:szCs w:val="24"/>
+              </w:rPr>
+              <w:t>1</w:t>
+            </w:r>
+          </w:p>
+        </w:tc>
+        <w:tc>
+          <w:tcPr>
+            <w:tcW w:w="3936" w:type="dxa"/>
+            <w:gridSpan w:val="3"/>
+            <w:tcBorders>
+              <w:left w:val="nil"/>
+              <w:right w:val="nil"/>
+            </w:tcBorders>
+          </w:tcPr>
+          <w:p>
+            <w:pPr>
+              <w:rPr>
+                <w:rFonts w:ascii="Times New Roman" w:hAnsi="Times New Roman" w:cs="Times New Roman"/>
+                <w:sz w:val="24"/>
+                <w:szCs w:val="24"/>
+              </w:rPr>
+            </w:pPr>
+            <w:r>
+              <w:rPr>
+                <w:rFonts w:ascii="Times New Roman" w:hAnsi="Times New Roman" w:cs="Times New Roman"/>
+                <w:sz w:val="24"/>
+                <w:szCs w:val="24"/>
+              </w:rPr>
+              <w:t>Run the game, then s</w:t>
+            </w:r>
+            <w:r>
+              <w:rPr>
+                <w:rFonts w:ascii="Times New Roman" w:hAnsi="Times New Roman" w:cs="Times New Roman"/>
+                <w:sz w:val="24"/>
+                <w:szCs w:val="24"/>
+              </w:rPr>
+              <w:t xml:space="preserve">elect “Play Game” by pressing </w:t>
+            </w:r>
+            <w:r>
+              <w:rPr>
+                <w:rFonts w:ascii="Times New Roman" w:hAnsi="Times New Roman" w:cs="Times New Roman"/>
+                <w:sz w:val="24"/>
+                <w:szCs w:val="24"/>
+              </w:rPr>
+              <w:t>“</w:t>
+            </w:r>
+            <w:r>
+              <w:rPr>
+                <w:rFonts w:ascii="Times New Roman" w:hAnsi="Times New Roman" w:cs="Times New Roman"/>
+                <w:sz w:val="24"/>
+                <w:szCs w:val="24"/>
+              </w:rPr>
+              <w:t>Enter.</w:t>
+            </w:r>
+            <w:r>
+              <w:rPr>
+                <w:rFonts w:ascii="Times New Roman" w:hAnsi="Times New Roman" w:cs="Times New Roman"/>
+                <w:sz w:val="24"/>
+                <w:szCs w:val="24"/>
+              </w:rPr>
+              <w:t>”</w:t>
+            </w:r>
+          </w:p>
+        </w:tc>
+        <w:tc>
+          <w:tcPr>
+            <w:tcW w:w="3579" w:type="dxa"/>
+            <w:gridSpan w:val="2"/>
+            <w:tcBorders>
+              <w:left w:val="nil"/>
+              <w:right w:val="nil"/>
+            </w:tcBorders>
+          </w:tcPr>
+          <w:p>
+            <w:pPr>
+              <w:rPr>
+                <w:rFonts w:ascii="Times New Roman" w:hAnsi="Times New Roman" w:cs="Times New Roman"/>
+                <w:sz w:val="24"/>
+                <w:szCs w:val="24"/>
+              </w:rPr>
+            </w:pPr>
+            <w:r>
+              <w:rPr>
+                <w:rFonts w:ascii="Times New Roman" w:hAnsi="Times New Roman" w:cs="Times New Roman"/>
+                <w:sz w:val="24"/>
+                <w:szCs w:val="24"/>
+              </w:rPr>
+              <w:t>The application launches to a main menu and then t</w:t>
+            </w:r>
+            <w:r>
+              <w:rPr>
+                <w:rFonts w:ascii="Times New Roman" w:hAnsi="Times New Roman" w:cs="Times New Roman"/>
+                <w:sz w:val="24"/>
+                <w:szCs w:val="24"/>
+              </w:rPr>
+              <w:t>he first level is loaded.</w:t>
+            </w:r>
+          </w:p>
+        </w:tc>
+        <w:tc>
+          <w:tcPr>
+            <w:tcW w:w="1165" w:type="dxa"/>
+            <w:tcBorders>
+              <w:left w:val="nil"/>
+            </w:tcBorders>
+          </w:tcPr>
+          <w:p>
+            <w:pPr>
+              <w:rPr>
+                <w:rFonts w:ascii="Times New Roman" w:hAnsi="Times New Roman" w:cs="Times New Roman"/>
+                <w:b/>
+                <w:bCs/>
+                <w:sz w:val="24"/>
+                <w:szCs w:val="24"/>
+              </w:rPr>
+            </w:pPr>
+          </w:p>
+        </w:tc>
+      </w:tr>
+      <w:tr>
+        <w:tc>
+          <w:tcPr>
+            <w:tcW w:w="670" w:type="dxa"/>
+            <w:tcBorders>
+              <w:right w:val="nil"/>
+            </w:tcBorders>
+          </w:tcPr>
+          <w:p>
+            <w:pPr>
+              <w:rPr>
+                <w:rFonts w:ascii="Times New Roman" w:hAnsi="Times New Roman" w:cs="Times New Roman"/>
+                <w:sz w:val="24"/>
+                <w:szCs w:val="24"/>
+              </w:rPr>
+            </w:pPr>
+            <w:r>
+              <w:rPr>
+                <w:rFonts w:ascii="Times New Roman" w:hAnsi="Times New Roman" w:cs="Times New Roman"/>
+                <w:sz w:val="24"/>
+                <w:szCs w:val="24"/>
+              </w:rPr>
+              <w:t>2</w:t>
+            </w:r>
+          </w:p>
+        </w:tc>
+        <w:tc>
+          <w:tcPr>
+            <w:tcW w:w="3936" w:type="dxa"/>
+            <w:gridSpan w:val="3"/>
+            <w:tcBorders>
+              <w:left w:val="nil"/>
+              <w:right w:val="nil"/>
+            </w:tcBorders>
+          </w:tcPr>
+          <w:p>
+            <w:pPr>
+              <w:rPr>
+                <w:rFonts w:ascii="Times New Roman" w:hAnsi="Times New Roman" w:cs="Times New Roman"/>
+                <w:sz w:val="24"/>
+                <w:szCs w:val="24"/>
+              </w:rPr>
+            </w:pPr>
+            <w:r>
+              <w:rPr>
+                <w:rFonts w:ascii="Times New Roman" w:hAnsi="Times New Roman" w:cs="Times New Roman"/>
+                <w:sz w:val="24"/>
+                <w:szCs w:val="24"/>
+              </w:rPr>
+              <w:t>Press the left and right arrows at the same time</w:t>
+            </w:r>
+          </w:p>
+        </w:tc>
+        <w:tc>
+          <w:tcPr>
+            <w:tcW w:w="3579" w:type="dxa"/>
+            <w:gridSpan w:val="2"/>
+            <w:tcBorders>
+              <w:left w:val="nil"/>
+              <w:right w:val="nil"/>
+            </w:tcBorders>
+          </w:tcPr>
+          <w:p>
+            <w:pPr>
+              <w:rPr>
+                <w:rFonts w:ascii="Times New Roman" w:hAnsi="Times New Roman" w:cs="Times New Roman"/>
+                <w:sz w:val="24"/>
+                <w:szCs w:val="24"/>
+              </w:rPr>
+            </w:pPr>
+            <w:r>
+              <w:rPr>
+                <w:rFonts w:ascii="Times New Roman" w:hAnsi="Times New Roman" w:cs="Times New Roman"/>
+                <w:sz w:val="24"/>
+                <w:szCs w:val="24"/>
+              </w:rPr>
+              <w:t>The cat remains in place and the standing animation is played.</w:t>
+            </w:r>
+          </w:p>
+        </w:tc>
+        <w:tc>
+          <w:tcPr>
+            <w:tcW w:w="1165" w:type="dxa"/>
+            <w:tcBorders>
+              <w:left w:val="nil"/>
+            </w:tcBorders>
+          </w:tcPr>
+          <w:p>
+            <w:pPr>
+              <w:rPr>
+                <w:rFonts w:ascii="Times New Roman" w:hAnsi="Times New Roman" w:cs="Times New Roman"/>
+                <w:b/>
+                <w:bCs/>
+                <w:sz w:val="24"/>
+                <w:szCs w:val="24"/>
+              </w:rPr>
+            </w:pPr>
+          </w:p>
+        </w:tc>
+      </w:tr>
+      <w:tr>
+        <w:tc>
+          <w:tcPr>
+            <w:tcW w:w="670" w:type="dxa"/>
+            <w:tcBorders>
+              <w:right w:val="nil"/>
+            </w:tcBorders>
+          </w:tcPr>
+          <w:p>
+            <w:pPr>
+              <w:rPr>
+                <w:rFonts w:ascii="Times New Roman" w:hAnsi="Times New Roman" w:cs="Times New Roman"/>
+                <w:sz w:val="24"/>
+                <w:szCs w:val="24"/>
+              </w:rPr>
+            </w:pPr>
+            <w:r>
+              <w:rPr>
+                <w:rFonts w:ascii="Times New Roman" w:hAnsi="Times New Roman" w:cs="Times New Roman"/>
+                <w:sz w:val="24"/>
+                <w:szCs w:val="24"/>
+              </w:rPr>
+              <w:t>3</w:t>
+            </w:r>
+          </w:p>
+        </w:tc>
+        <w:tc>
+          <w:tcPr>
+            <w:tcW w:w="3936" w:type="dxa"/>
+            <w:gridSpan w:val="3"/>
+            <w:tcBorders>
+              <w:left w:val="nil"/>
+              <w:right w:val="nil"/>
+            </w:tcBorders>
+          </w:tcPr>
+          <w:p>
+            <w:pPr>
+              <w:rPr>
+                <w:rFonts w:ascii="Times New Roman" w:hAnsi="Times New Roman" w:cs="Times New Roman"/>
+                <w:sz w:val="24"/>
+                <w:szCs w:val="24"/>
+              </w:rPr>
+            </w:pPr>
+            <w:r>
+              <w:rPr>
+                <w:rFonts w:ascii="Times New Roman" w:hAnsi="Times New Roman" w:cs="Times New Roman"/>
+                <w:sz w:val="24"/>
+                <w:szCs w:val="24"/>
+              </w:rPr>
+              <w:t xml:space="preserve">Walk over the </w:t>
+            </w:r>
+            <w:r>
+              <w:rPr>
+                <w:rFonts w:ascii="Times New Roman" w:hAnsi="Times New Roman" w:cs="Times New Roman"/>
+                <w:sz w:val="24"/>
+                <w:szCs w:val="24"/>
+              </w:rPr>
+              <w:t>fish</w:t>
+            </w:r>
+            <w:r>
+              <w:rPr>
+                <w:rFonts w:ascii="Times New Roman" w:hAnsi="Times New Roman" w:cs="Times New Roman"/>
+                <w:sz w:val="24"/>
+                <w:szCs w:val="24"/>
+              </w:rPr>
+              <w:t>.</w:t>
+            </w:r>
+          </w:p>
+        </w:tc>
+        <w:tc>
+          <w:tcPr>
+            <w:tcW w:w="3579" w:type="dxa"/>
+            <w:gridSpan w:val="2"/>
+            <w:tcBorders>
+              <w:left w:val="nil"/>
+              <w:right w:val="nil"/>
+            </w:tcBorders>
+          </w:tcPr>
+          <w:p>
+            <w:pPr>
+              <w:rPr>
+                <w:rFonts w:ascii="Times New Roman" w:hAnsi="Times New Roman" w:cs="Times New Roman"/>
+                <w:sz w:val="24"/>
+                <w:szCs w:val="24"/>
+              </w:rPr>
+            </w:pPr>
+            <w:r>
+              <w:rPr>
+                <w:rFonts w:ascii="Times New Roman" w:hAnsi="Times New Roman" w:cs="Times New Roman"/>
+                <w:sz w:val="24"/>
+                <w:szCs w:val="24"/>
+              </w:rPr>
+              <w:t xml:space="preserve">The cat collects the powerup from the </w:t>
+            </w:r>
+            <w:r>
+              <w:rPr>
+                <w:rFonts w:ascii="Times New Roman" w:hAnsi="Times New Roman" w:cs="Times New Roman"/>
+                <w:sz w:val="24"/>
+                <w:szCs w:val="24"/>
+              </w:rPr>
+              <w:t>fish</w:t>
+            </w:r>
+            <w:r>
+              <w:rPr>
+                <w:rFonts w:ascii="Times New Roman" w:hAnsi="Times New Roman" w:cs="Times New Roman"/>
+                <w:sz w:val="24"/>
+                <w:szCs w:val="24"/>
+              </w:rPr>
+              <w:t>.</w:t>
+            </w:r>
+          </w:p>
+        </w:tc>
+        <w:tc>
+          <w:tcPr>
+            <w:tcW w:w="1165" w:type="dxa"/>
+            <w:tcBorders>
+              <w:left w:val="nil"/>
+            </w:tcBorders>
+          </w:tcPr>
+          <w:p>
+            <w:pPr>
+              <w:rPr>
+                <w:rFonts w:ascii="Times New Roman" w:hAnsi="Times New Roman" w:cs="Times New Roman"/>
+                <w:b/>
+                <w:bCs/>
+                <w:sz w:val="24"/>
+                <w:szCs w:val="24"/>
+              </w:rPr>
+            </w:pPr>
+          </w:p>
+        </w:tc>
+      </w:tr>
+      <w:tr>
+        <w:tc>
+          <w:tcPr>
+            <w:tcW w:w="670" w:type="dxa"/>
+            <w:tcBorders>
+              <w:right w:val="nil"/>
+            </w:tcBorders>
+          </w:tcPr>
+          <w:p>
+            <w:pPr>
+              <w:rPr>
+                <w:rFonts w:ascii="Times New Roman" w:hAnsi="Times New Roman" w:cs="Times New Roman"/>
+                <w:sz w:val="24"/>
+                <w:szCs w:val="24"/>
+              </w:rPr>
+            </w:pPr>
+            <w:r>
+              <w:rPr>
+                <w:rFonts w:ascii="Times New Roman" w:hAnsi="Times New Roman" w:cs="Times New Roman"/>
+                <w:sz w:val="24"/>
+                <w:szCs w:val="24"/>
+              </w:rPr>
+              <w:t>4</w:t>
+            </w:r>
+          </w:p>
+        </w:tc>
+        <w:tc>
+          <w:tcPr>
+            <w:tcW w:w="3936" w:type="dxa"/>
+            <w:gridSpan w:val="3"/>
+            <w:tcBorders>
+              <w:left w:val="nil"/>
+              <w:right w:val="nil"/>
+            </w:tcBorders>
+          </w:tcPr>
+          <w:p>
+            <w:pPr>
+              <w:rPr>
+                <w:rFonts w:ascii="Times New Roman" w:hAnsi="Times New Roman" w:cs="Times New Roman"/>
+                <w:sz w:val="24"/>
+                <w:szCs w:val="24"/>
+              </w:rPr>
+            </w:pPr>
+            <w:r>
+              <w:rPr>
+                <w:rFonts w:ascii="Times New Roman" w:hAnsi="Times New Roman" w:cs="Times New Roman"/>
+                <w:sz w:val="24"/>
+                <w:szCs w:val="24"/>
+              </w:rPr>
+              <w:t xml:space="preserve">Press </w:t>
+            </w:r>
+            <w:r>
+              <w:rPr>
+                <w:rFonts w:ascii="Times New Roman" w:hAnsi="Times New Roman" w:cs="Times New Roman"/>
+                <w:sz w:val="24"/>
+                <w:szCs w:val="24"/>
+              </w:rPr>
+              <w:t>“Space”</w:t>
+            </w:r>
+            <w:r>
+              <w:rPr>
+                <w:rFonts w:ascii="Times New Roman" w:hAnsi="Times New Roman" w:cs="Times New Roman"/>
+                <w:sz w:val="24"/>
+                <w:szCs w:val="24"/>
+              </w:rPr>
+              <w:t xml:space="preserve"> while standing still.</w:t>
+            </w:r>
+          </w:p>
+        </w:tc>
+        <w:tc>
+          <w:tcPr>
+            <w:tcW w:w="3579" w:type="dxa"/>
+            <w:gridSpan w:val="2"/>
+            <w:tcBorders>
+              <w:left w:val="nil"/>
+              <w:right w:val="nil"/>
+            </w:tcBorders>
+          </w:tcPr>
+          <w:p>
+            <w:pPr>
+              <w:rPr>
+                <w:rFonts w:ascii="Times New Roman" w:hAnsi="Times New Roman" w:cs="Times New Roman"/>
+                <w:sz w:val="24"/>
+                <w:szCs w:val="24"/>
+              </w:rPr>
+            </w:pPr>
+            <w:r>
+              <w:rPr>
+                <w:rFonts w:ascii="Times New Roman" w:hAnsi="Times New Roman" w:cs="Times New Roman"/>
+                <w:sz w:val="24"/>
+                <w:szCs w:val="24"/>
+              </w:rPr>
+              <w:t>The cat fires a projectile while the standing animation is played.</w:t>
+            </w:r>
+          </w:p>
+        </w:tc>
+        <w:tc>
+          <w:tcPr>
+            <w:tcW w:w="1165" w:type="dxa"/>
+            <w:tcBorders>
+              <w:left w:val="nil"/>
+            </w:tcBorders>
+          </w:tcPr>
+          <w:p>
+            <w:pPr>
+              <w:rPr>
+                <w:rFonts w:ascii="Times New Roman" w:hAnsi="Times New Roman" w:cs="Times New Roman"/>
+                <w:b/>
+                <w:bCs/>
+                <w:sz w:val="24"/>
+                <w:szCs w:val="24"/>
+              </w:rPr>
+            </w:pPr>
+          </w:p>
+        </w:tc>
+      </w:tr>
+      <w:tr>
+        <w:tc>
+          <w:tcPr>
+            <w:tcW w:w="670" w:type="dxa"/>
+            <w:tcBorders>
+              <w:right w:val="nil"/>
+            </w:tcBorders>
+          </w:tcPr>
+          <w:p>
+            <w:pPr>
+              <w:rPr>
+                <w:rFonts w:ascii="Times New Roman" w:hAnsi="Times New Roman" w:cs="Times New Roman"/>
+                <w:sz w:val="24"/>
+                <w:szCs w:val="24"/>
+              </w:rPr>
+            </w:pPr>
+            <w:r>
+              <w:rPr>
+                <w:rFonts w:ascii="Times New Roman" w:hAnsi="Times New Roman" w:cs="Times New Roman"/>
+                <w:sz w:val="24"/>
+                <w:szCs w:val="24"/>
+              </w:rPr>
+              <w:t>5</w:t>
+            </w:r>
+          </w:p>
+        </w:tc>
+        <w:tc>
+          <w:tcPr>
+            <w:tcW w:w="3936" w:type="dxa"/>
+            <w:gridSpan w:val="3"/>
+            <w:tcBorders>
+              <w:left w:val="nil"/>
+              <w:right w:val="nil"/>
+            </w:tcBorders>
+          </w:tcPr>
+          <w:p>
+            <w:pPr>
+              <w:rPr>
+                <w:rFonts w:ascii="Times New Roman" w:hAnsi="Times New Roman" w:cs="Times New Roman"/>
+                <w:sz w:val="24"/>
+                <w:szCs w:val="24"/>
+              </w:rPr>
+            </w:pPr>
+            <w:r>
+              <w:rPr>
+                <w:rFonts w:ascii="Times New Roman" w:hAnsi="Times New Roman" w:cs="Times New Roman"/>
+                <w:sz w:val="24"/>
+                <w:szCs w:val="24"/>
+              </w:rPr>
+              <w:t xml:space="preserve">Press “Space” while </w:t>
+            </w:r>
+            <w:r>
+              <w:rPr>
+                <w:rFonts w:ascii="Times New Roman" w:hAnsi="Times New Roman" w:cs="Times New Roman"/>
+                <w:sz w:val="24"/>
+                <w:szCs w:val="24"/>
+              </w:rPr>
+              <w:t>walking left</w:t>
+            </w:r>
+            <w:r>
+              <w:rPr>
+                <w:rFonts w:ascii="Times New Roman" w:hAnsi="Times New Roman" w:cs="Times New Roman"/>
+                <w:sz w:val="24"/>
+                <w:szCs w:val="24"/>
+              </w:rPr>
+              <w:t>.</w:t>
+            </w:r>
+          </w:p>
+        </w:tc>
+        <w:tc>
+          <w:tcPr>
+            <w:tcW w:w="3579" w:type="dxa"/>
+            <w:gridSpan w:val="2"/>
+            <w:tcBorders>
+              <w:left w:val="nil"/>
+              <w:right w:val="nil"/>
+            </w:tcBorders>
+          </w:tcPr>
+          <w:p>
+            <w:pPr>
+              <w:rPr>
+                <w:rFonts w:ascii="Times New Roman" w:hAnsi="Times New Roman" w:cs="Times New Roman"/>
+                <w:sz w:val="24"/>
+                <w:szCs w:val="24"/>
+              </w:rPr>
+            </w:pPr>
+            <w:r>
+              <w:rPr>
+                <w:rFonts w:ascii="Times New Roman" w:hAnsi="Times New Roman" w:cs="Times New Roman"/>
+                <w:sz w:val="24"/>
+                <w:szCs w:val="24"/>
+              </w:rPr>
+              <w:t xml:space="preserve">The cat </w:t>
+            </w:r>
+            <w:r>
+              <w:rPr>
+                <w:rFonts w:ascii="Times New Roman" w:hAnsi="Times New Roman" w:cs="Times New Roman"/>
+                <w:sz w:val="24"/>
+                <w:szCs w:val="24"/>
+              </w:rPr>
+              <w:t xml:space="preserve">faces left and </w:t>
+            </w:r>
+            <w:proofErr w:type="gramStart"/>
+            <w:r>
+              <w:rPr>
+                <w:rFonts w:ascii="Times New Roman" w:hAnsi="Times New Roman" w:cs="Times New Roman"/>
+                <w:sz w:val="24"/>
+                <w:szCs w:val="24"/>
+              </w:rPr>
+              <w:t>fires</w:t>
+            </w:r>
+            <w:proofErr w:type="gramEnd"/>
+            <w:r>
+              <w:rPr>
+                <w:rFonts w:ascii="Times New Roman" w:hAnsi="Times New Roman" w:cs="Times New Roman"/>
+                <w:sz w:val="24"/>
+                <w:szCs w:val="24"/>
+              </w:rPr>
+              <w:t xml:space="preserve"> a projectile while the </w:t>
+            </w:r>
+            <w:r>
+              <w:rPr>
+                <w:rFonts w:ascii="Times New Roman" w:hAnsi="Times New Roman" w:cs="Times New Roman"/>
+                <w:sz w:val="24"/>
+                <w:szCs w:val="24"/>
+              </w:rPr>
+              <w:t>walking</w:t>
+            </w:r>
+            <w:r>
+              <w:rPr>
+                <w:rFonts w:ascii="Times New Roman" w:hAnsi="Times New Roman" w:cs="Times New Roman"/>
+                <w:sz w:val="24"/>
+                <w:szCs w:val="24"/>
+              </w:rPr>
+              <w:t xml:space="preserve"> animation is played.</w:t>
+            </w:r>
+          </w:p>
+        </w:tc>
+        <w:tc>
+          <w:tcPr>
+            <w:tcW w:w="1165" w:type="dxa"/>
+            <w:tcBorders>
+              <w:left w:val="nil"/>
+            </w:tcBorders>
+          </w:tcPr>
+          <w:p>
+            <w:pPr>
+              <w:rPr>
+                <w:rFonts w:ascii="Times New Roman" w:hAnsi="Times New Roman" w:cs="Times New Roman"/>
+                <w:b/>
+                <w:bCs/>
+                <w:sz w:val="24"/>
+                <w:szCs w:val="24"/>
+              </w:rPr>
+            </w:pPr>
+          </w:p>
+        </w:tc>
+      </w:tr>
+      <w:tr>
+        <w:tc>
+          <w:tcPr>
+            <w:tcW w:w="670" w:type="dxa"/>
+            <w:tcBorders>
+              <w:right w:val="nil"/>
+            </w:tcBorders>
+          </w:tcPr>
+          <w:p>
+            <w:pPr>
+              <w:rPr>
+                <w:rFonts w:ascii="Times New Roman" w:hAnsi="Times New Roman" w:cs="Times New Roman"/>
+                <w:sz w:val="24"/>
+                <w:szCs w:val="24"/>
+              </w:rPr>
+            </w:pPr>
+            <w:r>
+              <w:rPr>
+                <w:rFonts w:ascii="Times New Roman" w:hAnsi="Times New Roman" w:cs="Times New Roman"/>
+                <w:sz w:val="24"/>
+                <w:szCs w:val="24"/>
+              </w:rPr>
+              <w:lastRenderedPageBreak/>
+              <w:t>6</w:t>
+            </w:r>
+          </w:p>
+        </w:tc>
+        <w:tc>
+          <w:tcPr>
+            <w:tcW w:w="3936" w:type="dxa"/>
+            <w:gridSpan w:val="3"/>
+            <w:tcBorders>
+              <w:left w:val="nil"/>
+              <w:right w:val="nil"/>
+            </w:tcBorders>
+          </w:tcPr>
+          <w:p>
+            <w:pPr>
+              <w:rPr>
+                <w:rFonts w:ascii="Times New Roman" w:hAnsi="Times New Roman" w:cs="Times New Roman"/>
+                <w:sz w:val="24"/>
+                <w:szCs w:val="24"/>
+              </w:rPr>
+            </w:pPr>
+            <w:r>
+              <w:rPr>
+                <w:rFonts w:ascii="Times New Roman" w:hAnsi="Times New Roman" w:cs="Times New Roman"/>
+                <w:sz w:val="24"/>
+                <w:szCs w:val="24"/>
+              </w:rPr>
+              <w:t xml:space="preserve">Press “Space” while walking </w:t>
+            </w:r>
+            <w:r>
+              <w:rPr>
+                <w:rFonts w:ascii="Times New Roman" w:hAnsi="Times New Roman" w:cs="Times New Roman"/>
+                <w:sz w:val="24"/>
+                <w:szCs w:val="24"/>
+              </w:rPr>
+              <w:t>right</w:t>
+            </w:r>
+            <w:r>
+              <w:rPr>
+                <w:rFonts w:ascii="Times New Roman" w:hAnsi="Times New Roman" w:cs="Times New Roman"/>
+                <w:sz w:val="24"/>
+                <w:szCs w:val="24"/>
+              </w:rPr>
+              <w:t>.</w:t>
+            </w:r>
+          </w:p>
+        </w:tc>
+        <w:tc>
+          <w:tcPr>
+            <w:tcW w:w="3579" w:type="dxa"/>
+            <w:gridSpan w:val="2"/>
+            <w:tcBorders>
+              <w:left w:val="nil"/>
+              <w:right w:val="nil"/>
+            </w:tcBorders>
+          </w:tcPr>
+          <w:p>
+            <w:pPr>
+              <w:rPr>
+                <w:rFonts w:ascii="Times New Roman" w:hAnsi="Times New Roman" w:cs="Times New Roman"/>
+                <w:sz w:val="24"/>
+                <w:szCs w:val="24"/>
+              </w:rPr>
+            </w:pPr>
+            <w:r>
+              <w:rPr>
+                <w:rFonts w:ascii="Times New Roman" w:hAnsi="Times New Roman" w:cs="Times New Roman"/>
+                <w:sz w:val="24"/>
+                <w:szCs w:val="24"/>
+              </w:rPr>
+              <w:t xml:space="preserve">The cat faces </w:t>
+            </w:r>
+            <w:r>
+              <w:rPr>
+                <w:rFonts w:ascii="Times New Roman" w:hAnsi="Times New Roman" w:cs="Times New Roman"/>
+                <w:sz w:val="24"/>
+                <w:szCs w:val="24"/>
+              </w:rPr>
+              <w:t>right</w:t>
+            </w:r>
+            <w:r>
+              <w:rPr>
+                <w:rFonts w:ascii="Times New Roman" w:hAnsi="Times New Roman" w:cs="Times New Roman"/>
+                <w:sz w:val="24"/>
+                <w:szCs w:val="24"/>
+              </w:rPr>
+              <w:t xml:space="preserve"> and fires a projectile while the walking animation is played.</w:t>
+            </w:r>
+          </w:p>
+        </w:tc>
+        <w:tc>
+          <w:tcPr>
+            <w:tcW w:w="1165" w:type="dxa"/>
+            <w:tcBorders>
+              <w:left w:val="nil"/>
+            </w:tcBorders>
+          </w:tcPr>
+          <w:p>
+            <w:pPr>
+              <w:rPr>
+                <w:rFonts w:ascii="Times New Roman" w:hAnsi="Times New Roman" w:cs="Times New Roman"/>
+                <w:b/>
+                <w:bCs/>
+                <w:sz w:val="24"/>
+                <w:szCs w:val="24"/>
+              </w:rPr>
+            </w:pPr>
+          </w:p>
+        </w:tc>
+      </w:tr>
+      <w:tr>
+        <w:tc>
+          <w:tcPr>
+            <w:tcW w:w="9350" w:type="dxa"/>
+            <w:gridSpan w:val="7"/>
+            <w:tcBorders>
+              <w:bottom w:val="single" w:sz="4" w:space="0" w:color="auto"/>
+            </w:tcBorders>
+          </w:tcPr>
+          <w:p>
+            <w:pPr>
+              <w:jc w:val="center"/>
+              <w:rPr>
+                <w:rFonts w:ascii="Times New Roman" w:hAnsi="Times New Roman" w:cs="Times New Roman"/>
+                <w:b/>
+                <w:bCs/>
+                <w:sz w:val="24"/>
+                <w:szCs w:val="24"/>
+              </w:rPr>
+            </w:pPr>
+            <w:r>
+              <w:rPr>
+                <w:rFonts w:ascii="Times New Roman" w:hAnsi="Times New Roman" w:cs="Times New Roman"/>
+                <w:b/>
+                <w:bCs/>
+                <w:sz w:val="24"/>
+                <w:szCs w:val="24"/>
+              </w:rPr>
+              <w:t>Test Result</w:t>
+            </w:r>
+          </w:p>
+        </w:tc>
+      </w:tr>
+      <w:tr>
+        <w:tc>
+          <w:tcPr>
+            <w:tcW w:w="1744" w:type="dxa"/>
+            <w:gridSpan w:val="2"/>
+            <w:tcBorders>
+              <w:bottom w:val="single" w:sz="4" w:space="0" w:color="auto"/>
+              <w:right w:val="nil"/>
+            </w:tcBorders>
+          </w:tcPr>
+          <w:p>
+            <w:pPr>
+              <w:rPr>
+                <w:rFonts w:ascii="Times New Roman" w:hAnsi="Times New Roman" w:cs="Times New Roman"/>
+                <w:b/>
+                <w:bCs/>
+                <w:sz w:val="24"/>
+                <w:szCs w:val="24"/>
+              </w:rPr>
+            </w:pPr>
+            <w:r>
+              <w:rPr>
+                <w:rFonts w:ascii="Times New Roman" w:hAnsi="Times New Roman" w:cs="Times New Roman"/>
+                <w:b/>
+                <w:bCs/>
+                <w:sz w:val="24"/>
+                <w:szCs w:val="24"/>
+              </w:rPr>
+              <w:t>Tester:</w:t>
+            </w:r>
+            <w:r>
+              <w:rPr>
+                <w:rFonts w:ascii="Times New Roman" w:hAnsi="Times New Roman" w:cs="Times New Roman"/>
+                <w:b/>
+                <w:bCs/>
+                <w:sz w:val="24"/>
+                <w:szCs w:val="24"/>
+              </w:rPr>
+              <w:t xml:space="preserve"> </w:t>
+            </w:r>
+          </w:p>
+        </w:tc>
+        <w:tc>
+          <w:tcPr>
+            <w:tcW w:w="4116" w:type="dxa"/>
+            <w:gridSpan w:val="3"/>
+            <w:tcBorders>
+              <w:left w:val="nil"/>
+              <w:bottom w:val="single" w:sz="4" w:space="0" w:color="auto"/>
+              <w:right w:val="nil"/>
+            </w:tcBorders>
+          </w:tcPr>
+          <w:p>
+            <w:pPr>
+              <w:rPr>
+                <w:rFonts w:ascii="Times New Roman" w:hAnsi="Times New Roman" w:cs="Times New Roman"/>
+                <w:b/>
+                <w:bCs/>
+                <w:sz w:val="24"/>
+                <w:szCs w:val="24"/>
+              </w:rPr>
+            </w:pPr>
+            <w:r>
+              <w:rPr>
+                <w:rFonts w:ascii="Times New Roman" w:hAnsi="Times New Roman" w:cs="Times New Roman"/>
+                <w:b/>
+                <w:bCs/>
+                <w:sz w:val="24"/>
+                <w:szCs w:val="24"/>
+              </w:rPr>
+              <w:t>Date of test:</w:t>
+            </w:r>
+            <w:r>
+              <w:rPr>
+                <w:rFonts w:ascii="Times New Roman" w:hAnsi="Times New Roman" w:cs="Times New Roman"/>
+                <w:b/>
+                <w:bCs/>
+                <w:sz w:val="24"/>
+                <w:szCs w:val="24"/>
+              </w:rPr>
+              <w:t xml:space="preserve"> </w:t>
+            </w:r>
+          </w:p>
+        </w:tc>
+        <w:tc>
+          <w:tcPr>
+            <w:tcW w:w="3490" w:type="dxa"/>
+            <w:gridSpan w:val="2"/>
+            <w:tcBorders>
+              <w:left w:val="nil"/>
+              <w:bottom w:val="single" w:sz="4" w:space="0" w:color="auto"/>
+            </w:tcBorders>
+          </w:tcPr>
+          <w:p>
+            <w:pPr>
+              <w:rPr>
+                <w:rFonts w:ascii="Times New Roman" w:hAnsi="Times New Roman" w:cs="Times New Roman"/>
+                <w:sz w:val="24"/>
+                <w:szCs w:val="24"/>
+              </w:rPr>
+            </w:pPr>
+            <w:r>
+              <w:rPr>
+                <w:rFonts w:ascii="Times New Roman" w:hAnsi="Times New Roman" w:cs="Times New Roman"/>
+                <w:b/>
+                <w:bCs/>
+                <w:sz w:val="24"/>
+                <w:szCs w:val="24"/>
+              </w:rPr>
+              <w:t>Test result (P/F):</w:t>
+            </w:r>
+            <w:r>
+              <w:rPr>
+                <w:rFonts w:ascii="Times New Roman" w:hAnsi="Times New Roman" w:cs="Times New Roman"/>
+                <w:b/>
+                <w:bCs/>
+                <w:sz w:val="24"/>
+                <w:szCs w:val="24"/>
+              </w:rPr>
+              <w:t xml:space="preserve"> </w:t>
+            </w:r>
+          </w:p>
+        </w:tc>
+      </w:tr>
+      <w:tr>
+        <w:tc>
+          <w:tcPr>
+            <w:tcW w:w="9350" w:type="dxa"/>
+            <w:gridSpan w:val="7"/>
+            <w:tcBorders>
+              <w:top w:val="single" w:sz="4" w:space="0" w:color="auto"/>
+              <w:left w:val="single" w:sz="4" w:space="0" w:color="auto"/>
+              <w:bottom w:val="single" w:sz="4" w:space="0" w:color="auto"/>
+              <w:right w:val="single" w:sz="4" w:space="0" w:color="auto"/>
+            </w:tcBorders>
+          </w:tcPr>
+          <w:p>
+            <w:pPr>
+              <w:rPr>
+                <w:rFonts w:ascii="Times New Roman" w:hAnsi="Times New Roman" w:cs="Times New Roman"/>
+                <w:sz w:val="24"/>
+                <w:szCs w:val="24"/>
+              </w:rPr>
+            </w:pPr>
+            <w:r>
+              <w:rPr>
+                <w:rFonts w:ascii="Times New Roman" w:hAnsi="Times New Roman" w:cs="Times New Roman"/>
+                <w:b/>
+                <w:bCs/>
+                <w:sz w:val="24"/>
+                <w:szCs w:val="24"/>
+              </w:rPr>
+              <w:t>Notes:</w:t>
+            </w:r>
+          </w:p>
+        </w:tc>
+      </w:tr>
+    </w:tbl>
+    <w:p/>
+    <w:tbl>
+      <w:tblPr>
+        <w:tblStyle w:val="TableGrid"/>
+        <w:tblW w:w="0" w:type="auto"/>
+        <w:tblLook w:val="04A0" w:firstRow="1" w:lastRow="0" w:firstColumn="1" w:lastColumn="0" w:noHBand="0" w:noVBand="1"/>
+      </w:tblPr>
+      <w:tblGrid>
+        <w:gridCol w:w="670"/>
+        <w:gridCol w:w="1074"/>
+        <w:gridCol w:w="895"/>
+        <w:gridCol w:w="1967"/>
+        <w:gridCol w:w="1254"/>
+        <w:gridCol w:w="2325"/>
+        <w:gridCol w:w="1165"/>
+      </w:tblGrid>
+      <w:tr>
+        <w:tc>
+          <w:tcPr>
+            <w:tcW w:w="9350" w:type="dxa"/>
+            <w:gridSpan w:val="7"/>
+            <w:tcBorders>
+              <w:bottom w:val="single" w:sz="4" w:space="0" w:color="auto"/>
+            </w:tcBorders>
+          </w:tcPr>
+          <w:p>
+            <w:pPr>
+              <w:jc w:val="center"/>
+              <w:rPr>
+                <w:rFonts w:ascii="Times New Roman" w:hAnsi="Times New Roman" w:cs="Times New Roman"/>
+                <w:b/>
+                <w:bCs/>
+                <w:sz w:val="24"/>
+                <w:szCs w:val="24"/>
+              </w:rPr>
+            </w:pPr>
+            <w:r>
+              <w:rPr>
+                <w:rFonts w:ascii="Times New Roman" w:hAnsi="Times New Roman" w:cs="Times New Roman"/>
+                <w:b/>
+                <w:bCs/>
+                <w:sz w:val="24"/>
+                <w:szCs w:val="24"/>
+              </w:rPr>
+              <w:t>Test Case Information</w:t>
+            </w:r>
+          </w:p>
+        </w:tc>
+      </w:tr>
+      <w:tr>
+        <w:tc>
+          <w:tcPr>
+            <w:tcW w:w="2639" w:type="dxa"/>
+            <w:gridSpan w:val="3"/>
+            <w:tcBorders>
+              <w:right w:val="nil"/>
+            </w:tcBorders>
+          </w:tcPr>
+          <w:p>
+            <w:pPr>
+              <w:rPr>
+                <w:rFonts w:ascii="Times New Roman" w:hAnsi="Times New Roman" w:cs="Times New Roman"/>
+                <w:b/>
+                <w:bCs/>
+                <w:sz w:val="24"/>
+                <w:szCs w:val="24"/>
+              </w:rPr>
+            </w:pPr>
+            <w:r>
+              <w:rPr>
+                <w:rFonts w:ascii="Times New Roman" w:hAnsi="Times New Roman" w:cs="Times New Roman"/>
+                <w:b/>
+                <w:bCs/>
+                <w:sz w:val="24"/>
+                <w:szCs w:val="24"/>
+              </w:rPr>
+              <w:t xml:space="preserve">Test name </w:t>
+            </w:r>
+          </w:p>
+        </w:tc>
+        <w:tc>
+          <w:tcPr>
+            <w:tcW w:w="6711" w:type="dxa"/>
+            <w:gridSpan w:val="4"/>
+            <w:tcBorders>
+              <w:left w:val="nil"/>
+            </w:tcBorders>
+          </w:tcPr>
+          <w:p>
+            <w:pPr>
+              <w:rPr>
+                <w:rFonts w:ascii="Times New Roman" w:hAnsi="Times New Roman" w:cs="Times New Roman"/>
+                <w:sz w:val="24"/>
+                <w:szCs w:val="24"/>
+              </w:rPr>
+            </w:pPr>
+            <w:r>
+              <w:rPr>
+                <w:rFonts w:ascii="Times New Roman" w:hAnsi="Times New Roman" w:cs="Times New Roman"/>
+                <w:sz w:val="24"/>
+                <w:szCs w:val="24"/>
+              </w:rPr>
+              <w:t>Mute Button Enhancement</w:t>
+            </w:r>
+          </w:p>
+        </w:tc>
+      </w:tr>
+      <w:tr>
+        <w:tc>
+          <w:tcPr>
+            <w:tcW w:w="2639" w:type="dxa"/>
+            <w:gridSpan w:val="3"/>
+            <w:tcBorders>
+              <w:right w:val="nil"/>
+            </w:tcBorders>
+          </w:tcPr>
+          <w:p>
+            <w:pPr>
+              <w:rPr>
+                <w:rFonts w:ascii="Times New Roman" w:hAnsi="Times New Roman" w:cs="Times New Roman"/>
+                <w:b/>
+                <w:bCs/>
+                <w:sz w:val="24"/>
+                <w:szCs w:val="24"/>
+              </w:rPr>
+            </w:pPr>
+            <w:r>
+              <w:rPr>
+                <w:rFonts w:ascii="Times New Roman" w:hAnsi="Times New Roman" w:cs="Times New Roman"/>
+                <w:b/>
+                <w:bCs/>
+                <w:sz w:val="24"/>
+                <w:szCs w:val="24"/>
+              </w:rPr>
+              <w:t>Owner of test</w:t>
+            </w:r>
+          </w:p>
+        </w:tc>
+        <w:tc>
+          <w:tcPr>
+            <w:tcW w:w="6711" w:type="dxa"/>
+            <w:gridSpan w:val="4"/>
+            <w:tcBorders>
+              <w:left w:val="nil"/>
+            </w:tcBorders>
+          </w:tcPr>
+          <w:p>
+            <w:pPr>
+              <w:rPr>
+                <w:rFonts w:ascii="Times New Roman" w:hAnsi="Times New Roman" w:cs="Times New Roman"/>
+                <w:sz w:val="24"/>
+                <w:szCs w:val="24"/>
+              </w:rPr>
+            </w:pPr>
+            <w:r>
+              <w:rPr>
+                <w:rFonts w:ascii="Times New Roman" w:hAnsi="Times New Roman" w:cs="Times New Roman"/>
+                <w:sz w:val="24"/>
+                <w:szCs w:val="24"/>
+              </w:rPr>
+              <w:t xml:space="preserve">Emily </w:t>
+            </w:r>
+            <w:proofErr w:type="spellStart"/>
+            <w:r>
+              <w:rPr>
+                <w:rFonts w:ascii="Times New Roman" w:hAnsi="Times New Roman" w:cs="Times New Roman"/>
+                <w:sz w:val="24"/>
+                <w:szCs w:val="24"/>
+              </w:rPr>
+              <w:t>Balboni</w:t>
+            </w:r>
+            <w:proofErr w:type="spellEnd"/>
+          </w:p>
+        </w:tc>
+      </w:tr>
+      <w:tr>
+        <w:tc>
+          <w:tcPr>
+            <w:tcW w:w="2639" w:type="dxa"/>
+            <w:gridSpan w:val="3"/>
+            <w:tcBorders>
+              <w:right w:val="nil"/>
+            </w:tcBorders>
+          </w:tcPr>
+          <w:p>
+            <w:pPr>
+              <w:rPr>
+                <w:rFonts w:ascii="Times New Roman" w:hAnsi="Times New Roman" w:cs="Times New Roman"/>
+                <w:b/>
+                <w:bCs/>
+                <w:sz w:val="24"/>
+                <w:szCs w:val="24"/>
+              </w:rPr>
+            </w:pPr>
+            <w:r>
+              <w:rPr>
+                <w:rFonts w:ascii="Times New Roman" w:hAnsi="Times New Roman" w:cs="Times New Roman"/>
+                <w:b/>
+                <w:bCs/>
+                <w:sz w:val="24"/>
+                <w:szCs w:val="24"/>
+              </w:rPr>
+              <w:t>Test case ID</w:t>
+            </w:r>
+          </w:p>
+        </w:tc>
+        <w:tc>
+          <w:tcPr>
+            <w:tcW w:w="6711" w:type="dxa"/>
+            <w:gridSpan w:val="4"/>
+            <w:tcBorders>
+              <w:left w:val="nil"/>
+            </w:tcBorders>
+          </w:tcPr>
+          <w:p>
+            <w:pPr>
+              <w:rPr>
+                <w:rFonts w:ascii="Times New Roman" w:hAnsi="Times New Roman" w:cs="Times New Roman"/>
+                <w:sz w:val="24"/>
+                <w:szCs w:val="24"/>
+              </w:rPr>
+            </w:pPr>
+            <w:r>
+              <w:rPr>
+                <w:rFonts w:ascii="Times New Roman" w:hAnsi="Times New Roman" w:cs="Times New Roman"/>
+                <w:sz w:val="24"/>
+                <w:szCs w:val="24"/>
+              </w:rPr>
+              <w:t>S12</w:t>
+            </w:r>
+          </w:p>
+        </w:tc>
+      </w:tr>
+      <w:tr>
+        <w:tc>
+          <w:tcPr>
+            <w:tcW w:w="2639" w:type="dxa"/>
+            <w:gridSpan w:val="3"/>
+            <w:tcBorders>
+              <w:right w:val="nil"/>
+            </w:tcBorders>
+          </w:tcPr>
+          <w:p>
+            <w:pPr>
+              <w:rPr>
+                <w:rFonts w:ascii="Times New Roman" w:hAnsi="Times New Roman" w:cs="Times New Roman"/>
+                <w:b/>
+                <w:bCs/>
+                <w:sz w:val="24"/>
+                <w:szCs w:val="24"/>
+              </w:rPr>
+            </w:pPr>
+            <w:r>
+              <w:rPr>
+                <w:rFonts w:ascii="Times New Roman" w:hAnsi="Times New Roman" w:cs="Times New Roman"/>
+                <w:b/>
+                <w:bCs/>
+                <w:sz w:val="24"/>
+                <w:szCs w:val="24"/>
+              </w:rPr>
+              <w:t>Date of last revision</w:t>
+            </w:r>
+          </w:p>
+        </w:tc>
+        <w:tc>
+          <w:tcPr>
+            <w:tcW w:w="6711" w:type="dxa"/>
+            <w:gridSpan w:val="4"/>
+            <w:tcBorders>
+              <w:left w:val="nil"/>
+            </w:tcBorders>
+          </w:tcPr>
+          <w:p>
+            <w:pPr>
+              <w:rPr>
+                <w:rFonts w:ascii="Times New Roman" w:hAnsi="Times New Roman" w:cs="Times New Roman"/>
+                <w:sz w:val="24"/>
+                <w:szCs w:val="24"/>
+              </w:rPr>
+            </w:pPr>
+            <w:r>
+              <w:rPr>
+                <w:rFonts w:ascii="Times New Roman" w:hAnsi="Times New Roman" w:cs="Times New Roman"/>
+                <w:sz w:val="24"/>
+                <w:szCs w:val="24"/>
+              </w:rPr>
+              <w:t>11/4/2021</w:t>
+            </w:r>
+          </w:p>
+        </w:tc>
+      </w:tr>
+      <w:tr>
+        <w:tc>
+          <w:tcPr>
+            <w:tcW w:w="2639" w:type="dxa"/>
+            <w:gridSpan w:val="3"/>
+            <w:tcBorders>
+              <w:right w:val="nil"/>
+            </w:tcBorders>
+          </w:tcPr>
+          <w:p>
+            <w:pPr>
+              <w:rPr>
+                <w:rFonts w:ascii="Times New Roman" w:hAnsi="Times New Roman" w:cs="Times New Roman"/>
+                <w:b/>
+                <w:bCs/>
+                <w:sz w:val="24"/>
+                <w:szCs w:val="24"/>
+              </w:rPr>
+            </w:pPr>
+            <w:r>
+              <w:rPr>
+                <w:rFonts w:ascii="Times New Roman" w:hAnsi="Times New Roman" w:cs="Times New Roman"/>
+                <w:b/>
+                <w:bCs/>
+                <w:sz w:val="24"/>
+                <w:szCs w:val="24"/>
+              </w:rPr>
+              <w:t>Test objective</w:t>
+            </w:r>
+          </w:p>
+        </w:tc>
+        <w:tc>
+          <w:tcPr>
+            <w:tcW w:w="6711" w:type="dxa"/>
+            <w:gridSpan w:val="4"/>
+            <w:tcBorders>
+              <w:left w:val="nil"/>
+            </w:tcBorders>
+          </w:tcPr>
+          <w:p>
+            <w:pPr>
+              <w:rPr>
+                <w:rFonts w:ascii="Times New Roman" w:hAnsi="Times New Roman" w:cs="Times New Roman"/>
+                <w:sz w:val="24"/>
+                <w:szCs w:val="24"/>
+              </w:rPr>
+            </w:pPr>
+          </w:p>
+        </w:tc>
+      </w:tr>
+      <w:tr>
+        <w:tc>
+          <w:tcPr>
+            <w:tcW w:w="9350" w:type="dxa"/>
+            <w:gridSpan w:val="7"/>
+            <w:tcBorders>
+              <w:bottom w:val="single" w:sz="4" w:space="0" w:color="auto"/>
+            </w:tcBorders>
+          </w:tcPr>
+          <w:p>
+            <w:pPr>
+              <w:jc w:val="center"/>
+              <w:rPr>
+                <w:rFonts w:ascii="Times New Roman" w:hAnsi="Times New Roman" w:cs="Times New Roman"/>
+                <w:b/>
+                <w:bCs/>
+                <w:sz w:val="24"/>
+                <w:szCs w:val="24"/>
+              </w:rPr>
+            </w:pPr>
+            <w:r>
+              <w:rPr>
+                <w:rFonts w:ascii="Times New Roman" w:hAnsi="Times New Roman" w:cs="Times New Roman"/>
+                <w:b/>
+                <w:bCs/>
+                <w:sz w:val="24"/>
+                <w:szCs w:val="24"/>
+              </w:rPr>
+              <w:t>Test Procedure</w:t>
+            </w:r>
+          </w:p>
+        </w:tc>
+      </w:tr>
+      <w:tr>
+        <w:tc>
+          <w:tcPr>
+            <w:tcW w:w="670" w:type="dxa"/>
+            <w:tcBorders>
+              <w:right w:val="nil"/>
+            </w:tcBorders>
+          </w:tcPr>
+          <w:p>
+            <w:pPr>
+              <w:rPr>
+                <w:rFonts w:ascii="Times New Roman" w:hAnsi="Times New Roman" w:cs="Times New Roman"/>
+                <w:b/>
+                <w:bCs/>
+                <w:sz w:val="24"/>
+                <w:szCs w:val="24"/>
+              </w:rPr>
+            </w:pPr>
+            <w:r>
+              <w:rPr>
+                <w:rFonts w:ascii="Times New Roman" w:hAnsi="Times New Roman" w:cs="Times New Roman"/>
+                <w:b/>
+                <w:bCs/>
+                <w:sz w:val="24"/>
+                <w:szCs w:val="24"/>
+              </w:rPr>
+              <w:t>Step</w:t>
+            </w:r>
+          </w:p>
+        </w:tc>
+        <w:tc>
+          <w:tcPr>
+            <w:tcW w:w="3936" w:type="dxa"/>
+            <w:gridSpan w:val="3"/>
+            <w:tcBorders>
+              <w:left w:val="nil"/>
+              <w:right w:val="nil"/>
+            </w:tcBorders>
+          </w:tcPr>
+          <w:p>
+            <w:pPr>
+              <w:rPr>
+                <w:rFonts w:ascii="Times New Roman" w:hAnsi="Times New Roman" w:cs="Times New Roman"/>
+                <w:b/>
+                <w:bCs/>
+                <w:sz w:val="24"/>
+                <w:szCs w:val="24"/>
+              </w:rPr>
+            </w:pPr>
+            <w:r>
+              <w:rPr>
+                <w:rFonts w:ascii="Times New Roman" w:hAnsi="Times New Roman" w:cs="Times New Roman"/>
+                <w:b/>
+                <w:bCs/>
+                <w:sz w:val="24"/>
+                <w:szCs w:val="24"/>
+              </w:rPr>
+              <w:t>Action</w:t>
+            </w:r>
+          </w:p>
+        </w:tc>
+        <w:tc>
+          <w:tcPr>
+            <w:tcW w:w="3579" w:type="dxa"/>
+            <w:gridSpan w:val="2"/>
+            <w:tcBorders>
+              <w:left w:val="nil"/>
+              <w:right w:val="nil"/>
+            </w:tcBorders>
+          </w:tcPr>
+          <w:p>
+            <w:pPr>
+              <w:rPr>
+                <w:rFonts w:ascii="Times New Roman" w:hAnsi="Times New Roman" w:cs="Times New Roman"/>
+                <w:b/>
+                <w:bCs/>
+                <w:sz w:val="24"/>
+                <w:szCs w:val="24"/>
+              </w:rPr>
+            </w:pPr>
+            <w:r>
+              <w:rPr>
+                <w:rFonts w:ascii="Times New Roman" w:hAnsi="Times New Roman" w:cs="Times New Roman"/>
+                <w:b/>
+                <w:bCs/>
+                <w:sz w:val="24"/>
+                <w:szCs w:val="24"/>
+              </w:rPr>
+              <w:t>Expected Result</w:t>
+            </w:r>
+          </w:p>
+        </w:tc>
+        <w:tc>
+          <w:tcPr>
+            <w:tcW w:w="1165" w:type="dxa"/>
+            <w:tcBorders>
+              <w:left w:val="nil"/>
+            </w:tcBorders>
+          </w:tcPr>
+          <w:p>
+            <w:pPr>
+              <w:rPr>
+                <w:rFonts w:ascii="Times New Roman" w:eastAsia="Arial" w:hAnsi="Times New Roman" w:cs="Times New Roman"/>
+                <w:b/>
+                <w:bCs/>
+                <w:sz w:val="24"/>
+                <w:szCs w:val="24"/>
+                <w:lang w:eastAsia="ja-JP"/>
+              </w:rPr>
+            </w:pPr>
+            <w:r>
+              <w:rPr>
+                <w:rFonts w:ascii="Times New Roman" w:hAnsi="Times New Roman" w:cs="Times New Roman"/>
+                <w:b/>
+                <w:bCs/>
+                <w:sz w:val="24"/>
+                <w:szCs w:val="24"/>
+              </w:rPr>
+              <w:t>Pass</w:t>
+            </w:r>
+            <w:r>
+              <w:rPr>
+                <w:rFonts w:ascii="Times New Roman" w:hAnsi="Times New Roman" w:cs="Times New Roman"/>
+                <w:b/>
+                <w:bCs/>
+                <w:sz w:val="24"/>
+                <w:szCs w:val="24"/>
+              </w:rPr>
+              <w:t>/Fail</w:t>
+            </w:r>
+          </w:p>
+        </w:tc>
+      </w:tr>
+      <w:tr>
+        <w:tc>
+          <w:tcPr>
+            <w:tcW w:w="670" w:type="dxa"/>
+            <w:tcBorders>
+              <w:right w:val="nil"/>
+            </w:tcBorders>
+          </w:tcPr>
+          <w:p>
+            <w:pPr>
+              <w:rPr>
+                <w:rFonts w:ascii="Times New Roman" w:hAnsi="Times New Roman" w:cs="Times New Roman"/>
+                <w:sz w:val="24"/>
+                <w:szCs w:val="24"/>
+              </w:rPr>
+            </w:pPr>
+            <w:r>
+              <w:rPr>
+                <w:rFonts w:ascii="Times New Roman" w:hAnsi="Times New Roman" w:cs="Times New Roman"/>
+                <w:sz w:val="24"/>
+                <w:szCs w:val="24"/>
+              </w:rPr>
+              <w:t>1</w:t>
+            </w:r>
+          </w:p>
+        </w:tc>
+        <w:tc>
+          <w:tcPr>
+            <w:tcW w:w="3936" w:type="dxa"/>
+            <w:gridSpan w:val="3"/>
+            <w:tcBorders>
+              <w:left w:val="nil"/>
+              <w:right w:val="nil"/>
+            </w:tcBorders>
+          </w:tcPr>
+          <w:p>
+            <w:pPr>
+              <w:rPr>
+                <w:rFonts w:ascii="Times New Roman" w:hAnsi="Times New Roman" w:cs="Times New Roman"/>
+                <w:sz w:val="24"/>
+                <w:szCs w:val="24"/>
+              </w:rPr>
+            </w:pPr>
+            <w:r>
+              <w:rPr>
+                <w:rFonts w:ascii="Times New Roman" w:hAnsi="Times New Roman" w:cs="Times New Roman"/>
+                <w:sz w:val="24"/>
+                <w:szCs w:val="24"/>
+              </w:rPr>
+              <w:t>Run the game.</w:t>
+            </w:r>
+          </w:p>
+        </w:tc>
+        <w:tc>
+          <w:tcPr>
+            <w:tcW w:w="3579" w:type="dxa"/>
+            <w:gridSpan w:val="2"/>
+            <w:tcBorders>
+              <w:left w:val="nil"/>
+              <w:right w:val="nil"/>
+            </w:tcBorders>
+          </w:tcPr>
+          <w:p>
+            <w:pPr>
+              <w:rPr>
+                <w:rFonts w:ascii="Times New Roman" w:hAnsi="Times New Roman" w:cs="Times New Roman"/>
+                <w:sz w:val="24"/>
+                <w:szCs w:val="24"/>
+              </w:rPr>
+            </w:pPr>
+            <w:r>
+              <w:rPr>
+                <w:rFonts w:ascii="Times New Roman" w:hAnsi="Times New Roman" w:cs="Times New Roman"/>
+                <w:sz w:val="24"/>
+                <w:szCs w:val="24"/>
+              </w:rPr>
+              <w:t xml:space="preserve">The application launches to a main menu. </w:t>
+            </w:r>
+          </w:p>
+        </w:tc>
+        <w:tc>
+          <w:tcPr>
+            <w:tcW w:w="1165" w:type="dxa"/>
+            <w:tcBorders>
+              <w:left w:val="nil"/>
+            </w:tcBorders>
+          </w:tcPr>
+          <w:p>
+            <w:pPr>
+              <w:rPr>
+                <w:rFonts w:ascii="Times New Roman" w:hAnsi="Times New Roman" w:cs="Times New Roman"/>
+                <w:b/>
+                <w:bCs/>
+                <w:sz w:val="24"/>
+                <w:szCs w:val="24"/>
+              </w:rPr>
+            </w:pPr>
+          </w:p>
+        </w:tc>
+      </w:tr>
+      <w:tr>
+        <w:tc>
+          <w:tcPr>
+            <w:tcW w:w="670" w:type="dxa"/>
+            <w:tcBorders>
+              <w:right w:val="nil"/>
+            </w:tcBorders>
+          </w:tcPr>
+          <w:p>
+            <w:pPr>
+              <w:rPr>
+                <w:rFonts w:ascii="Times New Roman" w:hAnsi="Times New Roman" w:cs="Times New Roman"/>
+                <w:sz w:val="24"/>
+                <w:szCs w:val="24"/>
+              </w:rPr>
+            </w:pPr>
+            <w:r>
+              <w:rPr>
+                <w:rFonts w:ascii="Times New Roman" w:hAnsi="Times New Roman" w:cs="Times New Roman"/>
+                <w:sz w:val="24"/>
+                <w:szCs w:val="24"/>
+              </w:rPr>
+              <w:t>2</w:t>
+            </w:r>
+          </w:p>
+        </w:tc>
+        <w:tc>
+          <w:tcPr>
+            <w:tcW w:w="3936" w:type="dxa"/>
+            <w:gridSpan w:val="3"/>
+            <w:tcBorders>
+              <w:left w:val="nil"/>
+              <w:right w:val="nil"/>
+            </w:tcBorders>
+          </w:tcPr>
+          <w:p>
+            <w:pPr>
+              <w:rPr>
+                <w:rFonts w:ascii="Times New Roman" w:hAnsi="Times New Roman" w:cs="Times New Roman"/>
+                <w:sz w:val="24"/>
+                <w:szCs w:val="24"/>
+              </w:rPr>
+            </w:pPr>
+            <w:r>
+              <w:rPr>
+                <w:rFonts w:ascii="Times New Roman" w:hAnsi="Times New Roman" w:cs="Times New Roman"/>
+                <w:sz w:val="24"/>
+                <w:szCs w:val="24"/>
+              </w:rPr>
+              <w:t xml:space="preserve">Select first level. </w:t>
+            </w:r>
+          </w:p>
+        </w:tc>
+        <w:tc>
+          <w:tcPr>
+            <w:tcW w:w="3579" w:type="dxa"/>
+            <w:gridSpan w:val="2"/>
+            <w:tcBorders>
+              <w:left w:val="nil"/>
+              <w:right w:val="nil"/>
+            </w:tcBorders>
+          </w:tcPr>
+          <w:p>
+            <w:pPr>
+              <w:rPr>
+                <w:rFonts w:ascii="Times New Roman" w:hAnsi="Times New Roman" w:cs="Times New Roman"/>
+                <w:sz w:val="24"/>
+                <w:szCs w:val="24"/>
+              </w:rPr>
+            </w:pPr>
+            <w:r>
+              <w:rPr>
+                <w:rFonts w:ascii="Times New Roman" w:hAnsi="Times New Roman" w:cs="Times New Roman"/>
+                <w:sz w:val="24"/>
+                <w:szCs w:val="24"/>
+              </w:rPr>
+              <w:t xml:space="preserve">The first level loads. The mute button appears on the top left of the game screen. </w:t>
+            </w:r>
+          </w:p>
+        </w:tc>
+        <w:tc>
+          <w:tcPr>
+            <w:tcW w:w="1165" w:type="dxa"/>
+            <w:tcBorders>
+              <w:left w:val="nil"/>
+            </w:tcBorders>
+          </w:tcPr>
+          <w:p>
+            <w:pPr>
+              <w:rPr>
+                <w:rFonts w:ascii="Times New Roman" w:hAnsi="Times New Roman" w:cs="Times New Roman"/>
+                <w:b/>
+                <w:bCs/>
+                <w:sz w:val="24"/>
+                <w:szCs w:val="24"/>
+              </w:rPr>
+            </w:pPr>
+          </w:p>
+        </w:tc>
+      </w:tr>
+      <w:tr>
+        <w:tc>
+          <w:tcPr>
+            <w:tcW w:w="670" w:type="dxa"/>
+            <w:tcBorders>
+              <w:right w:val="nil"/>
+            </w:tcBorders>
+          </w:tcPr>
+          <w:p>
+            <w:pPr>
+              <w:rPr>
+                <w:rFonts w:ascii="Times New Roman" w:hAnsi="Times New Roman" w:cs="Times New Roman"/>
+                <w:sz w:val="24"/>
+                <w:szCs w:val="24"/>
+              </w:rPr>
+            </w:pPr>
+            <w:r>
+              <w:rPr>
+                <w:rFonts w:ascii="Times New Roman" w:hAnsi="Times New Roman" w:cs="Times New Roman"/>
+                <w:sz w:val="24"/>
+                <w:szCs w:val="24"/>
+              </w:rPr>
+              <w:t>3</w:t>
+            </w:r>
+          </w:p>
+        </w:tc>
+        <w:tc>
+          <w:tcPr>
+            <w:tcW w:w="3936" w:type="dxa"/>
+            <w:gridSpan w:val="3"/>
+            <w:tcBorders>
+              <w:left w:val="nil"/>
+              <w:right w:val="nil"/>
+            </w:tcBorders>
+          </w:tcPr>
+          <w:p>
+            <w:pPr>
+              <w:rPr>
+                <w:rFonts w:ascii="Times New Roman" w:hAnsi="Times New Roman" w:cs="Times New Roman"/>
+                <w:sz w:val="24"/>
+                <w:szCs w:val="24"/>
+              </w:rPr>
+            </w:pPr>
+            <w:r>
+              <w:rPr>
+                <w:rFonts w:ascii="Times New Roman" w:hAnsi="Times New Roman" w:cs="Times New Roman"/>
+                <w:sz w:val="24"/>
+                <w:szCs w:val="24"/>
+              </w:rPr>
+              <w:t>Click on the mute button.</w:t>
+            </w:r>
+          </w:p>
+        </w:tc>
+        <w:tc>
+          <w:tcPr>
+            <w:tcW w:w="3579" w:type="dxa"/>
+            <w:gridSpan w:val="2"/>
+            <w:tcBorders>
+              <w:left w:val="nil"/>
+              <w:right w:val="nil"/>
+            </w:tcBorders>
+          </w:tcPr>
+          <w:p>
+            <w:pPr>
+              <w:rPr>
+                <w:rFonts w:ascii="Times New Roman" w:hAnsi="Times New Roman" w:cs="Times New Roman"/>
+                <w:sz w:val="24"/>
+                <w:szCs w:val="24"/>
+              </w:rPr>
+            </w:pPr>
+            <w:r>
+              <w:rPr>
+                <w:rFonts w:ascii="Times New Roman" w:hAnsi="Times New Roman" w:cs="Times New Roman"/>
+                <w:sz w:val="24"/>
+                <w:szCs w:val="24"/>
+              </w:rPr>
+              <w:t xml:space="preserve">The game’s background sounds are muted. </w:t>
+            </w:r>
+          </w:p>
+        </w:tc>
+        <w:tc>
+          <w:tcPr>
+            <w:tcW w:w="1165" w:type="dxa"/>
+            <w:tcBorders>
+              <w:left w:val="nil"/>
+            </w:tcBorders>
+          </w:tcPr>
+          <w:p>
+            <w:pPr>
+              <w:rPr>
+                <w:rFonts w:ascii="Times New Roman" w:hAnsi="Times New Roman" w:cs="Times New Roman"/>
+                <w:b/>
+                <w:bCs/>
+                <w:sz w:val="24"/>
+                <w:szCs w:val="24"/>
+              </w:rPr>
+            </w:pPr>
+          </w:p>
+        </w:tc>
+      </w:tr>
+      <w:tr>
+        <w:tc>
+          <w:tcPr>
+            <w:tcW w:w="670" w:type="dxa"/>
+            <w:tcBorders>
+              <w:right w:val="nil"/>
+            </w:tcBorders>
+          </w:tcPr>
+          <w:p>
+            <w:pPr>
+              <w:rPr>
+                <w:rFonts w:ascii="Times New Roman" w:hAnsi="Times New Roman" w:cs="Times New Roman"/>
+                <w:sz w:val="24"/>
+                <w:szCs w:val="24"/>
+              </w:rPr>
+            </w:pPr>
+            <w:r>
+              <w:rPr>
+                <w:rFonts w:ascii="Times New Roman" w:hAnsi="Times New Roman" w:cs="Times New Roman"/>
+                <w:sz w:val="24"/>
+                <w:szCs w:val="24"/>
+              </w:rPr>
+              <w:t>4</w:t>
+            </w:r>
+          </w:p>
+        </w:tc>
+        <w:tc>
+          <w:tcPr>
+            <w:tcW w:w="3936" w:type="dxa"/>
+            <w:gridSpan w:val="3"/>
+            <w:tcBorders>
+              <w:left w:val="nil"/>
+              <w:right w:val="nil"/>
+            </w:tcBorders>
+          </w:tcPr>
+          <w:p>
+            <w:pPr>
+              <w:rPr>
+                <w:rFonts w:ascii="Times New Roman" w:hAnsi="Times New Roman" w:cs="Times New Roman"/>
+                <w:sz w:val="24"/>
+                <w:szCs w:val="24"/>
+              </w:rPr>
+            </w:pPr>
+            <w:r>
+              <w:rPr>
+                <w:rFonts w:ascii="Times New Roman" w:hAnsi="Times New Roman" w:cs="Times New Roman"/>
+                <w:sz w:val="24"/>
+                <w:szCs w:val="24"/>
+              </w:rPr>
+              <w:t>Collect power up. Fire a projectile.</w:t>
+            </w:r>
+          </w:p>
+        </w:tc>
+        <w:tc>
+          <w:tcPr>
+            <w:tcW w:w="3579" w:type="dxa"/>
+            <w:gridSpan w:val="2"/>
+            <w:tcBorders>
+              <w:left w:val="nil"/>
+              <w:right w:val="nil"/>
+            </w:tcBorders>
+          </w:tcPr>
+          <w:p>
+            <w:pPr>
+              <w:rPr>
+                <w:rFonts w:ascii="Times New Roman" w:hAnsi="Times New Roman" w:cs="Times New Roman"/>
+                <w:sz w:val="24"/>
+                <w:szCs w:val="24"/>
+              </w:rPr>
+            </w:pPr>
+            <w:r>
+              <w:rPr>
+                <w:rFonts w:ascii="Times New Roman" w:hAnsi="Times New Roman" w:cs="Times New Roman"/>
+                <w:sz w:val="24"/>
+                <w:szCs w:val="24"/>
+              </w:rPr>
+              <w:t xml:space="preserve">The game’s power up sounds are muted. </w:t>
+            </w:r>
+          </w:p>
+        </w:tc>
+        <w:tc>
+          <w:tcPr>
+            <w:tcW w:w="1165" w:type="dxa"/>
+            <w:tcBorders>
+              <w:left w:val="nil"/>
+            </w:tcBorders>
+          </w:tcPr>
+          <w:p>
+            <w:pPr>
+              <w:rPr>
+                <w:rFonts w:ascii="Times New Roman" w:hAnsi="Times New Roman" w:cs="Times New Roman"/>
+                <w:b/>
+                <w:bCs/>
+                <w:sz w:val="24"/>
+                <w:szCs w:val="24"/>
+              </w:rPr>
+            </w:pPr>
+          </w:p>
+        </w:tc>
+      </w:tr>
+      <w:tr>
+        <w:tc>
+          <w:tcPr>
+            <w:tcW w:w="670" w:type="dxa"/>
+            <w:tcBorders>
+              <w:right w:val="nil"/>
+            </w:tcBorders>
+          </w:tcPr>
+          <w:p>
+            <w:pPr>
+              <w:rPr>
+                <w:rFonts w:ascii="Times New Roman" w:hAnsi="Times New Roman" w:cs="Times New Roman"/>
+                <w:sz w:val="24"/>
+                <w:szCs w:val="24"/>
+              </w:rPr>
+            </w:pPr>
+            <w:r>
+              <w:rPr>
+                <w:rFonts w:ascii="Times New Roman" w:hAnsi="Times New Roman" w:cs="Times New Roman"/>
+                <w:sz w:val="24"/>
+                <w:szCs w:val="24"/>
+              </w:rPr>
+              <w:t>5</w:t>
+            </w:r>
+          </w:p>
+        </w:tc>
+        <w:tc>
+          <w:tcPr>
+            <w:tcW w:w="3936" w:type="dxa"/>
+            <w:gridSpan w:val="3"/>
+            <w:tcBorders>
+              <w:left w:val="nil"/>
+              <w:right w:val="nil"/>
+            </w:tcBorders>
+          </w:tcPr>
+          <w:p>
+            <w:pPr>
+              <w:rPr>
+                <w:rFonts w:ascii="Times New Roman" w:hAnsi="Times New Roman" w:cs="Times New Roman"/>
+                <w:sz w:val="24"/>
+                <w:szCs w:val="24"/>
+              </w:rPr>
+            </w:pPr>
+            <w:r>
+              <w:rPr>
+                <w:rFonts w:ascii="Times New Roman" w:hAnsi="Times New Roman" w:cs="Times New Roman"/>
+                <w:sz w:val="24"/>
+                <w:szCs w:val="24"/>
+              </w:rPr>
+              <w:t>Click on the mute button again.</w:t>
+            </w:r>
+          </w:p>
+        </w:tc>
+        <w:tc>
+          <w:tcPr>
+            <w:tcW w:w="3579" w:type="dxa"/>
+            <w:gridSpan w:val="2"/>
+            <w:tcBorders>
+              <w:left w:val="nil"/>
+              <w:right w:val="nil"/>
+            </w:tcBorders>
+          </w:tcPr>
+          <w:p>
+            <w:pPr>
+              <w:rPr>
+                <w:rFonts w:ascii="Times New Roman" w:hAnsi="Times New Roman" w:cs="Times New Roman"/>
+                <w:sz w:val="24"/>
+                <w:szCs w:val="24"/>
+              </w:rPr>
+            </w:pPr>
+            <w:r>
+              <w:rPr>
+                <w:rFonts w:ascii="Times New Roman" w:hAnsi="Times New Roman" w:cs="Times New Roman"/>
+                <w:sz w:val="24"/>
+                <w:szCs w:val="24"/>
+              </w:rPr>
+              <w:t xml:space="preserve">The game’s background sounds play. </w:t>
+            </w:r>
+          </w:p>
+        </w:tc>
+        <w:tc>
+          <w:tcPr>
+            <w:tcW w:w="1165" w:type="dxa"/>
+            <w:tcBorders>
+              <w:left w:val="nil"/>
+            </w:tcBorders>
+          </w:tcPr>
+          <w:p>
+            <w:pPr>
+              <w:rPr>
+                <w:rFonts w:ascii="Times New Roman" w:hAnsi="Times New Roman" w:cs="Times New Roman"/>
+                <w:b/>
+                <w:bCs/>
+                <w:sz w:val="24"/>
+                <w:szCs w:val="24"/>
+              </w:rPr>
+            </w:pPr>
+          </w:p>
+        </w:tc>
+      </w:tr>
+      <w:tr>
+        <w:tc>
+          <w:tcPr>
+            <w:tcW w:w="670" w:type="dxa"/>
+            <w:tcBorders>
+              <w:right w:val="nil"/>
+            </w:tcBorders>
+          </w:tcPr>
+          <w:p>
+            <w:pPr>
+              <w:rPr>
+                <w:rFonts w:ascii="Times New Roman" w:hAnsi="Times New Roman" w:cs="Times New Roman"/>
+                <w:sz w:val="24"/>
+                <w:szCs w:val="24"/>
+              </w:rPr>
+            </w:pPr>
+            <w:r>
+              <w:rPr>
+                <w:rFonts w:ascii="Times New Roman" w:hAnsi="Times New Roman" w:cs="Times New Roman"/>
+                <w:sz w:val="24"/>
+                <w:szCs w:val="24"/>
+              </w:rPr>
+              <w:t>6</w:t>
+            </w:r>
+          </w:p>
+        </w:tc>
+        <w:tc>
+          <w:tcPr>
+            <w:tcW w:w="3936" w:type="dxa"/>
+            <w:gridSpan w:val="3"/>
+            <w:tcBorders>
+              <w:left w:val="nil"/>
+              <w:right w:val="nil"/>
+            </w:tcBorders>
+          </w:tcPr>
+          <w:p>
+            <w:pPr>
+              <w:rPr>
+                <w:rFonts w:ascii="Times New Roman" w:hAnsi="Times New Roman" w:cs="Times New Roman"/>
+                <w:sz w:val="24"/>
+                <w:szCs w:val="24"/>
+              </w:rPr>
+            </w:pPr>
+            <w:r>
+              <w:rPr>
+                <w:rFonts w:ascii="Times New Roman" w:hAnsi="Times New Roman" w:cs="Times New Roman"/>
+                <w:sz w:val="24"/>
+                <w:szCs w:val="24"/>
+              </w:rPr>
+              <w:t xml:space="preserve">Fire a projectile. </w:t>
+            </w:r>
+          </w:p>
+        </w:tc>
+        <w:tc>
+          <w:tcPr>
+            <w:tcW w:w="3579" w:type="dxa"/>
+            <w:gridSpan w:val="2"/>
+            <w:tcBorders>
+              <w:left w:val="nil"/>
+              <w:right w:val="nil"/>
+            </w:tcBorders>
+          </w:tcPr>
+          <w:p>
+            <w:pPr>
+              <w:rPr>
+                <w:rFonts w:ascii="Times New Roman" w:hAnsi="Times New Roman" w:cs="Times New Roman"/>
+                <w:sz w:val="24"/>
+                <w:szCs w:val="24"/>
+              </w:rPr>
+            </w:pPr>
+            <w:r>
+              <w:rPr>
+                <w:rFonts w:ascii="Times New Roman" w:hAnsi="Times New Roman" w:cs="Times New Roman"/>
+                <w:sz w:val="24"/>
+                <w:szCs w:val="24"/>
+              </w:rPr>
+              <w:t xml:space="preserve">The game’s power up sounds play. </w:t>
+            </w:r>
+          </w:p>
+        </w:tc>
+        <w:tc>
+          <w:tcPr>
+            <w:tcW w:w="1165" w:type="dxa"/>
+            <w:tcBorders>
+              <w:left w:val="nil"/>
+            </w:tcBorders>
+          </w:tcPr>
+          <w:p>
+            <w:pPr>
+              <w:rPr>
+                <w:rFonts w:ascii="Times New Roman" w:hAnsi="Times New Roman" w:cs="Times New Roman"/>
+                <w:b/>
+                <w:bCs/>
+                <w:sz w:val="24"/>
+                <w:szCs w:val="24"/>
+              </w:rPr>
+            </w:pPr>
+          </w:p>
+        </w:tc>
+      </w:tr>
+      <w:tr>
+        <w:tc>
+          <w:tcPr>
+            <w:tcW w:w="670" w:type="dxa"/>
+            <w:tcBorders>
+              <w:right w:val="nil"/>
+            </w:tcBorders>
+          </w:tcPr>
+          <w:p>
+            <w:pPr>
+              <w:rPr>
+                <w:rFonts w:ascii="Times New Roman" w:hAnsi="Times New Roman" w:cs="Times New Roman"/>
+                <w:sz w:val="24"/>
+                <w:szCs w:val="24"/>
+              </w:rPr>
+            </w:pPr>
+            <w:r>
+              <w:rPr>
+                <w:rFonts w:ascii="Times New Roman" w:hAnsi="Times New Roman" w:cs="Times New Roman"/>
+                <w:sz w:val="24"/>
+                <w:szCs w:val="24"/>
+              </w:rPr>
+              <w:t>7</w:t>
+            </w:r>
+          </w:p>
+        </w:tc>
+        <w:tc>
+          <w:tcPr>
+            <w:tcW w:w="3936" w:type="dxa"/>
+            <w:gridSpan w:val="3"/>
+            <w:tcBorders>
+              <w:left w:val="nil"/>
+              <w:right w:val="nil"/>
+            </w:tcBorders>
+          </w:tcPr>
+          <w:p>
+            <w:pPr>
+              <w:rPr>
+                <w:rFonts w:ascii="Times New Roman" w:hAnsi="Times New Roman" w:cs="Times New Roman"/>
+                <w:sz w:val="24"/>
+                <w:szCs w:val="24"/>
+              </w:rPr>
+            </w:pPr>
+            <w:r>
+              <w:rPr>
+                <w:rFonts w:ascii="Times New Roman" w:hAnsi="Times New Roman" w:cs="Times New Roman"/>
+                <w:sz w:val="24"/>
+                <w:szCs w:val="24"/>
+              </w:rPr>
+              <w:t>Repeat steps 1 through 4 for each</w:t>
+            </w:r>
+          </w:p>
+          <w:p>
+            <w:pPr>
+              <w:rPr>
+                <w:rFonts w:ascii="Times New Roman" w:hAnsi="Times New Roman" w:cs="Times New Roman"/>
+                <w:sz w:val="24"/>
+                <w:szCs w:val="24"/>
+              </w:rPr>
+            </w:pPr>
+            <w:r>
+              <w:rPr>
+                <w:rFonts w:ascii="Times New Roman" w:hAnsi="Times New Roman" w:cs="Times New Roman"/>
+                <w:sz w:val="24"/>
+                <w:szCs w:val="24"/>
+              </w:rPr>
+              <w:t xml:space="preserve">level of the game. </w:t>
+            </w:r>
+          </w:p>
+        </w:tc>
+        <w:tc>
+          <w:tcPr>
+            <w:tcW w:w="3579" w:type="dxa"/>
+            <w:gridSpan w:val="2"/>
+            <w:tcBorders>
+              <w:left w:val="nil"/>
+              <w:right w:val="nil"/>
+            </w:tcBorders>
+          </w:tcPr>
+          <w:p>
+            <w:pPr>
+              <w:rPr>
+                <w:rFonts w:ascii="Times New Roman" w:hAnsi="Times New Roman" w:cs="Times New Roman"/>
+                <w:sz w:val="24"/>
+                <w:szCs w:val="24"/>
+              </w:rPr>
+            </w:pPr>
+            <w:r>
+              <w:rPr>
+                <w:rFonts w:ascii="Times New Roman" w:hAnsi="Times New Roman" w:cs="Times New Roman"/>
+                <w:sz w:val="24"/>
+                <w:szCs w:val="24"/>
+              </w:rPr>
+              <w:t xml:space="preserve">Each level’s sounds are muted and unmuted. </w:t>
+            </w:r>
+          </w:p>
+        </w:tc>
+        <w:tc>
+          <w:tcPr>
+            <w:tcW w:w="1165" w:type="dxa"/>
+            <w:tcBorders>
+              <w:left w:val="nil"/>
+            </w:tcBorders>
+          </w:tcPr>
+          <w:p>
+            <w:pPr>
+              <w:rPr>
+                <w:rFonts w:ascii="Times New Roman" w:hAnsi="Times New Roman" w:cs="Times New Roman"/>
+                <w:b/>
+                <w:bCs/>
+                <w:sz w:val="24"/>
+                <w:szCs w:val="24"/>
+              </w:rPr>
+            </w:pPr>
+          </w:p>
+        </w:tc>
+      </w:tr>
+      <w:tr>
+        <w:tc>
+          <w:tcPr>
+            <w:tcW w:w="9350" w:type="dxa"/>
+            <w:gridSpan w:val="7"/>
+            <w:tcBorders>
+              <w:bottom w:val="single" w:sz="4" w:space="0" w:color="auto"/>
+            </w:tcBorders>
+          </w:tcPr>
+          <w:p>
+            <w:pPr>
+              <w:jc w:val="center"/>
+              <w:rPr>
+                <w:rFonts w:ascii="Times New Roman" w:hAnsi="Times New Roman" w:cs="Times New Roman"/>
+                <w:b/>
+                <w:bCs/>
+                <w:sz w:val="24"/>
+                <w:szCs w:val="24"/>
+              </w:rPr>
+            </w:pPr>
+            <w:r>
+              <w:rPr>
+                <w:rFonts w:ascii="Times New Roman" w:hAnsi="Times New Roman" w:cs="Times New Roman"/>
+                <w:b/>
+                <w:bCs/>
+                <w:sz w:val="24"/>
+                <w:szCs w:val="24"/>
+              </w:rPr>
+              <w:t>Test Result</w:t>
+            </w:r>
+          </w:p>
+        </w:tc>
+      </w:tr>
+      <w:tr>
+        <w:tc>
+          <w:tcPr>
+            <w:tcW w:w="1744" w:type="dxa"/>
+            <w:gridSpan w:val="2"/>
+            <w:tcBorders>
+              <w:right w:val="nil"/>
+            </w:tcBorders>
+          </w:tcPr>
+          <w:p>
+            <w:pPr>
+              <w:rPr>
+                <w:rFonts w:ascii="Times New Roman" w:hAnsi="Times New Roman" w:cs="Times New Roman"/>
+                <w:b/>
+                <w:bCs/>
+                <w:sz w:val="24"/>
+                <w:szCs w:val="24"/>
+              </w:rPr>
+            </w:pPr>
+            <w:r>
+              <w:rPr>
+                <w:rFonts w:ascii="Times New Roman" w:hAnsi="Times New Roman" w:cs="Times New Roman"/>
+                <w:b/>
+                <w:bCs/>
+                <w:sz w:val="24"/>
+                <w:szCs w:val="24"/>
+              </w:rPr>
+              <w:t>Tester:</w:t>
+            </w:r>
+            <w:r>
+              <w:rPr>
+                <w:rFonts w:ascii="Times New Roman" w:hAnsi="Times New Roman" w:cs="Times New Roman"/>
+                <w:b/>
+                <w:bCs/>
+                <w:sz w:val="24"/>
+                <w:szCs w:val="24"/>
+              </w:rPr>
+              <w:t xml:space="preserve"> </w:t>
+            </w:r>
+          </w:p>
+        </w:tc>
+        <w:tc>
+          <w:tcPr>
+            <w:tcW w:w="4116" w:type="dxa"/>
+            <w:gridSpan w:val="3"/>
+            <w:tcBorders>
+              <w:left w:val="nil"/>
+              <w:right w:val="nil"/>
+            </w:tcBorders>
+          </w:tcPr>
+          <w:p>
+            <w:pPr>
+              <w:rPr>
+                <w:rFonts w:ascii="Times New Roman" w:hAnsi="Times New Roman" w:cs="Times New Roman"/>
+                <w:b/>
+                <w:bCs/>
+                <w:sz w:val="24"/>
+                <w:szCs w:val="24"/>
+              </w:rPr>
+            </w:pPr>
+            <w:r>
+              <w:rPr>
+                <w:rFonts w:ascii="Times New Roman" w:hAnsi="Times New Roman" w:cs="Times New Roman"/>
+                <w:b/>
+                <w:bCs/>
+                <w:sz w:val="24"/>
+                <w:szCs w:val="24"/>
+              </w:rPr>
+              <w:t>Date of test:</w:t>
+            </w:r>
+            <w:r>
+              <w:rPr>
+                <w:rFonts w:ascii="Times New Roman" w:hAnsi="Times New Roman" w:cs="Times New Roman"/>
+                <w:b/>
+                <w:bCs/>
+                <w:sz w:val="24"/>
+                <w:szCs w:val="24"/>
+              </w:rPr>
+              <w:t xml:space="preserve"> </w:t>
+            </w:r>
+          </w:p>
+        </w:tc>
+        <w:tc>
+          <w:tcPr>
+            <w:tcW w:w="3490" w:type="dxa"/>
+            <w:gridSpan w:val="2"/>
+            <w:tcBorders>
+              <w:left w:val="nil"/>
+            </w:tcBorders>
+          </w:tcPr>
+          <w:p>
+            <w:pPr>
+              <w:rPr>
+                <w:rFonts w:ascii="Times New Roman" w:hAnsi="Times New Roman" w:cs="Times New Roman"/>
+                <w:sz w:val="24"/>
+                <w:szCs w:val="24"/>
+              </w:rPr>
+            </w:pPr>
+            <w:r>
+              <w:rPr>
+                <w:rFonts w:ascii="Times New Roman" w:hAnsi="Times New Roman" w:cs="Times New Roman"/>
+                <w:b/>
+                <w:bCs/>
+                <w:sz w:val="24"/>
+                <w:szCs w:val="24"/>
+              </w:rPr>
+              <w:t>Test result (P/F):</w:t>
+            </w:r>
+            <w:r>
+              <w:rPr>
+                <w:rFonts w:ascii="Times New Roman" w:hAnsi="Times New Roman" w:cs="Times New Roman"/>
+                <w:b/>
+                <w:bCs/>
+                <w:sz w:val="24"/>
+                <w:szCs w:val="24"/>
+              </w:rPr>
+              <w:t xml:space="preserve"> </w:t>
+            </w:r>
+          </w:p>
+        </w:tc>
+      </w:tr>
+      <w:tr>
+        <w:tc>
+          <w:tcPr>
+            <w:tcW w:w="9350" w:type="dxa"/>
+            <w:gridSpan w:val="7"/>
+          </w:tcPr>
+          <w:p>
+            <w:pPr>
+              <w:rPr>
+                <w:rFonts w:ascii="Times New Roman" w:hAnsi="Times New Roman" w:cs="Times New Roman"/>
+                <w:sz w:val="24"/>
+                <w:szCs w:val="24"/>
+              </w:rPr>
+            </w:pPr>
+            <w:r>
+              <w:rPr>
+                <w:rFonts w:ascii="Times New Roman" w:hAnsi="Times New Roman" w:cs="Times New Roman"/>
+                <w:b/>
+                <w:bCs/>
+                <w:sz w:val="24"/>
+                <w:szCs w:val="24"/>
+              </w:rPr>
+              <w:t>Notes:</w:t>
+            </w:r>
+          </w:p>
+        </w:tc>
+      </w:tr>
+    </w:tbl>
+    <w:p/>
+    <w:tbl>
+      <w:tblPr>
+        <w:tblStyle w:val="TableGrid1"/>
+        <w:tblW w:w="9350" w:type="dxa"/>
+        <w:tblInd w:w="0" w:type="dxa"/>
+        <w:tblLook w:val="04A0" w:firstRow="1" w:lastRow="0" w:firstColumn="1" w:lastColumn="0" w:noHBand="0" w:noVBand="1"/>
+      </w:tblPr>
+      <w:tblGrid>
+        <w:gridCol w:w="670"/>
+        <w:gridCol w:w="1074"/>
+        <w:gridCol w:w="895"/>
+        <w:gridCol w:w="1967"/>
+        <w:gridCol w:w="1254"/>
+        <w:gridCol w:w="2325"/>
+        <w:gridCol w:w="1165"/>
+      </w:tblGrid>
+      <w:tr>
+        <w:tc>
+          <w:tcPr>
+            <w:tcW w:w="9350" w:type="dxa"/>
+            <w:gridSpan w:val="7"/>
+            <w:tcBorders>
+              <w:top w:val="single" w:sz="4" w:space="0" w:color="auto"/>
+              <w:left w:val="single" w:sz="4" w:space="0" w:color="auto"/>
+              <w:bottom w:val="single" w:sz="4" w:space="0" w:color="auto"/>
+              <w:right w:val="single" w:sz="4" w:space="0" w:color="auto"/>
+            </w:tcBorders>
+            <w:hideMark/>
+          </w:tcPr>
+          <w:p>
+            <w:pPr>
+              <w:jc w:val="center"/>
+              <w:rPr>
+                <w:rFonts w:ascii="Times New Roman" w:hAnsi="Times New Roman" w:cs="Times New Roman"/>
+                <w:b/>
+                <w:bCs/>
+                <w:sz w:val="24"/>
+                <w:szCs w:val="24"/>
+              </w:rPr>
+            </w:pPr>
+            <w:r>
+              <w:rPr>
+                <w:rFonts w:ascii="Times New Roman" w:hAnsi="Times New Roman" w:cs="Times New Roman"/>
+                <w:b/>
+                <w:bCs/>
+                <w:sz w:val="24"/>
+                <w:szCs w:val="24"/>
+              </w:rPr>
+              <w:t>Test Case Information</w:t>
+            </w:r>
+          </w:p>
+        </w:tc>
+      </w:tr>
+      <w:tr>
+        <w:tc>
+          <w:tcPr>
+            <w:tcW w:w="2639" w:type="dxa"/>
+            <w:gridSpan w:val="3"/>
+            <w:tcBorders>
+              <w:top w:val="single" w:sz="4" w:space="0" w:color="auto"/>
+              <w:left w:val="single" w:sz="4" w:space="0" w:color="auto"/>
+              <w:bottom w:val="single" w:sz="4" w:space="0" w:color="auto"/>
+              <w:right w:val="nil"/>
+            </w:tcBorders>
+            <w:hideMark/>
+          </w:tcPr>
+          <w:p>
+            <w:pPr>
+              <w:rPr>
+                <w:rFonts w:ascii="Times New Roman" w:hAnsi="Times New Roman" w:cs="Times New Roman"/>
+                <w:b/>
+                <w:bCs/>
+                <w:sz w:val="24"/>
+                <w:szCs w:val="24"/>
+              </w:rPr>
+            </w:pPr>
+            <w:r>
+              <w:rPr>
+                <w:rFonts w:ascii="Times New Roman" w:hAnsi="Times New Roman" w:cs="Times New Roman"/>
+                <w:b/>
+                <w:bCs/>
+                <w:sz w:val="24"/>
+                <w:szCs w:val="24"/>
+              </w:rPr>
+              <w:t xml:space="preserve">Test name </w:t>
+            </w:r>
+          </w:p>
+        </w:tc>
+        <w:tc>
+          <w:tcPr>
+            <w:tcW w:w="6711" w:type="dxa"/>
+            <w:gridSpan w:val="4"/>
+            <w:tcBorders>
+              <w:top w:val="single" w:sz="4" w:space="0" w:color="auto"/>
+              <w:left w:val="nil"/>
+              <w:bottom w:val="single" w:sz="4" w:space="0" w:color="auto"/>
+              <w:right w:val="single" w:sz="4" w:space="0" w:color="auto"/>
+            </w:tcBorders>
+            <w:hideMark/>
+          </w:tcPr>
+          <w:p>
+            <w:pPr>
+              <w:rPr>
+                <w:rFonts w:ascii="Times New Roman" w:hAnsi="Times New Roman" w:cs="Times New Roman"/>
+                <w:sz w:val="24"/>
+                <w:szCs w:val="24"/>
+              </w:rPr>
+            </w:pPr>
+            <w:r>
+              <w:rPr>
+                <w:rFonts w:ascii="Times New Roman" w:hAnsi="Times New Roman" w:cs="Times New Roman"/>
+                <w:sz w:val="24"/>
+                <w:szCs w:val="24"/>
+              </w:rPr>
+              <w:t>Lingering Attack Bug</w:t>
+            </w:r>
+          </w:p>
+        </w:tc>
+      </w:tr>
+      <w:tr>
+        <w:tc>
+          <w:tcPr>
+            <w:tcW w:w="2639" w:type="dxa"/>
+            <w:gridSpan w:val="3"/>
+            <w:tcBorders>
+              <w:top w:val="single" w:sz="4" w:space="0" w:color="auto"/>
+              <w:left w:val="single" w:sz="4" w:space="0" w:color="auto"/>
+              <w:bottom w:val="single" w:sz="4" w:space="0" w:color="auto"/>
+              <w:right w:val="nil"/>
+            </w:tcBorders>
+            <w:hideMark/>
+          </w:tcPr>
+          <w:p>
+            <w:pPr>
+              <w:rPr>
+                <w:rFonts w:ascii="Times New Roman" w:hAnsi="Times New Roman" w:cs="Times New Roman"/>
+                <w:b/>
+                <w:bCs/>
+                <w:sz w:val="24"/>
+                <w:szCs w:val="24"/>
+              </w:rPr>
+            </w:pPr>
+            <w:r>
+              <w:rPr>
+                <w:rFonts w:ascii="Times New Roman" w:hAnsi="Times New Roman" w:cs="Times New Roman"/>
+                <w:b/>
+                <w:bCs/>
+                <w:sz w:val="24"/>
+                <w:szCs w:val="24"/>
+              </w:rPr>
+              <w:t>Owner of test</w:t>
+            </w:r>
+          </w:p>
+        </w:tc>
+        <w:tc>
+          <w:tcPr>
+            <w:tcW w:w="6711" w:type="dxa"/>
+            <w:gridSpan w:val="4"/>
+            <w:tcBorders>
+              <w:top w:val="single" w:sz="4" w:space="0" w:color="auto"/>
+              <w:left w:val="nil"/>
+              <w:bottom w:val="single" w:sz="4" w:space="0" w:color="auto"/>
+              <w:right w:val="single" w:sz="4" w:space="0" w:color="auto"/>
+            </w:tcBorders>
+            <w:hideMark/>
+          </w:tcPr>
+          <w:p>
+            <w:pPr>
+              <w:rPr>
+                <w:rFonts w:ascii="Times New Roman" w:hAnsi="Times New Roman" w:cs="Times New Roman"/>
+                <w:sz w:val="24"/>
+                <w:szCs w:val="24"/>
+              </w:rPr>
+            </w:pPr>
+            <w:r>
+              <w:rPr>
+                <w:rFonts w:ascii="Times New Roman" w:hAnsi="Times New Roman" w:cs="Times New Roman"/>
+                <w:sz w:val="24"/>
+                <w:szCs w:val="24"/>
+              </w:rPr>
+              <w:t>Matthew Merritt</w:t>
+            </w:r>
+          </w:p>
+        </w:tc>
+      </w:tr>
+      <w:tr>
+        <w:tc>
+          <w:tcPr>
+            <w:tcW w:w="2639" w:type="dxa"/>
+            <w:gridSpan w:val="3"/>
+            <w:tcBorders>
+              <w:top w:val="single" w:sz="4" w:space="0" w:color="auto"/>
+              <w:left w:val="single" w:sz="4" w:space="0" w:color="auto"/>
+              <w:bottom w:val="single" w:sz="4" w:space="0" w:color="auto"/>
+              <w:right w:val="nil"/>
+            </w:tcBorders>
+            <w:hideMark/>
+          </w:tcPr>
+          <w:p>
+            <w:pPr>
+              <w:rPr>
+                <w:rFonts w:ascii="Times New Roman" w:hAnsi="Times New Roman" w:cs="Times New Roman"/>
+                <w:b/>
+                <w:bCs/>
+                <w:sz w:val="24"/>
+                <w:szCs w:val="24"/>
+              </w:rPr>
+            </w:pPr>
+            <w:r>
+              <w:rPr>
+                <w:rFonts w:ascii="Times New Roman" w:hAnsi="Times New Roman" w:cs="Times New Roman"/>
+                <w:b/>
+                <w:bCs/>
+                <w:sz w:val="24"/>
+                <w:szCs w:val="24"/>
+              </w:rPr>
+              <w:t>Test case ID</w:t>
+            </w:r>
+          </w:p>
+        </w:tc>
+        <w:tc>
+          <w:tcPr>
+            <w:tcW w:w="6711" w:type="dxa"/>
+            <w:gridSpan w:val="4"/>
+            <w:tcBorders>
+              <w:top w:val="single" w:sz="4" w:space="0" w:color="auto"/>
+              <w:left w:val="nil"/>
+              <w:bottom w:val="single" w:sz="4" w:space="0" w:color="auto"/>
+              <w:right w:val="single" w:sz="4" w:space="0" w:color="auto"/>
+            </w:tcBorders>
+          </w:tcPr>
+          <w:p>
+            <w:pPr>
+              <w:rPr>
+                <w:rFonts w:ascii="Times New Roman" w:hAnsi="Times New Roman" w:cs="Times New Roman"/>
+                <w:sz w:val="24"/>
+                <w:szCs w:val="24"/>
+              </w:rPr>
+            </w:pPr>
+            <w:r>
+              <w:rPr>
+                <w:rFonts w:ascii="Times New Roman" w:hAnsi="Times New Roman" w:cs="Times New Roman"/>
+                <w:sz w:val="24"/>
+                <w:szCs w:val="24"/>
+              </w:rPr>
+              <w:t>A1</w:t>
+            </w:r>
+            <w:r>
+              <w:rPr>
+                <w:rFonts w:ascii="Times New Roman" w:hAnsi="Times New Roman" w:cs="Times New Roman"/>
+                <w:sz w:val="24"/>
+                <w:szCs w:val="24"/>
+              </w:rPr>
+              <w:t>3</w:t>
+            </w:r>
+          </w:p>
+        </w:tc>
+      </w:tr>
+      <w:tr>
+        <w:tc>
+          <w:tcPr>
+            <w:tcW w:w="2639" w:type="dxa"/>
+            <w:gridSpan w:val="3"/>
+            <w:tcBorders>
+              <w:top w:val="single" w:sz="4" w:space="0" w:color="auto"/>
+              <w:left w:val="single" w:sz="4" w:space="0" w:color="auto"/>
+              <w:bottom w:val="single" w:sz="4" w:space="0" w:color="auto"/>
+              <w:right w:val="nil"/>
+            </w:tcBorders>
+            <w:hideMark/>
+          </w:tcPr>
+          <w:p>
+            <w:pPr>
+              <w:rPr>
+                <w:rFonts w:ascii="Times New Roman" w:hAnsi="Times New Roman" w:cs="Times New Roman"/>
+                <w:b/>
+                <w:bCs/>
+                <w:sz w:val="24"/>
+                <w:szCs w:val="24"/>
+              </w:rPr>
+            </w:pPr>
+            <w:r>
+              <w:rPr>
+                <w:rFonts w:ascii="Times New Roman" w:hAnsi="Times New Roman" w:cs="Times New Roman"/>
+                <w:b/>
+                <w:bCs/>
+                <w:sz w:val="24"/>
+                <w:szCs w:val="24"/>
+              </w:rPr>
+              <w:t>Date of last revision</w:t>
+            </w:r>
+          </w:p>
+        </w:tc>
+        <w:tc>
+          <w:tcPr>
+            <w:tcW w:w="6711" w:type="dxa"/>
+            <w:gridSpan w:val="4"/>
+            <w:tcBorders>
+              <w:top w:val="single" w:sz="4" w:space="0" w:color="auto"/>
+              <w:left w:val="nil"/>
+              <w:bottom w:val="single" w:sz="4" w:space="0" w:color="auto"/>
+              <w:right w:val="single" w:sz="4" w:space="0" w:color="auto"/>
+            </w:tcBorders>
+            <w:hideMark/>
+          </w:tcPr>
+          <w:p>
+            <w:pPr>
+              <w:rPr>
+                <w:rFonts w:ascii="Times New Roman" w:hAnsi="Times New Roman" w:cs="Times New Roman"/>
+                <w:sz w:val="24"/>
+                <w:szCs w:val="24"/>
+              </w:rPr>
+            </w:pPr>
+            <w:r>
+              <w:rPr>
+                <w:rFonts w:ascii="Times New Roman" w:hAnsi="Times New Roman" w:cs="Times New Roman"/>
+                <w:sz w:val="24"/>
+                <w:szCs w:val="24"/>
+              </w:rPr>
+              <w:t>11/4/2021</w:t>
+            </w:r>
+          </w:p>
+        </w:tc>
+      </w:tr>
+      <w:tr>
+        <w:tc>
+          <w:tcPr>
+            <w:tcW w:w="2639" w:type="dxa"/>
+            <w:gridSpan w:val="3"/>
+            <w:tcBorders>
+              <w:top w:val="single" w:sz="4" w:space="0" w:color="auto"/>
+              <w:left w:val="single" w:sz="4" w:space="0" w:color="auto"/>
+              <w:bottom w:val="single" w:sz="4" w:space="0" w:color="auto"/>
+              <w:right w:val="nil"/>
+            </w:tcBorders>
+            <w:hideMark/>
+          </w:tcPr>
+          <w:p>
+            <w:pPr>
+              <w:rPr>
+                <w:rFonts w:ascii="Times New Roman" w:hAnsi="Times New Roman" w:cs="Times New Roman"/>
+                <w:b/>
+                <w:bCs/>
+                <w:sz w:val="24"/>
+                <w:szCs w:val="24"/>
+              </w:rPr>
+            </w:pPr>
+            <w:r>
+              <w:rPr>
+                <w:rFonts w:ascii="Times New Roman" w:hAnsi="Times New Roman" w:cs="Times New Roman"/>
+                <w:b/>
+                <w:bCs/>
+                <w:sz w:val="24"/>
+                <w:szCs w:val="24"/>
+              </w:rPr>
+              <w:t>Test objective</w:t>
+            </w:r>
+          </w:p>
+        </w:tc>
+        <w:tc>
+          <w:tcPr>
+            <w:tcW w:w="6711" w:type="dxa"/>
+            <w:gridSpan w:val="4"/>
+            <w:tcBorders>
+              <w:top w:val="single" w:sz="4" w:space="0" w:color="auto"/>
+              <w:left w:val="nil"/>
+              <w:bottom w:val="single" w:sz="4" w:space="0" w:color="auto"/>
+              <w:right w:val="single" w:sz="4" w:space="0" w:color="auto"/>
+            </w:tcBorders>
+            <w:hideMark/>
+          </w:tcPr>
+          <w:p>
+            <w:pPr>
+              <w:rPr>
+                <w:rFonts w:ascii="Times New Roman" w:hAnsi="Times New Roman" w:cs="Times New Roman"/>
+                <w:sz w:val="24"/>
+                <w:szCs w:val="24"/>
+              </w:rPr>
+            </w:pPr>
+            <w:r>
+              <w:rPr>
+                <w:rFonts w:ascii="Times New Roman" w:hAnsi="Times New Roman" w:cs="Times New Roman"/>
+                <w:sz w:val="24"/>
+                <w:szCs w:val="24"/>
+              </w:rPr>
+              <w:t>Verify</w:t>
+            </w:r>
+            <w:r>
+              <w:rPr>
+                <w:rFonts w:ascii="Times New Roman" w:hAnsi="Times New Roman" w:cs="Times New Roman"/>
+                <w:sz w:val="24"/>
+                <w:szCs w:val="24"/>
+              </w:rPr>
+              <w:t xml:space="preserve"> that the player’s projectiles cannot defeat enemies after they have disappeared and that the projectile’s hitbox disappears with the sprite.</w:t>
+            </w:r>
+          </w:p>
+        </w:tc>
+      </w:tr>
+      <w:tr>
+        <w:tc>
+          <w:tcPr>
+            <w:tcW w:w="9350" w:type="dxa"/>
+            <w:gridSpan w:val="7"/>
+            <w:tcBorders>
+              <w:top w:val="single" w:sz="4" w:space="0" w:color="auto"/>
+              <w:left w:val="single" w:sz="4" w:space="0" w:color="auto"/>
+              <w:bottom w:val="single" w:sz="4" w:space="0" w:color="auto"/>
+              <w:right w:val="single" w:sz="4" w:space="0" w:color="auto"/>
+            </w:tcBorders>
+            <w:hideMark/>
+          </w:tcPr>
+          <w:p>
+            <w:pPr>
+              <w:jc w:val="center"/>
+              <w:rPr>
+                <w:rFonts w:ascii="Times New Roman" w:hAnsi="Times New Roman" w:cs="Times New Roman"/>
+                <w:b/>
+                <w:bCs/>
+                <w:sz w:val="24"/>
+                <w:szCs w:val="24"/>
+              </w:rPr>
+            </w:pPr>
+            <w:r>
+              <w:rPr>
+                <w:rFonts w:ascii="Times New Roman" w:hAnsi="Times New Roman" w:cs="Times New Roman"/>
+                <w:b/>
+                <w:bCs/>
+                <w:sz w:val="24"/>
+                <w:szCs w:val="24"/>
+              </w:rPr>
+              <w:t>Test Procedure</w:t>
+            </w:r>
+          </w:p>
+        </w:tc>
+      </w:tr>
+      <w:tr>
+        <w:tc>
+          <w:tcPr>
+            <w:tcW w:w="670" w:type="dxa"/>
+            <w:tcBorders>
+              <w:top w:val="single" w:sz="4" w:space="0" w:color="auto"/>
+              <w:left w:val="single" w:sz="4" w:space="0" w:color="auto"/>
+              <w:bottom w:val="single" w:sz="4" w:space="0" w:color="auto"/>
+              <w:right w:val="nil"/>
+            </w:tcBorders>
+            <w:hideMark/>
+          </w:tcPr>
+          <w:p>
+            <w:pPr>
+              <w:rPr>
+                <w:rFonts w:ascii="Times New Roman" w:hAnsi="Times New Roman" w:cs="Times New Roman"/>
+                <w:b/>
+                <w:bCs/>
+                <w:sz w:val="24"/>
+                <w:szCs w:val="24"/>
+              </w:rPr>
+            </w:pPr>
+            <w:r>
+              <w:rPr>
+                <w:rFonts w:ascii="Times New Roman" w:hAnsi="Times New Roman" w:cs="Times New Roman"/>
+                <w:b/>
+                <w:bCs/>
+                <w:sz w:val="24"/>
+                <w:szCs w:val="24"/>
+              </w:rPr>
+              <w:t>Step</w:t>
+            </w:r>
+          </w:p>
+        </w:tc>
+        <w:tc>
+          <w:tcPr>
+            <w:tcW w:w="3936" w:type="dxa"/>
+            <w:gridSpan w:val="3"/>
+            <w:tcBorders>
+              <w:top w:val="single" w:sz="4" w:space="0" w:color="auto"/>
+              <w:left w:val="nil"/>
+              <w:bottom w:val="single" w:sz="4" w:space="0" w:color="auto"/>
+              <w:right w:val="nil"/>
+            </w:tcBorders>
+            <w:hideMark/>
+          </w:tcPr>
+          <w:p>
+            <w:pPr>
+              <w:rPr>
+                <w:rFonts w:ascii="Times New Roman" w:hAnsi="Times New Roman" w:cs="Times New Roman"/>
+                <w:b/>
+                <w:bCs/>
+                <w:sz w:val="24"/>
+                <w:szCs w:val="24"/>
+              </w:rPr>
+            </w:pPr>
+            <w:r>
+              <w:rPr>
+                <w:rFonts w:ascii="Times New Roman" w:hAnsi="Times New Roman" w:cs="Times New Roman"/>
+                <w:b/>
+                <w:bCs/>
+                <w:sz w:val="24"/>
+                <w:szCs w:val="24"/>
+              </w:rPr>
+              <w:t>Action</w:t>
+            </w:r>
+          </w:p>
+        </w:tc>
+        <w:tc>
+          <w:tcPr>
+            <w:tcW w:w="3579" w:type="dxa"/>
+            <w:gridSpan w:val="2"/>
+            <w:tcBorders>
+              <w:top w:val="single" w:sz="4" w:space="0" w:color="auto"/>
+              <w:left w:val="nil"/>
+              <w:bottom w:val="single" w:sz="4" w:space="0" w:color="auto"/>
+              <w:right w:val="nil"/>
+            </w:tcBorders>
+            <w:hideMark/>
+          </w:tcPr>
+          <w:p>
+            <w:pPr>
+              <w:rPr>
+                <w:rFonts w:ascii="Times New Roman" w:hAnsi="Times New Roman" w:cs="Times New Roman"/>
+                <w:b/>
+                <w:bCs/>
+                <w:sz w:val="24"/>
+                <w:szCs w:val="24"/>
+              </w:rPr>
+            </w:pPr>
+            <w:r>
+              <w:rPr>
+                <w:rFonts w:ascii="Times New Roman" w:hAnsi="Times New Roman" w:cs="Times New Roman"/>
+                <w:b/>
+                <w:bCs/>
+                <w:sz w:val="24"/>
+                <w:szCs w:val="24"/>
+              </w:rPr>
+              <w:t>Expected Result</w:t>
+            </w:r>
+          </w:p>
+        </w:tc>
+        <w:tc>
+          <w:tcPr>
+            <w:tcW w:w="1165" w:type="dxa"/>
+            <w:tcBorders>
+              <w:top w:val="single" w:sz="4" w:space="0" w:color="auto"/>
+              <w:left w:val="nil"/>
+              <w:bottom w:val="single" w:sz="4" w:space="0" w:color="auto"/>
+              <w:right w:val="single" w:sz="4" w:space="0" w:color="auto"/>
+            </w:tcBorders>
+            <w:hideMark/>
+          </w:tcPr>
+          <w:p>
+            <w:pPr>
+              <w:rPr>
+                <w:rFonts w:ascii="Times New Roman" w:eastAsia="Arial" w:hAnsi="Times New Roman" w:cs="Times New Roman"/>
+                <w:b/>
+                <w:bCs/>
+                <w:sz w:val="24"/>
+                <w:szCs w:val="24"/>
+                <w:lang w:eastAsia="ja-JP"/>
+              </w:rPr>
+            </w:pPr>
+            <w:r>
+              <w:rPr>
+                <w:rFonts w:ascii="Times New Roman" w:hAnsi="Times New Roman" w:cs="Times New Roman"/>
+                <w:b/>
+                <w:bCs/>
+                <w:sz w:val="24"/>
+                <w:szCs w:val="24"/>
+              </w:rPr>
+              <w:t>Pass</w:t>
+            </w:r>
+            <w:r>
+              <w:rPr>
+                <w:rFonts w:ascii="Times New Roman" w:hAnsi="Times New Roman" w:cs="Times New Roman"/>
+                <w:b/>
+                <w:bCs/>
+                <w:sz w:val="24"/>
+                <w:szCs w:val="24"/>
+              </w:rPr>
+              <w:t>/Fail</w:t>
+            </w:r>
+          </w:p>
+        </w:tc>
+      </w:tr>
+      <w:tr>
+        <w:tc>
+          <w:tcPr>
+            <w:tcW w:w="670" w:type="dxa"/>
+            <w:tcBorders>
+              <w:top w:val="single" w:sz="4" w:space="0" w:color="auto"/>
+              <w:left w:val="single" w:sz="4" w:space="0" w:color="auto"/>
+              <w:bottom w:val="single" w:sz="4" w:space="0" w:color="auto"/>
+              <w:right w:val="nil"/>
+            </w:tcBorders>
+            <w:hideMark/>
+          </w:tcPr>
+          <w:p>
+            <w:pPr>
+              <w:rPr>
+                <w:rFonts w:ascii="Times New Roman" w:hAnsi="Times New Roman" w:cs="Times New Roman"/>
+                <w:sz w:val="24"/>
+                <w:szCs w:val="24"/>
+              </w:rPr>
+            </w:pPr>
+            <w:r>
+              <w:rPr>
+                <w:rFonts w:ascii="Times New Roman" w:hAnsi="Times New Roman" w:cs="Times New Roman"/>
+                <w:sz w:val="24"/>
+                <w:szCs w:val="24"/>
+              </w:rPr>
+              <w:lastRenderedPageBreak/>
+              <w:t>1</w:t>
+            </w:r>
+          </w:p>
+        </w:tc>
+        <w:tc>
+          <w:tcPr>
+            <w:tcW w:w="3936" w:type="dxa"/>
+            <w:gridSpan w:val="3"/>
+            <w:tcBorders>
+              <w:top w:val="single" w:sz="4" w:space="0" w:color="auto"/>
+              <w:left w:val="nil"/>
+              <w:bottom w:val="single" w:sz="4" w:space="0" w:color="auto"/>
+              <w:right w:val="nil"/>
+            </w:tcBorders>
+            <w:hideMark/>
+          </w:tcPr>
+          <w:p>
+            <w:pPr>
+              <w:rPr>
+                <w:rFonts w:ascii="Times New Roman" w:hAnsi="Times New Roman" w:cs="Times New Roman"/>
+                <w:sz w:val="24"/>
+                <w:szCs w:val="24"/>
+              </w:rPr>
+            </w:pPr>
+            <w:r>
+              <w:rPr>
+                <w:rFonts w:ascii="Times New Roman" w:hAnsi="Times New Roman" w:cs="Times New Roman"/>
+                <w:sz w:val="24"/>
+                <w:szCs w:val="24"/>
+              </w:rPr>
+              <w:t>Run the game, then s</w:t>
+            </w:r>
+            <w:r>
+              <w:rPr>
+                <w:rFonts w:ascii="Times New Roman" w:hAnsi="Times New Roman" w:cs="Times New Roman"/>
+                <w:sz w:val="24"/>
+                <w:szCs w:val="24"/>
+              </w:rPr>
+              <w:t xml:space="preserve">elect “Play Game” by pressing </w:t>
+            </w:r>
+            <w:r>
+              <w:rPr>
+                <w:rFonts w:ascii="Times New Roman" w:hAnsi="Times New Roman" w:cs="Times New Roman"/>
+                <w:sz w:val="24"/>
+                <w:szCs w:val="24"/>
+              </w:rPr>
+              <w:t>“</w:t>
+            </w:r>
+            <w:r>
+              <w:rPr>
+                <w:rFonts w:ascii="Times New Roman" w:hAnsi="Times New Roman" w:cs="Times New Roman"/>
+                <w:sz w:val="24"/>
+                <w:szCs w:val="24"/>
+              </w:rPr>
+              <w:t>Enter.</w:t>
+            </w:r>
+            <w:r>
+              <w:rPr>
+                <w:rFonts w:ascii="Times New Roman" w:hAnsi="Times New Roman" w:cs="Times New Roman"/>
+                <w:sz w:val="24"/>
+                <w:szCs w:val="24"/>
+              </w:rPr>
+              <w:t>”</w:t>
+            </w:r>
+          </w:p>
+        </w:tc>
+        <w:tc>
+          <w:tcPr>
+            <w:tcW w:w="3579" w:type="dxa"/>
+            <w:gridSpan w:val="2"/>
+            <w:tcBorders>
+              <w:top w:val="single" w:sz="4" w:space="0" w:color="auto"/>
+              <w:left w:val="nil"/>
+              <w:bottom w:val="single" w:sz="4" w:space="0" w:color="auto"/>
+              <w:right w:val="nil"/>
+            </w:tcBorders>
+            <w:hideMark/>
+          </w:tcPr>
+          <w:p>
+            <w:pPr>
+              <w:rPr>
+                <w:rFonts w:ascii="Times New Roman" w:hAnsi="Times New Roman" w:cs="Times New Roman"/>
+                <w:sz w:val="24"/>
+                <w:szCs w:val="24"/>
+              </w:rPr>
+            </w:pPr>
+            <w:r>
+              <w:rPr>
+                <w:rFonts w:ascii="Times New Roman" w:hAnsi="Times New Roman" w:cs="Times New Roman"/>
+                <w:sz w:val="24"/>
+                <w:szCs w:val="24"/>
+              </w:rPr>
+              <w:t>The application launches to a main menu and then t</w:t>
+            </w:r>
+            <w:r>
+              <w:rPr>
+                <w:rFonts w:ascii="Times New Roman" w:hAnsi="Times New Roman" w:cs="Times New Roman"/>
+                <w:sz w:val="24"/>
+                <w:szCs w:val="24"/>
+              </w:rPr>
+              <w:t>he first level is loaded.</w:t>
+            </w:r>
+          </w:p>
+        </w:tc>
+        <w:tc>
+          <w:tcPr>
+            <w:tcW w:w="1165" w:type="dxa"/>
+            <w:tcBorders>
+              <w:top w:val="single" w:sz="4" w:space="0" w:color="auto"/>
+              <w:left w:val="nil"/>
+              <w:bottom w:val="single" w:sz="4" w:space="0" w:color="auto"/>
+              <w:right w:val="single" w:sz="4" w:space="0" w:color="auto"/>
+            </w:tcBorders>
+          </w:tcPr>
+          <w:p>
+            <w:pPr>
+              <w:rPr>
+                <w:rFonts w:ascii="Times New Roman" w:hAnsi="Times New Roman" w:cs="Times New Roman"/>
+                <w:sz w:val="24"/>
+                <w:szCs w:val="24"/>
+              </w:rPr>
+            </w:pPr>
+          </w:p>
+        </w:tc>
+      </w:tr>
+      <w:tr>
+        <w:tc>
+          <w:tcPr>
+            <w:tcW w:w="670" w:type="dxa"/>
+            <w:tcBorders>
+              <w:top w:val="single" w:sz="4" w:space="0" w:color="auto"/>
+              <w:left w:val="single" w:sz="4" w:space="0" w:color="auto"/>
+              <w:bottom w:val="single" w:sz="4" w:space="0" w:color="auto"/>
+              <w:right w:val="nil"/>
+            </w:tcBorders>
+            <w:hideMark/>
+          </w:tcPr>
+          <w:p>
+            <w:pPr>
+              <w:rPr>
+                <w:rFonts w:ascii="Times New Roman" w:hAnsi="Times New Roman" w:cs="Times New Roman"/>
+                <w:sz w:val="24"/>
+                <w:szCs w:val="24"/>
+              </w:rPr>
+            </w:pPr>
+            <w:r>
+              <w:rPr>
+                <w:rFonts w:ascii="Times New Roman" w:hAnsi="Times New Roman" w:cs="Times New Roman"/>
+                <w:sz w:val="24"/>
+                <w:szCs w:val="24"/>
+              </w:rPr>
+              <w:t>2</w:t>
+            </w:r>
+          </w:p>
+        </w:tc>
+        <w:tc>
+          <w:tcPr>
+            <w:tcW w:w="3936" w:type="dxa"/>
+            <w:gridSpan w:val="3"/>
+            <w:tcBorders>
+              <w:top w:val="single" w:sz="4" w:space="0" w:color="auto"/>
+              <w:left w:val="nil"/>
+              <w:bottom w:val="single" w:sz="4" w:space="0" w:color="auto"/>
+              <w:right w:val="nil"/>
+            </w:tcBorders>
+            <w:hideMark/>
+          </w:tcPr>
+          <w:p>
+            <w:pPr>
+              <w:rPr>
+                <w:rFonts w:ascii="Times New Roman" w:hAnsi="Times New Roman" w:cs="Times New Roman"/>
+                <w:sz w:val="24"/>
+                <w:szCs w:val="24"/>
+              </w:rPr>
+            </w:pPr>
+            <w:r>
+              <w:rPr>
+                <w:rFonts w:ascii="Times New Roman" w:hAnsi="Times New Roman" w:cs="Times New Roman"/>
+                <w:sz w:val="24"/>
+                <w:szCs w:val="24"/>
+              </w:rPr>
+              <w:t xml:space="preserve">Walk over the </w:t>
+            </w:r>
+            <w:r>
+              <w:rPr>
+                <w:rFonts w:ascii="Times New Roman" w:hAnsi="Times New Roman" w:cs="Times New Roman"/>
+                <w:sz w:val="24"/>
+                <w:szCs w:val="24"/>
+              </w:rPr>
+              <w:t>fish powerup and stay near the base of the tree.</w:t>
+            </w:r>
+          </w:p>
+        </w:tc>
+        <w:tc>
+          <w:tcPr>
+            <w:tcW w:w="3579" w:type="dxa"/>
+            <w:gridSpan w:val="2"/>
+            <w:tcBorders>
+              <w:top w:val="single" w:sz="4" w:space="0" w:color="auto"/>
+              <w:left w:val="nil"/>
+              <w:bottom w:val="single" w:sz="4" w:space="0" w:color="auto"/>
+              <w:right w:val="nil"/>
+            </w:tcBorders>
+            <w:hideMark/>
+          </w:tcPr>
+          <w:p>
+            <w:pPr>
+              <w:rPr>
+                <w:rFonts w:ascii="Times New Roman" w:hAnsi="Times New Roman" w:cs="Times New Roman"/>
+                <w:sz w:val="24"/>
+                <w:szCs w:val="24"/>
+              </w:rPr>
+            </w:pPr>
+            <w:r>
+              <w:rPr>
+                <w:rFonts w:ascii="Times New Roman" w:hAnsi="Times New Roman" w:cs="Times New Roman"/>
+                <w:sz w:val="24"/>
+                <w:szCs w:val="24"/>
+              </w:rPr>
+              <w:t>The cat collects the powerup from the fish</w:t>
+            </w:r>
+            <w:r>
+              <w:rPr>
+                <w:rFonts w:ascii="Times New Roman" w:hAnsi="Times New Roman" w:cs="Times New Roman"/>
+                <w:sz w:val="24"/>
+                <w:szCs w:val="24"/>
+              </w:rPr>
+              <w:t>.</w:t>
+            </w:r>
+          </w:p>
+        </w:tc>
+        <w:tc>
+          <w:tcPr>
+            <w:tcW w:w="1165" w:type="dxa"/>
+            <w:tcBorders>
+              <w:top w:val="single" w:sz="4" w:space="0" w:color="auto"/>
+              <w:left w:val="nil"/>
+              <w:bottom w:val="single" w:sz="4" w:space="0" w:color="auto"/>
+              <w:right w:val="single" w:sz="4" w:space="0" w:color="auto"/>
+            </w:tcBorders>
+          </w:tcPr>
+          <w:p>
+            <w:pPr>
+              <w:rPr>
+                <w:rFonts w:ascii="Times New Roman" w:hAnsi="Times New Roman" w:cs="Times New Roman"/>
+                <w:b/>
+                <w:bCs/>
+                <w:sz w:val="24"/>
+                <w:szCs w:val="24"/>
+              </w:rPr>
+            </w:pPr>
+          </w:p>
+        </w:tc>
+      </w:tr>
+      <w:tr>
+        <w:tc>
+          <w:tcPr>
+            <w:tcW w:w="670" w:type="dxa"/>
+            <w:tcBorders>
+              <w:top w:val="single" w:sz="4" w:space="0" w:color="auto"/>
+              <w:left w:val="single" w:sz="4" w:space="0" w:color="auto"/>
+              <w:bottom w:val="single" w:sz="4" w:space="0" w:color="auto"/>
+              <w:right w:val="nil"/>
+            </w:tcBorders>
+            <w:hideMark/>
+          </w:tcPr>
+          <w:p>
+            <w:pPr>
+              <w:rPr>
+                <w:rFonts w:ascii="Times New Roman" w:hAnsi="Times New Roman" w:cs="Times New Roman"/>
+                <w:sz w:val="24"/>
+                <w:szCs w:val="24"/>
+              </w:rPr>
+            </w:pPr>
+            <w:r>
+              <w:rPr>
+                <w:rFonts w:ascii="Times New Roman" w:hAnsi="Times New Roman" w:cs="Times New Roman"/>
+                <w:sz w:val="24"/>
+                <w:szCs w:val="24"/>
+              </w:rPr>
+              <w:t>3</w:t>
+            </w:r>
+          </w:p>
+        </w:tc>
+        <w:tc>
+          <w:tcPr>
+            <w:tcW w:w="3936" w:type="dxa"/>
+            <w:gridSpan w:val="3"/>
+            <w:tcBorders>
+              <w:top w:val="single" w:sz="4" w:space="0" w:color="auto"/>
+              <w:left w:val="nil"/>
+              <w:bottom w:val="single" w:sz="4" w:space="0" w:color="auto"/>
+              <w:right w:val="nil"/>
+            </w:tcBorders>
+            <w:hideMark/>
+          </w:tcPr>
+          <w:p>
+            <w:pPr>
+              <w:rPr>
+                <w:rFonts w:ascii="Times New Roman" w:hAnsi="Times New Roman" w:cs="Times New Roman"/>
+                <w:sz w:val="24"/>
+                <w:szCs w:val="24"/>
+              </w:rPr>
+            </w:pPr>
+            <w:r>
+              <w:rPr>
+                <w:rFonts w:ascii="Times New Roman" w:hAnsi="Times New Roman" w:cs="Times New Roman"/>
+                <w:sz w:val="24"/>
+                <w:szCs w:val="24"/>
+              </w:rPr>
+              <w:t>Before the dog reaches the ground with the tree, p</w:t>
+            </w:r>
+            <w:r>
+              <w:rPr>
+                <w:rFonts w:ascii="Times New Roman" w:hAnsi="Times New Roman" w:cs="Times New Roman"/>
+                <w:sz w:val="24"/>
+                <w:szCs w:val="24"/>
+              </w:rPr>
+              <w:t xml:space="preserve">ress </w:t>
+            </w:r>
+            <w:r>
+              <w:rPr>
+                <w:rFonts w:ascii="Times New Roman" w:hAnsi="Times New Roman" w:cs="Times New Roman"/>
+                <w:sz w:val="24"/>
+                <w:szCs w:val="24"/>
+              </w:rPr>
+              <w:t>“</w:t>
+            </w:r>
+            <w:r>
+              <w:rPr>
+                <w:rFonts w:ascii="Times New Roman" w:hAnsi="Times New Roman" w:cs="Times New Roman"/>
+                <w:sz w:val="24"/>
+                <w:szCs w:val="24"/>
+              </w:rPr>
+              <w:t>Space</w:t>
+            </w:r>
+            <w:r>
+              <w:rPr>
+                <w:rFonts w:ascii="Times New Roman" w:hAnsi="Times New Roman" w:cs="Times New Roman"/>
+                <w:sz w:val="24"/>
+                <w:szCs w:val="24"/>
+              </w:rPr>
+              <w:t>”</w:t>
+            </w:r>
+            <w:r>
+              <w:rPr>
+                <w:rFonts w:ascii="Times New Roman" w:hAnsi="Times New Roman" w:cs="Times New Roman"/>
+                <w:sz w:val="24"/>
+                <w:szCs w:val="24"/>
+              </w:rPr>
+              <w:t>.</w:t>
+            </w:r>
+          </w:p>
+        </w:tc>
+        <w:tc>
+          <w:tcPr>
+            <w:tcW w:w="3579" w:type="dxa"/>
+            <w:gridSpan w:val="2"/>
+            <w:tcBorders>
+              <w:top w:val="single" w:sz="4" w:space="0" w:color="auto"/>
+              <w:left w:val="nil"/>
+              <w:bottom w:val="single" w:sz="4" w:space="0" w:color="auto"/>
+              <w:right w:val="nil"/>
+            </w:tcBorders>
+            <w:hideMark/>
+          </w:tcPr>
+          <w:p>
+            <w:pPr>
+              <w:rPr>
+                <w:rFonts w:ascii="Times New Roman" w:hAnsi="Times New Roman" w:cs="Times New Roman"/>
+                <w:sz w:val="24"/>
+                <w:szCs w:val="24"/>
+              </w:rPr>
+            </w:pPr>
+            <w:r>
+              <w:rPr>
+                <w:rFonts w:ascii="Times New Roman" w:hAnsi="Times New Roman" w:cs="Times New Roman"/>
+                <w:sz w:val="24"/>
+                <w:szCs w:val="24"/>
+              </w:rPr>
+              <w:t>A projectile attack should appear in front of the player and disappear before the dog hits the ground.</w:t>
+            </w:r>
+          </w:p>
+        </w:tc>
+        <w:tc>
+          <w:tcPr>
+            <w:tcW w:w="1165" w:type="dxa"/>
+            <w:tcBorders>
+              <w:top w:val="single" w:sz="4" w:space="0" w:color="auto"/>
+              <w:left w:val="nil"/>
+              <w:bottom w:val="single" w:sz="4" w:space="0" w:color="auto"/>
+              <w:right w:val="single" w:sz="4" w:space="0" w:color="auto"/>
+            </w:tcBorders>
+          </w:tcPr>
+          <w:p>
+            <w:pPr>
+              <w:rPr>
+                <w:rFonts w:ascii="Times New Roman" w:hAnsi="Times New Roman" w:cs="Times New Roman"/>
+                <w:b/>
+                <w:bCs/>
+                <w:sz w:val="24"/>
+                <w:szCs w:val="24"/>
+              </w:rPr>
+            </w:pPr>
+          </w:p>
+        </w:tc>
+      </w:tr>
+      <w:tr>
+        <w:tc>
+          <w:tcPr>
+            <w:tcW w:w="670" w:type="dxa"/>
+            <w:tcBorders>
+              <w:top w:val="single" w:sz="4" w:space="0" w:color="auto"/>
+              <w:left w:val="single" w:sz="4" w:space="0" w:color="auto"/>
+              <w:bottom w:val="single" w:sz="4" w:space="0" w:color="auto"/>
+              <w:right w:val="nil"/>
+            </w:tcBorders>
+          </w:tcPr>
+          <w:p>
+            <w:pPr>
+              <w:rPr>
+                <w:rFonts w:ascii="Times New Roman" w:hAnsi="Times New Roman" w:cs="Times New Roman"/>
+                <w:sz w:val="24"/>
+                <w:szCs w:val="24"/>
+              </w:rPr>
+            </w:pPr>
+            <w:r>
+              <w:rPr>
+                <w:rFonts w:ascii="Times New Roman" w:hAnsi="Times New Roman" w:cs="Times New Roman"/>
+                <w:sz w:val="24"/>
+                <w:szCs w:val="24"/>
+              </w:rPr>
+              <w:t>4</w:t>
+            </w:r>
+          </w:p>
+        </w:tc>
+        <w:tc>
+          <w:tcPr>
+            <w:tcW w:w="3936" w:type="dxa"/>
+            <w:gridSpan w:val="3"/>
+            <w:tcBorders>
+              <w:top w:val="single" w:sz="4" w:space="0" w:color="auto"/>
+              <w:left w:val="nil"/>
+              <w:bottom w:val="single" w:sz="4" w:space="0" w:color="auto"/>
+              <w:right w:val="nil"/>
+            </w:tcBorders>
+          </w:tcPr>
+          <w:p>
+            <w:pPr>
+              <w:rPr>
+                <w:rFonts w:ascii="Times New Roman" w:hAnsi="Times New Roman" w:cs="Times New Roman"/>
+                <w:sz w:val="24"/>
+                <w:szCs w:val="24"/>
+              </w:rPr>
+            </w:pPr>
+            <w:r>
+              <w:rPr>
+                <w:rFonts w:ascii="Times New Roman" w:hAnsi="Times New Roman" w:cs="Times New Roman"/>
+                <w:sz w:val="24"/>
+                <w:szCs w:val="24"/>
+              </w:rPr>
+              <w:t>Go back on top of the tree and wait for the dog to reach the tree.</w:t>
+            </w:r>
+          </w:p>
+        </w:tc>
+        <w:tc>
+          <w:tcPr>
+            <w:tcW w:w="3579" w:type="dxa"/>
+            <w:gridSpan w:val="2"/>
+            <w:tcBorders>
+              <w:top w:val="single" w:sz="4" w:space="0" w:color="auto"/>
+              <w:left w:val="nil"/>
+              <w:bottom w:val="single" w:sz="4" w:space="0" w:color="auto"/>
+              <w:right w:val="nil"/>
+            </w:tcBorders>
+          </w:tcPr>
+          <w:p>
+            <w:pPr>
+              <w:rPr>
+                <w:rFonts w:ascii="Times New Roman" w:hAnsi="Times New Roman" w:cs="Times New Roman"/>
+                <w:sz w:val="24"/>
+                <w:szCs w:val="24"/>
+              </w:rPr>
+            </w:pPr>
+            <w:r>
+              <w:rPr>
+                <w:rFonts w:ascii="Times New Roman" w:hAnsi="Times New Roman" w:cs="Times New Roman"/>
+                <w:sz w:val="24"/>
+                <w:szCs w:val="24"/>
+              </w:rPr>
+              <w:t>T</w:t>
+            </w:r>
+            <w:r>
+              <w:rPr>
+                <w:rFonts w:ascii="Times New Roman" w:hAnsi="Times New Roman" w:cs="Times New Roman"/>
+                <w:sz w:val="24"/>
+                <w:szCs w:val="24"/>
+              </w:rPr>
+              <w:t xml:space="preserve">he </w:t>
+            </w:r>
+            <w:r>
+              <w:rPr>
+                <w:rFonts w:ascii="Times New Roman" w:hAnsi="Times New Roman" w:cs="Times New Roman"/>
+                <w:sz w:val="24"/>
+                <w:szCs w:val="24"/>
+              </w:rPr>
+              <w:t>dog should be able to walk all the way to the tree without being defeated by a projectile.</w:t>
+            </w:r>
+          </w:p>
+        </w:tc>
+        <w:tc>
+          <w:tcPr>
+            <w:tcW w:w="1165" w:type="dxa"/>
+            <w:tcBorders>
+              <w:top w:val="single" w:sz="4" w:space="0" w:color="auto"/>
+              <w:left w:val="nil"/>
+              <w:bottom w:val="single" w:sz="4" w:space="0" w:color="auto"/>
+              <w:right w:val="single" w:sz="4" w:space="0" w:color="auto"/>
+            </w:tcBorders>
+          </w:tcPr>
+          <w:p>
+            <w:pPr>
+              <w:rPr>
+                <w:rFonts w:ascii="Times New Roman" w:hAnsi="Times New Roman" w:cs="Times New Roman"/>
+                <w:b/>
+                <w:bCs/>
+                <w:sz w:val="24"/>
+                <w:szCs w:val="24"/>
+              </w:rPr>
+            </w:pPr>
+          </w:p>
+        </w:tc>
+      </w:tr>
+      <w:tr>
+        <w:tc>
+          <w:tcPr>
+            <w:tcW w:w="9350" w:type="dxa"/>
+            <w:gridSpan w:val="7"/>
+            <w:tcBorders>
+              <w:top w:val="single" w:sz="4" w:space="0" w:color="auto"/>
+              <w:left w:val="single" w:sz="4" w:space="0" w:color="auto"/>
+              <w:bottom w:val="single" w:sz="4" w:space="0" w:color="auto"/>
+              <w:right w:val="single" w:sz="4" w:space="0" w:color="auto"/>
+            </w:tcBorders>
+            <w:hideMark/>
+          </w:tcPr>
+          <w:p>
+            <w:pPr>
+              <w:jc w:val="center"/>
+              <w:rPr>
+                <w:rFonts w:ascii="Times New Roman" w:hAnsi="Times New Roman" w:cs="Times New Roman"/>
+                <w:b/>
+                <w:bCs/>
+                <w:sz w:val="24"/>
+                <w:szCs w:val="24"/>
+              </w:rPr>
+            </w:pPr>
+            <w:r>
+              <w:rPr>
+                <w:rFonts w:ascii="Times New Roman" w:hAnsi="Times New Roman" w:cs="Times New Roman"/>
+                <w:b/>
+                <w:bCs/>
+                <w:sz w:val="24"/>
+                <w:szCs w:val="24"/>
+              </w:rPr>
+              <w:t>Test Result</w:t>
+            </w:r>
+          </w:p>
+        </w:tc>
+      </w:tr>
+      <w:tr>
+        <w:tc>
+          <w:tcPr>
+            <w:tcW w:w="1744" w:type="dxa"/>
+            <w:gridSpan w:val="2"/>
+            <w:tcBorders>
+              <w:top w:val="single" w:sz="4" w:space="0" w:color="auto"/>
+              <w:left w:val="single" w:sz="4" w:space="0" w:color="auto"/>
+              <w:bottom w:val="single" w:sz="4" w:space="0" w:color="auto"/>
+              <w:right w:val="nil"/>
+            </w:tcBorders>
+            <w:hideMark/>
+          </w:tcPr>
+          <w:p>
+            <w:pPr>
+              <w:rPr>
+                <w:rFonts w:ascii="Times New Roman" w:hAnsi="Times New Roman" w:cs="Times New Roman"/>
+                <w:b/>
+                <w:bCs/>
+                <w:sz w:val="24"/>
+                <w:szCs w:val="24"/>
+              </w:rPr>
+            </w:pPr>
+            <w:r>
+              <w:rPr>
+                <w:rFonts w:ascii="Times New Roman" w:hAnsi="Times New Roman" w:cs="Times New Roman"/>
+                <w:b/>
+                <w:bCs/>
+                <w:sz w:val="24"/>
+                <w:szCs w:val="24"/>
+              </w:rPr>
+              <w:t>Tester:</w:t>
+            </w:r>
+            <w:r>
+              <w:rPr>
+                <w:rFonts w:ascii="Times New Roman" w:hAnsi="Times New Roman" w:cs="Times New Roman"/>
+                <w:b/>
+                <w:bCs/>
+                <w:sz w:val="24"/>
+                <w:szCs w:val="24"/>
+              </w:rPr>
+              <w:t xml:space="preserve"> </w:t>
+            </w:r>
+          </w:p>
+        </w:tc>
+        <w:tc>
+          <w:tcPr>
+            <w:tcW w:w="4116" w:type="dxa"/>
+            <w:gridSpan w:val="3"/>
+            <w:tcBorders>
+              <w:top w:val="single" w:sz="4" w:space="0" w:color="auto"/>
+              <w:left w:val="nil"/>
+              <w:bottom w:val="single" w:sz="4" w:space="0" w:color="auto"/>
+              <w:right w:val="nil"/>
+            </w:tcBorders>
+            <w:hideMark/>
+          </w:tcPr>
+          <w:p>
+            <w:pPr>
+              <w:rPr>
+                <w:rFonts w:ascii="Times New Roman" w:hAnsi="Times New Roman" w:cs="Times New Roman"/>
+                <w:b/>
+                <w:bCs/>
+                <w:sz w:val="24"/>
+                <w:szCs w:val="24"/>
+              </w:rPr>
+            </w:pPr>
+            <w:r>
+              <w:rPr>
+                <w:rFonts w:ascii="Times New Roman" w:hAnsi="Times New Roman" w:cs="Times New Roman"/>
+                <w:b/>
+                <w:bCs/>
+                <w:sz w:val="24"/>
+                <w:szCs w:val="24"/>
+              </w:rPr>
+              <w:t>Date of test:</w:t>
+            </w:r>
+            <w:r>
+              <w:rPr>
+                <w:rFonts w:ascii="Times New Roman" w:hAnsi="Times New Roman" w:cs="Times New Roman"/>
+                <w:b/>
+                <w:bCs/>
+                <w:sz w:val="24"/>
+                <w:szCs w:val="24"/>
+              </w:rPr>
+              <w:t xml:space="preserve"> </w:t>
+            </w:r>
+          </w:p>
+        </w:tc>
+        <w:tc>
+          <w:tcPr>
+            <w:tcW w:w="3490" w:type="dxa"/>
+            <w:gridSpan w:val="2"/>
+            <w:tcBorders>
+              <w:top w:val="single" w:sz="4" w:space="0" w:color="auto"/>
+              <w:left w:val="nil"/>
+              <w:bottom w:val="single" w:sz="4" w:space="0" w:color="auto"/>
+              <w:right w:val="single" w:sz="4" w:space="0" w:color="auto"/>
+            </w:tcBorders>
+            <w:hideMark/>
+          </w:tcPr>
+          <w:p>
+            <w:pPr>
+              <w:rPr>
+                <w:rFonts w:ascii="Times New Roman" w:hAnsi="Times New Roman" w:cs="Times New Roman"/>
+                <w:sz w:val="24"/>
+                <w:szCs w:val="24"/>
+              </w:rPr>
+            </w:pPr>
+            <w:r>
+              <w:rPr>
+                <w:rFonts w:ascii="Times New Roman" w:hAnsi="Times New Roman" w:cs="Times New Roman"/>
+                <w:b/>
+                <w:bCs/>
+                <w:sz w:val="24"/>
+                <w:szCs w:val="24"/>
+              </w:rPr>
+              <w:t>Test result (P/F):</w:t>
+            </w:r>
+            <w:r>
+              <w:rPr>
+                <w:rFonts w:ascii="Times New Roman" w:hAnsi="Times New Roman" w:cs="Times New Roman"/>
+                <w:b/>
+                <w:bCs/>
+                <w:sz w:val="24"/>
+                <w:szCs w:val="24"/>
+              </w:rPr>
+              <w:t xml:space="preserve"> </w:t>
+            </w:r>
+          </w:p>
+        </w:tc>
+      </w:tr>
+      <w:tr>
+        <w:tc>
+          <w:tcPr>
+            <w:tcW w:w="9350" w:type="dxa"/>
+            <w:gridSpan w:val="7"/>
+            <w:tcBorders>
+              <w:top w:val="single" w:sz="4" w:space="0" w:color="auto"/>
+              <w:left w:val="single" w:sz="4" w:space="0" w:color="auto"/>
+              <w:bottom w:val="single" w:sz="4" w:space="0" w:color="auto"/>
+              <w:right w:val="single" w:sz="4" w:space="0" w:color="auto"/>
+            </w:tcBorders>
+            <w:hideMark/>
+          </w:tcPr>
+          <w:p>
+            <w:pPr>
+              <w:rPr>
+                <w:rFonts w:ascii="Times New Roman" w:hAnsi="Times New Roman" w:cs="Times New Roman"/>
+                <w:sz w:val="24"/>
+                <w:szCs w:val="24"/>
+              </w:rPr>
+            </w:pPr>
+            <w:r>
+              <w:rPr>
+                <w:rFonts w:ascii="Times New Roman" w:hAnsi="Times New Roman" w:cs="Times New Roman"/>
+                <w:b/>
+                <w:bCs/>
+                <w:sz w:val="24"/>
+                <w:szCs w:val="24"/>
+              </w:rPr>
+              <w:t>Notes:</w:t>
+            </w:r>
+            <w:r>
+              <w:rPr>
+                <w:rFonts w:ascii="Times New Roman" w:hAnsi="Times New Roman" w:cs="Times New Roman"/>
+                <w:b/>
+                <w:bCs/>
+                <w:sz w:val="24"/>
+                <w:szCs w:val="24"/>
+              </w:rPr>
+              <w:t xml:space="preserve"> </w:t>
+            </w:r>
+          </w:p>
+        </w:tc>
+      </w:tr>
+    </w:tbl>
+    <w:p/>
     <w:p/>
     <w:sectPr>
       <w:pgSz w:w="12240" w:h="15840"/>

</xml_diff>

<commit_message>
filled in test cases from scrum sprint 3
</commit_message>
<xml_diff>
--- a/TeamResources/Test Cases.docx
+++ b/TeamResources/Test Cases.docx
@@ -12786,10 +12786,22 @@
             <w:pPr>
               <w:rPr>
                 <w:rFonts w:ascii="Times New Roman" w:hAnsi="Times New Roman" w:cs="Times New Roman"/>
-                <w:sz w:val="24"/>
-                <w:szCs w:val="24"/>
-              </w:rPr>
-            </w:pPr>
+                <w:b/>
+                <w:bCs/>
+                <w:sz w:val="24"/>
+                <w:szCs w:val="24"/>
+              </w:rPr>
+            </w:pPr>
+            <w:r>
+              <w:rPr>
+                <w:rFonts w:ascii="Times New Roman" w:hAnsi="Times New Roman" w:cs="Times New Roman"/>
+                <w:b/>
+                <w:bCs/>
+                <w:sz w:val="24"/>
+                <w:szCs w:val="24"/>
+              </w:rPr>
+              <w:t>Pass</w:t>
+            </w:r>
           </w:p>
         </w:tc>
       </w:tr>
@@ -12929,10 +12941,22 @@
             <w:pPr>
               <w:rPr>
                 <w:rFonts w:ascii="Times New Roman" w:hAnsi="Times New Roman" w:cs="Times New Roman"/>
-                <w:sz w:val="24"/>
-                <w:szCs w:val="24"/>
-              </w:rPr>
-            </w:pPr>
+                <w:b/>
+                <w:bCs/>
+                <w:sz w:val="24"/>
+                <w:szCs w:val="24"/>
+              </w:rPr>
+            </w:pPr>
+            <w:r>
+              <w:rPr>
+                <w:rFonts w:ascii="Times New Roman" w:hAnsi="Times New Roman" w:cs="Times New Roman"/>
+                <w:b/>
+                <w:bCs/>
+                <w:sz w:val="24"/>
+                <w:szCs w:val="24"/>
+              </w:rPr>
+              <w:t>Pass</w:t>
+            </w:r>
           </w:p>
         </w:tc>
       </w:tr>
@@ -13037,10 +13061,22 @@
             <w:pPr>
               <w:rPr>
                 <w:rFonts w:ascii="Times New Roman" w:hAnsi="Times New Roman" w:cs="Times New Roman"/>
-                <w:sz w:val="24"/>
-                <w:szCs w:val="24"/>
-              </w:rPr>
-            </w:pPr>
+                <w:b/>
+                <w:bCs/>
+                <w:sz w:val="24"/>
+                <w:szCs w:val="24"/>
+              </w:rPr>
+            </w:pPr>
+            <w:r>
+              <w:rPr>
+                <w:rFonts w:ascii="Times New Roman" w:hAnsi="Times New Roman" w:cs="Times New Roman"/>
+                <w:b/>
+                <w:bCs/>
+                <w:sz w:val="24"/>
+                <w:szCs w:val="24"/>
+              </w:rPr>
+              <w:t>Pass</w:t>
+            </w:r>
           </w:p>
         </w:tc>
       </w:tr>
@@ -13148,10 +13184,22 @@
             <w:pPr>
               <w:rPr>
                 <w:rFonts w:ascii="Times New Roman" w:hAnsi="Times New Roman" w:cs="Times New Roman"/>
-                <w:sz w:val="24"/>
-                <w:szCs w:val="24"/>
-              </w:rPr>
-            </w:pPr>
+                <w:b/>
+                <w:bCs/>
+                <w:sz w:val="24"/>
+                <w:szCs w:val="24"/>
+              </w:rPr>
+            </w:pPr>
+            <w:r>
+              <w:rPr>
+                <w:rFonts w:ascii="Times New Roman" w:hAnsi="Times New Roman" w:cs="Times New Roman"/>
+                <w:b/>
+                <w:bCs/>
+                <w:sz w:val="24"/>
+                <w:szCs w:val="24"/>
+              </w:rPr>
+              <w:t>Pass</w:t>
+            </w:r>
           </w:p>
         </w:tc>
       </w:tr>
@@ -13256,10 +13304,22 @@
             <w:pPr>
               <w:rPr>
                 <w:rFonts w:ascii="Times New Roman" w:hAnsi="Times New Roman" w:cs="Times New Roman"/>
-                <w:sz w:val="24"/>
-                <w:szCs w:val="24"/>
-              </w:rPr>
-            </w:pPr>
+                <w:b/>
+                <w:bCs/>
+                <w:sz w:val="24"/>
+                <w:szCs w:val="24"/>
+              </w:rPr>
+            </w:pPr>
+            <w:r>
+              <w:rPr>
+                <w:rFonts w:ascii="Times New Roman" w:hAnsi="Times New Roman" w:cs="Times New Roman"/>
+                <w:b/>
+                <w:bCs/>
+                <w:sz w:val="24"/>
+                <w:szCs w:val="24"/>
+              </w:rPr>
+              <w:t>Pass</w:t>
+            </w:r>
           </w:p>
         </w:tc>
       </w:tr>
@@ -13364,10 +13424,22 @@
             <w:pPr>
               <w:rPr>
                 <w:rFonts w:ascii="Times New Roman" w:hAnsi="Times New Roman" w:cs="Times New Roman"/>
-                <w:sz w:val="24"/>
-                <w:szCs w:val="24"/>
-              </w:rPr>
-            </w:pPr>
+                <w:b/>
+                <w:bCs/>
+                <w:sz w:val="24"/>
+                <w:szCs w:val="24"/>
+              </w:rPr>
+            </w:pPr>
+            <w:r>
+              <w:rPr>
+                <w:rFonts w:ascii="Times New Roman" w:hAnsi="Times New Roman" w:cs="Times New Roman"/>
+                <w:b/>
+                <w:bCs/>
+                <w:sz w:val="24"/>
+                <w:szCs w:val="24"/>
+              </w:rPr>
+              <w:t>Pass</w:t>
+            </w:r>
           </w:p>
         </w:tc>
       </w:tr>
@@ -13425,8 +13497,6 @@
             <w:pPr>
               <w:rPr>
                 <w:rFonts w:ascii="Times New Roman" w:hAnsi="Times New Roman" w:cs="Times New Roman"/>
-                <w:b/>
-                <w:bCs/>
                 <w:sz w:val="24"/>
                 <w:szCs w:val="24"/>
               </w:rPr>
@@ -13441,6 +13511,34 @@
               </w:rPr>
               <w:t>Tester:</w:t>
             </w:r>
+            <w:r>
+              <w:rPr>
+                <w:rFonts w:ascii="Times New Roman" w:hAnsi="Times New Roman" w:cs="Times New Roman"/>
+                <w:b/>
+                <w:bCs/>
+                <w:sz w:val="24"/>
+                <w:szCs w:val="24"/>
+              </w:rPr>
+              <w:t xml:space="preserve"> </w:t>
+            </w:r>
+            <w:r>
+              <w:rPr>
+                <w:rFonts w:ascii="Times New Roman" w:hAnsi="Times New Roman" w:cs="Times New Roman"/>
+                <w:sz w:val="24"/>
+                <w:szCs w:val="24"/>
+              </w:rPr>
+              <w:t xml:space="preserve">Dylan </w:t>
+            </w:r>
+            <w:proofErr w:type="spellStart"/>
+            <w:r>
+              <w:rPr>
+                <w:rFonts w:ascii="Times New Roman" w:hAnsi="Times New Roman" w:cs="Times New Roman"/>
+                <w:sz w:val="24"/>
+                <w:szCs w:val="24"/>
+              </w:rPr>
+              <w:t>Widecki</w:t>
+            </w:r>
+            <w:proofErr w:type="spellEnd"/>
           </w:p>
         </w:tc>
         <w:tc>
@@ -13459,8 +13557,6 @@
             <w:pPr>
               <w:rPr>
                 <w:rFonts w:ascii="Times New Roman" w:hAnsi="Times New Roman" w:cs="Times New Roman"/>
-                <w:b/>
-                <w:bCs/>
                 <w:sz w:val="24"/>
                 <w:szCs w:val="24"/>
               </w:rPr>
@@ -13474,6 +13570,30 @@
                 <w:szCs w:val="24"/>
               </w:rPr>
               <w:t>Date of test:</w:t>
+            </w:r>
+            <w:r>
+              <w:rPr>
+                <w:rFonts w:ascii="Times New Roman" w:hAnsi="Times New Roman" w:cs="Times New Roman"/>
+                <w:sz w:val="24"/>
+                <w:szCs w:val="24"/>
+              </w:rPr>
+              <w:t xml:space="preserve"> 11/</w:t>
+            </w:r>
+            <w:r>
+              <w:rPr>
+                <w:rFonts w:ascii="Times New Roman" w:hAnsi="Times New Roman" w:cs="Times New Roman"/>
+                <w:sz w:val="24"/>
+                <w:szCs w:val="24"/>
+              </w:rPr>
+              <w:t>10</w:t>
+            </w:r>
+            <w:r>
+              <w:rPr>
+                <w:rFonts w:ascii="Times New Roman" w:hAnsi="Times New Roman" w:cs="Times New Roman"/>
+                <w:sz w:val="24"/>
+                <w:szCs w:val="24"/>
+              </w:rPr>
+              <w:t>/2021</w:t>
             </w:r>
           </w:p>
         </w:tc>
@@ -13493,8 +13613,6 @@
             <w:pPr>
               <w:rPr>
                 <w:rFonts w:ascii="Times New Roman" w:hAnsi="Times New Roman" w:cs="Times New Roman"/>
-                <w:b/>
-                <w:bCs/>
                 <w:sz w:val="24"/>
                 <w:szCs w:val="24"/>
               </w:rPr>
@@ -13508,6 +13626,14 @@
                 <w:szCs w:val="24"/>
               </w:rPr>
               <w:t>Test result (P/F):</w:t>
+            </w:r>
+            <w:r>
+              <w:rPr>
+                <w:rFonts w:ascii="Times New Roman" w:hAnsi="Times New Roman" w:cs="Times New Roman"/>
+                <w:sz w:val="24"/>
+                <w:szCs w:val="24"/>
+              </w:rPr>
+              <w:t xml:space="preserve"> P</w:t>
             </w:r>
           </w:p>
         </w:tc>
@@ -13529,8 +13655,6 @@
             <w:pPr>
               <w:rPr>
                 <w:rFonts w:ascii="Times New Roman" w:hAnsi="Times New Roman" w:cs="Times New Roman"/>
-                <w:b/>
-                <w:bCs/>
                 <w:sz w:val="24"/>
                 <w:szCs w:val="24"/>
               </w:rPr>
@@ -13544,6 +13668,14 @@
                 <w:szCs w:val="24"/>
               </w:rPr>
               <w:t>Notes:</w:t>
+            </w:r>
+            <w:r>
+              <w:rPr>
+                <w:rFonts w:ascii="Times New Roman" w:hAnsi="Times New Roman" w:cs="Times New Roman"/>
+                <w:sz w:val="24"/>
+                <w:szCs w:val="24"/>
+              </w:rPr>
+              <w:t xml:space="preserve"> No additional notes.</w:t>
             </w:r>
           </w:p>
         </w:tc>
@@ -14779,7 +14911,7 @@
                 <w:sz w:val="24"/>
                 <w:szCs w:val="24"/>
               </w:rPr>
-              <w:t>Pass</w:t>
+              <w:t>P</w:t>
             </w:r>
           </w:p>
         </w:tc>
@@ -15568,10 +15700,22 @@
             <w:pPr>
               <w:rPr>
                 <w:rFonts w:ascii="Times New Roman" w:hAnsi="Times New Roman" w:cs="Times New Roman"/>
-                <w:sz w:val="24"/>
-                <w:szCs w:val="24"/>
-              </w:rPr>
-            </w:pPr>
+                <w:b/>
+                <w:bCs/>
+                <w:sz w:val="24"/>
+                <w:szCs w:val="24"/>
+              </w:rPr>
+            </w:pPr>
+            <w:r>
+              <w:rPr>
+                <w:rFonts w:ascii="Times New Roman" w:hAnsi="Times New Roman" w:cs="Times New Roman"/>
+                <w:b/>
+                <w:bCs/>
+                <w:sz w:val="24"/>
+                <w:szCs w:val="24"/>
+              </w:rPr>
+              <w:t>Pass</w:t>
+            </w:r>
           </w:p>
         </w:tc>
       </w:tr>
@@ -15711,10 +15855,22 @@
             <w:pPr>
               <w:rPr>
                 <w:rFonts w:ascii="Times New Roman" w:hAnsi="Times New Roman" w:cs="Times New Roman"/>
-                <w:sz w:val="24"/>
-                <w:szCs w:val="24"/>
-              </w:rPr>
-            </w:pPr>
+                <w:b/>
+                <w:bCs/>
+                <w:sz w:val="24"/>
+                <w:szCs w:val="24"/>
+              </w:rPr>
+            </w:pPr>
+            <w:r>
+              <w:rPr>
+                <w:rFonts w:ascii="Times New Roman" w:hAnsi="Times New Roman" w:cs="Times New Roman"/>
+                <w:b/>
+                <w:bCs/>
+                <w:sz w:val="24"/>
+                <w:szCs w:val="24"/>
+              </w:rPr>
+              <w:t>Pass</w:t>
+            </w:r>
           </w:p>
         </w:tc>
       </w:tr>
@@ -15854,10 +16010,22 @@
             <w:pPr>
               <w:rPr>
                 <w:rFonts w:ascii="Times New Roman" w:hAnsi="Times New Roman" w:cs="Times New Roman"/>
-                <w:sz w:val="24"/>
-                <w:szCs w:val="24"/>
-              </w:rPr>
-            </w:pPr>
+                <w:b/>
+                <w:bCs/>
+                <w:sz w:val="24"/>
+                <w:szCs w:val="24"/>
+              </w:rPr>
+            </w:pPr>
+            <w:r>
+              <w:rPr>
+                <w:rFonts w:ascii="Times New Roman" w:hAnsi="Times New Roman" w:cs="Times New Roman"/>
+                <w:b/>
+                <w:bCs/>
+                <w:sz w:val="24"/>
+                <w:szCs w:val="24"/>
+              </w:rPr>
+              <w:t>Pass</w:t>
+            </w:r>
           </w:p>
         </w:tc>
       </w:tr>
@@ -15973,10 +16141,22 @@
             <w:pPr>
               <w:rPr>
                 <w:rFonts w:ascii="Times New Roman" w:hAnsi="Times New Roman" w:cs="Times New Roman"/>
-                <w:sz w:val="24"/>
-                <w:szCs w:val="24"/>
-              </w:rPr>
-            </w:pPr>
+                <w:b/>
+                <w:bCs/>
+                <w:sz w:val="24"/>
+                <w:szCs w:val="24"/>
+              </w:rPr>
+            </w:pPr>
+            <w:r>
+              <w:rPr>
+                <w:rFonts w:ascii="Times New Roman" w:hAnsi="Times New Roman" w:cs="Times New Roman"/>
+                <w:b/>
+                <w:bCs/>
+                <w:sz w:val="24"/>
+                <w:szCs w:val="24"/>
+              </w:rPr>
+              <w:t>Pass</w:t>
+            </w:r>
           </w:p>
         </w:tc>
       </w:tr>
@@ -16081,10 +16261,22 @@
             <w:pPr>
               <w:rPr>
                 <w:rFonts w:ascii="Times New Roman" w:hAnsi="Times New Roman" w:cs="Times New Roman"/>
-                <w:sz w:val="24"/>
-                <w:szCs w:val="24"/>
-              </w:rPr>
-            </w:pPr>
+                <w:b/>
+                <w:bCs/>
+                <w:sz w:val="24"/>
+                <w:szCs w:val="24"/>
+              </w:rPr>
+            </w:pPr>
+            <w:r>
+              <w:rPr>
+                <w:rFonts w:ascii="Times New Roman" w:hAnsi="Times New Roman" w:cs="Times New Roman"/>
+                <w:b/>
+                <w:bCs/>
+                <w:sz w:val="24"/>
+                <w:szCs w:val="24"/>
+              </w:rPr>
+              <w:t>Pass</w:t>
+            </w:r>
           </w:p>
         </w:tc>
       </w:tr>
@@ -16142,8 +16334,6 @@
             <w:pPr>
               <w:rPr>
                 <w:rFonts w:ascii="Times New Roman" w:hAnsi="Times New Roman" w:cs="Times New Roman"/>
-                <w:b/>
-                <w:bCs/>
                 <w:sz w:val="24"/>
                 <w:szCs w:val="24"/>
               </w:rPr>
@@ -16157,6 +16347,14 @@
                 <w:szCs w:val="24"/>
               </w:rPr>
               <w:t>Tester:</w:t>
+            </w:r>
+            <w:r>
+              <w:rPr>
+                <w:rFonts w:ascii="Times New Roman" w:hAnsi="Times New Roman" w:cs="Times New Roman"/>
+                <w:sz w:val="24"/>
+                <w:szCs w:val="24"/>
+              </w:rPr>
+              <w:t xml:space="preserve"> Priscilla Esteves</w:t>
             </w:r>
           </w:p>
         </w:tc>
@@ -16176,8 +16374,6 @@
             <w:pPr>
               <w:rPr>
                 <w:rFonts w:ascii="Times New Roman" w:hAnsi="Times New Roman" w:cs="Times New Roman"/>
-                <w:b/>
-                <w:bCs/>
                 <w:sz w:val="24"/>
                 <w:szCs w:val="24"/>
               </w:rPr>
@@ -16191,6 +16387,14 @@
                 <w:szCs w:val="24"/>
               </w:rPr>
               <w:t>Date of test:</w:t>
+            </w:r>
+            <w:r>
+              <w:rPr>
+                <w:rFonts w:ascii="Times New Roman" w:hAnsi="Times New Roman" w:cs="Times New Roman"/>
+                <w:sz w:val="24"/>
+                <w:szCs w:val="24"/>
+              </w:rPr>
+              <w:t xml:space="preserve"> 11/8/2021</w:t>
             </w:r>
           </w:p>
         </w:tc>
@@ -16210,8 +16414,6 @@
             <w:pPr>
               <w:rPr>
                 <w:rFonts w:ascii="Times New Roman" w:hAnsi="Times New Roman" w:cs="Times New Roman"/>
-                <w:b/>
-                <w:bCs/>
                 <w:sz w:val="24"/>
                 <w:szCs w:val="24"/>
               </w:rPr>
@@ -16225,6 +16427,14 @@
                 <w:szCs w:val="24"/>
               </w:rPr>
               <w:t>Test result (P/F):</w:t>
+            </w:r>
+            <w:r>
+              <w:rPr>
+                <w:rFonts w:ascii="Times New Roman" w:hAnsi="Times New Roman" w:cs="Times New Roman"/>
+                <w:sz w:val="24"/>
+                <w:szCs w:val="24"/>
+              </w:rPr>
+              <w:t xml:space="preserve"> P</w:t>
             </w:r>
           </w:p>
         </w:tc>
@@ -16246,8 +16456,6 @@
             <w:pPr>
               <w:rPr>
                 <w:rFonts w:ascii="Times New Roman" w:hAnsi="Times New Roman" w:cs="Times New Roman"/>
-                <w:b/>
-                <w:bCs/>
                 <w:sz w:val="24"/>
                 <w:szCs w:val="24"/>
               </w:rPr>
@@ -16261,6 +16469,24 @@
                 <w:szCs w:val="24"/>
               </w:rPr>
               <w:t>Notes:</w:t>
+            </w:r>
+            <w:r>
+              <w:rPr>
+                <w:rFonts w:ascii="Times New Roman" w:hAnsi="Times New Roman" w:cs="Times New Roman"/>
+                <w:b/>
+                <w:bCs/>
+                <w:sz w:val="24"/>
+                <w:szCs w:val="24"/>
+              </w:rPr>
+              <w:t xml:space="preserve"> </w:t>
+            </w:r>
+            <w:r>
+              <w:rPr>
+                <w:rFonts w:ascii="Times New Roman" w:hAnsi="Times New Roman" w:cs="Times New Roman"/>
+                <w:sz w:val="24"/>
+                <w:szCs w:val="24"/>
+              </w:rPr>
+              <w:t>No additional notes.</w:t>
             </w:r>
           </w:p>
         </w:tc>
@@ -16908,6 +17134,16 @@
                 <w:szCs w:val="24"/>
               </w:rPr>
             </w:pPr>
+            <w:r>
+              <w:rPr>
+                <w:rFonts w:ascii="Times New Roman" w:hAnsi="Times New Roman" w:cs="Times New Roman"/>
+                <w:b/>
+                <w:bCs/>
+                <w:sz w:val="24"/>
+                <w:szCs w:val="24"/>
+              </w:rPr>
+              <w:t>Pass</w:t>
+            </w:r>
           </w:p>
         </w:tc>
       </w:tr>
@@ -17008,6 +17244,16 @@
                 <w:szCs w:val="24"/>
               </w:rPr>
             </w:pPr>
+            <w:r>
+              <w:rPr>
+                <w:rFonts w:ascii="Times New Roman" w:hAnsi="Times New Roman" w:cs="Times New Roman"/>
+                <w:b/>
+                <w:bCs/>
+                <w:sz w:val="24"/>
+                <w:szCs w:val="24"/>
+              </w:rPr>
+              <w:t>Pass</w:t>
+            </w:r>
           </w:p>
         </w:tc>
       </w:tr>
@@ -17103,15 +17349,7 @@
                 <w:sz w:val="24"/>
                 <w:szCs w:val="24"/>
               </w:rPr>
-              <w:t xml:space="preserve">The cat collects the powerup from the </w:t>
-            </w:r>
-            <w:r>
-              <w:rPr>
-                <w:rFonts w:ascii="Times New Roman" w:hAnsi="Times New Roman" w:cs="Times New Roman"/>
-                <w:sz w:val="24"/>
-                <w:szCs w:val="24"/>
-              </w:rPr>
-              <w:t>fish</w:t>
+              <w:t>The cat collects the powerup from the fish</w:t>
             </w:r>
             <w:r>
               <w:rPr>
@@ -17140,6 +17378,16 @@
                 <w:szCs w:val="24"/>
               </w:rPr>
             </w:pPr>
+            <w:r>
+              <w:rPr>
+                <w:rFonts w:ascii="Times New Roman" w:hAnsi="Times New Roman" w:cs="Times New Roman"/>
+                <w:b/>
+                <w:bCs/>
+                <w:sz w:val="24"/>
+                <w:szCs w:val="24"/>
+              </w:rPr>
+              <w:t>Pass</w:t>
+            </w:r>
           </w:p>
         </w:tc>
       </w:tr>
@@ -17256,6 +17504,16 @@
                 <w:szCs w:val="24"/>
               </w:rPr>
             </w:pPr>
+            <w:r>
+              <w:rPr>
+                <w:rFonts w:ascii="Times New Roman" w:hAnsi="Times New Roman" w:cs="Times New Roman"/>
+                <w:b/>
+                <w:bCs/>
+                <w:sz w:val="24"/>
+                <w:szCs w:val="24"/>
+              </w:rPr>
+              <w:t>Pass</w:t>
+            </w:r>
           </w:p>
         </w:tc>
       </w:tr>
@@ -17281,6 +17539,7 @@
                 <w:sz w:val="24"/>
                 <w:szCs w:val="24"/>
               </w:rPr>
+              <w:lastRenderedPageBreak/>
               <w:t>5</w:t>
             </w:r>
           </w:p>
@@ -17308,23 +17567,7 @@
                 <w:sz w:val="24"/>
                 <w:szCs w:val="24"/>
               </w:rPr>
-              <w:t xml:space="preserve">Press “Space” while </w:t>
-            </w:r>
-            <w:r>
-              <w:rPr>
-                <w:rFonts w:ascii="Times New Roman" w:hAnsi="Times New Roman" w:cs="Times New Roman"/>
-                <w:sz w:val="24"/>
-                <w:szCs w:val="24"/>
-              </w:rPr>
-              <w:t>walking left</w:t>
-            </w:r>
-            <w:r>
-              <w:rPr>
-                <w:rFonts w:ascii="Times New Roman" w:hAnsi="Times New Roman" w:cs="Times New Roman"/>
-                <w:sz w:val="24"/>
-                <w:szCs w:val="24"/>
-              </w:rPr>
-              <w:t>.</w:t>
+              <w:t>Press “Space” while walking left.</w:t>
             </w:r>
           </w:p>
         </w:tc>
@@ -17351,15 +17594,7 @@
                 <w:sz w:val="24"/>
                 <w:szCs w:val="24"/>
               </w:rPr>
-              <w:t xml:space="preserve">The cat </w:t>
-            </w:r>
-            <w:r>
-              <w:rPr>
-                <w:rFonts w:ascii="Times New Roman" w:hAnsi="Times New Roman" w:cs="Times New Roman"/>
-                <w:sz w:val="24"/>
-                <w:szCs w:val="24"/>
-              </w:rPr>
-              <w:t xml:space="preserve">faces left and </w:t>
+              <w:t xml:space="preserve">The cat faces left and </w:t>
             </w:r>
             <w:proofErr w:type="gramStart"/>
             <w:r>
@@ -17377,23 +17612,7 @@
                 <w:sz w:val="24"/>
                 <w:szCs w:val="24"/>
               </w:rPr>
-              <w:t xml:space="preserve"> a projectile while the </w:t>
-            </w:r>
-            <w:r>
-              <w:rPr>
-                <w:rFonts w:ascii="Times New Roman" w:hAnsi="Times New Roman" w:cs="Times New Roman"/>
-                <w:sz w:val="24"/>
-                <w:szCs w:val="24"/>
-              </w:rPr>
-              <w:t>walking</w:t>
-            </w:r>
-            <w:r>
-              <w:rPr>
-                <w:rFonts w:ascii="Times New Roman" w:hAnsi="Times New Roman" w:cs="Times New Roman"/>
-                <w:sz w:val="24"/>
-                <w:szCs w:val="24"/>
-              </w:rPr>
-              <w:t xml:space="preserve"> animation is played.</w:t>
+              <w:t xml:space="preserve"> a projectile while the walking animation is played.</w:t>
             </w:r>
           </w:p>
         </w:tc>
@@ -17414,6 +17633,16 @@
                 <w:szCs w:val="24"/>
               </w:rPr>
             </w:pPr>
+            <w:r>
+              <w:rPr>
+                <w:rFonts w:ascii="Times New Roman" w:hAnsi="Times New Roman" w:cs="Times New Roman"/>
+                <w:b/>
+                <w:bCs/>
+                <w:sz w:val="24"/>
+                <w:szCs w:val="24"/>
+              </w:rPr>
+              <w:t>Pass</w:t>
+            </w:r>
           </w:p>
         </w:tc>
       </w:tr>
@@ -17439,7 +17668,6 @@
                 <w:sz w:val="24"/>
                 <w:szCs w:val="24"/>
               </w:rPr>
-              <w:lastRenderedPageBreak/>
               <w:t>6</w:t>
             </w:r>
           </w:p>
@@ -17547,6 +17775,16 @@
                 <w:szCs w:val="24"/>
               </w:rPr>
             </w:pPr>
+            <w:r>
+              <w:rPr>
+                <w:rFonts w:ascii="Times New Roman" w:hAnsi="Times New Roman" w:cs="Times New Roman"/>
+                <w:b/>
+                <w:bCs/>
+                <w:sz w:val="24"/>
+                <w:szCs w:val="24"/>
+              </w:rPr>
+              <w:t>Pass</w:t>
+            </w:r>
           </w:p>
         </w:tc>
       </w:tr>
@@ -17597,8 +17835,6 @@
             <w:pPr>
               <w:rPr>
                 <w:rFonts w:ascii="Times New Roman" w:hAnsi="Times New Roman" w:cs="Times New Roman"/>
-                <w:b/>
-                <w:bCs/>
                 <w:sz w:val="24"/>
                 <w:szCs w:val="24"/>
               </w:rPr>
@@ -17623,6 +17859,24 @@
               </w:rPr>
               <w:t xml:space="preserve"> </w:t>
             </w:r>
+            <w:r>
+              <w:rPr>
+                <w:rFonts w:ascii="Times New Roman" w:hAnsi="Times New Roman" w:cs="Times New Roman"/>
+                <w:sz w:val="24"/>
+                <w:szCs w:val="24"/>
+              </w:rPr>
+              <w:t xml:space="preserve">Emily </w:t>
+            </w:r>
+            <w:proofErr w:type="spellStart"/>
+            <w:r>
+              <w:rPr>
+                <w:rFonts w:ascii="Times New Roman" w:hAnsi="Times New Roman" w:cs="Times New Roman"/>
+                <w:sz w:val="24"/>
+                <w:szCs w:val="24"/>
+              </w:rPr>
+              <w:t>Balboni</w:t>
+            </w:r>
+            <w:proofErr w:type="spellEnd"/>
           </w:p>
         </w:tc>
         <w:tc>
@@ -17639,8 +17893,6 @@
             <w:pPr>
               <w:rPr>
                 <w:rFonts w:ascii="Times New Roman" w:hAnsi="Times New Roman" w:cs="Times New Roman"/>
-                <w:b/>
-                <w:bCs/>
                 <w:sz w:val="24"/>
                 <w:szCs w:val="24"/>
               </w:rPr>
@@ -17664,6 +17916,14 @@
                 <w:szCs w:val="24"/>
               </w:rPr>
               <w:t xml:space="preserve"> </w:t>
+            </w:r>
+            <w:r>
+              <w:rPr>
+                <w:rFonts w:ascii="Times New Roman" w:hAnsi="Times New Roman" w:cs="Times New Roman"/>
+                <w:sz w:val="24"/>
+                <w:szCs w:val="24"/>
+              </w:rPr>
+              <w:t>11/9/2021</w:t>
             </w:r>
           </w:p>
         </w:tc>
@@ -17704,6 +17964,14 @@
               </w:rPr>
               <w:t xml:space="preserve"> </w:t>
             </w:r>
+            <w:r>
+              <w:rPr>
+                <w:rFonts w:ascii="Times New Roman" w:hAnsi="Times New Roman" w:cs="Times New Roman"/>
+                <w:sz w:val="24"/>
+                <w:szCs w:val="24"/>
+              </w:rPr>
+              <w:t>P</w:t>
+            </w:r>
           </w:p>
         </w:tc>
       </w:tr>
@@ -17736,6 +18004,24 @@
                 <w:szCs w:val="24"/>
               </w:rPr>
               <w:t>Notes:</w:t>
+            </w:r>
+            <w:r>
+              <w:rPr>
+                <w:rFonts w:ascii="Times New Roman" w:hAnsi="Times New Roman" w:cs="Times New Roman"/>
+                <w:b/>
+                <w:bCs/>
+                <w:sz w:val="24"/>
+                <w:szCs w:val="24"/>
+              </w:rPr>
+              <w:t xml:space="preserve"> </w:t>
+            </w:r>
+            <w:r>
+              <w:rPr>
+                <w:rFonts w:ascii="Times New Roman" w:hAnsi="Times New Roman" w:cs="Times New Roman"/>
+                <w:sz w:val="24"/>
+                <w:szCs w:val="24"/>
+              </w:rPr>
+              <w:t>The test case passed but there was a difference from firing a projectile to the left and right of the cat. When firing to the right, there is a significant space in between the cat and the “friendly – fire ball.” However, when firing to the left, the “friendly – fire ball” is very close to the cat.</w:t>
             </w:r>
           </w:p>
         </w:tc>
@@ -18079,6 +18365,14 @@
                 <w:szCs w:val="24"/>
               </w:rPr>
             </w:pPr>
+            <w:r>
+              <w:rPr>
+                <w:rFonts w:ascii="Times New Roman" w:hAnsi="Times New Roman" w:cs="Times New Roman"/>
+                <w:sz w:val="24"/>
+                <w:szCs w:val="24"/>
+              </w:rPr>
+              <w:t xml:space="preserve">Verify that the player can mute the music and sound effects of the game by clicking a button that appears on the screen. </w:t>
+            </w:r>
           </w:p>
         </w:tc>
       </w:tr>
@@ -18233,17 +18527,7 @@
                 <w:sz w:val="24"/>
                 <w:szCs w:val="24"/>
               </w:rPr>
-              <w:t>Pass</w:t>
-            </w:r>
-            <w:r>
-              <w:rPr>
-                <w:rFonts w:ascii="Times New Roman" w:hAnsi="Times New Roman" w:cs="Times New Roman"/>
-                <w:b/>
-                <w:bCs/>
-                <w:sz w:val="24"/>
-                <w:szCs w:val="24"/>
-              </w:rPr>
-              <w:t>/Fail</w:t>
+              <w:t>Pass/Fail</w:t>
             </w:r>
           </w:p>
         </w:tc>
@@ -18345,6 +18629,16 @@
                 <w:szCs w:val="24"/>
               </w:rPr>
             </w:pPr>
+            <w:r>
+              <w:rPr>
+                <w:rFonts w:ascii="Times New Roman" w:hAnsi="Times New Roman" w:cs="Times New Roman"/>
+                <w:b/>
+                <w:bCs/>
+                <w:sz w:val="24"/>
+                <w:szCs w:val="24"/>
+              </w:rPr>
+              <w:t>Pass</w:t>
+            </w:r>
           </w:p>
         </w:tc>
       </w:tr>
@@ -18445,6 +18739,16 @@
                 <w:szCs w:val="24"/>
               </w:rPr>
             </w:pPr>
+            <w:r>
+              <w:rPr>
+                <w:rFonts w:ascii="Times New Roman" w:hAnsi="Times New Roman" w:cs="Times New Roman"/>
+                <w:b/>
+                <w:bCs/>
+                <w:sz w:val="24"/>
+                <w:szCs w:val="24"/>
+              </w:rPr>
+              <w:t>Pass</w:t>
+            </w:r>
           </w:p>
         </w:tc>
       </w:tr>
@@ -18545,6 +18849,16 @@
                 <w:szCs w:val="24"/>
               </w:rPr>
             </w:pPr>
+            <w:r>
+              <w:rPr>
+                <w:rFonts w:ascii="Times New Roman" w:hAnsi="Times New Roman" w:cs="Times New Roman"/>
+                <w:b/>
+                <w:bCs/>
+                <w:sz w:val="24"/>
+                <w:szCs w:val="24"/>
+              </w:rPr>
+              <w:t>Pass</w:t>
+            </w:r>
           </w:p>
         </w:tc>
       </w:tr>
@@ -18645,6 +18959,16 @@
                 <w:szCs w:val="24"/>
               </w:rPr>
             </w:pPr>
+            <w:r>
+              <w:rPr>
+                <w:rFonts w:ascii="Times New Roman" w:hAnsi="Times New Roman" w:cs="Times New Roman"/>
+                <w:b/>
+                <w:bCs/>
+                <w:sz w:val="24"/>
+                <w:szCs w:val="24"/>
+              </w:rPr>
+              <w:t>Pass</w:t>
+            </w:r>
           </w:p>
         </w:tc>
       </w:tr>
@@ -18745,6 +19069,16 @@
                 <w:szCs w:val="24"/>
               </w:rPr>
             </w:pPr>
+            <w:r>
+              <w:rPr>
+                <w:rFonts w:ascii="Times New Roman" w:hAnsi="Times New Roman" w:cs="Times New Roman"/>
+                <w:b/>
+                <w:bCs/>
+                <w:sz w:val="24"/>
+                <w:szCs w:val="24"/>
+              </w:rPr>
+              <w:t>Pass</w:t>
+            </w:r>
           </w:p>
         </w:tc>
       </w:tr>
@@ -18845,6 +19179,16 @@
                 <w:szCs w:val="24"/>
               </w:rPr>
             </w:pPr>
+            <w:r>
+              <w:rPr>
+                <w:rFonts w:ascii="Times New Roman" w:hAnsi="Times New Roman" w:cs="Times New Roman"/>
+                <w:b/>
+                <w:bCs/>
+                <w:sz w:val="24"/>
+                <w:szCs w:val="24"/>
+              </w:rPr>
+              <w:t>Pass</w:t>
+            </w:r>
           </w:p>
         </w:tc>
       </w:tr>
@@ -18962,6 +19306,16 @@
                 <w:szCs w:val="24"/>
               </w:rPr>
             </w:pPr>
+            <w:r>
+              <w:rPr>
+                <w:rFonts w:ascii="Times New Roman" w:hAnsi="Times New Roman" w:cs="Times New Roman"/>
+                <w:b/>
+                <w:bCs/>
+                <w:sz w:val="24"/>
+                <w:szCs w:val="24"/>
+              </w:rPr>
+              <w:t>Pass</w:t>
+            </w:r>
           </w:p>
         </w:tc>
       </w:tr>
@@ -19011,31 +19365,27 @@
             <w:pPr>
               <w:rPr>
                 <w:rFonts w:ascii="Times New Roman" w:hAnsi="Times New Roman" w:cs="Times New Roman"/>
-                <w:b/>
-                <w:bCs/>
-                <w:sz w:val="24"/>
-                <w:szCs w:val="24"/>
-              </w:rPr>
-            </w:pPr>
-            <w:r>
-              <w:rPr>
-                <w:rFonts w:ascii="Times New Roman" w:hAnsi="Times New Roman" w:cs="Times New Roman"/>
-                <w:b/>
-                <w:bCs/>
-                <w:sz w:val="24"/>
-                <w:szCs w:val="24"/>
-              </w:rPr>
-              <w:t>Tester:</w:t>
-            </w:r>
-            <w:r>
-              <w:rPr>
-                <w:rFonts w:ascii="Times New Roman" w:hAnsi="Times New Roman" w:cs="Times New Roman"/>
-                <w:b/>
-                <w:bCs/>
-                <w:sz w:val="24"/>
-                <w:szCs w:val="24"/>
-              </w:rPr>
-              <w:t xml:space="preserve"> </w:t>
+                <w:sz w:val="24"/>
+                <w:szCs w:val="24"/>
+              </w:rPr>
+            </w:pPr>
+            <w:r>
+              <w:rPr>
+                <w:rFonts w:ascii="Times New Roman" w:hAnsi="Times New Roman" w:cs="Times New Roman"/>
+                <w:b/>
+                <w:bCs/>
+                <w:sz w:val="24"/>
+                <w:szCs w:val="24"/>
+              </w:rPr>
+              <w:t xml:space="preserve">Tester: </w:t>
+            </w:r>
+            <w:r>
+              <w:rPr>
+                <w:rFonts w:ascii="Times New Roman" w:hAnsi="Times New Roman" w:cs="Times New Roman"/>
+                <w:sz w:val="24"/>
+                <w:szCs w:val="24"/>
+              </w:rPr>
+              <w:t>Matthew Merritt</w:t>
             </w:r>
           </w:p>
         </w:tc>
@@ -19066,17 +19416,15 @@
                 <w:sz w:val="24"/>
                 <w:szCs w:val="24"/>
               </w:rPr>
-              <w:t>Date of test:</w:t>
-            </w:r>
-            <w:r>
-              <w:rPr>
-                <w:rFonts w:ascii="Times New Roman" w:hAnsi="Times New Roman" w:cs="Times New Roman"/>
-                <w:b/>
-                <w:bCs/>
-                <w:sz w:val="24"/>
-                <w:szCs w:val="24"/>
-              </w:rPr>
-              <w:t xml:space="preserve"> </w:t>
+              <w:t xml:space="preserve">Date of test: </w:t>
+            </w:r>
+            <w:r>
+              <w:rPr>
+                <w:rFonts w:ascii="Times New Roman" w:hAnsi="Times New Roman" w:cs="Times New Roman"/>
+                <w:sz w:val="24"/>
+                <w:szCs w:val="24"/>
+              </w:rPr>
+              <w:t>11/9/2021</w:t>
             </w:r>
           </w:p>
         </w:tc>
@@ -19104,17 +19452,15 @@
                 <w:sz w:val="24"/>
                 <w:szCs w:val="24"/>
               </w:rPr>
-              <w:t>Test result (P/F):</w:t>
-            </w:r>
-            <w:r>
-              <w:rPr>
-                <w:rFonts w:ascii="Times New Roman" w:hAnsi="Times New Roman" w:cs="Times New Roman"/>
-                <w:b/>
-                <w:bCs/>
-                <w:sz w:val="24"/>
-                <w:szCs w:val="24"/>
-              </w:rPr>
-              <w:t xml:space="preserve"> </w:t>
+              <w:t xml:space="preserve">Test result (P/F): </w:t>
+            </w:r>
+            <w:r>
+              <w:rPr>
+                <w:rFonts w:ascii="Times New Roman" w:hAnsi="Times New Roman" w:cs="Times New Roman"/>
+                <w:sz w:val="24"/>
+                <w:szCs w:val="24"/>
+              </w:rPr>
+              <w:t>P</w:t>
             </w:r>
           </w:p>
         </w:tc>
@@ -19142,6 +19488,24 @@
                 <w:szCs w:val="24"/>
               </w:rPr>
               <w:t>Notes:</w:t>
+            </w:r>
+            <w:r>
+              <w:rPr>
+                <w:rFonts w:ascii="Times New Roman" w:hAnsi="Times New Roman" w:cs="Times New Roman"/>
+                <w:b/>
+                <w:bCs/>
+                <w:sz w:val="24"/>
+                <w:szCs w:val="24"/>
+              </w:rPr>
+              <w:t xml:space="preserve"> </w:t>
+            </w:r>
+            <w:r>
+              <w:rPr>
+                <w:rFonts w:ascii="Times New Roman" w:hAnsi="Times New Roman" w:cs="Times New Roman"/>
+                <w:sz w:val="24"/>
+                <w:szCs w:val="24"/>
+              </w:rPr>
+              <w:t>The mute button clearly indicates when the sound is muted and unmuted by changing the symbol.</w:t>
             </w:r>
           </w:p>
         </w:tc>
@@ -19196,6 +19560,7 @@
                 <w:sz w:val="24"/>
                 <w:szCs w:val="24"/>
               </w:rPr>
+              <w:lastRenderedPageBreak/>
               <w:t>Test Case Information</w:t>
             </w:r>
           </w:p>
@@ -19393,15 +19758,7 @@
                 <w:sz w:val="24"/>
                 <w:szCs w:val="24"/>
               </w:rPr>
-              <w:t>A1</w:t>
-            </w:r>
-            <w:r>
-              <w:rPr>
-                <w:rFonts w:ascii="Times New Roman" w:hAnsi="Times New Roman" w:cs="Times New Roman"/>
-                <w:sz w:val="24"/>
-                <w:szCs w:val="24"/>
-              </w:rPr>
-              <w:t>3</w:t>
+              <w:t>A13</w:t>
             </w:r>
           </w:p>
         </w:tc>
@@ -19756,7 +20113,6 @@
                 <w:sz w:val="24"/>
                 <w:szCs w:val="24"/>
               </w:rPr>
-              <w:lastRenderedPageBreak/>
               <w:t>1</w:t>
             </w:r>
           </w:p>
@@ -19875,10 +20231,22 @@
             <w:pPr>
               <w:rPr>
                 <w:rFonts w:ascii="Times New Roman" w:hAnsi="Times New Roman" w:cs="Times New Roman"/>
-                <w:sz w:val="24"/>
-                <w:szCs w:val="24"/>
-              </w:rPr>
-            </w:pPr>
+                <w:b/>
+                <w:bCs/>
+                <w:sz w:val="24"/>
+                <w:szCs w:val="24"/>
+              </w:rPr>
+            </w:pPr>
+            <w:r>
+              <w:rPr>
+                <w:rFonts w:ascii="Times New Roman" w:hAnsi="Times New Roman" w:cs="Times New Roman"/>
+                <w:b/>
+                <w:bCs/>
+                <w:sz w:val="24"/>
+                <w:szCs w:val="24"/>
+              </w:rPr>
+              <w:t>Pass</w:t>
+            </w:r>
           </w:p>
         </w:tc>
       </w:tr>
@@ -20008,6 +20376,16 @@
                 <w:szCs w:val="24"/>
               </w:rPr>
             </w:pPr>
+            <w:r>
+              <w:rPr>
+                <w:rFonts w:ascii="Times New Roman" w:hAnsi="Times New Roman" w:cs="Times New Roman"/>
+                <w:b/>
+                <w:bCs/>
+                <w:sz w:val="24"/>
+                <w:szCs w:val="24"/>
+              </w:rPr>
+              <w:t>Pass</w:t>
+            </w:r>
           </w:p>
         </w:tc>
       </w:tr>
@@ -20161,6 +20539,16 @@
                 <w:szCs w:val="24"/>
               </w:rPr>
             </w:pPr>
+            <w:r>
+              <w:rPr>
+                <w:rFonts w:ascii="Times New Roman" w:hAnsi="Times New Roman" w:cs="Times New Roman"/>
+                <w:b/>
+                <w:bCs/>
+                <w:sz w:val="24"/>
+                <w:szCs w:val="24"/>
+              </w:rPr>
+              <w:t>Pass</w:t>
+            </w:r>
           </w:p>
         </w:tc>
       </w:tr>
@@ -20287,6 +20675,16 @@
                 <w:szCs w:val="24"/>
               </w:rPr>
             </w:pPr>
+            <w:r>
+              <w:rPr>
+                <w:rFonts w:ascii="Times New Roman" w:hAnsi="Times New Roman" w:cs="Times New Roman"/>
+                <w:b/>
+                <w:bCs/>
+                <w:sz w:val="24"/>
+                <w:szCs w:val="24"/>
+              </w:rPr>
+              <w:t>Pass</w:t>
+            </w:r>
           </w:p>
         </w:tc>
       </w:tr>
@@ -20344,8 +20742,6 @@
             <w:pPr>
               <w:rPr>
                 <w:rFonts w:ascii="Times New Roman" w:hAnsi="Times New Roman" w:cs="Times New Roman"/>
-                <w:b/>
-                <w:bCs/>
                 <w:sz w:val="24"/>
                 <w:szCs w:val="24"/>
               </w:rPr>
@@ -20370,6 +20766,24 @@
               </w:rPr>
               <w:t xml:space="preserve"> </w:t>
             </w:r>
+            <w:r>
+              <w:rPr>
+                <w:rFonts w:ascii="Times New Roman" w:hAnsi="Times New Roman" w:cs="Times New Roman"/>
+                <w:sz w:val="24"/>
+                <w:szCs w:val="24"/>
+              </w:rPr>
+              <w:t xml:space="preserve">Amber </w:t>
+            </w:r>
+            <w:proofErr w:type="spellStart"/>
+            <w:r>
+              <w:rPr>
+                <w:rFonts w:ascii="Times New Roman" w:hAnsi="Times New Roman" w:cs="Times New Roman"/>
+                <w:sz w:val="24"/>
+                <w:szCs w:val="24"/>
+              </w:rPr>
+              <w:t>Kusma</w:t>
+            </w:r>
+            <w:proofErr w:type="spellEnd"/>
           </w:p>
         </w:tc>
         <w:tc>
@@ -20388,8 +20802,6 @@
             <w:pPr>
               <w:rPr>
                 <w:rFonts w:ascii="Times New Roman" w:hAnsi="Times New Roman" w:cs="Times New Roman"/>
-                <w:b/>
-                <w:bCs/>
                 <w:sz w:val="24"/>
                 <w:szCs w:val="24"/>
               </w:rPr>
@@ -20413,6 +20825,14 @@
                 <w:szCs w:val="24"/>
               </w:rPr>
               <w:t xml:space="preserve"> </w:t>
+            </w:r>
+            <w:r>
+              <w:rPr>
+                <w:rFonts w:ascii="Times New Roman" w:hAnsi="Times New Roman" w:cs="Times New Roman"/>
+                <w:sz w:val="24"/>
+                <w:szCs w:val="24"/>
+              </w:rPr>
+              <w:t>11/8/2021</w:t>
             </w:r>
           </w:p>
         </w:tc>
@@ -20456,6 +20876,14 @@
               </w:rPr>
               <w:t xml:space="preserve"> </w:t>
             </w:r>
+            <w:r>
+              <w:rPr>
+                <w:rFonts w:ascii="Times New Roman" w:hAnsi="Times New Roman" w:cs="Times New Roman"/>
+                <w:sz w:val="24"/>
+                <w:szCs w:val="24"/>
+              </w:rPr>
+              <w:t>P</w:t>
+            </w:r>
           </w:p>
         </w:tc>
       </w:tr>
@@ -20499,6 +20927,32 @@
                 <w:szCs w:val="24"/>
               </w:rPr>
               <w:t xml:space="preserve"> </w:t>
+            </w:r>
+            <w:r>
+              <w:rPr>
+                <w:rFonts w:ascii="Times New Roman" w:hAnsi="Times New Roman" w:cs="Times New Roman"/>
+                <w:sz w:val="24"/>
+                <w:szCs w:val="24"/>
+              </w:rPr>
+              <w:t xml:space="preserve">Application successfully completes </w:t>
+            </w:r>
+            <w:proofErr w:type="gramStart"/>
+            <w:r>
+              <w:rPr>
+                <w:rFonts w:ascii="Times New Roman" w:hAnsi="Times New Roman" w:cs="Times New Roman"/>
+                <w:sz w:val="24"/>
+                <w:szCs w:val="24"/>
+              </w:rPr>
+              <w:t>all of</w:t>
+            </w:r>
+            <w:proofErr w:type="gramEnd"/>
+            <w:r>
+              <w:rPr>
+                <w:rFonts w:ascii="Times New Roman" w:hAnsi="Times New Roman" w:cs="Times New Roman"/>
+                <w:sz w:val="24"/>
+                <w:szCs w:val="24"/>
+              </w:rPr>
+              <w:t xml:space="preserve"> the steps and passes the test case.</w:t>
             </w:r>
           </w:p>
         </w:tc>

</xml_diff>

<commit_message>
filled in test cases from scrum sprint 4
</commit_message>
<xml_diff>
--- a/TeamResources/Test Cases.docx
+++ b/TeamResources/Test Cases.docx
@@ -3024,23 +3024,13 @@
               </w:rPr>
               <w:t xml:space="preserve"> </w:t>
             </w:r>
-            <w:proofErr w:type="gramStart"/>
-            <w:r>
-              <w:rPr>
-                <w:rFonts w:ascii="Times New Roman" w:hAnsi="Times New Roman" w:cs="Times New Roman"/>
-                <w:sz w:val="24"/>
-                <w:szCs w:val="24"/>
-              </w:rPr>
-              <w:t>All of</w:t>
-            </w:r>
-            <w:proofErr w:type="gramEnd"/>
-            <w:r>
-              <w:rPr>
-                <w:rFonts w:ascii="Times New Roman" w:hAnsi="Times New Roman" w:cs="Times New Roman"/>
-                <w:sz w:val="24"/>
-                <w:szCs w:val="24"/>
-              </w:rPr>
-              <w:t xml:space="preserve"> the steps are successfully completed. The text is now highlighted when hovered over.</w:t>
+            <w:r>
+              <w:rPr>
+                <w:rFonts w:ascii="Times New Roman" w:hAnsi="Times New Roman" w:cs="Times New Roman"/>
+                <w:sz w:val="24"/>
+                <w:szCs w:val="24"/>
+              </w:rPr>
+              <w:t>All of the steps are successfully completed. The text is now highlighted when hovered over.</w:t>
             </w:r>
           </w:p>
         </w:tc>
@@ -6829,25 +6819,7 @@
                 <w:sz w:val="24"/>
                 <w:szCs w:val="24"/>
               </w:rPr>
-              <w:t xml:space="preserve">Walk back onto the flower and </w:t>
-            </w:r>
-            <w:proofErr w:type="gramStart"/>
-            <w:r>
-              <w:rPr>
-                <w:rFonts w:ascii="Times New Roman" w:hAnsi="Times New Roman" w:cs="Times New Roman"/>
-                <w:sz w:val="24"/>
-                <w:szCs w:val="24"/>
-              </w:rPr>
-              <w:t>off of</w:t>
-            </w:r>
-            <w:proofErr w:type="gramEnd"/>
-            <w:r>
-              <w:rPr>
-                <w:rFonts w:ascii="Times New Roman" w:hAnsi="Times New Roman" w:cs="Times New Roman"/>
-                <w:sz w:val="24"/>
-                <w:szCs w:val="24"/>
-              </w:rPr>
-              <w:t xml:space="preserve"> it again.</w:t>
+              <w:t>Walk back onto the flower and off of it again.</w:t>
             </w:r>
           </w:p>
         </w:tc>
@@ -12434,25 +12406,7 @@
                 <w:sz w:val="24"/>
                 <w:szCs w:val="24"/>
               </w:rPr>
-              <w:t xml:space="preserve">Verify that a player </w:t>
-            </w:r>
-            <w:proofErr w:type="gramStart"/>
-            <w:r>
-              <w:rPr>
-                <w:rFonts w:ascii="Times New Roman" w:hAnsi="Times New Roman" w:cs="Times New Roman"/>
-                <w:sz w:val="24"/>
-                <w:szCs w:val="24"/>
-              </w:rPr>
-              <w:t>is able to</w:t>
-            </w:r>
-            <w:proofErr w:type="gramEnd"/>
-            <w:r>
-              <w:rPr>
-                <w:rFonts w:ascii="Times New Roman" w:hAnsi="Times New Roman" w:cs="Times New Roman"/>
-                <w:sz w:val="24"/>
-                <w:szCs w:val="24"/>
-              </w:rPr>
-              <w:t xml:space="preserve"> complete a reasonably difficult final level in a fair amount of time.</w:t>
+              <w:t>Verify that a player is able to complete a reasonably difficult final level in a fair amount of time.</w:t>
             </w:r>
           </w:p>
         </w:tc>
@@ -17594,25 +17548,7 @@
                 <w:sz w:val="24"/>
                 <w:szCs w:val="24"/>
               </w:rPr>
-              <w:t xml:space="preserve">The cat faces left and </w:t>
-            </w:r>
-            <w:proofErr w:type="gramStart"/>
-            <w:r>
-              <w:rPr>
-                <w:rFonts w:ascii="Times New Roman" w:hAnsi="Times New Roman" w:cs="Times New Roman"/>
-                <w:sz w:val="24"/>
-                <w:szCs w:val="24"/>
-              </w:rPr>
-              <w:t>fires</w:t>
-            </w:r>
-            <w:proofErr w:type="gramEnd"/>
-            <w:r>
-              <w:rPr>
-                <w:rFonts w:ascii="Times New Roman" w:hAnsi="Times New Roman" w:cs="Times New Roman"/>
-                <w:sz w:val="24"/>
-                <w:szCs w:val="24"/>
-              </w:rPr>
-              <w:t xml:space="preserve"> a projectile while the walking animation is played.</w:t>
+              <w:t>The cat faces left and fires a projectile while the walking animation is played.</w:t>
             </w:r>
           </w:p>
         </w:tc>
@@ -20934,25 +20870,7 @@
                 <w:sz w:val="24"/>
                 <w:szCs w:val="24"/>
               </w:rPr>
-              <w:t xml:space="preserve">Application successfully completes </w:t>
-            </w:r>
-            <w:proofErr w:type="gramStart"/>
-            <w:r>
-              <w:rPr>
-                <w:rFonts w:ascii="Times New Roman" w:hAnsi="Times New Roman" w:cs="Times New Roman"/>
-                <w:sz w:val="24"/>
-                <w:szCs w:val="24"/>
-              </w:rPr>
-              <w:t>all of</w:t>
-            </w:r>
-            <w:proofErr w:type="gramEnd"/>
-            <w:r>
-              <w:rPr>
-                <w:rFonts w:ascii="Times New Roman" w:hAnsi="Times New Roman" w:cs="Times New Roman"/>
-                <w:sz w:val="24"/>
-                <w:szCs w:val="24"/>
-              </w:rPr>
-              <w:t xml:space="preserve"> the steps and passes the test case.</w:t>
+              <w:t>Application successfully completes all of the steps and passes the test case.</w:t>
             </w:r>
           </w:p>
         </w:tc>
@@ -21204,15 +21122,7 @@
                 <w:sz w:val="24"/>
                 <w:szCs w:val="24"/>
               </w:rPr>
-              <w:t>A1</w:t>
-            </w:r>
-            <w:r>
-              <w:rPr>
-                <w:rFonts w:ascii="Times New Roman" w:hAnsi="Times New Roman" w:cs="Times New Roman"/>
-                <w:sz w:val="24"/>
-                <w:szCs w:val="24"/>
-              </w:rPr>
-              <w:t>4</w:t>
+              <w:t>A14</w:t>
             </w:r>
           </w:p>
         </w:tc>
@@ -21278,23 +21188,7 @@
                 <w:sz w:val="24"/>
                 <w:szCs w:val="24"/>
               </w:rPr>
-              <w:t>11/</w:t>
-            </w:r>
-            <w:r>
-              <w:rPr>
-                <w:rFonts w:ascii="Times New Roman" w:hAnsi="Times New Roman" w:cs="Times New Roman"/>
-                <w:sz w:val="24"/>
-                <w:szCs w:val="24"/>
-              </w:rPr>
-              <w:t>18</w:t>
-            </w:r>
-            <w:r>
-              <w:rPr>
-                <w:rFonts w:ascii="Times New Roman" w:hAnsi="Times New Roman" w:cs="Times New Roman"/>
-                <w:sz w:val="24"/>
-                <w:szCs w:val="24"/>
-              </w:rPr>
-              <w:t>/2021</w:t>
+              <w:t>11/18/2021</w:t>
             </w:r>
           </w:p>
         </w:tc>
@@ -21659,6 +21553,16 @@
                 <w:szCs w:val="24"/>
               </w:rPr>
             </w:pPr>
+            <w:r>
+              <w:rPr>
+                <w:rFonts w:ascii="Times New Roman" w:hAnsi="Times New Roman" w:cs="Times New Roman"/>
+                <w:b/>
+                <w:bCs/>
+                <w:sz w:val="24"/>
+                <w:szCs w:val="24"/>
+              </w:rPr>
+              <w:t>Pass</w:t>
+            </w:r>
           </w:p>
         </w:tc>
       </w:tr>
@@ -21772,6 +21676,16 @@
                 <w:szCs w:val="24"/>
               </w:rPr>
             </w:pPr>
+            <w:r>
+              <w:rPr>
+                <w:rFonts w:ascii="Times New Roman" w:hAnsi="Times New Roman" w:cs="Times New Roman"/>
+                <w:b/>
+                <w:bCs/>
+                <w:sz w:val="24"/>
+                <w:szCs w:val="24"/>
+              </w:rPr>
+              <w:t>Pass</w:t>
+            </w:r>
           </w:p>
         </w:tc>
       </w:tr>
@@ -21885,6 +21799,16 @@
                 <w:szCs w:val="24"/>
               </w:rPr>
             </w:pPr>
+            <w:r>
+              <w:rPr>
+                <w:rFonts w:ascii="Times New Roman" w:hAnsi="Times New Roman" w:cs="Times New Roman"/>
+                <w:b/>
+                <w:bCs/>
+                <w:sz w:val="24"/>
+                <w:szCs w:val="24"/>
+              </w:rPr>
+              <w:t>Pass</w:t>
+            </w:r>
           </w:p>
         </w:tc>
       </w:tr>
@@ -21996,6 +21920,16 @@
                 <w:szCs w:val="24"/>
               </w:rPr>
             </w:pPr>
+            <w:r>
+              <w:rPr>
+                <w:rFonts w:ascii="Times New Roman" w:hAnsi="Times New Roman" w:cs="Times New Roman"/>
+                <w:b/>
+                <w:bCs/>
+                <w:sz w:val="24"/>
+                <w:szCs w:val="24"/>
+              </w:rPr>
+              <w:t>Pass</w:t>
+            </w:r>
           </w:p>
         </w:tc>
       </w:tr>
@@ -22106,6 +22040,16 @@
                 <w:szCs w:val="24"/>
               </w:rPr>
             </w:pPr>
+            <w:r>
+              <w:rPr>
+                <w:rFonts w:ascii="Times New Roman" w:hAnsi="Times New Roman" w:cs="Times New Roman"/>
+                <w:b/>
+                <w:bCs/>
+                <w:sz w:val="24"/>
+                <w:szCs w:val="24"/>
+              </w:rPr>
+              <w:t>Pass</w:t>
+            </w:r>
           </w:p>
         </w:tc>
       </w:tr>
@@ -22187,6 +22131,24 @@
               </w:rPr>
               <w:t xml:space="preserve"> </w:t>
             </w:r>
+            <w:r>
+              <w:rPr>
+                <w:rFonts w:ascii="Times New Roman" w:hAnsi="Times New Roman" w:cs="Times New Roman"/>
+                <w:sz w:val="24"/>
+                <w:szCs w:val="24"/>
+              </w:rPr>
+              <w:t xml:space="preserve">Dylan </w:t>
+            </w:r>
+            <w:proofErr w:type="spellStart"/>
+            <w:r>
+              <w:rPr>
+                <w:rFonts w:ascii="Times New Roman" w:hAnsi="Times New Roman" w:cs="Times New Roman"/>
+                <w:sz w:val="24"/>
+                <w:szCs w:val="24"/>
+              </w:rPr>
+              <w:t>Widecki</w:t>
+            </w:r>
+            <w:proofErr w:type="spellEnd"/>
           </w:p>
         </w:tc>
         <w:tc>
@@ -22229,6 +22191,14 @@
               </w:rPr>
               <w:t xml:space="preserve"> </w:t>
             </w:r>
+            <w:r>
+              <w:rPr>
+                <w:rFonts w:ascii="Times New Roman" w:hAnsi="Times New Roman" w:cs="Times New Roman"/>
+                <w:sz w:val="24"/>
+                <w:szCs w:val="24"/>
+              </w:rPr>
+              <w:t>11/29/2021</w:t>
+            </w:r>
           </w:p>
         </w:tc>
         <w:tc>
@@ -22271,6 +22241,16 @@
               </w:rPr>
               <w:t xml:space="preserve"> </w:t>
             </w:r>
+            <w:r>
+              <w:rPr>
+                <w:rFonts w:ascii="Times New Roman" w:hAnsi="Times New Roman" w:cs="Times New Roman"/>
+                <w:b/>
+                <w:bCs/>
+                <w:sz w:val="24"/>
+                <w:szCs w:val="24"/>
+              </w:rPr>
+              <w:t>P</w:t>
+            </w:r>
           </w:p>
         </w:tc>
       </w:tr>
@@ -22314,6 +22294,54 @@
                 <w:szCs w:val="24"/>
               </w:rPr>
               <w:t xml:space="preserve"> </w:t>
+            </w:r>
+            <w:r>
+              <w:rPr>
+                <w:rFonts w:ascii="Times New Roman" w:hAnsi="Times New Roman" w:cs="Times New Roman"/>
+                <w:sz w:val="24"/>
+                <w:szCs w:val="24"/>
+              </w:rPr>
+              <w:t xml:space="preserve">No </w:t>
+            </w:r>
+            <w:r>
+              <w:rPr>
+                <w:rFonts w:ascii="Times New Roman" w:hAnsi="Times New Roman" w:cs="Times New Roman"/>
+                <w:sz w:val="24"/>
+                <w:szCs w:val="24"/>
+              </w:rPr>
+              <w:t>a</w:t>
+            </w:r>
+            <w:r>
+              <w:rPr>
+                <w:rFonts w:ascii="Times New Roman" w:hAnsi="Times New Roman" w:cs="Times New Roman"/>
+                <w:sz w:val="24"/>
+                <w:szCs w:val="24"/>
+              </w:rPr>
+              <w:t xml:space="preserve">dditional </w:t>
+            </w:r>
+            <w:r>
+              <w:rPr>
+                <w:rFonts w:ascii="Times New Roman" w:hAnsi="Times New Roman" w:cs="Times New Roman"/>
+                <w:sz w:val="24"/>
+                <w:szCs w:val="24"/>
+              </w:rPr>
+              <w:t>n</w:t>
+            </w:r>
+            <w:r>
+              <w:rPr>
+                <w:rFonts w:ascii="Times New Roman" w:hAnsi="Times New Roman" w:cs="Times New Roman"/>
+                <w:sz w:val="24"/>
+                <w:szCs w:val="24"/>
+              </w:rPr>
+              <w:t>otes</w:t>
+            </w:r>
+            <w:r>
+              <w:rPr>
+                <w:rFonts w:ascii="Times New Roman" w:hAnsi="Times New Roman" w:cs="Times New Roman"/>
+                <w:sz w:val="24"/>
+                <w:szCs w:val="24"/>
+              </w:rPr>
+              <w:t>.</w:t>
             </w:r>
           </w:p>
         </w:tc>
@@ -22575,15 +22603,7 @@
                 <w:sz w:val="24"/>
                 <w:szCs w:val="24"/>
               </w:rPr>
-              <w:t>A1</w:t>
-            </w:r>
-            <w:r>
-              <w:rPr>
-                <w:rFonts w:ascii="Times New Roman" w:hAnsi="Times New Roman" w:cs="Times New Roman"/>
-                <w:sz w:val="24"/>
-                <w:szCs w:val="24"/>
-              </w:rPr>
-              <w:t>5</w:t>
+              <w:t>A15</w:t>
             </w:r>
           </w:p>
         </w:tc>
@@ -23014,6 +23034,16 @@
                 <w:szCs w:val="24"/>
               </w:rPr>
             </w:pPr>
+            <w:r>
+              <w:rPr>
+                <w:rFonts w:ascii="Times New Roman" w:hAnsi="Times New Roman" w:cs="Times New Roman"/>
+                <w:b/>
+                <w:bCs/>
+                <w:sz w:val="24"/>
+                <w:szCs w:val="24"/>
+              </w:rPr>
+              <w:t>Pass</w:t>
+            </w:r>
           </w:p>
         </w:tc>
       </w:tr>
@@ -23127,6 +23157,16 @@
                 <w:szCs w:val="24"/>
               </w:rPr>
             </w:pPr>
+            <w:r>
+              <w:rPr>
+                <w:rFonts w:ascii="Times New Roman" w:hAnsi="Times New Roman" w:cs="Times New Roman"/>
+                <w:b/>
+                <w:bCs/>
+                <w:sz w:val="24"/>
+                <w:szCs w:val="24"/>
+              </w:rPr>
+              <w:t>Pass</w:t>
+            </w:r>
           </w:p>
         </w:tc>
       </w:tr>
@@ -23240,6 +23280,16 @@
                 <w:szCs w:val="24"/>
               </w:rPr>
             </w:pPr>
+            <w:r>
+              <w:rPr>
+                <w:rFonts w:ascii="Times New Roman" w:hAnsi="Times New Roman" w:cs="Times New Roman"/>
+                <w:b/>
+                <w:bCs/>
+                <w:sz w:val="24"/>
+                <w:szCs w:val="24"/>
+              </w:rPr>
+              <w:t>Pass</w:t>
+            </w:r>
           </w:p>
         </w:tc>
       </w:tr>
@@ -23350,6 +23400,16 @@
                 <w:szCs w:val="24"/>
               </w:rPr>
             </w:pPr>
+            <w:r>
+              <w:rPr>
+                <w:rFonts w:ascii="Times New Roman" w:hAnsi="Times New Roman" w:cs="Times New Roman"/>
+                <w:b/>
+                <w:bCs/>
+                <w:sz w:val="24"/>
+                <w:szCs w:val="24"/>
+              </w:rPr>
+              <w:t>Pass</w:t>
+            </w:r>
           </w:p>
         </w:tc>
       </w:tr>
@@ -23431,6 +23491,24 @@
               </w:rPr>
               <w:t xml:space="preserve"> </w:t>
             </w:r>
+            <w:r>
+              <w:rPr>
+                <w:rFonts w:ascii="Times New Roman" w:hAnsi="Times New Roman" w:cs="Times New Roman"/>
+                <w:sz w:val="24"/>
+                <w:szCs w:val="24"/>
+              </w:rPr>
+              <w:t xml:space="preserve">Emily </w:t>
+            </w:r>
+            <w:proofErr w:type="spellStart"/>
+            <w:r>
+              <w:rPr>
+                <w:rFonts w:ascii="Times New Roman" w:hAnsi="Times New Roman" w:cs="Times New Roman"/>
+                <w:sz w:val="24"/>
+                <w:szCs w:val="24"/>
+              </w:rPr>
+              <w:t>Balboni</w:t>
+            </w:r>
+            <w:proofErr w:type="spellEnd"/>
           </w:p>
         </w:tc>
         <w:tc>
@@ -23473,6 +23551,14 @@
               </w:rPr>
               <w:t xml:space="preserve"> </w:t>
             </w:r>
+            <w:r>
+              <w:rPr>
+                <w:rFonts w:ascii="Times New Roman" w:hAnsi="Times New Roman" w:cs="Times New Roman"/>
+                <w:sz w:val="24"/>
+                <w:szCs w:val="24"/>
+              </w:rPr>
+              <w:t>11/29/2021</w:t>
+            </w:r>
           </w:p>
         </w:tc>
         <w:tc>
@@ -23515,6 +23601,16 @@
               </w:rPr>
               <w:t xml:space="preserve"> </w:t>
             </w:r>
+            <w:r>
+              <w:rPr>
+                <w:rFonts w:ascii="Times New Roman" w:hAnsi="Times New Roman" w:cs="Times New Roman"/>
+                <w:b/>
+                <w:bCs/>
+                <w:sz w:val="24"/>
+                <w:szCs w:val="24"/>
+              </w:rPr>
+              <w:t>P</w:t>
+            </w:r>
           </w:p>
         </w:tc>
       </w:tr>
@@ -23558,6 +23654,14 @@
                 <w:szCs w:val="24"/>
               </w:rPr>
               <w:t xml:space="preserve"> </w:t>
+            </w:r>
+            <w:r>
+              <w:rPr>
+                <w:rFonts w:ascii="Times New Roman" w:hAnsi="Times New Roman" w:cs="Times New Roman"/>
+                <w:sz w:val="24"/>
+                <w:szCs w:val="24"/>
+              </w:rPr>
+              <w:t>The attack projectile no longer overlaps with the cat when facing the left. In facing both directions, the projectile is the same distance.</w:t>
             </w:r>
           </w:p>
         </w:tc>
@@ -23957,15 +24061,7 @@
                 <w:sz w:val="24"/>
                 <w:szCs w:val="24"/>
               </w:rPr>
-              <w:t xml:space="preserve">Verify that the player has three chances to complete </w:t>
-            </w:r>
-            <w:r>
-              <w:rPr>
-                <w:rFonts w:ascii="Times New Roman" w:hAnsi="Times New Roman" w:cs="Times New Roman"/>
-                <w:sz w:val="24"/>
-                <w:szCs w:val="24"/>
-              </w:rPr>
-              <w:t>the game before they are taken back to the main menu.</w:t>
+              <w:t>Verify that the player has three chances to complete the game before they are taken back to the main menu.</w:t>
             </w:r>
           </w:p>
         </w:tc>
@@ -24264,6 +24360,16 @@
                 <w:szCs w:val="24"/>
               </w:rPr>
             </w:pPr>
+            <w:r>
+              <w:rPr>
+                <w:rFonts w:ascii="Times New Roman" w:hAnsi="Times New Roman" w:cs="Times New Roman"/>
+                <w:b/>
+                <w:bCs/>
+                <w:sz w:val="24"/>
+                <w:szCs w:val="24"/>
+              </w:rPr>
+              <w:t>Pass</w:t>
+            </w:r>
           </w:p>
         </w:tc>
       </w:tr>
@@ -24377,6 +24483,16 @@
                 <w:szCs w:val="24"/>
               </w:rPr>
             </w:pPr>
+            <w:r>
+              <w:rPr>
+                <w:rFonts w:ascii="Times New Roman" w:hAnsi="Times New Roman" w:cs="Times New Roman"/>
+                <w:b/>
+                <w:bCs/>
+                <w:sz w:val="24"/>
+                <w:szCs w:val="24"/>
+              </w:rPr>
+              <w:t>Pass</w:t>
+            </w:r>
           </w:p>
         </w:tc>
       </w:tr>
@@ -24490,6 +24606,16 @@
                 <w:szCs w:val="24"/>
               </w:rPr>
             </w:pPr>
+            <w:r>
+              <w:rPr>
+                <w:rFonts w:ascii="Times New Roman" w:hAnsi="Times New Roman" w:cs="Times New Roman"/>
+                <w:b/>
+                <w:bCs/>
+                <w:sz w:val="24"/>
+                <w:szCs w:val="24"/>
+              </w:rPr>
+              <w:t>Pass</w:t>
+            </w:r>
           </w:p>
         </w:tc>
       </w:tr>
@@ -24600,6 +24726,16 @@
                 <w:szCs w:val="24"/>
               </w:rPr>
             </w:pPr>
+            <w:r>
+              <w:rPr>
+                <w:rFonts w:ascii="Times New Roman" w:hAnsi="Times New Roman" w:cs="Times New Roman"/>
+                <w:b/>
+                <w:bCs/>
+                <w:sz w:val="24"/>
+                <w:szCs w:val="24"/>
+              </w:rPr>
+              <w:t>Pass</w:t>
+            </w:r>
           </w:p>
         </w:tc>
       </w:tr>
@@ -24726,6 +24862,16 @@
                 <w:szCs w:val="24"/>
               </w:rPr>
             </w:pPr>
+            <w:r>
+              <w:rPr>
+                <w:rFonts w:ascii="Times New Roman" w:hAnsi="Times New Roman" w:cs="Times New Roman"/>
+                <w:b/>
+                <w:bCs/>
+                <w:sz w:val="24"/>
+                <w:szCs w:val="24"/>
+              </w:rPr>
+              <w:t>Pass</w:t>
+            </w:r>
           </w:p>
         </w:tc>
       </w:tr>
@@ -24836,6 +24982,16 @@
                 <w:szCs w:val="24"/>
               </w:rPr>
             </w:pPr>
+            <w:r>
+              <w:rPr>
+                <w:rFonts w:ascii="Times New Roman" w:hAnsi="Times New Roman" w:cs="Times New Roman"/>
+                <w:b/>
+                <w:bCs/>
+                <w:sz w:val="24"/>
+                <w:szCs w:val="24"/>
+              </w:rPr>
+              <w:t>Pass</w:t>
+            </w:r>
           </w:p>
         </w:tc>
       </w:tr>
@@ -24946,6 +25102,16 @@
                 <w:szCs w:val="24"/>
               </w:rPr>
             </w:pPr>
+            <w:r>
+              <w:rPr>
+                <w:rFonts w:ascii="Times New Roman" w:hAnsi="Times New Roman" w:cs="Times New Roman"/>
+                <w:b/>
+                <w:bCs/>
+                <w:sz w:val="24"/>
+                <w:szCs w:val="24"/>
+              </w:rPr>
+              <w:t>Pass</w:t>
+            </w:r>
           </w:p>
         </w:tc>
       </w:tr>
@@ -25027,6 +25193,14 @@
               </w:rPr>
               <w:t xml:space="preserve"> </w:t>
             </w:r>
+            <w:r>
+              <w:rPr>
+                <w:rFonts w:ascii="Times New Roman" w:hAnsi="Times New Roman" w:cs="Times New Roman"/>
+                <w:sz w:val="24"/>
+                <w:szCs w:val="24"/>
+              </w:rPr>
+              <w:t>Priscilla Esteves</w:t>
+            </w:r>
           </w:p>
         </w:tc>
         <w:tc>
@@ -25069,6 +25243,30 @@
               </w:rPr>
               <w:t xml:space="preserve"> </w:t>
             </w:r>
+            <w:r>
+              <w:rPr>
+                <w:rFonts w:ascii="Times New Roman" w:hAnsi="Times New Roman" w:cs="Times New Roman"/>
+                <w:sz w:val="24"/>
+                <w:szCs w:val="24"/>
+              </w:rPr>
+              <w:t>11/</w:t>
+            </w:r>
+            <w:r>
+              <w:rPr>
+                <w:rFonts w:ascii="Times New Roman" w:hAnsi="Times New Roman" w:cs="Times New Roman"/>
+                <w:sz w:val="24"/>
+                <w:szCs w:val="24"/>
+              </w:rPr>
+              <w:t>30</w:t>
+            </w:r>
+            <w:r>
+              <w:rPr>
+                <w:rFonts w:ascii="Times New Roman" w:hAnsi="Times New Roman" w:cs="Times New Roman"/>
+                <w:sz w:val="24"/>
+                <w:szCs w:val="24"/>
+              </w:rPr>
+              <w:t>/2021</w:t>
+            </w:r>
           </w:p>
         </w:tc>
         <w:tc>
@@ -25111,6 +25309,16 @@
               </w:rPr>
               <w:t xml:space="preserve"> </w:t>
             </w:r>
+            <w:r>
+              <w:rPr>
+                <w:rFonts w:ascii="Times New Roman" w:hAnsi="Times New Roman" w:cs="Times New Roman"/>
+                <w:b/>
+                <w:bCs/>
+                <w:sz w:val="24"/>
+                <w:szCs w:val="24"/>
+              </w:rPr>
+              <w:t>P</w:t>
+            </w:r>
           </w:p>
         </w:tc>
       </w:tr>
@@ -25154,6 +25362,14 @@
                 <w:szCs w:val="24"/>
               </w:rPr>
               <w:t xml:space="preserve"> </w:t>
+            </w:r>
+            <w:r>
+              <w:rPr>
+                <w:rFonts w:ascii="Times New Roman" w:hAnsi="Times New Roman" w:cs="Times New Roman"/>
+                <w:sz w:val="24"/>
+                <w:szCs w:val="24"/>
+              </w:rPr>
+              <w:t>No additional notes.</w:t>
             </w:r>
           </w:p>
         </w:tc>
@@ -25625,6 +25841,7 @@
                 <w:sz w:val="24"/>
                 <w:szCs w:val="24"/>
               </w:rPr>
+              <w:lastRenderedPageBreak/>
               <w:t>Step</w:t>
             </w:r>
           </w:p>
@@ -25768,7 +25985,6 @@
                 <w:sz w:val="24"/>
                 <w:szCs w:val="24"/>
               </w:rPr>
-              <w:lastRenderedPageBreak/>
               <w:t>1</w:t>
             </w:r>
           </w:p>
@@ -25799,15 +26015,7 @@
                 <w:sz w:val="24"/>
                 <w:szCs w:val="24"/>
               </w:rPr>
-              <w:t>Run the game, then select “</w:t>
-            </w:r>
-            <w:r>
-              <w:rPr>
-                <w:rFonts w:ascii="Times New Roman" w:hAnsi="Times New Roman" w:cs="Times New Roman"/>
-                <w:sz w:val="24"/>
-                <w:szCs w:val="24"/>
-              </w:rPr>
-              <w:t>Level Selection” by clicking on the option.</w:t>
+              <w:t>Run the game, then select “Level Selection” by clicking on the option.</w:t>
             </w:r>
           </w:p>
         </w:tc>
@@ -25837,23 +26045,7 @@
                 <w:sz w:val="24"/>
                 <w:szCs w:val="24"/>
               </w:rPr>
-              <w:t xml:space="preserve">The application launches to the main menu and then the </w:t>
-            </w:r>
-            <w:r>
-              <w:rPr>
-                <w:rFonts w:ascii="Times New Roman" w:hAnsi="Times New Roman" w:cs="Times New Roman"/>
-                <w:sz w:val="24"/>
-                <w:szCs w:val="24"/>
-              </w:rPr>
-              <w:t>level selection screen will show</w:t>
-            </w:r>
-            <w:r>
-              <w:rPr>
-                <w:rFonts w:ascii="Times New Roman" w:hAnsi="Times New Roman" w:cs="Times New Roman"/>
-                <w:sz w:val="24"/>
-                <w:szCs w:val="24"/>
-              </w:rPr>
-              <w:t>.</w:t>
+              <w:t>The application launches to the main menu and then the level selection screen will show.</w:t>
             </w:r>
           </w:p>
         </w:tc>
@@ -25877,6 +26069,16 @@
                 <w:szCs w:val="24"/>
               </w:rPr>
             </w:pPr>
+            <w:r>
+              <w:rPr>
+                <w:rFonts w:ascii="Times New Roman" w:hAnsi="Times New Roman" w:cs="Times New Roman"/>
+                <w:b/>
+                <w:bCs/>
+                <w:sz w:val="24"/>
+                <w:szCs w:val="24"/>
+              </w:rPr>
+              <w:t>Pass</w:t>
+            </w:r>
           </w:p>
         </w:tc>
       </w:tr>
@@ -26006,6 +26208,16 @@
                 <w:szCs w:val="24"/>
               </w:rPr>
             </w:pPr>
+            <w:r>
+              <w:rPr>
+                <w:rFonts w:ascii="Times New Roman" w:hAnsi="Times New Roman" w:cs="Times New Roman"/>
+                <w:b/>
+                <w:bCs/>
+                <w:sz w:val="24"/>
+                <w:szCs w:val="24"/>
+              </w:rPr>
+              <w:t>Pass</w:t>
+            </w:r>
           </w:p>
         </w:tc>
       </w:tr>
@@ -26119,6 +26331,16 @@
                 <w:szCs w:val="24"/>
               </w:rPr>
             </w:pPr>
+            <w:r>
+              <w:rPr>
+                <w:rFonts w:ascii="Times New Roman" w:hAnsi="Times New Roman" w:cs="Times New Roman"/>
+                <w:b/>
+                <w:bCs/>
+                <w:sz w:val="24"/>
+                <w:szCs w:val="24"/>
+              </w:rPr>
+              <w:t>Pass</w:t>
+            </w:r>
           </w:p>
         </w:tc>
       </w:tr>
@@ -26237,6 +26459,16 @@
                 <w:szCs w:val="24"/>
               </w:rPr>
             </w:pPr>
+            <w:r>
+              <w:rPr>
+                <w:rFonts w:ascii="Times New Roman" w:hAnsi="Times New Roman" w:cs="Times New Roman"/>
+                <w:b/>
+                <w:bCs/>
+                <w:sz w:val="24"/>
+                <w:szCs w:val="24"/>
+              </w:rPr>
+              <w:t>Pass</w:t>
+            </w:r>
           </w:p>
         </w:tc>
       </w:tr>
@@ -26318,6 +26550,24 @@
               </w:rPr>
               <w:t xml:space="preserve"> </w:t>
             </w:r>
+            <w:r>
+              <w:rPr>
+                <w:rFonts w:ascii="Times New Roman" w:hAnsi="Times New Roman" w:cs="Times New Roman"/>
+                <w:sz w:val="24"/>
+                <w:szCs w:val="24"/>
+              </w:rPr>
+              <w:t xml:space="preserve">Amber </w:t>
+            </w:r>
+            <w:proofErr w:type="spellStart"/>
+            <w:r>
+              <w:rPr>
+                <w:rFonts w:ascii="Times New Roman" w:hAnsi="Times New Roman" w:cs="Times New Roman"/>
+                <w:sz w:val="24"/>
+                <w:szCs w:val="24"/>
+              </w:rPr>
+              <w:t>Kusma</w:t>
+            </w:r>
+            <w:proofErr w:type="spellEnd"/>
           </w:p>
         </w:tc>
         <w:tc>
@@ -26360,6 +26610,14 @@
               </w:rPr>
               <w:t xml:space="preserve"> </w:t>
             </w:r>
+            <w:r>
+              <w:rPr>
+                <w:rFonts w:ascii="Times New Roman" w:hAnsi="Times New Roman" w:cs="Times New Roman"/>
+                <w:sz w:val="24"/>
+                <w:szCs w:val="24"/>
+              </w:rPr>
+              <w:t>12/1/2021</w:t>
+            </w:r>
           </w:p>
         </w:tc>
         <w:tc>
@@ -26402,6 +26660,16 @@
               </w:rPr>
               <w:t xml:space="preserve"> </w:t>
             </w:r>
+            <w:r>
+              <w:rPr>
+                <w:rFonts w:ascii="Times New Roman" w:hAnsi="Times New Roman" w:cs="Times New Roman"/>
+                <w:b/>
+                <w:bCs/>
+                <w:sz w:val="24"/>
+                <w:szCs w:val="24"/>
+              </w:rPr>
+              <w:t>P</w:t>
+            </w:r>
           </w:p>
         </w:tc>
       </w:tr>
@@ -26445,6 +26713,14 @@
                 <w:szCs w:val="24"/>
               </w:rPr>
               <w:t xml:space="preserve"> </w:t>
+            </w:r>
+            <w:r>
+              <w:rPr>
+                <w:rFonts w:ascii="Times New Roman" w:hAnsi="Times New Roman" w:cs="Times New Roman"/>
+                <w:sz w:val="24"/>
+                <w:szCs w:val="24"/>
+              </w:rPr>
+              <w:t>Enhancement successfully passed all test criteria.</w:t>
             </w:r>
           </w:p>
         </w:tc>
@@ -26714,15 +26990,7 @@
                 <w:sz w:val="24"/>
                 <w:szCs w:val="24"/>
               </w:rPr>
-              <w:t>L</w:t>
-            </w:r>
-            <w:r>
-              <w:rPr>
-                <w:rFonts w:ascii="Times New Roman" w:hAnsi="Times New Roman" w:cs="Times New Roman"/>
-                <w:sz w:val="24"/>
-                <w:szCs w:val="24"/>
-              </w:rPr>
-              <w:t>1</w:t>
+              <w:t>L1</w:t>
             </w:r>
             <w:r>
               <w:rPr>
@@ -26878,25 +27146,7 @@
                 <w:sz w:val="24"/>
                 <w:szCs w:val="24"/>
               </w:rPr>
-              <w:t xml:space="preserve">Verify that a player </w:t>
-            </w:r>
-            <w:proofErr w:type="gramStart"/>
-            <w:r>
-              <w:rPr>
-                <w:rFonts w:ascii="Times New Roman" w:hAnsi="Times New Roman" w:cs="Times New Roman"/>
-                <w:sz w:val="24"/>
-                <w:szCs w:val="24"/>
-              </w:rPr>
-              <w:t>is able to</w:t>
-            </w:r>
-            <w:proofErr w:type="gramEnd"/>
-            <w:r>
-              <w:rPr>
-                <w:rFonts w:ascii="Times New Roman" w:hAnsi="Times New Roman" w:cs="Times New Roman"/>
-                <w:sz w:val="24"/>
-                <w:szCs w:val="24"/>
-              </w:rPr>
-              <w:t xml:space="preserve"> complete two new levels</w:t>
+              <w:t>Verify that a player is able to complete two new levels</w:t>
             </w:r>
             <w:r>
               <w:rPr>
@@ -27203,6 +27453,16 @@
                 <w:szCs w:val="24"/>
               </w:rPr>
             </w:pPr>
+            <w:r>
+              <w:rPr>
+                <w:rFonts w:ascii="Times New Roman" w:hAnsi="Times New Roman" w:cs="Times New Roman"/>
+                <w:b/>
+                <w:bCs/>
+                <w:sz w:val="24"/>
+                <w:szCs w:val="24"/>
+              </w:rPr>
+              <w:t>Pass</w:t>
+            </w:r>
           </w:p>
         </w:tc>
       </w:tr>
@@ -27316,6 +27576,16 @@
                 <w:szCs w:val="24"/>
               </w:rPr>
             </w:pPr>
+            <w:r>
+              <w:rPr>
+                <w:rFonts w:ascii="Times New Roman" w:hAnsi="Times New Roman" w:cs="Times New Roman"/>
+                <w:b/>
+                <w:bCs/>
+                <w:sz w:val="24"/>
+                <w:szCs w:val="24"/>
+              </w:rPr>
+              <w:t>Pass</w:t>
+            </w:r>
           </w:p>
         </w:tc>
       </w:tr>
@@ -27429,6 +27699,16 @@
                 <w:szCs w:val="24"/>
               </w:rPr>
             </w:pPr>
+            <w:r>
+              <w:rPr>
+                <w:rFonts w:ascii="Times New Roman" w:hAnsi="Times New Roman" w:cs="Times New Roman"/>
+                <w:b/>
+                <w:bCs/>
+                <w:sz w:val="24"/>
+                <w:szCs w:val="24"/>
+              </w:rPr>
+              <w:t>Pass</w:t>
+            </w:r>
           </w:p>
         </w:tc>
       </w:tr>
@@ -27547,6 +27827,16 @@
                 <w:szCs w:val="24"/>
               </w:rPr>
             </w:pPr>
+            <w:r>
+              <w:rPr>
+                <w:rFonts w:ascii="Times New Roman" w:hAnsi="Times New Roman" w:cs="Times New Roman"/>
+                <w:b/>
+                <w:bCs/>
+                <w:sz w:val="24"/>
+                <w:szCs w:val="24"/>
+              </w:rPr>
+              <w:t>Pass</w:t>
+            </w:r>
           </w:p>
         </w:tc>
       </w:tr>
@@ -27657,6 +27947,16 @@
                 <w:szCs w:val="24"/>
               </w:rPr>
             </w:pPr>
+            <w:r>
+              <w:rPr>
+                <w:rFonts w:ascii="Times New Roman" w:hAnsi="Times New Roman" w:cs="Times New Roman"/>
+                <w:b/>
+                <w:bCs/>
+                <w:sz w:val="24"/>
+                <w:szCs w:val="24"/>
+              </w:rPr>
+              <w:t>Pass</w:t>
+            </w:r>
           </w:p>
         </w:tc>
       </w:tr>
@@ -27767,6 +28067,16 @@
                 <w:szCs w:val="24"/>
               </w:rPr>
             </w:pPr>
+            <w:r>
+              <w:rPr>
+                <w:rFonts w:ascii="Times New Roman" w:hAnsi="Times New Roman" w:cs="Times New Roman"/>
+                <w:b/>
+                <w:bCs/>
+                <w:sz w:val="24"/>
+                <w:szCs w:val="24"/>
+              </w:rPr>
+              <w:t>Pass</w:t>
+            </w:r>
           </w:p>
         </w:tc>
       </w:tr>
@@ -27877,6 +28187,16 @@
                 <w:szCs w:val="24"/>
               </w:rPr>
             </w:pPr>
+            <w:r>
+              <w:rPr>
+                <w:rFonts w:ascii="Times New Roman" w:hAnsi="Times New Roman" w:cs="Times New Roman"/>
+                <w:b/>
+                <w:bCs/>
+                <w:sz w:val="24"/>
+                <w:szCs w:val="24"/>
+              </w:rPr>
+              <w:t>Pass</w:t>
+            </w:r>
           </w:p>
         </w:tc>
       </w:tr>
@@ -27987,6 +28307,16 @@
                 <w:szCs w:val="24"/>
               </w:rPr>
             </w:pPr>
+            <w:r>
+              <w:rPr>
+                <w:rFonts w:ascii="Times New Roman" w:hAnsi="Times New Roman" w:cs="Times New Roman"/>
+                <w:b/>
+                <w:bCs/>
+                <w:sz w:val="24"/>
+                <w:szCs w:val="24"/>
+              </w:rPr>
+              <w:t>Pass</w:t>
+            </w:r>
           </w:p>
         </w:tc>
       </w:tr>
@@ -28097,6 +28427,16 @@
                 <w:szCs w:val="24"/>
               </w:rPr>
             </w:pPr>
+            <w:r>
+              <w:rPr>
+                <w:rFonts w:ascii="Times New Roman" w:hAnsi="Times New Roman" w:cs="Times New Roman"/>
+                <w:b/>
+                <w:bCs/>
+                <w:sz w:val="24"/>
+                <w:szCs w:val="24"/>
+              </w:rPr>
+              <w:t>Pass</w:t>
+            </w:r>
           </w:p>
         </w:tc>
       </w:tr>
@@ -28166,6 +28506,7 @@
                 <w:sz w:val="24"/>
                 <w:szCs w:val="24"/>
               </w:rPr>
+              <w:lastRenderedPageBreak/>
               <w:t>Tester:</w:t>
             </w:r>
             <w:r>
@@ -28177,6 +28518,14 @@
                 <w:szCs w:val="24"/>
               </w:rPr>
               <w:t xml:space="preserve"> </w:t>
+            </w:r>
+            <w:r>
+              <w:rPr>
+                <w:rFonts w:ascii="Times New Roman" w:hAnsi="Times New Roman" w:cs="Times New Roman"/>
+                <w:sz w:val="24"/>
+                <w:szCs w:val="24"/>
+              </w:rPr>
+              <w:t>Matthew Merritt</w:t>
             </w:r>
           </w:p>
         </w:tc>
@@ -28220,6 +28569,14 @@
               </w:rPr>
               <w:t xml:space="preserve"> </w:t>
             </w:r>
+            <w:r>
+              <w:rPr>
+                <w:rFonts w:ascii="Times New Roman" w:hAnsi="Times New Roman" w:cs="Times New Roman"/>
+                <w:sz w:val="24"/>
+                <w:szCs w:val="24"/>
+              </w:rPr>
+              <w:t>11/27/2021</w:t>
+            </w:r>
           </w:p>
         </w:tc>
         <w:tc>
@@ -28262,6 +28619,16 @@
               </w:rPr>
               <w:t xml:space="preserve"> </w:t>
             </w:r>
+            <w:r>
+              <w:rPr>
+                <w:rFonts w:ascii="Times New Roman" w:hAnsi="Times New Roman" w:cs="Times New Roman"/>
+                <w:b/>
+                <w:bCs/>
+                <w:sz w:val="24"/>
+                <w:szCs w:val="24"/>
+              </w:rPr>
+              <w:t>P</w:t>
+            </w:r>
           </w:p>
         </w:tc>
       </w:tr>
@@ -28305,6 +28672,14 @@
                 <w:szCs w:val="24"/>
               </w:rPr>
               <w:t xml:space="preserve"> </w:t>
+            </w:r>
+            <w:r>
+              <w:rPr>
+                <w:rFonts w:ascii="Times New Roman" w:hAnsi="Times New Roman" w:cs="Times New Roman"/>
+                <w:sz w:val="24"/>
+                <w:szCs w:val="24"/>
+              </w:rPr>
+              <w:t>The levels could be successfully loaded and the game ended when the seventh level was completed, taking the player back to the main menu.</w:t>
             </w:r>
           </w:p>
         </w:tc>

</xml_diff>